<commit_message>
almost finised first part
</commit_message>
<xml_diff>
--- a/Speaker Recognition.docx
+++ b/Speaker Recognition.docx
@@ -1516,25 +1516,7 @@
           <w:szCs w:val="24"/>
           <w:lang w:val="lt-LT"/>
         </w:rPr>
-        <w:t>bando modeliuoti aukšto lygio abstrakcijas, iš duotų duomenų, naudodami daugiasluoksinškumą. Daugybė gilaus mokymosi archiektūrų naudoja dirbtinius neuronus</w:t>
-      </w:r>
-      <w:r>
-        <w:rPr>
-          <w:rFonts w:ascii="Times New Roman" w:hAnsi="Times New Roman" w:cs="Times New Roman"/>
-          <w:sz w:val="24"/>
-          <w:szCs w:val="24"/>
-          <w:lang w:val="lt-LT"/>
-        </w:rPr>
-        <w:t>, kurie yra sukurti remiantis žmogaus ar gyvūno neuronų modeliu</w:t>
-      </w:r>
-      <w:r>
-        <w:rPr>
-          <w:rFonts w:ascii="Times New Roman" w:hAnsi="Times New Roman" w:cs="Times New Roman"/>
-          <w:sz w:val="24"/>
-          <w:szCs w:val="24"/>
-          <w:lang w:val="lt-LT"/>
-        </w:rPr>
-        <w:t xml:space="preserve"> ir iš jų yra formuojami dirbtiniai neuroniai tinklai.</w:t>
+        <w:t>bando modeliuoti aukšto lygio abstrakcijas, iš duotų duomenų, naudodami daugiasluoksinškumą. Daugybė gilaus mokymosi archiektūrų naudoja dirbtinius neuronus, kurie yra sukurti remiantis žmogaus ar gyvūno neuronų modeliu ir iš jų yra formuojami dirbtiniai neuroniai tinklai.</w:t>
       </w:r>
     </w:p>
     <w:p>
@@ -2386,7 +2368,7 @@
             <v:path o:extrusionok="f" gradientshapeok="t" o:connecttype="rect"/>
             <o:lock v:ext="edit" aspectratio="t"/>
           </v:shapetype>
-          <v:shape id="_x0000_i1025" type="#_x0000_t75" style="width:209.1pt;height:108.65pt">
+          <v:shape id="_x0000_i1025" type="#_x0000_t75" style="width:209.05pt;height:108.65pt">
             <v:imagedata r:id="rId10" o:title="network"/>
           </v:shape>
         </w:pict>
@@ -2506,16 +2488,7 @@
           <w:szCs w:val="24"/>
           <w:lang w:val="lt-LT"/>
         </w:rPr>
-        <w:t>Pirmasis sluoksnis yra įvesties sluoksnis. Trečiasis sluoksnis – išvesties sluoksnis, skirtas atvaizduoti gautus rezultatus. Antrasis sluoksnis yra pasleptas sluoksnis, kuris neturi nieko bendro su išore, kaip įvesties ar išvesties sluoksniai ir yra skirtas atlikti atitinkamus skaičiavius, gautus iš įvesties sluoksnio. Paslėptas sluoksnis gali būti sudarytas ne iš vieno, bet ir iš kelių sluoksnių</w:t>
-      </w:r>
-      <w:r>
-        <w:rPr>
-          <w:rFonts w:ascii="Times New Roman" w:hAnsi="Times New Roman" w:cs="Times New Roman"/>
-          <w:sz w:val="24"/>
-          <w:szCs w:val="24"/>
-          <w:lang w:val="lt-LT"/>
-        </w:rPr>
-        <w:t>.</w:t>
+        <w:t>Pirmasis sluoksnis yra įvesties sluoksnis. Trečiasis sluoksnis – išvesties sluoksnis, skirtas atvaizduoti gautus rezultatus. Antrasis sluoksnis yra pasleptas sluoksnis, kuris neturi nieko bendro su išore, kaip įvesties ar išvesties sluoksniai ir yra skirtas atlikti atitinkamus skaičiavius, gautus iš įvesties sluoksnio. Paslėptas sluoksnis gali būti sudarytas ne iš vieno, bet ir iš kelių sluoksnių.</w:t>
       </w:r>
     </w:p>
     <w:p>
@@ -5775,6 +5748,8 @@
           <w:lang w:val="lt-LT"/>
         </w:rPr>
       </w:pPr>
+      <w:bookmarkStart w:id="0" w:name="_GoBack"/>
+      <w:bookmarkEnd w:id="0"/>
     </w:p>
     <w:p>
       <w:pPr>
@@ -6531,16 +6506,7 @@
             <w:szCs w:val="24"/>
             <w:lang w:val="lt-LT"/>
           </w:rPr>
-          <m:t>h(n</m:t>
-        </m:r>
-        <m:r>
-          <w:rPr>
-            <w:rFonts w:ascii="Cambria Math" w:eastAsiaTheme="minorEastAsia" w:hAnsi="Cambria Math" w:cs="Times New Roman"/>
-            <w:sz w:val="24"/>
-            <w:szCs w:val="24"/>
-            <w:lang w:val="lt-LT"/>
-          </w:rPr>
-          <m:t>)</m:t>
+          <m:t>h(n)</m:t>
         </m:r>
       </m:oMath>
       <w:r>
@@ -8274,16 +8240,7 @@
             <w:szCs w:val="24"/>
             <w:lang w:val="lt-LT"/>
           </w:rPr>
-          <m:t>f</m:t>
-        </m:r>
-        <m:r>
-          <w:rPr>
-            <w:rFonts w:ascii="Cambria Math" w:hAnsi="Cambria Math" w:cs="Times New Roman"/>
-            <w:sz w:val="24"/>
-            <w:szCs w:val="24"/>
-            <w:lang w:val="lt-LT"/>
-          </w:rPr>
-          <m:t>(i)</m:t>
+          <m:t>f(i)</m:t>
         </m:r>
       </m:oMath>
       <w:r>
@@ -8293,19 +8250,8 @@
           <w:szCs w:val="24"/>
           <w:lang w:val="lt-LT"/>
         </w:rPr>
-        <w:t>.</w:t>
-      </w:r>
-      <w:r>
-        <w:rPr>
-          <w:rFonts w:ascii="Times New Roman" w:eastAsiaTheme="minorEastAsia" w:hAnsi="Times New Roman" w:cs="Times New Roman"/>
-          <w:sz w:val="24"/>
-          <w:szCs w:val="24"/>
-          <w:lang w:val="lt-LT"/>
-        </w:rPr>
-        <w:t xml:space="preserve"> Norint atlikti suapvalinimą, turime žinoti FFT dydį ir imties rodiklį</w:t>
-      </w:r>
-      <w:bookmarkStart w:id="0" w:name="_GoBack"/>
-      <w:bookmarkEnd w:id="0"/>
+        <w:t>. Norint atlikti suapvalinimą, turime žinoti FFT dydį ir imties rodiklį</w:t>
+      </w:r>
     </w:p>
     <w:tbl>
       <w:tblPr>
@@ -8511,20 +8457,29 @@
       <w:pPr>
         <w:pStyle w:val="NoSpacing"/>
         <w:rPr>
-          <w:rFonts w:ascii="Times New Roman" w:hAnsi="Times New Roman" w:cs="Times New Roman"/>
-          <w:sz w:val="24"/>
-          <w:szCs w:val="24"/>
-          <w:lang w:val="lt-LT"/>
-        </w:rPr>
-      </w:pPr>
-      <w:r>
-        <w:rPr>
-          <w:rFonts w:ascii="Times New Roman" w:hAnsi="Times New Roman" w:cs="Times New Roman"/>
-          <w:sz w:val="24"/>
-          <w:szCs w:val="24"/>
-          <w:lang w:val="lt-LT"/>
-        </w:rPr>
-        <w:t xml:space="preserve">Gavus </w:t>
+          <w:rFonts w:ascii="Times New Roman" w:eastAsiaTheme="minorEastAsia" w:hAnsi="Times New Roman" w:cs="Times New Roman"/>
+          <w:sz w:val="24"/>
+          <w:szCs w:val="24"/>
+          <w:lang w:val="lt-LT"/>
+        </w:rPr>
+      </w:pPr>
+      <w:r>
+        <w:rPr>
+          <w:rFonts w:ascii="Times New Roman" w:hAnsi="Times New Roman" w:cs="Times New Roman"/>
+          <w:sz w:val="24"/>
+          <w:szCs w:val="24"/>
+          <w:lang w:val="lt-LT"/>
+        </w:rPr>
+        <w:t>g</w:t>
+      </w:r>
+      <w:r>
+        <w:rPr>
+          <w:rFonts w:ascii="Times New Roman" w:hAnsi="Times New Roman" w:cs="Times New Roman"/>
+          <w:sz w:val="24"/>
+          <w:szCs w:val="24"/>
+          <w:lang w:val="lt-LT"/>
+        </w:rPr>
+        <w:t xml:space="preserve">avus </w:t>
       </w:r>
       <m:oMath>
         <m:r>
@@ -8546,37 +8501,1416 @@
         </w:rPr>
         <w:t xml:space="preserve"> turime filtro banką, galime apskaičiuoti filtro banko energijas kiekvienam intervalui.</w:t>
       </w:r>
+      <w:r>
+        <w:rPr>
+          <w:rFonts w:ascii="Times New Roman" w:eastAsiaTheme="minorEastAsia" w:hAnsi="Times New Roman" w:cs="Times New Roman"/>
+          <w:sz w:val="24"/>
+          <w:szCs w:val="24"/>
+          <w:lang w:val="lt-LT"/>
+        </w:rPr>
+        <w:t xml:space="preserve"> Turėdami filtro banko energijas, pagaliau galime jas naudoti kaip tinkamus pradinius duomenis įvesties sluoksnyje. </w:t>
+      </w:r>
     </w:p>
     <w:p>
       <w:pPr>
         <w:pStyle w:val="NoSpacing"/>
         <w:ind w:firstLine="720"/>
         <w:rPr>
-          <w:rFonts w:ascii="Times New Roman" w:hAnsi="Times New Roman" w:cs="Times New Roman"/>
-          <w:sz w:val="24"/>
-          <w:szCs w:val="24"/>
-          <w:lang w:val="lt-LT"/>
-        </w:rPr>
-      </w:pPr>
+          <w:rFonts w:ascii="Times New Roman" w:eastAsiaTheme="minorEastAsia" w:hAnsi="Times New Roman" w:cs="Times New Roman"/>
+          <w:sz w:val="24"/>
+          <w:szCs w:val="24"/>
+        </w:rPr>
+      </w:pPr>
+      <w:r>
+        <w:rPr>
+          <w:rFonts w:ascii="Times New Roman" w:eastAsiaTheme="minorEastAsia" w:hAnsi="Times New Roman" w:cs="Times New Roman"/>
+          <w:sz w:val="24"/>
+          <w:szCs w:val="24"/>
+          <w:lang w:val="lt-LT"/>
+        </w:rPr>
+        <w:t xml:space="preserve">Toliau </w:t>
+      </w:r>
+      <w:r>
+        <w:rPr>
+          <w:rFonts w:ascii="Times New Roman" w:eastAsiaTheme="minorEastAsia" w:hAnsi="Times New Roman" w:cs="Times New Roman"/>
+          <w:sz w:val="24"/>
+          <w:szCs w:val="24"/>
+        </w:rPr>
+        <w:t xml:space="preserve">3 </w:t>
+      </w:r>
+      <w:r>
+        <w:rPr>
+          <w:rFonts w:ascii="Times New Roman" w:eastAsiaTheme="minorEastAsia" w:hAnsi="Times New Roman" w:cs="Times New Roman"/>
+          <w:sz w:val="24"/>
+          <w:szCs w:val="24"/>
+          <w:lang w:val="lt-LT"/>
+        </w:rPr>
+        <w:t xml:space="preserve">- </w:t>
+      </w:r>
+      <w:r>
+        <w:rPr>
+          <w:rFonts w:ascii="Times New Roman" w:eastAsiaTheme="minorEastAsia" w:hAnsi="Times New Roman" w:cs="Times New Roman"/>
+          <w:sz w:val="24"/>
+          <w:szCs w:val="24"/>
+          <w:lang w:val="lt-LT"/>
+        </w:rPr>
+        <w:t>i</w:t>
+      </w:r>
+      <w:r>
+        <w:rPr>
+          <w:rFonts w:ascii="Times New Roman" w:eastAsiaTheme="minorEastAsia" w:hAnsi="Times New Roman" w:cs="Times New Roman"/>
+          <w:sz w:val="24"/>
+          <w:szCs w:val="24"/>
+          <w:lang w:val="lt-LT"/>
+        </w:rPr>
+        <w:t xml:space="preserve">ame paveiksle matome </w:t>
+      </w:r>
+      <w:r>
+        <w:rPr>
+          <w:rFonts w:ascii="Times New Roman" w:eastAsiaTheme="minorEastAsia" w:hAnsi="Times New Roman" w:cs="Times New Roman"/>
+          <w:sz w:val="24"/>
+          <w:szCs w:val="24"/>
+        </w:rPr>
+        <w:t>4</w:t>
+      </w:r>
+      <w:r>
+        <w:rPr>
+          <w:rFonts w:ascii="Times New Roman" w:eastAsiaTheme="minorEastAsia" w:hAnsi="Times New Roman" w:cs="Times New Roman"/>
+          <w:sz w:val="24"/>
+          <w:szCs w:val="24"/>
+          <w:lang w:val="lt-LT"/>
+        </w:rPr>
+        <w:t xml:space="preserve"> paslėptus sluoksnius</w:t>
+      </w:r>
+      <w:r>
+        <w:rPr>
+          <w:rFonts w:ascii="Times New Roman" w:eastAsiaTheme="minorEastAsia" w:hAnsi="Times New Roman" w:cs="Times New Roman"/>
+          <w:sz w:val="24"/>
+          <w:szCs w:val="24"/>
+          <w:lang w:val="lt-LT"/>
+        </w:rPr>
+        <w:t>, kurie yra pilnai sujungti maximalios apimties sluoksniai.</w:t>
+      </w:r>
+      <w:r>
+        <w:rPr>
+          <w:rFonts w:ascii="Times New Roman" w:eastAsiaTheme="minorEastAsia" w:hAnsi="Times New Roman" w:cs="Times New Roman"/>
+          <w:sz w:val="24"/>
+          <w:szCs w:val="24"/>
+          <w:lang w:val="lt-LT"/>
+        </w:rPr>
+        <w:t xml:space="preserve"> Tokie sluoksniai vadinami maksimalios apimties (angl. maxout), nes jų išvestis yra įvesties rinkinio maksimumas ir jie labai gerai sutaria su (angl. dropout) modeliu, kuris naudojamas tam, kad</w:t>
+      </w:r>
+      <w:r>
+        <w:rPr>
+          <w:rFonts w:ascii="Times New Roman" w:eastAsiaTheme="minorEastAsia" w:hAnsi="Times New Roman" w:cs="Times New Roman"/>
+          <w:sz w:val="24"/>
+          <w:szCs w:val="24"/>
+          <w:lang w:val="lt-LT"/>
+        </w:rPr>
+        <w:t xml:space="preserve"> stochastiškai būtų išmetami</w:t>
+      </w:r>
+      <w:r>
+        <w:rPr>
+          <w:rFonts w:ascii="Times New Roman" w:eastAsiaTheme="minorEastAsia" w:hAnsi="Times New Roman" w:cs="Times New Roman"/>
+          <w:sz w:val="24"/>
+          <w:szCs w:val="24"/>
+          <w:lang w:val="lt-LT"/>
+        </w:rPr>
+        <w:t xml:space="preserve"> </w:t>
+      </w:r>
+      <w:r>
+        <w:rPr>
+          <w:rFonts w:ascii="Times New Roman" w:eastAsiaTheme="minorEastAsia" w:hAnsi="Times New Roman" w:cs="Times New Roman"/>
+          <w:sz w:val="24"/>
+          <w:szCs w:val="24"/>
+          <w:lang w:val="lt-LT"/>
+        </w:rPr>
+        <w:t>neuronai</w:t>
+      </w:r>
+      <w:r>
+        <w:rPr>
+          <w:rFonts w:ascii="Times New Roman" w:eastAsiaTheme="minorEastAsia" w:hAnsi="Times New Roman" w:cs="Times New Roman"/>
+          <w:sz w:val="24"/>
+          <w:szCs w:val="24"/>
+          <w:lang w:val="lt-LT"/>
+        </w:rPr>
+        <w:t xml:space="preserve">, norint išvengti </w:t>
+      </w:r>
+      <w:r>
+        <w:rPr>
+          <w:rFonts w:ascii="Times New Roman" w:eastAsiaTheme="minorEastAsia" w:hAnsi="Times New Roman" w:cs="Times New Roman"/>
+          <w:sz w:val="24"/>
+          <w:szCs w:val="24"/>
+          <w:lang w:val="lt-LT"/>
+        </w:rPr>
+        <w:t>prisitaikymo tarp neuronų. Pirmieji du iš paslėtų sluoksnių nenaudoja „dropout“ modelio, o paskutiniai du naudoja ir išmeta 0.</w:t>
+      </w:r>
+      <w:r>
+        <w:rPr>
+          <w:rFonts w:ascii="Times New Roman" w:eastAsiaTheme="minorEastAsia" w:hAnsi="Times New Roman" w:cs="Times New Roman"/>
+          <w:sz w:val="24"/>
+          <w:szCs w:val="24"/>
+        </w:rPr>
+        <w:t xml:space="preserve">5 </w:t>
+      </w:r>
+      <w:r>
+        <w:rPr>
+          <w:rFonts w:ascii="Times New Roman" w:eastAsiaTheme="minorEastAsia" w:hAnsi="Times New Roman" w:cs="Times New Roman"/>
+          <w:sz w:val="24"/>
+          <w:szCs w:val="24"/>
+          <w:lang w:val="lt-LT"/>
+        </w:rPr>
+        <w:t xml:space="preserve">aktyvacijų. Taip pat </w:t>
+      </w:r>
+      <w:r>
+        <w:rPr>
+          <w:rFonts w:ascii="Times New Roman" w:eastAsiaTheme="minorEastAsia" w:hAnsi="Times New Roman" w:cs="Times New Roman"/>
+          <w:sz w:val="24"/>
+          <w:szCs w:val="24"/>
+        </w:rPr>
+        <w:t xml:space="preserve">4 – as </w:t>
+      </w:r>
+      <w:proofErr w:type="spellStart"/>
+      <w:r>
+        <w:rPr>
+          <w:rFonts w:ascii="Times New Roman" w:eastAsiaTheme="minorEastAsia" w:hAnsi="Times New Roman" w:cs="Times New Roman"/>
+          <w:sz w:val="24"/>
+          <w:szCs w:val="24"/>
+        </w:rPr>
+        <w:t>pasl</w:t>
+      </w:r>
+      <w:proofErr w:type="spellEnd"/>
+      <w:r>
+        <w:rPr>
+          <w:rFonts w:ascii="Times New Roman" w:eastAsiaTheme="minorEastAsia" w:hAnsi="Times New Roman" w:cs="Times New Roman"/>
+          <w:sz w:val="24"/>
+          <w:szCs w:val="24"/>
+          <w:lang w:val="lt-LT"/>
+        </w:rPr>
+        <w:t>ėptas laukas bus skirtas sukurti naują kalbėtojo reprezentaciją – d – vektorių.</w:t>
+      </w:r>
     </w:p>
     <w:p>
       <w:pPr>
         <w:pStyle w:val="NoSpacing"/>
         <w:ind w:firstLine="720"/>
         <w:rPr>
-          <w:rFonts w:ascii="Times New Roman" w:hAnsi="Times New Roman" w:cs="Times New Roman"/>
-          <w:sz w:val="24"/>
-          <w:szCs w:val="24"/>
-          <w:lang w:val="lt-LT"/>
-        </w:rPr>
-      </w:pPr>
+          <w:rFonts w:ascii="Times New Roman" w:eastAsiaTheme="minorEastAsia" w:hAnsi="Times New Roman" w:cs="Times New Roman"/>
+          <w:sz w:val="24"/>
+          <w:szCs w:val="24"/>
+        </w:rPr>
+      </w:pPr>
+      <w:proofErr w:type="spellStart"/>
+      <w:r>
+        <w:rPr>
+          <w:rFonts w:ascii="Times New Roman" w:eastAsiaTheme="minorEastAsia" w:hAnsi="Times New Roman" w:cs="Times New Roman"/>
+          <w:sz w:val="24"/>
+          <w:szCs w:val="24"/>
+        </w:rPr>
+        <w:t>Paskutinis</w:t>
+      </w:r>
+      <w:proofErr w:type="spellEnd"/>
+      <w:r>
+        <w:rPr>
+          <w:rFonts w:ascii="Times New Roman" w:eastAsiaTheme="minorEastAsia" w:hAnsi="Times New Roman" w:cs="Times New Roman"/>
+          <w:sz w:val="24"/>
+          <w:szCs w:val="24"/>
+        </w:rPr>
+        <w:t xml:space="preserve"> </w:t>
+      </w:r>
+      <w:r>
+        <w:rPr>
+          <w:rFonts w:ascii="Times New Roman" w:eastAsiaTheme="minorEastAsia" w:hAnsi="Times New Roman" w:cs="Times New Roman"/>
+          <w:sz w:val="24"/>
+          <w:szCs w:val="24"/>
+          <w:lang w:val="lt-LT"/>
+        </w:rPr>
+        <w:t>šios architektūros elementas yra išvedimo sluoksnis, kur d – vektorius patenka ir jame yra tikrinama ar egzistuoja jau toks įrašas.</w:t>
+      </w:r>
     </w:p>
     <w:p>
       <w:pPr>
         <w:pStyle w:val="NoSpacing"/>
         <w:ind w:firstLine="720"/>
         <w:rPr>
-          <w:rFonts w:ascii="Times New Roman" w:hAnsi="Times New Roman" w:cs="Times New Roman"/>
+          <w:rFonts w:ascii="Times New Roman" w:eastAsiaTheme="minorEastAsia" w:hAnsi="Times New Roman" w:cs="Times New Roman"/>
+          <w:sz w:val="24"/>
+          <w:szCs w:val="24"/>
+          <w:lang w:val="lt-LT"/>
+        </w:rPr>
+      </w:pPr>
+      <w:r>
+        <w:rPr>
+          <w:rFonts w:ascii="Times New Roman" w:eastAsiaTheme="minorEastAsia" w:hAnsi="Times New Roman" w:cs="Times New Roman"/>
+          <w:sz w:val="24"/>
+          <w:szCs w:val="24"/>
+        </w:rPr>
+        <w:t>Gil</w:t>
+      </w:r>
+      <w:r>
+        <w:rPr>
+          <w:rFonts w:ascii="Times New Roman" w:eastAsiaTheme="minorEastAsia" w:hAnsi="Times New Roman" w:cs="Times New Roman"/>
+          <w:sz w:val="24"/>
+          <w:szCs w:val="24"/>
+          <w:lang w:val="lt-LT"/>
+        </w:rPr>
+        <w:t>ūs neuroniai tinklai yra labai stiprus įrankis, kuriant tokias balso atpažinimo programas, nes yra labai nesunku tokią architektūra pritaikyti ir tokiai sistemai, kuriai nereikia kažkokios pasakytos frazės. Sistemą galima lengvai pertvarkyti, kad ji atpažintų kalbėtoją vien tik iš balso. Tačiau mes norime sužinoti</w:t>
+      </w:r>
+      <w:r>
+        <w:rPr>
+          <w:rFonts w:ascii="Times New Roman" w:eastAsiaTheme="minorEastAsia" w:hAnsi="Times New Roman" w:cs="Times New Roman"/>
+          <w:sz w:val="24"/>
+          <w:szCs w:val="24"/>
+          <w:lang w:val="lt-LT"/>
+        </w:rPr>
+        <w:t xml:space="preserve"> ar tai tikrai efektyvus būdas atpažinti kalbėtoją. Todėl toliau nagrinėsime dar vieną būdą, kalbėtojo atpažinimui –</w:t>
+      </w:r>
+      <w:r>
+        <w:rPr>
+          <w:rFonts w:ascii="Times New Roman" w:eastAsiaTheme="minorEastAsia" w:hAnsi="Times New Roman" w:cs="Times New Roman"/>
+          <w:sz w:val="24"/>
+          <w:szCs w:val="24"/>
+          <w:lang w:val="lt-LT"/>
+        </w:rPr>
+        <w:t xml:space="preserve"> gilios nuomonės</w:t>
+      </w:r>
+      <w:r>
+        <w:rPr>
+          <w:rFonts w:ascii="Times New Roman" w:eastAsiaTheme="minorEastAsia" w:hAnsi="Times New Roman" w:cs="Times New Roman"/>
+          <w:sz w:val="24"/>
+          <w:szCs w:val="24"/>
+          <w:lang w:val="lt-LT"/>
+        </w:rPr>
+        <w:t xml:space="preserve"> tinklus.</w:t>
+      </w:r>
+    </w:p>
+    <w:p>
+      <w:pPr>
+        <w:pStyle w:val="NoSpacing"/>
+        <w:rPr>
+          <w:rFonts w:ascii="Times New Roman" w:eastAsiaTheme="minorEastAsia" w:hAnsi="Times New Roman" w:cs="Times New Roman"/>
+          <w:sz w:val="24"/>
+          <w:szCs w:val="24"/>
+          <w:lang w:val="lt-LT"/>
+        </w:rPr>
+      </w:pPr>
+    </w:p>
+    <w:p>
+      <w:pPr>
+        <w:pStyle w:val="NoSpacing"/>
+        <w:jc w:val="center"/>
+        <w:rPr>
+          <w:rFonts w:ascii="Times New Roman" w:eastAsiaTheme="minorEastAsia" w:hAnsi="Times New Roman" w:cs="Times New Roman"/>
+          <w:b/>
+          <w:sz w:val="24"/>
+          <w:szCs w:val="24"/>
+          <w:lang w:val="lt-LT"/>
+        </w:rPr>
+      </w:pPr>
+      <w:r>
+        <w:rPr>
+          <w:rFonts w:ascii="Times New Roman" w:eastAsiaTheme="minorEastAsia" w:hAnsi="Times New Roman" w:cs="Times New Roman"/>
+          <w:b/>
+          <w:sz w:val="24"/>
+          <w:szCs w:val="24"/>
+          <w:lang w:val="lt-LT"/>
+        </w:rPr>
+        <w:t>Balso atpaž</w:t>
+      </w:r>
+      <w:r>
+        <w:rPr>
+          <w:rFonts w:ascii="Times New Roman" w:eastAsiaTheme="minorEastAsia" w:hAnsi="Times New Roman" w:cs="Times New Roman"/>
+          <w:b/>
+          <w:sz w:val="24"/>
+          <w:szCs w:val="24"/>
+          <w:lang w:val="lt-LT"/>
+        </w:rPr>
+        <w:t xml:space="preserve">inimas naudojantis </w:t>
+      </w:r>
+      <w:r>
+        <w:rPr>
+          <w:rFonts w:ascii="Times New Roman" w:eastAsiaTheme="minorEastAsia" w:hAnsi="Times New Roman" w:cs="Times New Roman"/>
+          <w:b/>
+          <w:sz w:val="24"/>
+          <w:szCs w:val="24"/>
+          <w:lang w:val="lt-LT"/>
+        </w:rPr>
+        <w:t xml:space="preserve">gilios nuomonės </w:t>
+      </w:r>
+      <w:r>
+        <w:rPr>
+          <w:rFonts w:ascii="Times New Roman" w:eastAsiaTheme="minorEastAsia" w:hAnsi="Times New Roman" w:cs="Times New Roman"/>
+          <w:b/>
+          <w:sz w:val="24"/>
+          <w:szCs w:val="24"/>
+          <w:lang w:val="lt-LT"/>
+        </w:rPr>
+        <w:t>tinklais</w:t>
+      </w:r>
+    </w:p>
+    <w:p>
+      <w:pPr>
+        <w:pStyle w:val="NoSpacing"/>
+        <w:jc w:val="center"/>
+        <w:rPr>
+          <w:rFonts w:ascii="Times New Roman" w:eastAsiaTheme="minorEastAsia" w:hAnsi="Times New Roman" w:cs="Times New Roman"/>
+          <w:b/>
+          <w:sz w:val="24"/>
+          <w:szCs w:val="24"/>
+          <w:lang w:val="lt-LT"/>
+        </w:rPr>
+      </w:pPr>
+    </w:p>
+    <w:p>
+      <w:pPr>
+        <w:pStyle w:val="NoSpacing"/>
+        <w:rPr>
+          <w:rFonts w:ascii="Times New Roman" w:eastAsiaTheme="minorEastAsia" w:hAnsi="Times New Roman" w:cs="Times New Roman"/>
+          <w:sz w:val="24"/>
+          <w:szCs w:val="24"/>
+          <w:lang w:val="lt-LT"/>
+        </w:rPr>
+      </w:pPr>
+      <w:proofErr w:type="spellStart"/>
+      <w:r>
+        <w:rPr>
+          <w:rFonts w:ascii="Times New Roman" w:eastAsiaTheme="minorEastAsia" w:hAnsi="Times New Roman" w:cs="Times New Roman"/>
+          <w:sz w:val="24"/>
+          <w:szCs w:val="24"/>
+        </w:rPr>
+        <w:t>Kaip</w:t>
+      </w:r>
+      <w:proofErr w:type="spellEnd"/>
+      <w:r>
+        <w:rPr>
+          <w:rFonts w:ascii="Times New Roman" w:eastAsiaTheme="minorEastAsia" w:hAnsi="Times New Roman" w:cs="Times New Roman"/>
+          <w:sz w:val="24"/>
+          <w:szCs w:val="24"/>
+        </w:rPr>
+        <w:t xml:space="preserve"> </w:t>
+      </w:r>
+      <w:proofErr w:type="spellStart"/>
+      <w:r>
+        <w:rPr>
+          <w:rFonts w:ascii="Times New Roman" w:eastAsiaTheme="minorEastAsia" w:hAnsi="Times New Roman" w:cs="Times New Roman"/>
+          <w:sz w:val="24"/>
+          <w:szCs w:val="24"/>
+        </w:rPr>
+        <w:t>ir</w:t>
+      </w:r>
+      <w:proofErr w:type="spellEnd"/>
+      <w:r>
+        <w:rPr>
+          <w:rFonts w:ascii="Times New Roman" w:eastAsiaTheme="minorEastAsia" w:hAnsi="Times New Roman" w:cs="Times New Roman"/>
+          <w:sz w:val="24"/>
+          <w:szCs w:val="24"/>
+        </w:rPr>
+        <w:t xml:space="preserve"> </w:t>
+      </w:r>
+      <w:proofErr w:type="spellStart"/>
+      <w:r>
+        <w:rPr>
+          <w:rFonts w:ascii="Times New Roman" w:eastAsiaTheme="minorEastAsia" w:hAnsi="Times New Roman" w:cs="Times New Roman"/>
+          <w:sz w:val="24"/>
+          <w:szCs w:val="24"/>
+        </w:rPr>
+        <w:t>naudojant</w:t>
+      </w:r>
+      <w:proofErr w:type="spellEnd"/>
+      <w:r>
+        <w:rPr>
+          <w:rFonts w:ascii="Times New Roman" w:eastAsiaTheme="minorEastAsia" w:hAnsi="Times New Roman" w:cs="Times New Roman"/>
+          <w:sz w:val="24"/>
+          <w:szCs w:val="24"/>
+        </w:rPr>
+        <w:t xml:space="preserve"> </w:t>
+      </w:r>
+      <w:proofErr w:type="spellStart"/>
+      <w:r>
+        <w:rPr>
+          <w:rFonts w:ascii="Times New Roman" w:eastAsiaTheme="minorEastAsia" w:hAnsi="Times New Roman" w:cs="Times New Roman"/>
+          <w:sz w:val="24"/>
+          <w:szCs w:val="24"/>
+        </w:rPr>
+        <w:t>gilius</w:t>
+      </w:r>
+      <w:proofErr w:type="spellEnd"/>
+      <w:r>
+        <w:rPr>
+          <w:rFonts w:ascii="Times New Roman" w:eastAsiaTheme="minorEastAsia" w:hAnsi="Times New Roman" w:cs="Times New Roman"/>
+          <w:sz w:val="24"/>
+          <w:szCs w:val="24"/>
+        </w:rPr>
+        <w:t xml:space="preserve"> </w:t>
+      </w:r>
+      <w:proofErr w:type="spellStart"/>
+      <w:r>
+        <w:rPr>
+          <w:rFonts w:ascii="Times New Roman" w:eastAsiaTheme="minorEastAsia" w:hAnsi="Times New Roman" w:cs="Times New Roman"/>
+          <w:sz w:val="24"/>
+          <w:szCs w:val="24"/>
+        </w:rPr>
+        <w:t>neuroninius</w:t>
+      </w:r>
+      <w:proofErr w:type="spellEnd"/>
+      <w:r>
+        <w:rPr>
+          <w:rFonts w:ascii="Times New Roman" w:eastAsiaTheme="minorEastAsia" w:hAnsi="Times New Roman" w:cs="Times New Roman"/>
+          <w:sz w:val="24"/>
+          <w:szCs w:val="24"/>
+        </w:rPr>
+        <w:t xml:space="preserve"> </w:t>
+      </w:r>
+      <w:proofErr w:type="spellStart"/>
+      <w:r>
+        <w:rPr>
+          <w:rFonts w:ascii="Times New Roman" w:eastAsiaTheme="minorEastAsia" w:hAnsi="Times New Roman" w:cs="Times New Roman"/>
+          <w:sz w:val="24"/>
+          <w:szCs w:val="24"/>
+        </w:rPr>
+        <w:t>tinklus</w:t>
+      </w:r>
+      <w:proofErr w:type="spellEnd"/>
+      <w:r>
+        <w:rPr>
+          <w:rFonts w:ascii="Times New Roman" w:eastAsiaTheme="minorEastAsia" w:hAnsi="Times New Roman" w:cs="Times New Roman"/>
+          <w:sz w:val="24"/>
+          <w:szCs w:val="24"/>
+        </w:rPr>
+        <w:t xml:space="preserve">, </w:t>
+      </w:r>
+      <w:proofErr w:type="spellStart"/>
+      <w:r>
+        <w:rPr>
+          <w:rFonts w:ascii="Times New Roman" w:eastAsiaTheme="minorEastAsia" w:hAnsi="Times New Roman" w:cs="Times New Roman"/>
+          <w:sz w:val="24"/>
+          <w:szCs w:val="24"/>
+        </w:rPr>
+        <w:t>taip</w:t>
+      </w:r>
+      <w:proofErr w:type="spellEnd"/>
+      <w:r>
+        <w:rPr>
+          <w:rFonts w:ascii="Times New Roman" w:eastAsiaTheme="minorEastAsia" w:hAnsi="Times New Roman" w:cs="Times New Roman"/>
+          <w:sz w:val="24"/>
+          <w:szCs w:val="24"/>
+        </w:rPr>
+        <w:t xml:space="preserve"> </w:t>
+      </w:r>
+      <w:proofErr w:type="spellStart"/>
+      <w:r>
+        <w:rPr>
+          <w:rFonts w:ascii="Times New Roman" w:eastAsiaTheme="minorEastAsia" w:hAnsi="Times New Roman" w:cs="Times New Roman"/>
+          <w:sz w:val="24"/>
+          <w:szCs w:val="24"/>
+        </w:rPr>
+        <w:t>ir</w:t>
+      </w:r>
+      <w:proofErr w:type="spellEnd"/>
+      <w:r>
+        <w:rPr>
+          <w:rFonts w:ascii="Times New Roman" w:eastAsiaTheme="minorEastAsia" w:hAnsi="Times New Roman" w:cs="Times New Roman"/>
+          <w:sz w:val="24"/>
+          <w:szCs w:val="24"/>
+        </w:rPr>
+        <w:t xml:space="preserve"> </w:t>
+      </w:r>
+      <w:proofErr w:type="spellStart"/>
+      <w:r>
+        <w:rPr>
+          <w:rFonts w:ascii="Times New Roman" w:eastAsiaTheme="minorEastAsia" w:hAnsi="Times New Roman" w:cs="Times New Roman"/>
+          <w:sz w:val="24"/>
+          <w:szCs w:val="24"/>
+        </w:rPr>
+        <w:t>čia</w:t>
+      </w:r>
+      <w:proofErr w:type="spellEnd"/>
+      <w:r>
+        <w:rPr>
+          <w:rFonts w:ascii="Times New Roman" w:eastAsiaTheme="minorEastAsia" w:hAnsi="Times New Roman" w:cs="Times New Roman"/>
+          <w:sz w:val="24"/>
+          <w:szCs w:val="24"/>
+        </w:rPr>
+        <w:t xml:space="preserve"> </w:t>
+      </w:r>
+      <w:proofErr w:type="spellStart"/>
+      <w:r>
+        <w:rPr>
+          <w:rFonts w:ascii="Times New Roman" w:eastAsiaTheme="minorEastAsia" w:hAnsi="Times New Roman" w:cs="Times New Roman"/>
+          <w:sz w:val="24"/>
+          <w:szCs w:val="24"/>
+        </w:rPr>
+        <w:t>turėtume</w:t>
+      </w:r>
+      <w:proofErr w:type="spellEnd"/>
+      <w:r>
+        <w:rPr>
+          <w:rFonts w:ascii="Times New Roman" w:eastAsiaTheme="minorEastAsia" w:hAnsi="Times New Roman" w:cs="Times New Roman"/>
+          <w:sz w:val="24"/>
+          <w:szCs w:val="24"/>
+        </w:rPr>
+        <w:t xml:space="preserve"> </w:t>
+      </w:r>
+      <w:proofErr w:type="spellStart"/>
+      <w:r>
+        <w:rPr>
+          <w:rFonts w:ascii="Times New Roman" w:eastAsiaTheme="minorEastAsia" w:hAnsi="Times New Roman" w:cs="Times New Roman"/>
+          <w:sz w:val="24"/>
+          <w:szCs w:val="24"/>
+        </w:rPr>
+        <w:t>sugalvoti</w:t>
+      </w:r>
+      <w:proofErr w:type="spellEnd"/>
+      <w:r>
+        <w:rPr>
+          <w:rFonts w:ascii="Times New Roman" w:eastAsiaTheme="minorEastAsia" w:hAnsi="Times New Roman" w:cs="Times New Roman"/>
+          <w:sz w:val="24"/>
+          <w:szCs w:val="24"/>
+        </w:rPr>
+        <w:t xml:space="preserve">, </w:t>
+      </w:r>
+      <w:proofErr w:type="spellStart"/>
+      <w:r>
+        <w:rPr>
+          <w:rFonts w:ascii="Times New Roman" w:eastAsiaTheme="minorEastAsia" w:hAnsi="Times New Roman" w:cs="Times New Roman"/>
+          <w:sz w:val="24"/>
+          <w:szCs w:val="24"/>
+        </w:rPr>
+        <w:t>kaip</w:t>
+      </w:r>
+      <w:proofErr w:type="spellEnd"/>
+      <w:r>
+        <w:rPr>
+          <w:rFonts w:ascii="Times New Roman" w:eastAsiaTheme="minorEastAsia" w:hAnsi="Times New Roman" w:cs="Times New Roman"/>
+          <w:sz w:val="24"/>
+          <w:szCs w:val="24"/>
+        </w:rPr>
+        <w:t xml:space="preserve"> </w:t>
+      </w:r>
+      <w:proofErr w:type="spellStart"/>
+      <w:r>
+        <w:rPr>
+          <w:rFonts w:ascii="Times New Roman" w:eastAsiaTheme="minorEastAsia" w:hAnsi="Times New Roman" w:cs="Times New Roman"/>
+          <w:sz w:val="24"/>
+          <w:szCs w:val="24"/>
+        </w:rPr>
+        <w:t>garsą</w:t>
+      </w:r>
+      <w:proofErr w:type="spellEnd"/>
+      <w:r>
+        <w:rPr>
+          <w:rFonts w:ascii="Times New Roman" w:eastAsiaTheme="minorEastAsia" w:hAnsi="Times New Roman" w:cs="Times New Roman"/>
+          <w:sz w:val="24"/>
+          <w:szCs w:val="24"/>
+        </w:rPr>
+        <w:t xml:space="preserve"> </w:t>
+      </w:r>
+      <w:proofErr w:type="spellStart"/>
+      <w:r>
+        <w:rPr>
+          <w:rFonts w:ascii="Times New Roman" w:eastAsiaTheme="minorEastAsia" w:hAnsi="Times New Roman" w:cs="Times New Roman"/>
+          <w:sz w:val="24"/>
+          <w:szCs w:val="24"/>
+        </w:rPr>
+        <w:t>perteikti</w:t>
+      </w:r>
+      <w:proofErr w:type="spellEnd"/>
+      <w:r>
+        <w:rPr>
+          <w:rFonts w:ascii="Times New Roman" w:eastAsiaTheme="minorEastAsia" w:hAnsi="Times New Roman" w:cs="Times New Roman"/>
+          <w:sz w:val="24"/>
+          <w:szCs w:val="24"/>
+        </w:rPr>
+        <w:t xml:space="preserve"> </w:t>
+      </w:r>
+      <w:proofErr w:type="spellStart"/>
+      <w:r>
+        <w:rPr>
+          <w:rFonts w:ascii="Times New Roman" w:eastAsiaTheme="minorEastAsia" w:hAnsi="Times New Roman" w:cs="Times New Roman"/>
+          <w:sz w:val="24"/>
+          <w:szCs w:val="24"/>
+        </w:rPr>
+        <w:t>programinei</w:t>
+      </w:r>
+      <w:proofErr w:type="spellEnd"/>
+      <w:r>
+        <w:rPr>
+          <w:rFonts w:ascii="Times New Roman" w:eastAsiaTheme="minorEastAsia" w:hAnsi="Times New Roman" w:cs="Times New Roman"/>
+          <w:sz w:val="24"/>
+          <w:szCs w:val="24"/>
+        </w:rPr>
+        <w:t xml:space="preserve"> </w:t>
+      </w:r>
+      <w:proofErr w:type="spellStart"/>
+      <w:r>
+        <w:rPr>
+          <w:rFonts w:ascii="Times New Roman" w:eastAsiaTheme="minorEastAsia" w:hAnsi="Times New Roman" w:cs="Times New Roman"/>
+          <w:sz w:val="24"/>
+          <w:szCs w:val="24"/>
+        </w:rPr>
+        <w:t>įrangai</w:t>
+      </w:r>
+      <w:proofErr w:type="spellEnd"/>
+      <w:r>
+        <w:rPr>
+          <w:rFonts w:ascii="Times New Roman" w:eastAsiaTheme="minorEastAsia" w:hAnsi="Times New Roman" w:cs="Times New Roman"/>
+          <w:sz w:val="24"/>
+          <w:szCs w:val="24"/>
+        </w:rPr>
+        <w:t xml:space="preserve">, </w:t>
+      </w:r>
+      <w:proofErr w:type="spellStart"/>
+      <w:r>
+        <w:rPr>
+          <w:rFonts w:ascii="Times New Roman" w:eastAsiaTheme="minorEastAsia" w:hAnsi="Times New Roman" w:cs="Times New Roman"/>
+          <w:sz w:val="24"/>
+          <w:szCs w:val="24"/>
+        </w:rPr>
+        <w:t>kad</w:t>
+      </w:r>
+      <w:proofErr w:type="spellEnd"/>
+      <w:r>
+        <w:rPr>
+          <w:rFonts w:ascii="Times New Roman" w:eastAsiaTheme="minorEastAsia" w:hAnsi="Times New Roman" w:cs="Times New Roman"/>
+          <w:sz w:val="24"/>
+          <w:szCs w:val="24"/>
+        </w:rPr>
+        <w:t xml:space="preserve"> </w:t>
+      </w:r>
+      <w:proofErr w:type="spellStart"/>
+      <w:r>
+        <w:rPr>
+          <w:rFonts w:ascii="Times New Roman" w:eastAsiaTheme="minorEastAsia" w:hAnsi="Times New Roman" w:cs="Times New Roman"/>
+          <w:sz w:val="24"/>
+          <w:szCs w:val="24"/>
+        </w:rPr>
+        <w:t>ji</w:t>
+      </w:r>
+      <w:proofErr w:type="spellEnd"/>
+      <w:r>
+        <w:rPr>
+          <w:rFonts w:ascii="Times New Roman" w:eastAsiaTheme="minorEastAsia" w:hAnsi="Times New Roman" w:cs="Times New Roman"/>
+          <w:sz w:val="24"/>
+          <w:szCs w:val="24"/>
+        </w:rPr>
+        <w:t xml:space="preserve"> </w:t>
+      </w:r>
+      <w:proofErr w:type="spellStart"/>
+      <w:r>
+        <w:rPr>
+          <w:rFonts w:ascii="Times New Roman" w:eastAsiaTheme="minorEastAsia" w:hAnsi="Times New Roman" w:cs="Times New Roman"/>
+          <w:sz w:val="24"/>
+          <w:szCs w:val="24"/>
+        </w:rPr>
+        <w:t>galėtu</w:t>
+      </w:r>
+      <w:proofErr w:type="spellEnd"/>
+      <w:r>
+        <w:rPr>
+          <w:rFonts w:ascii="Times New Roman" w:eastAsiaTheme="minorEastAsia" w:hAnsi="Times New Roman" w:cs="Times New Roman"/>
+          <w:sz w:val="24"/>
+          <w:szCs w:val="24"/>
+        </w:rPr>
+        <w:t xml:space="preserve"> </w:t>
+      </w:r>
+      <w:proofErr w:type="spellStart"/>
+      <w:r>
+        <w:rPr>
+          <w:rFonts w:ascii="Times New Roman" w:eastAsiaTheme="minorEastAsia" w:hAnsi="Times New Roman" w:cs="Times New Roman"/>
+          <w:sz w:val="24"/>
+          <w:szCs w:val="24"/>
+        </w:rPr>
+        <w:t>su</w:t>
+      </w:r>
+      <w:proofErr w:type="spellEnd"/>
+      <w:r>
+        <w:rPr>
+          <w:rFonts w:ascii="Times New Roman" w:eastAsiaTheme="minorEastAsia" w:hAnsi="Times New Roman" w:cs="Times New Roman"/>
+          <w:sz w:val="24"/>
+          <w:szCs w:val="24"/>
+        </w:rPr>
+        <w:t xml:space="preserve"> </w:t>
+      </w:r>
+      <w:proofErr w:type="spellStart"/>
+      <w:r>
+        <w:rPr>
+          <w:rFonts w:ascii="Times New Roman" w:eastAsiaTheme="minorEastAsia" w:hAnsi="Times New Roman" w:cs="Times New Roman"/>
+          <w:sz w:val="24"/>
+          <w:szCs w:val="24"/>
+        </w:rPr>
+        <w:t>tinkamai</w:t>
+      </w:r>
+      <w:proofErr w:type="spellEnd"/>
+      <w:r>
+        <w:rPr>
+          <w:rFonts w:ascii="Times New Roman" w:eastAsiaTheme="minorEastAsia" w:hAnsi="Times New Roman" w:cs="Times New Roman"/>
+          <w:sz w:val="24"/>
+          <w:szCs w:val="24"/>
+        </w:rPr>
+        <w:t xml:space="preserve"> </w:t>
+      </w:r>
+      <w:proofErr w:type="spellStart"/>
+      <w:r>
+        <w:rPr>
+          <w:rFonts w:ascii="Times New Roman" w:eastAsiaTheme="minorEastAsia" w:hAnsi="Times New Roman" w:cs="Times New Roman"/>
+          <w:sz w:val="24"/>
+          <w:szCs w:val="24"/>
+        </w:rPr>
+        <w:t>dirbti</w:t>
+      </w:r>
+      <w:proofErr w:type="spellEnd"/>
+      <w:r>
+        <w:rPr>
+          <w:rFonts w:ascii="Times New Roman" w:eastAsiaTheme="minorEastAsia" w:hAnsi="Times New Roman" w:cs="Times New Roman"/>
+          <w:sz w:val="24"/>
+          <w:szCs w:val="24"/>
+        </w:rPr>
+        <w:t xml:space="preserve">. </w:t>
+      </w:r>
+      <w:proofErr w:type="spellStart"/>
+      <w:r>
+        <w:rPr>
+          <w:rFonts w:ascii="Times New Roman" w:eastAsiaTheme="minorEastAsia" w:hAnsi="Times New Roman" w:cs="Times New Roman"/>
+          <w:sz w:val="24"/>
+          <w:szCs w:val="24"/>
+        </w:rPr>
+        <w:t>Taigi</w:t>
+      </w:r>
+      <w:proofErr w:type="spellEnd"/>
+      <w:r>
+        <w:rPr>
+          <w:rFonts w:ascii="Times New Roman" w:eastAsiaTheme="minorEastAsia" w:hAnsi="Times New Roman" w:cs="Times New Roman"/>
+          <w:sz w:val="24"/>
+          <w:szCs w:val="24"/>
+        </w:rPr>
+        <w:t xml:space="preserve"> </w:t>
+      </w:r>
+      <w:proofErr w:type="spellStart"/>
+      <w:r>
+        <w:rPr>
+          <w:rFonts w:ascii="Times New Roman" w:eastAsiaTheme="minorEastAsia" w:hAnsi="Times New Roman" w:cs="Times New Roman"/>
+          <w:sz w:val="24"/>
+          <w:szCs w:val="24"/>
+        </w:rPr>
+        <w:t>norėdami</w:t>
+      </w:r>
+      <w:proofErr w:type="spellEnd"/>
+      <w:r>
+        <w:rPr>
+          <w:rFonts w:ascii="Times New Roman" w:eastAsiaTheme="minorEastAsia" w:hAnsi="Times New Roman" w:cs="Times New Roman"/>
+          <w:sz w:val="24"/>
+          <w:szCs w:val="24"/>
+        </w:rPr>
+        <w:t xml:space="preserve"> </w:t>
+      </w:r>
+      <w:proofErr w:type="spellStart"/>
+      <w:r>
+        <w:rPr>
+          <w:rFonts w:ascii="Times New Roman" w:eastAsiaTheme="minorEastAsia" w:hAnsi="Times New Roman" w:cs="Times New Roman"/>
+          <w:sz w:val="24"/>
+          <w:szCs w:val="24"/>
+        </w:rPr>
+        <w:t>apmokyti</w:t>
+      </w:r>
+      <w:proofErr w:type="spellEnd"/>
+      <w:r>
+        <w:rPr>
+          <w:rFonts w:ascii="Times New Roman" w:eastAsiaTheme="minorEastAsia" w:hAnsi="Times New Roman" w:cs="Times New Roman"/>
+          <w:sz w:val="24"/>
+          <w:szCs w:val="24"/>
+        </w:rPr>
+        <w:t xml:space="preserve"> </w:t>
+      </w:r>
+      <w:proofErr w:type="spellStart"/>
+      <w:r>
+        <w:rPr>
+          <w:rFonts w:ascii="Times New Roman" w:eastAsiaTheme="minorEastAsia" w:hAnsi="Times New Roman" w:cs="Times New Roman"/>
+          <w:sz w:val="24"/>
+          <w:szCs w:val="24"/>
+        </w:rPr>
+        <w:t>tinklą</w:t>
+      </w:r>
+      <w:proofErr w:type="spellEnd"/>
+      <w:r>
+        <w:rPr>
+          <w:rFonts w:ascii="Times New Roman" w:eastAsiaTheme="minorEastAsia" w:hAnsi="Times New Roman" w:cs="Times New Roman"/>
+          <w:sz w:val="24"/>
+          <w:szCs w:val="24"/>
+        </w:rPr>
+        <w:t xml:space="preserve">, </w:t>
+      </w:r>
+      <w:proofErr w:type="spellStart"/>
+      <w:r>
+        <w:rPr>
+          <w:rFonts w:ascii="Times New Roman" w:eastAsiaTheme="minorEastAsia" w:hAnsi="Times New Roman" w:cs="Times New Roman"/>
+          <w:sz w:val="24"/>
+          <w:szCs w:val="24"/>
+        </w:rPr>
+        <w:t>remiantis</w:t>
+      </w:r>
+      <w:proofErr w:type="spellEnd"/>
+      <w:r>
+        <w:rPr>
+          <w:rFonts w:ascii="Times New Roman" w:eastAsiaTheme="minorEastAsia" w:hAnsi="Times New Roman" w:cs="Times New Roman"/>
+          <w:sz w:val="24"/>
+          <w:szCs w:val="24"/>
+        </w:rPr>
+        <w:t xml:space="preserve"> </w:t>
+      </w:r>
+      <w:proofErr w:type="spellStart"/>
+      <w:r>
+        <w:rPr>
+          <w:rFonts w:ascii="Times New Roman" w:eastAsiaTheme="minorEastAsia" w:hAnsi="Times New Roman" w:cs="Times New Roman"/>
+          <w:sz w:val="24"/>
+          <w:szCs w:val="24"/>
+        </w:rPr>
+        <w:t>straipsniu</w:t>
+      </w:r>
+      <w:proofErr w:type="spellEnd"/>
+      <w:r>
+        <w:rPr>
+          <w:rStyle w:val="FootnoteReference"/>
+          <w:rFonts w:ascii="Times New Roman" w:eastAsiaTheme="minorEastAsia" w:hAnsi="Times New Roman" w:cs="Times New Roman"/>
+          <w:sz w:val="24"/>
+          <w:szCs w:val="24"/>
+        </w:rPr>
+        <w:footnoteReference w:id="3"/>
+      </w:r>
+      <w:r>
+        <w:rPr>
+          <w:rFonts w:ascii="Times New Roman" w:eastAsiaTheme="minorEastAsia" w:hAnsi="Times New Roman" w:cs="Times New Roman"/>
+          <w:sz w:val="24"/>
+          <w:szCs w:val="24"/>
+        </w:rPr>
+        <w:t xml:space="preserve">, </w:t>
+      </w:r>
+      <w:proofErr w:type="spellStart"/>
+      <w:r>
+        <w:rPr>
+          <w:rFonts w:ascii="Times New Roman" w:eastAsiaTheme="minorEastAsia" w:hAnsi="Times New Roman" w:cs="Times New Roman"/>
+          <w:sz w:val="24"/>
+          <w:szCs w:val="24"/>
+        </w:rPr>
+        <w:t>mokymo</w:t>
+      </w:r>
+      <w:proofErr w:type="spellEnd"/>
+      <w:r>
+        <w:rPr>
+          <w:rFonts w:ascii="Times New Roman" w:eastAsiaTheme="minorEastAsia" w:hAnsi="Times New Roman" w:cs="Times New Roman"/>
+          <w:sz w:val="24"/>
+          <w:szCs w:val="24"/>
+        </w:rPr>
+        <w:t xml:space="preserve"> </w:t>
+      </w:r>
+      <w:proofErr w:type="spellStart"/>
+      <w:r>
+        <w:rPr>
+          <w:rFonts w:ascii="Times New Roman" w:eastAsiaTheme="minorEastAsia" w:hAnsi="Times New Roman" w:cs="Times New Roman"/>
+          <w:sz w:val="24"/>
+          <w:szCs w:val="24"/>
+        </w:rPr>
+        <w:t>procesui</w:t>
+      </w:r>
+      <w:proofErr w:type="spellEnd"/>
+      <w:r>
+        <w:rPr>
+          <w:rFonts w:ascii="Times New Roman" w:eastAsiaTheme="minorEastAsia" w:hAnsi="Times New Roman" w:cs="Times New Roman"/>
+          <w:sz w:val="24"/>
+          <w:szCs w:val="24"/>
+        </w:rPr>
+        <w:t xml:space="preserve"> </w:t>
+      </w:r>
+      <w:proofErr w:type="spellStart"/>
+      <w:r>
+        <w:rPr>
+          <w:rFonts w:ascii="Times New Roman" w:eastAsiaTheme="minorEastAsia" w:hAnsi="Times New Roman" w:cs="Times New Roman"/>
+          <w:sz w:val="24"/>
+          <w:szCs w:val="24"/>
+        </w:rPr>
+        <w:t>kalba</w:t>
+      </w:r>
+      <w:proofErr w:type="spellEnd"/>
+      <w:r>
+        <w:rPr>
+          <w:rFonts w:ascii="Times New Roman" w:eastAsiaTheme="minorEastAsia" w:hAnsi="Times New Roman" w:cs="Times New Roman"/>
+          <w:sz w:val="24"/>
+          <w:szCs w:val="24"/>
+        </w:rPr>
+        <w:t xml:space="preserve"> </w:t>
+      </w:r>
+      <w:proofErr w:type="spellStart"/>
+      <w:r>
+        <w:rPr>
+          <w:rFonts w:ascii="Times New Roman" w:eastAsiaTheme="minorEastAsia" w:hAnsi="Times New Roman" w:cs="Times New Roman"/>
+          <w:sz w:val="24"/>
+          <w:szCs w:val="24"/>
+        </w:rPr>
+        <w:t>gali</w:t>
+      </w:r>
+      <w:proofErr w:type="spellEnd"/>
+      <w:r>
+        <w:rPr>
+          <w:rFonts w:ascii="Times New Roman" w:eastAsiaTheme="minorEastAsia" w:hAnsi="Times New Roman" w:cs="Times New Roman"/>
+          <w:sz w:val="24"/>
+          <w:szCs w:val="24"/>
+        </w:rPr>
+        <w:t xml:space="preserve"> b</w:t>
+      </w:r>
+      <w:r>
+        <w:rPr>
+          <w:rFonts w:ascii="Times New Roman" w:eastAsiaTheme="minorEastAsia" w:hAnsi="Times New Roman" w:cs="Times New Roman"/>
+          <w:sz w:val="24"/>
+          <w:szCs w:val="24"/>
+          <w:lang w:val="lt-LT"/>
+        </w:rPr>
+        <w:t>ūti atvaizduota kaip Gauso maišos modelio (GMM) vidutinis super vektorius,</w:t>
+      </w:r>
+    </w:p>
+    <w:p>
+      <w:pPr>
+        <w:pStyle w:val="NoSpacing"/>
+        <w:rPr>
+          <w:rFonts w:ascii="Times New Roman" w:eastAsiaTheme="minorEastAsia" w:hAnsi="Times New Roman" w:cs="Times New Roman"/>
+          <w:sz w:val="24"/>
+          <w:szCs w:val="24"/>
+          <w:lang w:val="lt-LT"/>
+        </w:rPr>
+      </w:pPr>
+    </w:p>
+    <w:tbl>
+      <w:tblPr>
+        <w:tblStyle w:val="TableGrid"/>
+        <w:tblW w:w="0" w:type="auto"/>
+        <w:tblBorders>
+          <w:top w:val="none" w:sz="0" w:space="0" w:color="auto"/>
+          <w:left w:val="none" w:sz="0" w:space="0" w:color="auto"/>
+          <w:bottom w:val="none" w:sz="0" w:space="0" w:color="auto"/>
+          <w:right w:val="none" w:sz="0" w:space="0" w:color="auto"/>
+          <w:insideH w:val="none" w:sz="0" w:space="0" w:color="auto"/>
+          <w:insideV w:val="none" w:sz="0" w:space="0" w:color="auto"/>
+        </w:tblBorders>
+        <w:tblLook w:val="04A0" w:firstRow="1" w:lastRow="0" w:firstColumn="1" w:lastColumn="0" w:noHBand="0" w:noVBand="1"/>
+      </w:tblPr>
+      <w:tblGrid>
+        <w:gridCol w:w="8365"/>
+        <w:gridCol w:w="985"/>
+      </w:tblGrid>
+      <w:tr>
+        <w:tc>
+          <w:tcPr>
+            <w:tcW w:w="8365" w:type="dxa"/>
+            <w:vAlign w:val="center"/>
+          </w:tcPr>
+          <w:p>
+            <w:pPr>
+              <w:pStyle w:val="NoSpacing"/>
+              <w:jc w:val="center"/>
+              <w:rPr>
+                <w:rFonts w:ascii="Times New Roman" w:eastAsiaTheme="minorEastAsia" w:hAnsi="Times New Roman" w:cs="Times New Roman"/>
+                <w:i/>
+                <w:sz w:val="24"/>
+                <w:szCs w:val="24"/>
+              </w:rPr>
+            </w:pPr>
+            <m:oMathPara>
+              <m:oMath>
+                <m:r>
+                  <w:rPr>
+                    <w:rFonts w:ascii="Cambria Math" w:eastAsiaTheme="minorEastAsia" w:hAnsi="Cambria Math" w:cs="Times New Roman"/>
+                    <w:sz w:val="24"/>
+                    <w:szCs w:val="24"/>
+                    <w:lang w:val="lt-LT"/>
+                  </w:rPr>
+                  <m:t>M</m:t>
+                </m:r>
+                <m:r>
+                  <w:rPr>
+                    <w:rFonts w:ascii="Cambria Math" w:eastAsiaTheme="minorEastAsia" w:hAnsi="Cambria Math" w:cs="Times New Roman"/>
+                    <w:sz w:val="24"/>
+                    <w:szCs w:val="24"/>
+                  </w:rPr>
+                  <m:t>=m+Tω</m:t>
+                </m:r>
+              </m:oMath>
+            </m:oMathPara>
+          </w:p>
+        </w:tc>
+        <w:tc>
+          <w:tcPr>
+            <w:tcW w:w="985" w:type="dxa"/>
+            <w:vAlign w:val="center"/>
+          </w:tcPr>
+          <w:p>
+            <w:pPr>
+              <w:pStyle w:val="NoSpacing"/>
+              <w:jc w:val="center"/>
+              <w:rPr>
+                <w:rFonts w:ascii="Times New Roman" w:eastAsiaTheme="minorEastAsia" w:hAnsi="Times New Roman" w:cs="Times New Roman"/>
+                <w:sz w:val="24"/>
+                <w:szCs w:val="24"/>
+                <w:lang w:val="lt-LT"/>
+              </w:rPr>
+            </w:pPr>
+            <w:r>
+              <w:rPr>
+                <w:rFonts w:ascii="Times New Roman" w:eastAsiaTheme="minorEastAsia" w:hAnsi="Times New Roman" w:cs="Times New Roman"/>
+                <w:sz w:val="24"/>
+                <w:szCs w:val="24"/>
+                <w:lang w:val="lt-LT"/>
+              </w:rPr>
+              <w:t>(</w:t>
+            </w:r>
+            <w:r>
+              <w:rPr>
+                <w:rFonts w:ascii="Times New Roman" w:eastAsiaTheme="minorEastAsia" w:hAnsi="Times New Roman" w:cs="Times New Roman"/>
+                <w:sz w:val="24"/>
+                <w:szCs w:val="24"/>
+              </w:rPr>
+              <w:t>7</w:t>
+            </w:r>
+            <w:r>
+              <w:rPr>
+                <w:rFonts w:ascii="Times New Roman" w:eastAsiaTheme="minorEastAsia" w:hAnsi="Times New Roman" w:cs="Times New Roman"/>
+                <w:sz w:val="24"/>
+                <w:szCs w:val="24"/>
+                <w:lang w:val="lt-LT"/>
+              </w:rPr>
+              <w:t>)</w:t>
+            </w:r>
+          </w:p>
+        </w:tc>
+      </w:tr>
+    </w:tbl>
+    <w:p>
+      <w:pPr>
+        <w:pStyle w:val="NoSpacing"/>
+        <w:rPr>
+          <w:rFonts w:ascii="Times New Roman" w:eastAsiaTheme="minorEastAsia" w:hAnsi="Times New Roman" w:cs="Times New Roman"/>
+          <w:sz w:val="24"/>
+          <w:szCs w:val="24"/>
+          <w:lang w:val="lt-LT"/>
+        </w:rPr>
+      </w:pPr>
+    </w:p>
+    <w:p>
+      <w:pPr>
+        <w:pStyle w:val="NoSpacing"/>
+        <w:rPr>
+          <w:lang w:val="lt-LT"/>
+        </w:rPr>
+      </w:pPr>
+      <w:proofErr w:type="spellStart"/>
+      <w:r>
+        <w:t>kur</w:t>
+      </w:r>
+      <w:proofErr w:type="spellEnd"/>
+      <w:r>
+        <w:t xml:space="preserve"> </w:t>
+      </w:r>
+      <m:oMath>
+        <m:r>
+          <w:rPr>
+            <w:rFonts w:ascii="Cambria Math" w:eastAsiaTheme="minorEastAsia" w:hAnsi="Cambria Math" w:cs="Times New Roman"/>
+            <w:sz w:val="24"/>
+            <w:szCs w:val="24"/>
+          </w:rPr>
+          <m:t>m</m:t>
+        </m:r>
+      </m:oMath>
+      <w:r>
+        <w:rPr>
+          <w:rFonts w:eastAsiaTheme="minorEastAsia"/>
+          <w:sz w:val="24"/>
+          <w:szCs w:val="24"/>
+        </w:rPr>
+        <w:t xml:space="preserve"> – tai </w:t>
+      </w:r>
+      <w:proofErr w:type="spellStart"/>
+      <w:r>
+        <w:rPr>
+          <w:rFonts w:eastAsiaTheme="minorEastAsia"/>
+          <w:sz w:val="24"/>
+          <w:szCs w:val="24"/>
+        </w:rPr>
+        <w:t>kalb</w:t>
+      </w:r>
+      <w:proofErr w:type="spellEnd"/>
+      <w:r>
+        <w:rPr>
+          <w:rFonts w:eastAsiaTheme="minorEastAsia"/>
+          <w:sz w:val="24"/>
+          <w:szCs w:val="24"/>
+          <w:lang w:val="lt-LT"/>
+        </w:rPr>
+        <w:t xml:space="preserve">ėtojo ir nepriklausomos sesijos vidutinis super vektorius iš universalios </w:t>
+      </w:r>
+      <w:r>
+        <w:rPr>
+          <w:rFonts w:eastAsiaTheme="minorEastAsia"/>
+          <w:sz w:val="24"/>
+          <w:szCs w:val="24"/>
+          <w:lang w:val="lt-LT"/>
+        </w:rPr>
+        <w:t xml:space="preserve">prielaidos modelio (UBM), </w:t>
+      </w:r>
+      <m:oMath>
+        <m:r>
+          <w:rPr>
+            <w:rFonts w:ascii="Cambria Math" w:eastAsiaTheme="minorEastAsia" w:hAnsi="Cambria Math" w:cs="Times New Roman"/>
+            <w:sz w:val="24"/>
+            <w:szCs w:val="24"/>
+          </w:rPr>
+          <m:t>ω</m:t>
+        </m:r>
+      </m:oMath>
+      <w:r>
+        <w:rPr>
+          <w:rFonts w:eastAsiaTheme="minorEastAsia"/>
+          <w:sz w:val="24"/>
+          <w:szCs w:val="24"/>
+        </w:rPr>
+        <w:t xml:space="preserve"> – tai </w:t>
+      </w:r>
+      <w:proofErr w:type="spellStart"/>
+      <w:r>
+        <w:rPr>
+          <w:rFonts w:eastAsiaTheme="minorEastAsia"/>
+          <w:sz w:val="24"/>
+          <w:szCs w:val="24"/>
+        </w:rPr>
+        <w:t>žemo</w:t>
+      </w:r>
+      <w:proofErr w:type="spellEnd"/>
+      <w:r>
+        <w:rPr>
+          <w:rFonts w:eastAsiaTheme="minorEastAsia"/>
+          <w:sz w:val="24"/>
+          <w:szCs w:val="24"/>
+        </w:rPr>
+        <w:t xml:space="preserve"> </w:t>
+      </w:r>
+      <w:proofErr w:type="spellStart"/>
+      <w:r>
+        <w:rPr>
+          <w:rFonts w:eastAsiaTheme="minorEastAsia"/>
+          <w:sz w:val="24"/>
+          <w:szCs w:val="24"/>
+        </w:rPr>
+        <w:t>lygio</w:t>
+      </w:r>
+      <w:proofErr w:type="spellEnd"/>
+      <w:r>
+        <w:rPr>
+          <w:rFonts w:eastAsiaTheme="minorEastAsia"/>
+          <w:sz w:val="24"/>
+          <w:szCs w:val="24"/>
+        </w:rPr>
+        <w:t xml:space="preserve"> </w:t>
+      </w:r>
+      <w:proofErr w:type="spellStart"/>
+      <w:r>
+        <w:rPr>
+          <w:rFonts w:eastAsiaTheme="minorEastAsia"/>
+          <w:sz w:val="24"/>
+          <w:szCs w:val="24"/>
+        </w:rPr>
+        <w:t>vektorius</w:t>
+      </w:r>
+      <w:proofErr w:type="spellEnd"/>
+      <w:r>
+        <w:rPr>
+          <w:rFonts w:eastAsiaTheme="minorEastAsia"/>
+          <w:sz w:val="24"/>
+          <w:szCs w:val="24"/>
+        </w:rPr>
+        <w:t xml:space="preserve">, </w:t>
+      </w:r>
+      <w:proofErr w:type="spellStart"/>
+      <w:r>
+        <w:rPr>
+          <w:rFonts w:eastAsiaTheme="minorEastAsia"/>
+          <w:sz w:val="24"/>
+          <w:szCs w:val="24"/>
+        </w:rPr>
+        <w:t>kitaip</w:t>
+      </w:r>
+      <w:proofErr w:type="spellEnd"/>
+      <w:r>
+        <w:rPr>
+          <w:rFonts w:eastAsiaTheme="minorEastAsia"/>
+          <w:sz w:val="24"/>
+          <w:szCs w:val="24"/>
+        </w:rPr>
+        <w:t xml:space="preserve"> </w:t>
+      </w:r>
+      <w:proofErr w:type="spellStart"/>
+      <w:r>
+        <w:rPr>
+          <w:rFonts w:eastAsiaTheme="minorEastAsia"/>
+          <w:sz w:val="24"/>
+          <w:szCs w:val="24"/>
+        </w:rPr>
+        <w:t>dar</w:t>
+      </w:r>
+      <w:proofErr w:type="spellEnd"/>
+      <w:r>
+        <w:rPr>
+          <w:rFonts w:eastAsiaTheme="minorEastAsia"/>
+          <w:sz w:val="24"/>
+          <w:szCs w:val="24"/>
+        </w:rPr>
+        <w:t xml:space="preserve"> I – </w:t>
+      </w:r>
+      <w:proofErr w:type="spellStart"/>
+      <w:r>
+        <w:rPr>
+          <w:rFonts w:eastAsiaTheme="minorEastAsia"/>
+          <w:sz w:val="24"/>
+          <w:szCs w:val="24"/>
+        </w:rPr>
+        <w:t>vektorius</w:t>
+      </w:r>
+      <w:proofErr w:type="spellEnd"/>
+      <w:r>
+        <w:rPr>
+          <w:rFonts w:eastAsiaTheme="minorEastAsia"/>
+          <w:sz w:val="24"/>
+          <w:szCs w:val="24"/>
+        </w:rPr>
+        <w:t xml:space="preserve">. </w:t>
+      </w:r>
+      <w:proofErr w:type="spellStart"/>
+      <w:r>
+        <w:rPr>
+          <w:rFonts w:eastAsiaTheme="minorEastAsia"/>
+          <w:sz w:val="24"/>
+          <w:szCs w:val="24"/>
+        </w:rPr>
+        <w:t>Taip</w:t>
+      </w:r>
+      <w:proofErr w:type="spellEnd"/>
+      <w:r>
+        <w:rPr>
+          <w:rFonts w:eastAsiaTheme="minorEastAsia"/>
+          <w:sz w:val="24"/>
+          <w:szCs w:val="24"/>
+        </w:rPr>
+        <w:t xml:space="preserve"> pat </w:t>
+      </w:r>
+      <m:oMath>
+        <m:r>
+          <w:rPr>
+            <w:rFonts w:ascii="Cambria Math" w:eastAsiaTheme="minorEastAsia" w:hAnsi="Cambria Math" w:cs="Times New Roman"/>
+            <w:sz w:val="24"/>
+            <w:szCs w:val="24"/>
+          </w:rPr>
+          <m:t>T</m:t>
+        </m:r>
+      </m:oMath>
+      <w:r>
+        <w:rPr>
+          <w:rFonts w:eastAsiaTheme="minorEastAsia"/>
+          <w:sz w:val="24"/>
+          <w:szCs w:val="24"/>
+        </w:rPr>
+        <w:t xml:space="preserve"> – tai </w:t>
+      </w:r>
+      <w:proofErr w:type="spellStart"/>
+      <w:r>
+        <w:rPr>
+          <w:rFonts w:eastAsiaTheme="minorEastAsia"/>
+          <w:sz w:val="24"/>
+          <w:szCs w:val="24"/>
+        </w:rPr>
+        <w:t>žemo</w:t>
+      </w:r>
+      <w:proofErr w:type="spellEnd"/>
+      <w:r>
+        <w:rPr>
+          <w:rFonts w:eastAsiaTheme="minorEastAsia"/>
+          <w:sz w:val="24"/>
+          <w:szCs w:val="24"/>
+        </w:rPr>
+        <w:t xml:space="preserve"> </w:t>
+      </w:r>
+      <w:proofErr w:type="spellStart"/>
+      <w:r>
+        <w:rPr>
+          <w:rFonts w:eastAsiaTheme="minorEastAsia"/>
+          <w:sz w:val="24"/>
+          <w:szCs w:val="24"/>
+        </w:rPr>
+        <w:t>lygio</w:t>
+      </w:r>
+      <w:proofErr w:type="spellEnd"/>
+      <w:r>
+        <w:rPr>
+          <w:rFonts w:eastAsiaTheme="minorEastAsia"/>
+          <w:sz w:val="24"/>
+          <w:szCs w:val="24"/>
+        </w:rPr>
+        <w:t xml:space="preserve"> </w:t>
+      </w:r>
+      <w:proofErr w:type="spellStart"/>
+      <w:r>
+        <w:rPr>
+          <w:rFonts w:eastAsiaTheme="minorEastAsia"/>
+          <w:sz w:val="24"/>
+          <w:szCs w:val="24"/>
+        </w:rPr>
+        <w:t>absoliutaus</w:t>
+      </w:r>
+      <w:proofErr w:type="spellEnd"/>
+      <w:r>
+        <w:rPr>
+          <w:rFonts w:eastAsiaTheme="minorEastAsia"/>
+          <w:sz w:val="24"/>
+          <w:szCs w:val="24"/>
+        </w:rPr>
+        <w:t xml:space="preserve"> </w:t>
+      </w:r>
+      <w:proofErr w:type="spellStart"/>
+      <w:r>
+        <w:rPr>
+          <w:rFonts w:eastAsiaTheme="minorEastAsia"/>
+          <w:sz w:val="24"/>
+          <w:szCs w:val="24"/>
+        </w:rPr>
+        <w:t>kintamumo</w:t>
+      </w:r>
+      <w:proofErr w:type="spellEnd"/>
+      <w:r>
+        <w:rPr>
+          <w:rFonts w:eastAsiaTheme="minorEastAsia"/>
+          <w:sz w:val="24"/>
+          <w:szCs w:val="24"/>
+        </w:rPr>
+        <w:t xml:space="preserve"> </w:t>
+      </w:r>
+      <w:proofErr w:type="spellStart"/>
+      <w:r>
+        <w:rPr>
+          <w:rFonts w:eastAsiaTheme="minorEastAsia"/>
+          <w:sz w:val="24"/>
+          <w:szCs w:val="24"/>
+        </w:rPr>
+        <w:t>matrica</w:t>
+      </w:r>
+      <w:proofErr w:type="spellEnd"/>
+      <w:r>
+        <w:rPr>
+          <w:rFonts w:eastAsiaTheme="minorEastAsia"/>
+          <w:sz w:val="24"/>
+          <w:szCs w:val="24"/>
+        </w:rPr>
+        <w:t>.</w:t>
+      </w:r>
+    </w:p>
+    <w:p>
+      <w:pPr>
+        <w:pStyle w:val="NoSpacing"/>
+        <w:rPr>
+          <w:rFonts w:ascii="Times New Roman" w:eastAsiaTheme="minorEastAsia" w:hAnsi="Times New Roman" w:cs="Times New Roman"/>
           <w:sz w:val="24"/>
           <w:szCs w:val="24"/>
           <w:lang w:val="lt-LT"/>
@@ -9018,23 +10352,58 @@
     <w:p>
       <w:pPr>
         <w:pStyle w:val="NoSpacing"/>
-        <w:rPr>
-          <w:lang w:val="lt-LT"/>
-        </w:rPr>
-      </w:pPr>
-    </w:p>
-    <w:p>
-      <w:pPr>
-        <w:pStyle w:val="NoSpacing"/>
-        <w:rPr>
-          <w:lang w:val="lt-LT"/>
-        </w:rPr>
-      </w:pPr>
-      <w:r>
-        <w:rPr>
-          <w:lang w:val="lt-LT"/>
-        </w:rPr>
-        <w:lastRenderedPageBreak/>
+        <w:ind w:firstLine="720"/>
+        <w:rPr>
+          <w:rFonts w:ascii="Times New Roman" w:hAnsi="Times New Roman" w:cs="Times New Roman"/>
+          <w:sz w:val="24"/>
+          <w:szCs w:val="24"/>
+          <w:lang w:val="lt-LT"/>
+        </w:rPr>
+      </w:pPr>
+    </w:p>
+    <w:p>
+      <w:pPr>
+        <w:pStyle w:val="NoSpacing"/>
+        <w:ind w:firstLine="720"/>
+        <w:rPr>
+          <w:rFonts w:ascii="Times New Roman" w:hAnsi="Times New Roman" w:cs="Times New Roman"/>
+          <w:sz w:val="24"/>
+          <w:szCs w:val="24"/>
+          <w:lang w:val="lt-LT"/>
+        </w:rPr>
+      </w:pPr>
+    </w:p>
+    <w:p>
+      <w:pPr>
+        <w:pStyle w:val="NoSpacing"/>
+        <w:ind w:firstLine="720"/>
+        <w:rPr>
+          <w:rFonts w:ascii="Times New Roman" w:hAnsi="Times New Roman" w:cs="Times New Roman"/>
+          <w:sz w:val="24"/>
+          <w:szCs w:val="24"/>
+          <w:lang w:val="lt-LT"/>
+        </w:rPr>
+      </w:pPr>
+    </w:p>
+    <w:p>
+      <w:pPr>
+        <w:pStyle w:val="NoSpacing"/>
+        <w:rPr>
+          <w:lang w:val="lt-LT"/>
+        </w:rPr>
+      </w:pPr>
+    </w:p>
+    <w:p>
+      <w:pPr>
+        <w:pStyle w:val="NoSpacing"/>
+        <w:rPr>
+          <w:lang w:val="lt-LT"/>
+        </w:rPr>
+      </w:pPr>
+      <w:r>
+        <w:rPr>
+          <w:lang w:val="lt-LT"/>
+        </w:rPr>
         <w:t>Šaltiniai</w:t>
       </w:r>
     </w:p>
@@ -9081,7 +10450,7 @@
       <w:pPr>
         <w:pStyle w:val="NoSpacing"/>
       </w:pPr>
-      <w:hyperlink r:id="rId13" w:history="1">
+      <w:hyperlink r:id="rId13" w:anchor="computing-the-mel-filterbank" w:history="1">
         <w:r>
           <w:rPr>
             <w:rStyle w:val="Hyperlink"/>
@@ -9252,6 +10621,39 @@
           <w:lang w:val="en-US"/>
         </w:rPr>
         <w:t>41939.pdf</w:t>
+      </w:r>
+    </w:p>
+  </w:footnote>
+  <w:footnote w:id="3">
+    <w:p>
+      <w:pPr>
+        <w:pStyle w:val="FootnoteText"/>
+        <w:rPr>
+          <w:sz w:val="16"/>
+          <w:lang w:val="en-US"/>
+        </w:rPr>
+      </w:pPr>
+      <w:r>
+        <w:rPr>
+          <w:rStyle w:val="FootnoteReference"/>
+        </w:rPr>
+        <w:footnoteRef/>
+      </w:r>
+      <w:r>
+        <w:t xml:space="preserve"> </w:t>
+      </w:r>
+      <w:r>
+        <w:rPr>
+          <w:sz w:val="16"/>
+        </w:rPr>
+        <w:t>http://wiki.inf.ed.ac.uk/twiki/pub/CSTR/ListenTerm</w:t>
+      </w:r>
+      <w:r>
+        <w:rPr>
+          <w:sz w:val="16"/>
+          <w:lang w:val="en-US"/>
+        </w:rPr>
+        <w:t>3201314/p1719-ghahabi.pdf</w:t>
       </w:r>
     </w:p>
   </w:footnote>
@@ -10143,7 +11545,6 @@
   <w:style w:type="character" w:default="1" w:styleId="DefaultParagraphFont">
     <w:name w:val="Default Paragraph Font"/>
     <w:uiPriority w:val="1"/>
-    <w:semiHidden/>
     <w:unhideWhenUsed/>
   </w:style>
   <w:style w:type="table" w:default="1" w:styleId="TableNormal">
@@ -10674,7 +12075,7 @@
 </file>
 
 <file path=customXml/itemProps1.xml><?xml version="1.0" encoding="utf-8"?>
-<ds:datastoreItem xmlns:ds="http://schemas.openxmlformats.org/officeDocument/2006/customXml" ds:itemID="{25440600-4D44-4E1F-A20B-E455F59C4EB0}">
+<ds:datastoreItem xmlns:ds="http://schemas.openxmlformats.org/officeDocument/2006/customXml" ds:itemID="{1B42D451-157A-4B92-B61E-7D84AA689440}">
   <ds:schemaRefs>
     <ds:schemaRef ds:uri="http://schemas.openxmlformats.org/officeDocument/2006/bibliography"/>
   </ds:schemaRefs>

</xml_diff>

<commit_message>
finised first part about DNN
</commit_message>
<xml_diff>
--- a/Speaker Recognition.docx
+++ b/Speaker Recognition.docx
@@ -2368,7 +2368,7 @@
             <v:path o:extrusionok="f" gradientshapeok="t" o:connecttype="rect"/>
             <o:lock v:ext="edit" aspectratio="t"/>
           </v:shapetype>
-          <v:shape id="_x0000_i1025" type="#_x0000_t75" style="width:209.05pt;height:108.65pt">
+          <v:shape id="_x0000_i1029" type="#_x0000_t75" style="width:209.1pt;height:108.65pt">
             <v:imagedata r:id="rId10" o:title="network"/>
           </v:shape>
         </w:pict>
@@ -2557,190 +2557,199 @@
     <w:p>
       <w:pPr>
         <w:pStyle w:val="NoSpacing"/>
+        <w:ind w:firstLine="720"/>
+        <w:rPr>
+          <w:rFonts w:ascii="Times New Roman" w:hAnsi="Times New Roman" w:cs="Times New Roman"/>
+          <w:sz w:val="24"/>
+          <w:szCs w:val="24"/>
+          <w:lang w:val="lt-LT"/>
+        </w:rPr>
+      </w:pPr>
+    </w:p>
+    <w:p>
+      <w:pPr>
+        <w:pStyle w:val="NoSpacing"/>
+        <w:ind w:firstLine="720"/>
+        <w:rPr>
+          <w:rFonts w:ascii="Times New Roman" w:hAnsi="Times New Roman" w:cs="Times New Roman"/>
+          <w:sz w:val="24"/>
+          <w:szCs w:val="24"/>
+          <w:lang w:val="lt-LT"/>
+        </w:rPr>
+      </w:pPr>
+      <w:r>
+        <w:rPr>
+          <w:rFonts w:ascii="Times New Roman" w:hAnsi="Times New Roman" w:cs="Times New Roman"/>
+          <w:sz w:val="24"/>
+          <w:szCs w:val="24"/>
+          <w:lang w:val="lt-LT"/>
+        </w:rPr>
+        <w:t>Balso atpažinimas (angl. Voice Recognition) – tai asmens atpažinimas naudojantis biometriniais duomenimis</w:t>
+      </w:r>
+      <w:r>
+        <w:rPr>
+          <w:rFonts w:ascii="Times New Roman" w:hAnsi="Times New Roman" w:cs="Times New Roman"/>
+          <w:sz w:val="24"/>
+          <w:szCs w:val="24"/>
+          <w:lang w:val="lt-LT"/>
+        </w:rPr>
+        <w:t xml:space="preserve">. </w:t>
+      </w:r>
+      <w:r>
+        <w:rPr>
+          <w:rFonts w:ascii="Times New Roman" w:hAnsi="Times New Roman" w:cs="Times New Roman"/>
+          <w:sz w:val="24"/>
+          <w:szCs w:val="24"/>
+          <w:lang w:val="lt-LT"/>
+        </w:rPr>
+        <w:t xml:space="preserve">Labai svarbu nesumaišyti balso atpažinimo su balso autentifikavimu. </w:t>
+      </w:r>
+      <w:r>
+        <w:rPr>
+          <w:rFonts w:ascii="Times New Roman" w:hAnsi="Times New Roman" w:cs="Times New Roman"/>
+          <w:sz w:val="24"/>
+          <w:szCs w:val="24"/>
+          <w:lang w:val="lt-LT"/>
+        </w:rPr>
+        <w:lastRenderedPageBreak/>
+        <w:t>Nors šios dvi sistemos ir skiriasi savo funcionalumu, kur atpažinimas – tai sistema, kuri iš garso įrašo nustato asmens tapatybę, o autentifikacija – tai sistema, kuri iš garso įraš</w:t>
+      </w:r>
+      <w:r>
+        <w:rPr>
+          <w:rFonts w:ascii="Times New Roman" w:hAnsi="Times New Roman" w:cs="Times New Roman"/>
+          <w:sz w:val="24"/>
+          <w:szCs w:val="24"/>
+          <w:lang w:val="lt-LT"/>
+        </w:rPr>
+        <w:t xml:space="preserve">o nustato, ar kalbantysis asmuo yra duomenų bazėje ir tokios sistemos išvestis paprastai būna loginės reikšmės „true“ arba „false“, tačiau jos abi yra gana glaudžiai susijusios ir iš balso atpažinimo sistemos galima nesunkiai perdaryti į balso autentifikavimą ir „vice versa“. Šiame darbe galime pamiršti balso autentifikavimą, nes kalbėsime </w:t>
+      </w:r>
+      <w:r>
+        <w:rPr>
+          <w:rFonts w:ascii="Times New Roman" w:hAnsi="Times New Roman" w:cs="Times New Roman"/>
+          <w:sz w:val="24"/>
+          <w:szCs w:val="24"/>
+          <w:lang w:val="lt-LT"/>
+        </w:rPr>
+        <w:t xml:space="preserve">tik </w:t>
+      </w:r>
+      <w:r>
+        <w:rPr>
+          <w:rFonts w:ascii="Times New Roman" w:hAnsi="Times New Roman" w:cs="Times New Roman"/>
+          <w:sz w:val="24"/>
+          <w:szCs w:val="24"/>
+          <w:lang w:val="lt-LT"/>
+        </w:rPr>
+        <w:t>apie balso atpažinimą naudojant neuroninius tinklus.</w:t>
+      </w:r>
+    </w:p>
+    <w:p>
+      <w:pPr>
+        <w:pStyle w:val="NoSpacing"/>
+        <w:ind w:firstLine="720"/>
+        <w:rPr>
+          <w:rFonts w:ascii="Times New Roman" w:hAnsi="Times New Roman" w:cs="Times New Roman"/>
+          <w:sz w:val="24"/>
+          <w:szCs w:val="24"/>
+          <w:lang w:val="lt-LT"/>
+        </w:rPr>
+      </w:pPr>
+    </w:p>
+    <w:p>
+      <w:pPr>
+        <w:pStyle w:val="NoSpacing"/>
+        <w:ind w:firstLine="720"/>
+        <w:rPr>
+          <w:rFonts w:ascii="Times New Roman" w:hAnsi="Times New Roman" w:cs="Times New Roman"/>
+          <w:sz w:val="24"/>
+          <w:szCs w:val="24"/>
+          <w:lang w:val="lt-LT"/>
+        </w:rPr>
+      </w:pPr>
+      <w:r>
+        <w:rPr>
+          <w:rFonts w:ascii="Times New Roman" w:hAnsi="Times New Roman" w:cs="Times New Roman"/>
+          <w:sz w:val="24"/>
+          <w:szCs w:val="24"/>
+          <w:lang w:val="lt-LT"/>
+        </w:rPr>
+        <w:t>Trumpai susipažinus su reikiama informacija nuo dirbitinio intelekto iki balso atpažinimo galime prieiti prie pagrindinės darbo temos ir aptarti balso atpažinimo sistemų</w:t>
+      </w:r>
+      <w:r>
+        <w:rPr>
+          <w:rFonts w:ascii="Times New Roman" w:hAnsi="Times New Roman" w:cs="Times New Roman"/>
+          <w:sz w:val="24"/>
+          <w:szCs w:val="24"/>
+          <w:lang w:val="lt-LT"/>
+        </w:rPr>
+        <w:t>, naudojančias neuroninius tinklus,</w:t>
+      </w:r>
+      <w:r>
+        <w:rPr>
+          <w:rFonts w:ascii="Times New Roman" w:hAnsi="Times New Roman" w:cs="Times New Roman"/>
+          <w:sz w:val="24"/>
+          <w:szCs w:val="24"/>
+          <w:lang w:val="lt-LT"/>
+        </w:rPr>
+        <w:t xml:space="preserve"> dvi</w:t>
+      </w:r>
+      <w:r>
+        <w:rPr>
+          <w:rFonts w:ascii="Times New Roman" w:hAnsi="Times New Roman" w:cs="Times New Roman"/>
+          <w:sz w:val="24"/>
+          <w:szCs w:val="24"/>
+          <w:lang w:val="lt-LT"/>
+        </w:rPr>
+        <w:t xml:space="preserve"> architektūras, bei jas palyginti.</w:t>
+      </w:r>
+    </w:p>
+    <w:p>
+      <w:pPr>
+        <w:pStyle w:val="NoSpacing"/>
+        <w:ind w:firstLine="720"/>
+        <w:rPr>
+          <w:rFonts w:ascii="Times New Roman" w:hAnsi="Times New Roman" w:cs="Times New Roman"/>
+          <w:sz w:val="24"/>
+          <w:szCs w:val="24"/>
+          <w:lang w:val="lt-LT"/>
+        </w:rPr>
+      </w:pPr>
+    </w:p>
+    <w:p>
+      <w:pPr>
+        <w:pStyle w:val="NoSpacing"/>
         <w:jc w:val="center"/>
         <w:rPr>
           <w:rFonts w:ascii="Times New Roman" w:hAnsi="Times New Roman" w:cs="Times New Roman"/>
-          <w:sz w:val="24"/>
-          <w:szCs w:val="24"/>
-          <w:lang w:val="lt-LT"/>
-        </w:rPr>
-      </w:pPr>
-    </w:p>
-    <w:p>
-      <w:pPr>
-        <w:pStyle w:val="NoSpacing"/>
-        <w:ind w:firstLine="720"/>
-        <w:rPr>
-          <w:rFonts w:ascii="Times New Roman" w:hAnsi="Times New Roman" w:cs="Times New Roman"/>
-          <w:sz w:val="24"/>
-          <w:szCs w:val="24"/>
-          <w:lang w:val="lt-LT"/>
-        </w:rPr>
-      </w:pPr>
-      <w:r>
-        <w:rPr>
-          <w:rFonts w:ascii="Times New Roman" w:hAnsi="Times New Roman" w:cs="Times New Roman"/>
-          <w:sz w:val="24"/>
-          <w:szCs w:val="24"/>
-          <w:lang w:val="lt-LT"/>
-        </w:rPr>
-        <w:t>Balso atpažinimas (angl. Voice Recognition) – tai asmens atpažinimas naudojantis biometriniais duomenimis</w:t>
-      </w:r>
-      <w:r>
-        <w:rPr>
-          <w:rFonts w:ascii="Times New Roman" w:hAnsi="Times New Roman" w:cs="Times New Roman"/>
-          <w:sz w:val="24"/>
-          <w:szCs w:val="24"/>
-          <w:lang w:val="lt-LT"/>
-        </w:rPr>
-        <w:t xml:space="preserve">. </w:t>
-      </w:r>
-      <w:r>
-        <w:rPr>
-          <w:rFonts w:ascii="Times New Roman" w:hAnsi="Times New Roman" w:cs="Times New Roman"/>
-          <w:sz w:val="24"/>
-          <w:szCs w:val="24"/>
-          <w:lang w:val="lt-LT"/>
-        </w:rPr>
-        <w:t>Tradicinės</w:t>
-      </w:r>
-      <w:r>
-        <w:rPr>
-          <w:rFonts w:ascii="Times New Roman" w:hAnsi="Times New Roman" w:cs="Times New Roman"/>
-          <w:sz w:val="24"/>
-          <w:szCs w:val="24"/>
-          <w:lang w:val="lt-LT"/>
-        </w:rPr>
-        <w:t xml:space="preserve"> balso atpažinimo sistemos, kurios nenaudoja neuroninių </w:t>
-      </w:r>
-      <w:r>
-        <w:rPr>
-          <w:rFonts w:ascii="Times New Roman" w:hAnsi="Times New Roman" w:cs="Times New Roman"/>
-          <w:sz w:val="24"/>
-          <w:szCs w:val="24"/>
-          <w:lang w:val="lt-LT"/>
-        </w:rPr>
-        <w:lastRenderedPageBreak/>
-        <w:t>tinklų, modeliuoja i-vektorius kartu su tikimybinės tiesinės diskriminantinės analizės variantais (PLDA)</w:t>
-      </w:r>
-      <w:r>
-        <w:rPr>
-          <w:rFonts w:ascii="Times New Roman" w:hAnsi="Times New Roman" w:cs="Times New Roman"/>
-          <w:sz w:val="24"/>
-          <w:szCs w:val="24"/>
-          <w:lang w:val="lt-LT"/>
-        </w:rPr>
-        <w:t>, naudojant Gauso mišinio modelį</w:t>
-      </w:r>
-      <w:r>
-        <w:rPr>
-          <w:rFonts w:ascii="Times New Roman" w:hAnsi="Times New Roman" w:cs="Times New Roman"/>
-          <w:sz w:val="24"/>
-          <w:szCs w:val="24"/>
-          <w:lang w:val="lt-LT"/>
-        </w:rPr>
-        <w:t xml:space="preserve"> (GMM)</w:t>
-      </w:r>
-      <w:r>
-        <w:rPr>
-          <w:rFonts w:ascii="Times New Roman" w:hAnsi="Times New Roman" w:cs="Times New Roman"/>
-          <w:sz w:val="24"/>
-          <w:szCs w:val="24"/>
-          <w:lang w:val="lt-LT"/>
-        </w:rPr>
-        <w:t>. PLDA suteikia galingą mechanizmą, kuris atskiria kalbėtojo informaciją nuo nereikalingų kintamųjų.</w:t>
-      </w:r>
-      <w:r>
-        <w:rPr>
-          <w:rFonts w:ascii="Times New Roman" w:hAnsi="Times New Roman" w:cs="Times New Roman"/>
-          <w:sz w:val="24"/>
-          <w:szCs w:val="24"/>
-          <w:lang w:val="lt-LT"/>
-        </w:rPr>
-        <w:t xml:space="preserve"> Šis mechanizmas yra apmokomas su tūkstančiais duomenų iš daugybės kalbėtojų, kur vieno kalbėtojo kalbos pavyzdžių yra ne vienas, bet keletas. Iš to galime teigti, kad nors toks balso atpažinimas yra efektyvus, tačiau jam reikia milžiniško kiekio duomenų, kad galėtų atpažinti bent vieną žmogų, tad kuo daugiau žmonių norėtume atpažinti, tai atitinkamai tiek kartų daugiau duomenų reikėtų turėti</w:t>
-      </w:r>
-      <w:r>
-        <w:rPr>
-          <w:rFonts w:ascii="Times New Roman" w:hAnsi="Times New Roman" w:cs="Times New Roman"/>
-          <w:sz w:val="24"/>
-          <w:szCs w:val="24"/>
-          <w:lang w:val="lt-LT"/>
-        </w:rPr>
-        <w:t>,</w:t>
-      </w:r>
-      <w:r>
-        <w:rPr>
-          <w:rFonts w:ascii="Times New Roman" w:hAnsi="Times New Roman" w:cs="Times New Roman"/>
-          <w:sz w:val="24"/>
-          <w:szCs w:val="24"/>
-          <w:lang w:val="lt-LT"/>
-        </w:rPr>
-        <w:t xml:space="preserve"> norint apmokyti PLDA mechanizmą. </w:t>
-      </w:r>
-    </w:p>
-    <w:p>
-      <w:pPr>
-        <w:pStyle w:val="NoSpacing"/>
-        <w:ind w:firstLine="720"/>
-        <w:rPr>
-          <w:rFonts w:ascii="Times New Roman" w:hAnsi="Times New Roman" w:cs="Times New Roman"/>
-          <w:sz w:val="24"/>
-          <w:szCs w:val="24"/>
-          <w:lang w:val="lt-LT"/>
-        </w:rPr>
-      </w:pPr>
-      <w:r>
-        <w:rPr>
-          <w:rFonts w:ascii="Times New Roman" w:hAnsi="Times New Roman" w:cs="Times New Roman"/>
-          <w:sz w:val="24"/>
-          <w:szCs w:val="24"/>
-          <w:lang w:val="lt-LT"/>
-        </w:rPr>
-        <w:t>Buvo atliktas tyrimas</w:t>
-      </w:r>
-      <w:r>
-        <w:rPr>
-          <w:rStyle w:val="FootnoteReference"/>
-          <w:rFonts w:ascii="Times New Roman" w:hAnsi="Times New Roman" w:cs="Times New Roman"/>
-          <w:sz w:val="24"/>
-          <w:szCs w:val="24"/>
-          <w:lang w:val="lt-LT"/>
-        </w:rPr>
-        <w:footnoteReference w:id="1"/>
-      </w:r>
-      <w:r>
-        <w:rPr>
-          <w:rFonts w:ascii="Times New Roman" w:hAnsi="Times New Roman" w:cs="Times New Roman"/>
-          <w:sz w:val="24"/>
-          <w:szCs w:val="24"/>
-          <w:lang w:val="lt-LT"/>
-        </w:rPr>
-        <w:t>, kurio metu GMM buvo pakeistas į dirbtinius neuroninius tinklus ir rezultatai parodė, kad balso atpažinimo sistemos našumas pagerėjo daugiau nei 25%, tačiau tyrimas buvo atliktas naudojant tam tikrą architektūra, kuri yra aprašyta pačiamte tyrime.</w:t>
-      </w:r>
-      <w:r>
-        <w:rPr>
-          <w:rFonts w:ascii="Times New Roman" w:hAnsi="Times New Roman" w:cs="Times New Roman"/>
-          <w:sz w:val="24"/>
-          <w:szCs w:val="24"/>
-          <w:lang w:val="lt-LT"/>
-        </w:rPr>
-        <w:t xml:space="preserve"> Nepaisant tyrime naudotos architektūros, matome įspūdingą sistemos našumo pagreitėjimą naudojant dirbtinius neuroninius tinklus, kas skatina labiau domėtis giliu mokymusi naudojant neuroninius tinklus, nei įprastinėmis atpažinimo sistemomis.</w:t>
-      </w:r>
-    </w:p>
-    <w:p>
-      <w:pPr>
-        <w:pStyle w:val="NoSpacing"/>
-        <w:ind w:firstLine="720"/>
-        <w:rPr>
-          <w:rFonts w:ascii="Times New Roman" w:hAnsi="Times New Roman" w:cs="Times New Roman"/>
-          <w:sz w:val="24"/>
-          <w:szCs w:val="24"/>
-          <w:lang w:val="lt-LT"/>
-        </w:rPr>
-      </w:pPr>
-      <w:r>
-        <w:rPr>
-          <w:rFonts w:ascii="Times New Roman" w:hAnsi="Times New Roman" w:cs="Times New Roman"/>
+          <w:b/>
+          <w:sz w:val="24"/>
+          <w:szCs w:val="24"/>
+          <w:lang w:val="lt-LT"/>
+        </w:rPr>
+      </w:pPr>
+      <w:r>
+        <w:rPr>
+          <w:rFonts w:ascii="Times New Roman" w:hAnsi="Times New Roman" w:cs="Times New Roman"/>
+          <w:b/>
+          <w:sz w:val="24"/>
+          <w:szCs w:val="24"/>
+          <w:lang w:val="lt-LT"/>
+        </w:rPr>
+        <w:t xml:space="preserve">Balso atpažinimas </w:t>
+      </w:r>
+      <w:r>
+        <w:rPr>
+          <w:rFonts w:ascii="Times New Roman" w:hAnsi="Times New Roman" w:cs="Times New Roman"/>
+          <w:b/>
+          <w:sz w:val="24"/>
+          <w:szCs w:val="24"/>
+          <w:lang w:val="lt-LT"/>
+        </w:rPr>
+        <w:t>priklausomas nuo teksto naudojant</w:t>
+      </w:r>
+      <w:r>
+        <w:rPr>
+          <w:rFonts w:ascii="Times New Roman" w:hAnsi="Times New Roman" w:cs="Times New Roman"/>
+          <w:b/>
           <w:sz w:val="24"/>
           <w:szCs w:val="24"/>
           <w:lang w:val="lt-LT"/>
@@ -2750,93 +2759,23 @@
       <w:r>
         <w:rPr>
           <w:rFonts w:ascii="Times New Roman" w:hAnsi="Times New Roman" w:cs="Times New Roman"/>
-          <w:sz w:val="24"/>
-          <w:szCs w:val="24"/>
-          <w:lang w:val="lt-LT"/>
-        </w:rPr>
-        <w:t>Ištiesų, b</w:t>
-      </w:r>
-      <w:r>
-        <w:rPr>
-          <w:rFonts w:ascii="Times New Roman" w:hAnsi="Times New Roman" w:cs="Times New Roman"/>
-          <w:sz w:val="24"/>
-          <w:szCs w:val="24"/>
-          <w:lang w:val="lt-LT"/>
-        </w:rPr>
-        <w:t>also atpažinimą galime išskirti į dvi šakas. Balso atpažinimas priklausomas nuo pasakyto teksto ir nepriklausomas nuo teksto.</w:t>
-      </w:r>
-      <w:r>
-        <w:rPr>
-          <w:rFonts w:ascii="Times New Roman" w:hAnsi="Times New Roman" w:cs="Times New Roman"/>
-          <w:sz w:val="24"/>
-          <w:szCs w:val="24"/>
-          <w:lang w:val="lt-LT"/>
-        </w:rPr>
-        <w:t xml:space="preserve"> Trumpai tariant, asmens balsas gali būti atpažintas naudojant ne tik biometrinius duomenis, bet ir pasakius tam tikrą žodį ar frazę</w:t>
-      </w:r>
-    </w:p>
-    <w:p>
-      <w:pPr>
-        <w:pStyle w:val="NoSpacing"/>
-        <w:ind w:firstLine="720"/>
-        <w:rPr>
-          <w:rFonts w:ascii="Times New Roman" w:hAnsi="Times New Roman" w:cs="Times New Roman"/>
-          <w:sz w:val="24"/>
-          <w:szCs w:val="24"/>
-          <w:lang w:val="lt-LT"/>
-        </w:rPr>
-      </w:pPr>
-    </w:p>
-    <w:p>
-      <w:pPr>
-        <w:pStyle w:val="NoSpacing"/>
-        <w:ind w:firstLine="720"/>
-        <w:rPr>
-          <w:rFonts w:ascii="Times New Roman" w:hAnsi="Times New Roman" w:cs="Times New Roman"/>
-          <w:sz w:val="24"/>
-          <w:szCs w:val="24"/>
-          <w:lang w:val="lt-LT"/>
-        </w:rPr>
-      </w:pPr>
-      <w:r>
-        <w:rPr>
-          <w:rFonts w:ascii="Times New Roman" w:hAnsi="Times New Roman" w:cs="Times New Roman"/>
-          <w:sz w:val="24"/>
-          <w:szCs w:val="24"/>
-          <w:lang w:val="lt-LT"/>
-        </w:rPr>
-        <w:t>Trumpai susipažinus su reikiama informacija nuo dirbitinio intelekto iki balso atpažinimo galime prieiti prie pagrindinės darbo temos ir aptarti balso atpažinimo sistemų</w:t>
-      </w:r>
-      <w:r>
-        <w:rPr>
-          <w:rFonts w:ascii="Times New Roman" w:hAnsi="Times New Roman" w:cs="Times New Roman"/>
-          <w:sz w:val="24"/>
-          <w:szCs w:val="24"/>
-          <w:lang w:val="lt-LT"/>
-        </w:rPr>
-        <w:t xml:space="preserve"> dvi</w:t>
-      </w:r>
-      <w:r>
-        <w:rPr>
-          <w:rFonts w:ascii="Times New Roman" w:hAnsi="Times New Roman" w:cs="Times New Roman"/>
-          <w:sz w:val="24"/>
-          <w:szCs w:val="24"/>
-          <w:lang w:val="lt-LT"/>
-        </w:rPr>
-        <w:t xml:space="preserve"> architektūras, bei jas palyginti.</w:t>
-      </w:r>
-    </w:p>
-    <w:p>
-      <w:pPr>
-        <w:pStyle w:val="NoSpacing"/>
-        <w:ind w:firstLine="720"/>
-        <w:rPr>
-          <w:rFonts w:ascii="Times New Roman" w:hAnsi="Times New Roman" w:cs="Times New Roman"/>
-          <w:sz w:val="24"/>
-          <w:szCs w:val="24"/>
-          <w:lang w:val="lt-LT"/>
-        </w:rPr>
-      </w:pPr>
+          <w:b/>
+          <w:sz w:val="24"/>
+          <w:szCs w:val="24"/>
+          <w:lang w:val="lt-LT"/>
+        </w:rPr>
+        <w:t xml:space="preserve">gilius </w:t>
+      </w:r>
+      <w:r>
+        <w:rPr>
+          <w:rFonts w:ascii="Times New Roman" w:hAnsi="Times New Roman" w:cs="Times New Roman"/>
+          <w:b/>
+          <w:sz w:val="24"/>
+          <w:szCs w:val="24"/>
+          <w:lang w:val="lt-LT"/>
+        </w:rPr>
+        <w:t>dirbtinius neuroninius tinklus</w:t>
+      </w:r>
     </w:p>
     <w:p>
       <w:pPr>
@@ -2850,6 +2789,17 @@
           <w:lang w:val="lt-LT"/>
         </w:rPr>
       </w:pPr>
+    </w:p>
+    <w:p>
+      <w:pPr>
+        <w:pStyle w:val="NoSpacing"/>
+        <w:rPr>
+          <w:rFonts w:ascii="Times New Roman" w:hAnsi="Times New Roman" w:cs="Times New Roman"/>
+          <w:sz w:val="24"/>
+          <w:szCs w:val="24"/>
+          <w:lang w:val="lt-LT"/>
+        </w:rPr>
+      </w:pPr>
       <w:r>
         <w:rPr>
           <w:rFonts w:ascii="Times New Roman" w:hAnsi="Times New Roman" w:cs="Times New Roman"/>
@@ -2858,27 +2808,16 @@
           <w:szCs w:val="24"/>
           <w:lang w:val="lt-LT"/>
         </w:rPr>
-        <w:t xml:space="preserve">Balso atpažinimas pagal tekstą naudojant </w:t>
-      </w:r>
-      <w:r>
-        <w:rPr>
-          <w:rFonts w:ascii="Times New Roman" w:hAnsi="Times New Roman" w:cs="Times New Roman"/>
-          <w:b/>
-          <w:sz w:val="24"/>
-          <w:szCs w:val="24"/>
-          <w:lang w:val="lt-LT"/>
-        </w:rPr>
-        <w:t xml:space="preserve">gilius </w:t>
-      </w:r>
-      <w:r>
-        <w:rPr>
-          <w:rFonts w:ascii="Times New Roman" w:hAnsi="Times New Roman" w:cs="Times New Roman"/>
-          <w:b/>
-          <w:sz w:val="24"/>
-          <w:szCs w:val="24"/>
-          <w:lang w:val="lt-LT"/>
-        </w:rPr>
-        <w:t>dirbtinius neuroninius tinklus</w:t>
+        <w:tab/>
+      </w:r>
+      <w:r>
+        <w:rPr>
+          <w:rFonts w:ascii="Times New Roman" w:hAnsi="Times New Roman" w:cs="Times New Roman"/>
+          <w:sz w:val="24"/>
+          <w:szCs w:val="24"/>
+          <w:lang w:val="lt-LT"/>
+        </w:rPr>
+        <w:t>Anksčiau aptarėme, kas yra dirbtiniai neuroniai tinklai, bet dabar reikės dirbti su giliais neuroniais tinklais. Gilūs neuroniniai tinklai tai yra tokios architektūros, kurios turi ne vieną, bet keletą paslėtpų sluoksnių, kurie sudaro sudėtingas struktūras, arba kitu atveju sudarytos iš kelių netiesinių transformacijų.</w:t>
       </w:r>
     </w:p>
     <w:p>
@@ -2912,7 +2851,25 @@
           <w:szCs w:val="24"/>
           <w:lang w:val="lt-LT"/>
         </w:rPr>
-        <w:t>Visų pirma, norint atpažinti balsą, mums reikia pasirinkti modelį, kuris reprezentuotų pasakytą kalbą ir patį kalbėtoją. Šioje architektūroje naudosime d-vektorių, kaip kalbėtojo modelį, kurį turėtume išgauti iš paskutinio paslėpto sluoksnio.</w:t>
+        <w:t>Visų pirma, norint atpažinti balsą, mums reikia pasirinkti modelį, kuris reprezentuotų pasakytą kalbą ir patį kalbėtoją. Šioje architektūroje naudosime d-vektorių</w:t>
+      </w:r>
+      <w:r>
+        <w:rPr>
+          <w:rFonts w:ascii="Times New Roman" w:hAnsi="Times New Roman" w:cs="Times New Roman"/>
+          <w:sz w:val="24"/>
+          <w:szCs w:val="24"/>
+          <w:lang w:val="lt-LT"/>
+        </w:rPr>
+        <w:t xml:space="preserve"> (angl., d – vector a.k.a. deep vector)</w:t>
+      </w:r>
+      <w:r>
+        <w:rPr>
+          <w:rFonts w:ascii="Times New Roman" w:hAnsi="Times New Roman" w:cs="Times New Roman"/>
+          <w:sz w:val="24"/>
+          <w:szCs w:val="24"/>
+          <w:lang w:val="lt-LT"/>
+        </w:rPr>
+        <w:t>, kaip kalbėtojo modelį, kurį turėtume išgauti iš paskutinio paslėpto sluoksnio.</w:t>
       </w:r>
     </w:p>
     <w:p>
@@ -2943,7 +2900,7 @@
           <w:szCs w:val="24"/>
           <w:lang w:val="lt-LT"/>
         </w:rPr>
-        <w:footnoteReference w:id="2"/>
+        <w:footnoteReference w:id="1"/>
       </w:r>
       <w:r>
         <w:rPr>
@@ -4872,6 +4829,7 @@
                                             <w:szCs w:val="20"/>
                                           </w:rPr>
                                         </w:pPr>
+                                        <w:proofErr w:type="spellStart"/>
                                         <w:r>
                                           <w:rPr>
                                             <w:sz w:val="20"/>
@@ -4879,6 +4837,7 @@
                                           </w:rPr>
                                           <w:t>Išvesties</w:t>
                                         </w:r>
+                                        <w:proofErr w:type="spellEnd"/>
                                       </w:p>
                                       <w:p>
                                         <w:pPr>
@@ -5748,8 +5707,6 @@
           <w:lang w:val="lt-LT"/>
         </w:rPr>
       </w:pPr>
-      <w:bookmarkStart w:id="0" w:name="_GoBack"/>
-      <w:bookmarkEnd w:id="0"/>
     </w:p>
     <w:p>
       <w:pPr>
@@ -5769,25 +5726,43 @@
           <w:szCs w:val="24"/>
           <w:lang w:val="lt-LT"/>
         </w:rPr>
+        <w:t xml:space="preserve">Pradėkime nuo to, kad neuroninį tinklą reikia apmokyti, nes tiesiog sukūrus tokią sistema ji stebuklingai nepradės veikti. Kadangi naudosime d – vektorių, kaip kalbėtojo ir pasakytos kalbos medelį, mes apmokymo procese norėtume gauti d – vektorių, kaip išvestį, tad šiame etape mums yra nereikalingas Išvesties sluoksnis, nes paskutinis paslėptas sluoksnis sugeneruos d – vektorių. </w:t>
+      </w:r>
+      <w:r>
+        <w:rPr>
+          <w:rFonts w:ascii="Times New Roman" w:hAnsi="Times New Roman" w:cs="Times New Roman"/>
+          <w:sz w:val="24"/>
+          <w:szCs w:val="24"/>
+          <w:lang w:val="lt-LT"/>
+        </w:rPr>
+        <w:t xml:space="preserve">Iš </w:t>
+      </w:r>
+      <w:r>
+        <w:rPr>
+          <w:rFonts w:ascii="Times New Roman" w:hAnsi="Times New Roman" w:cs="Times New Roman"/>
+          <w:sz w:val="24"/>
+          <w:szCs w:val="24"/>
+        </w:rPr>
+        <w:t xml:space="preserve">3-io </w:t>
+      </w:r>
+      <w:r>
+        <w:rPr>
+          <w:rFonts w:ascii="Times New Roman" w:hAnsi="Times New Roman" w:cs="Times New Roman"/>
+          <w:sz w:val="24"/>
+          <w:szCs w:val="24"/>
+          <w:lang w:val="lt-LT"/>
+        </w:rPr>
+        <w:t xml:space="preserve">paveikslo matome įvedimo sluoksnį. Kadangi turime atpažinti asmens balsą, </w:t>
+      </w:r>
+      <w:r>
+        <w:rPr>
+          <w:rFonts w:ascii="Times New Roman" w:hAnsi="Times New Roman" w:cs="Times New Roman"/>
+          <w:sz w:val="24"/>
+          <w:szCs w:val="24"/>
+          <w:lang w:val="lt-LT"/>
+        </w:rPr>
         <w:lastRenderedPageBreak/>
-        <w:t xml:space="preserve">Iš </w:t>
-      </w:r>
-      <w:r>
-        <w:rPr>
-          <w:rFonts w:ascii="Times New Roman" w:hAnsi="Times New Roman" w:cs="Times New Roman"/>
-          <w:sz w:val="24"/>
-          <w:szCs w:val="24"/>
-        </w:rPr>
-        <w:t xml:space="preserve">3-io </w:t>
-      </w:r>
-      <w:r>
-        <w:rPr>
-          <w:rFonts w:ascii="Times New Roman" w:hAnsi="Times New Roman" w:cs="Times New Roman"/>
-          <w:sz w:val="24"/>
-          <w:szCs w:val="24"/>
-          <w:lang w:val="lt-LT"/>
-        </w:rPr>
-        <w:t>paveikslo matome įvedimo sluoksnį. Kadangi turime atpažinti asmens balsą, mums reikia kažkaip susiteminti įvestį</w:t>
+        <w:t>mums reikia kažkaip susiteminti įvestį</w:t>
       </w:r>
       <w:r>
         <w:rPr>
@@ -5813,7 +5788,7 @@
           <w:sz w:val="24"/>
           <w:szCs w:val="24"/>
         </w:rPr>
-        <w:t>2</w:t>
+        <w:t>1</w:t>
       </w:r>
       <w:r>
         <w:rPr>
@@ -5883,7 +5858,16 @@
           <w:szCs w:val="24"/>
           <w:lang w:val="lt-LT"/>
         </w:rPr>
-        <w:t xml:space="preserve"> po tarkime t = </w:t>
+        <w:t xml:space="preserve"> į</w:t>
+      </w:r>
+      <w:r>
+        <w:rPr>
+          <w:rFonts w:ascii="Times New Roman" w:eastAsiaTheme="minorEastAsia" w:hAnsi="Times New Roman" w:cs="Times New Roman"/>
+          <w:sz w:val="24"/>
+          <w:szCs w:val="24"/>
+          <w:lang w:val="lt-LT"/>
+        </w:rPr>
+        <w:t xml:space="preserve"> tarkime t = </w:t>
       </w:r>
       <w:r>
         <w:rPr>
@@ -5938,7 +5922,23 @@
             <w:sz w:val="24"/>
             <w:szCs w:val="24"/>
           </w:rPr>
-          <m:t>=t*</m:t>
+          <m:t>=</m:t>
+        </m:r>
+        <m:r>
+          <w:rPr>
+            <w:rFonts w:ascii="Cambria Math" w:eastAsiaTheme="minorEastAsia" w:hAnsi="Cambria Math" w:cs="Times New Roman"/>
+            <w:sz w:val="24"/>
+            <w:szCs w:val="24"/>
+          </w:rPr>
+          <m:t>(</m:t>
+        </m:r>
+        <m:r>
+          <w:rPr>
+            <w:rFonts w:ascii="Cambria Math" w:eastAsiaTheme="minorEastAsia" w:hAnsi="Cambria Math" w:cs="Times New Roman"/>
+            <w:sz w:val="24"/>
+            <w:szCs w:val="24"/>
+          </w:rPr>
+          <m:t>t*</m:t>
         </m:r>
         <m:sSup>
           <m:sSupPr>
@@ -5972,6 +5972,14 @@
             </m:r>
           </m:sup>
         </m:sSup>
+        <m:r>
+          <w:rPr>
+            <w:rFonts w:ascii="Cambria Math" w:eastAsiaTheme="minorEastAsia" w:hAnsi="Cambria Math" w:cs="Times New Roman"/>
+            <w:sz w:val="24"/>
+            <w:szCs w:val="24"/>
+          </w:rPr>
+          <m:t>)</m:t>
+        </m:r>
         <m:r>
           <w:rPr>
             <w:rFonts w:ascii="Cambria Math" w:eastAsiaTheme="minorEastAsia" w:hAnsi="Cambria Math" w:cs="Times New Roman"/>
@@ -6072,7 +6080,25 @@
           <w:sz w:val="24"/>
           <w:szCs w:val="24"/>
         </w:rPr>
-        <w:t xml:space="preserve">1 - </w:t>
+        <w:t xml:space="preserve">1 </w:t>
+      </w:r>
+      <w:proofErr w:type="spellStart"/>
+      <w:r>
+        <w:rPr>
+          <w:rFonts w:ascii="Times New Roman" w:eastAsiaTheme="minorEastAsia" w:hAnsi="Times New Roman" w:cs="Times New Roman"/>
+          <w:sz w:val="24"/>
+          <w:szCs w:val="24"/>
+        </w:rPr>
+        <w:t>iki</w:t>
+      </w:r>
+      <w:proofErr w:type="spellEnd"/>
+      <w:r>
+        <w:rPr>
+          <w:rFonts w:ascii="Times New Roman" w:eastAsiaTheme="minorEastAsia" w:hAnsi="Times New Roman" w:cs="Times New Roman"/>
+          <w:sz w:val="24"/>
+          <w:szCs w:val="24"/>
+        </w:rPr>
+        <w:t xml:space="preserve"> </w:t>
       </w:r>
       <m:oMath>
         <m:r>
@@ -6125,21 +6151,40 @@
     <w:p>
       <w:pPr>
         <w:pStyle w:val="NoSpacing"/>
-        <w:rPr>
-          <w:rFonts w:ascii="Times New Roman" w:eastAsiaTheme="minorEastAsia" w:hAnsi="Times New Roman" w:cs="Times New Roman"/>
-          <w:sz w:val="24"/>
-          <w:szCs w:val="24"/>
-          <w:lang w:val="lt-LT"/>
-        </w:rPr>
-      </w:pPr>
-      <w:r>
-        <w:rPr>
-          <w:rFonts w:ascii="Times New Roman" w:eastAsiaTheme="minorEastAsia" w:hAnsi="Times New Roman" w:cs="Times New Roman"/>
-          <w:sz w:val="24"/>
-          <w:szCs w:val="24"/>
-          <w:lang w:val="lt-LT"/>
-        </w:rPr>
-        <w:t>Toliau atliekame Diskrečiąją Furier transformaciją (DFT), kurie atrodo taip,</w:t>
+        <w:ind w:firstLine="720"/>
+        <w:rPr>
+          <w:rFonts w:ascii="Times New Roman" w:eastAsiaTheme="minorEastAsia" w:hAnsi="Times New Roman" w:cs="Times New Roman"/>
+          <w:sz w:val="24"/>
+          <w:szCs w:val="24"/>
+          <w:lang w:val="lt-LT"/>
+        </w:rPr>
+      </w:pPr>
+      <w:r>
+        <w:rPr>
+          <w:rFonts w:ascii="Times New Roman" w:eastAsiaTheme="minorEastAsia" w:hAnsi="Times New Roman" w:cs="Times New Roman"/>
+          <w:sz w:val="24"/>
+          <w:szCs w:val="24"/>
+          <w:lang w:val="lt-LT"/>
+        </w:rPr>
+        <w:t>Toliau atliekame Diskrečiąją Fu</w:t>
+      </w:r>
+      <w:r>
+        <w:rPr>
+          <w:rFonts w:ascii="Times New Roman" w:eastAsiaTheme="minorEastAsia" w:hAnsi="Times New Roman" w:cs="Times New Roman"/>
+          <w:sz w:val="24"/>
+          <w:szCs w:val="24"/>
+          <w:lang w:val="lt-LT"/>
+        </w:rPr>
+        <w:t>rier transformaciją (DFT), kuri</w:t>
+      </w:r>
+      <w:r>
+        <w:rPr>
+          <w:rFonts w:ascii="Times New Roman" w:eastAsiaTheme="minorEastAsia" w:hAnsi="Times New Roman" w:cs="Times New Roman"/>
+          <w:sz w:val="24"/>
+          <w:szCs w:val="24"/>
+          <w:lang w:val="lt-LT"/>
+        </w:rPr>
+        <w:t xml:space="preserve"> atrodo taip,</w:t>
       </w:r>
     </w:p>
     <w:p>
@@ -7239,6 +7284,37 @@
         <w:pStyle w:val="NoSpacing"/>
         <w:rPr>
           <w:rFonts w:ascii="Times New Roman" w:eastAsiaTheme="minorEastAsia" w:hAnsi="Times New Roman" w:cs="Times New Roman"/>
+          <w:color w:val="FF0000"/>
+          <w:sz w:val="24"/>
+          <w:szCs w:val="24"/>
+          <w:lang w:val="lt-LT"/>
+        </w:rPr>
+      </w:pPr>
+      <w:r>
+        <w:rPr>
+          <w:rFonts w:ascii="Times New Roman" w:eastAsiaTheme="minorEastAsia" w:hAnsi="Times New Roman" w:cs="Times New Roman"/>
+          <w:sz w:val="24"/>
+          <w:szCs w:val="24"/>
+          <w:lang w:val="lt-LT"/>
+        </w:rPr>
+        <w:tab/>
+      </w:r>
+      <w:r>
+        <w:rPr>
+          <w:rFonts w:ascii="Times New Roman" w:eastAsiaTheme="minorEastAsia" w:hAnsi="Times New Roman" w:cs="Times New Roman"/>
+          <w:color w:val="FF0000"/>
+          <w:sz w:val="24"/>
+          <w:szCs w:val="24"/>
+          <w:lang w:val="lt-LT"/>
+        </w:rPr>
+        <w:t>Kolkas dar nesupratau paskutinio etapo kaip gauti filtų ilgius</w:t>
+      </w:r>
+    </w:p>
+    <w:p>
+      <w:pPr>
+        <w:pStyle w:val="NoSpacing"/>
+        <w:rPr>
+          <w:rFonts w:ascii="Times New Roman" w:eastAsiaTheme="minorEastAsia" w:hAnsi="Times New Roman" w:cs="Times New Roman"/>
           <w:sz w:val="24"/>
           <w:szCs w:val="24"/>
           <w:lang w:val="lt-LT"/>
@@ -8378,6 +8454,8 @@
                     </m:ctrlPr>
                   </m:fPr>
                   <m:num>
+                    <w:bookmarkStart w:id="0" w:name="_GoBack"/>
+                    <w:bookmarkEnd w:id="0"/>
                     <m:r>
                       <w:rPr>
                         <w:rFonts w:ascii="Cambria Math" w:hAnsi="Cambria Math" w:cs="Times New Roman"/>
@@ -8508,7 +8586,16 @@
           <w:szCs w:val="24"/>
           <w:lang w:val="lt-LT"/>
         </w:rPr>
-        <w:t xml:space="preserve"> Turėdami filtro banko energijas, pagaliau galime jas naudoti kaip tinkamus pradinius duomenis įvesties sluoksnyje. </w:t>
+        <w:t xml:space="preserve"> Turėdami filtro banko energijas, pagaliau galime jas naudoti kaip tinkamus pradiniu</w:t>
+      </w:r>
+      <w:r>
+        <w:rPr>
+          <w:rFonts w:ascii="Times New Roman" w:eastAsiaTheme="minorEastAsia" w:hAnsi="Times New Roman" w:cs="Times New Roman"/>
+          <w:sz w:val="24"/>
+          <w:szCs w:val="24"/>
+          <w:lang w:val="lt-LT"/>
+        </w:rPr>
+        <w:t>s duomenis įvesties sluoksnyje ir pradėti apmokymą.</w:t>
       </w:r>
     </w:p>
     <w:p>
@@ -8519,6 +8606,7 @@
           <w:rFonts w:ascii="Times New Roman" w:eastAsiaTheme="minorEastAsia" w:hAnsi="Times New Roman" w:cs="Times New Roman"/>
           <w:sz w:val="24"/>
           <w:szCs w:val="24"/>
+          <w:lang w:val="lt-LT"/>
         </w:rPr>
       </w:pPr>
       <w:r>
@@ -8598,11 +8686,22 @@
           <w:szCs w:val="24"/>
           <w:lang w:val="lt-LT"/>
         </w:rPr>
-        <w:t xml:space="preserve"> Tokie sluoksniai vadinami maksimalios apimties (angl. maxout), nes jų išvestis yra įvesties rinkinio maksimumas ir jie labai gerai sutaria su (angl. dropout) modeliu, kuris naudojamas tam, kad</w:t>
-      </w:r>
-      <w:r>
-        <w:rPr>
-          <w:rFonts w:ascii="Times New Roman" w:eastAsiaTheme="minorEastAsia" w:hAnsi="Times New Roman" w:cs="Times New Roman"/>
+        <w:t xml:space="preserve"> Tokie sluoksniai vadinami maksimalios apimties (angl. maxout), nes jų išvestis yra įvesties rinkinio maksimumas ir jie labai gerai sutaria su (angl. dropout) modeliu, </w:t>
+      </w:r>
+      <w:r>
+        <w:rPr>
+          <w:rFonts w:ascii="Times New Roman" w:eastAsiaTheme="minorEastAsia" w:hAnsi="Times New Roman" w:cs="Times New Roman"/>
+          <w:color w:val="FF0000"/>
+          <w:sz w:val="24"/>
+          <w:szCs w:val="24"/>
+          <w:lang w:val="lt-LT"/>
+        </w:rPr>
+        <w:t>kuris naudojamas tam, kad</w:t>
+      </w:r>
+      <w:r>
+        <w:rPr>
+          <w:rFonts w:ascii="Times New Roman" w:eastAsiaTheme="minorEastAsia" w:hAnsi="Times New Roman" w:cs="Times New Roman"/>
+          <w:color w:val="FF0000"/>
           <w:sz w:val="24"/>
           <w:szCs w:val="24"/>
           <w:lang w:val="lt-LT"/>
@@ -8612,6 +8711,7 @@
       <w:r>
         <w:rPr>
           <w:rFonts w:ascii="Times New Roman" w:eastAsiaTheme="minorEastAsia" w:hAnsi="Times New Roman" w:cs="Times New Roman"/>
+          <w:color w:val="FF0000"/>
           <w:sz w:val="24"/>
           <w:szCs w:val="24"/>
           <w:lang w:val="lt-LT"/>
@@ -8621,6 +8721,7 @@
       <w:r>
         <w:rPr>
           <w:rFonts w:ascii="Times New Roman" w:eastAsiaTheme="minorEastAsia" w:hAnsi="Times New Roman" w:cs="Times New Roman"/>
+          <w:color w:val="FF0000"/>
           <w:sz w:val="24"/>
           <w:szCs w:val="24"/>
           <w:lang w:val="lt-LT"/>
@@ -8630,6 +8731,7 @@
       <w:r>
         <w:rPr>
           <w:rFonts w:ascii="Times New Roman" w:eastAsiaTheme="minorEastAsia" w:hAnsi="Times New Roman" w:cs="Times New Roman"/>
+          <w:color w:val="FF0000"/>
           <w:sz w:val="24"/>
           <w:szCs w:val="24"/>
           <w:lang w:val="lt-LT"/>
@@ -8639,11 +8741,21 @@
       <w:r>
         <w:rPr>
           <w:rFonts w:ascii="Times New Roman" w:eastAsiaTheme="minorEastAsia" w:hAnsi="Times New Roman" w:cs="Times New Roman"/>
-          <w:sz w:val="24"/>
-          <w:szCs w:val="24"/>
-          <w:lang w:val="lt-LT"/>
-        </w:rPr>
-        <w:t>prisitaikymo tarp neuronų. Pirmieji du iš paslėtų sluoksnių nenaudoja „dropout“ modelio, o paskutiniai du naudoja ir išmeta 0.</w:t>
+          <w:color w:val="FF0000"/>
+          <w:sz w:val="24"/>
+          <w:szCs w:val="24"/>
+          <w:lang w:val="lt-LT"/>
+        </w:rPr>
+        <w:t>prisitaikymo tarp neuronų</w:t>
+      </w:r>
+      <w:r>
+        <w:rPr>
+          <w:rFonts w:ascii="Times New Roman" w:eastAsiaTheme="minorEastAsia" w:hAnsi="Times New Roman" w:cs="Times New Roman"/>
+          <w:sz w:val="24"/>
+          <w:szCs w:val="24"/>
+          <w:lang w:val="lt-LT"/>
+        </w:rPr>
+        <w:t>. Pirmieji du iš paslėtų sluoksnių nenaudoja „dropout“ modelio, o paskutiniai du naudoja ir išmeta 0.</w:t>
       </w:r>
       <w:r>
         <w:rPr>
@@ -8668,26 +8780,25 @@
           <w:sz w:val="24"/>
           <w:szCs w:val="24"/>
         </w:rPr>
-        <w:t xml:space="preserve">4 – as </w:t>
-      </w:r>
-      <w:proofErr w:type="spellStart"/>
-      <w:r>
-        <w:rPr>
-          <w:rFonts w:ascii="Times New Roman" w:eastAsiaTheme="minorEastAsia" w:hAnsi="Times New Roman" w:cs="Times New Roman"/>
-          <w:sz w:val="24"/>
-          <w:szCs w:val="24"/>
-        </w:rPr>
-        <w:t>pasl</w:t>
-      </w:r>
-      <w:proofErr w:type="spellEnd"/>
-      <w:r>
-        <w:rPr>
-          <w:rFonts w:ascii="Times New Roman" w:eastAsiaTheme="minorEastAsia" w:hAnsi="Times New Roman" w:cs="Times New Roman"/>
-          <w:sz w:val="24"/>
-          <w:szCs w:val="24"/>
-          <w:lang w:val="lt-LT"/>
-        </w:rPr>
-        <w:t>ėptas laukas bus skirtas sukurti naują kalbėtojo reprezentaciją – d – vektorių.</w:t>
+        <w:t xml:space="preserve">4 – </w:t>
+      </w:r>
+      <w:r>
+        <w:rPr>
+          <w:rFonts w:ascii="Times New Roman" w:eastAsiaTheme="minorEastAsia" w:hAnsi="Times New Roman" w:cs="Times New Roman"/>
+          <w:sz w:val="24"/>
+          <w:szCs w:val="24"/>
+          <w:lang w:val="lt-LT"/>
+        </w:rPr>
+        <w:t>as paslėptas</w:t>
+      </w:r>
+      <w:r>
+        <w:rPr>
+          <w:rFonts w:ascii="Times New Roman" w:eastAsiaTheme="minorEastAsia" w:hAnsi="Times New Roman" w:cs="Times New Roman"/>
+          <w:sz w:val="24"/>
+          <w:szCs w:val="24"/>
+          <w:lang w:val="lt-LT"/>
+        </w:rPr>
+        <w:t xml:space="preserve"> laukas bus skirtas sukurti kalbėtojo reprezentaciją – d – vektorių.</w:t>
       </w:r>
     </w:p>
     <w:p>
@@ -8698,18 +8809,65 @@
           <w:rFonts w:ascii="Times New Roman" w:eastAsiaTheme="minorEastAsia" w:hAnsi="Times New Roman" w:cs="Times New Roman"/>
           <w:sz w:val="24"/>
           <w:szCs w:val="24"/>
-        </w:rPr>
-      </w:pPr>
-      <w:proofErr w:type="spellStart"/>
-      <w:r>
-        <w:rPr>
-          <w:rFonts w:ascii="Times New Roman" w:eastAsiaTheme="minorEastAsia" w:hAnsi="Times New Roman" w:cs="Times New Roman"/>
-          <w:sz w:val="24"/>
-          <w:szCs w:val="24"/>
-        </w:rPr>
-        <w:t>Paskutinis</w:t>
-      </w:r>
-      <w:proofErr w:type="spellEnd"/>
+          <w:lang w:val="lt-LT"/>
+        </w:rPr>
+      </w:pPr>
+      <w:r>
+        <w:rPr>
+          <w:rFonts w:ascii="Times New Roman" w:eastAsiaTheme="minorEastAsia" w:hAnsi="Times New Roman" w:cs="Times New Roman"/>
+          <w:sz w:val="24"/>
+          <w:szCs w:val="24"/>
+          <w:lang w:val="lt-LT"/>
+        </w:rPr>
+        <w:t>Paduodame didelį kiekį garso įrašų su žmonių balsais, kur kalbėtojai ištaria reikiamą frazę ar žodį. Garso įrašai turi pereit</w:t>
+      </w:r>
+      <w:r>
+        <w:rPr>
+          <w:rFonts w:ascii="Times New Roman" w:eastAsiaTheme="minorEastAsia" w:hAnsi="Times New Roman" w:cs="Times New Roman"/>
+          <w:sz w:val="24"/>
+          <w:szCs w:val="24"/>
+          <w:lang w:val="lt-LT"/>
+        </w:rPr>
+        <w:t>i per funckiją, kuri iš įrašų apskaičiuoja</w:t>
+      </w:r>
+      <w:r>
+        <w:rPr>
+          <w:rFonts w:ascii="Times New Roman" w:eastAsiaTheme="minorEastAsia" w:hAnsi="Times New Roman" w:cs="Times New Roman"/>
+          <w:sz w:val="24"/>
+          <w:szCs w:val="24"/>
+          <w:lang w:val="lt-LT"/>
+        </w:rPr>
+        <w:t xml:space="preserve"> filtro banko energijas</w:t>
+      </w:r>
+      <w:r>
+        <w:rPr>
+          <w:rFonts w:ascii="Times New Roman" w:eastAsiaTheme="minorEastAsia" w:hAnsi="Times New Roman" w:cs="Times New Roman"/>
+          <w:sz w:val="24"/>
+          <w:szCs w:val="24"/>
+          <w:lang w:val="lt-LT"/>
+        </w:rPr>
+        <w:t>, kurios patenka į įvesties sluoksnį. Toliau įvestys patenka į pasleptų sluoksnių sekciją, kur yra atliekamos reikiamos funkcijos norint paskutiniame paslėptame sluoksnyje rasti d – vektorių. Pabaigus apmokymą, mes turime kalbėtojų duomenis išreikštus kaip d – vektoriai, kuriuos galime panaudoti sistemos testavime, norėdami atpažinti kalbėtoją.</w:t>
+      </w:r>
+    </w:p>
+    <w:p>
+      <w:pPr>
+        <w:pStyle w:val="NoSpacing"/>
+        <w:ind w:firstLine="720"/>
+        <w:rPr>
+          <w:rFonts w:ascii="Times New Roman" w:eastAsiaTheme="minorEastAsia" w:hAnsi="Times New Roman" w:cs="Times New Roman"/>
+          <w:sz w:val="24"/>
+          <w:szCs w:val="24"/>
+        </w:rPr>
+      </w:pPr>
+      <w:r>
+        <w:rPr>
+          <w:rFonts w:ascii="Times New Roman" w:eastAsiaTheme="minorEastAsia" w:hAnsi="Times New Roman" w:cs="Times New Roman"/>
+          <w:sz w:val="24"/>
+          <w:szCs w:val="24"/>
+          <w:lang w:val="lt-LT"/>
+        </w:rPr>
+        <w:t>Turėdami d – vektorius, mes galime pradėti testavimą. Testavimo scenarijus galėtų atrodyti taip. Kalbėtojai, kurie dalyvavo tinklo apmokyme ir kalbėtojai, kurie nedalyvavo tinklo apmokyme, dalyvauja sistemos testavime. Jie sako įvairias frazes, o kartu ir reikiamą frazę, nes mūsų sistema yra priklausoma nuo pasakyto teksto. Balso atpažinimo sistema jau naudoja</w:t>
+      </w:r>
       <w:r>
         <w:rPr>
           <w:rFonts w:ascii="Times New Roman" w:eastAsiaTheme="minorEastAsia" w:hAnsi="Times New Roman" w:cs="Times New Roman"/>
@@ -8725,7 +8883,159 @@
           <w:szCs w:val="24"/>
           <w:lang w:val="lt-LT"/>
         </w:rPr>
-        <w:t>šios architektūros elementas yra išvedimo sluoksnis, kur d – vektorius patenka ir jame yra tikrinama ar egzistuoja jau toks įrašas.</w:t>
+        <w:t>paskutinį</w:t>
+      </w:r>
+      <w:r>
+        <w:rPr>
+          <w:rFonts w:ascii="Times New Roman" w:eastAsiaTheme="minorEastAsia" w:hAnsi="Times New Roman" w:cs="Times New Roman"/>
+          <w:sz w:val="24"/>
+          <w:szCs w:val="24"/>
+        </w:rPr>
+        <w:t xml:space="preserve"> </w:t>
+      </w:r>
+      <w:r>
+        <w:rPr>
+          <w:rFonts w:ascii="Times New Roman" w:eastAsiaTheme="minorEastAsia" w:hAnsi="Times New Roman" w:cs="Times New Roman"/>
+          <w:sz w:val="24"/>
+          <w:szCs w:val="24"/>
+          <w:lang w:val="lt-LT"/>
+        </w:rPr>
+        <w:t>šios architektūros elementą</w:t>
+      </w:r>
+      <w:r>
+        <w:rPr>
+          <w:rFonts w:ascii="Times New Roman" w:eastAsiaTheme="minorEastAsia" w:hAnsi="Times New Roman" w:cs="Times New Roman"/>
+          <w:sz w:val="24"/>
+          <w:szCs w:val="24"/>
+          <w:lang w:val="lt-LT"/>
+        </w:rPr>
+        <w:t xml:space="preserve"> </w:t>
+      </w:r>
+      <w:r>
+        <w:rPr>
+          <w:rFonts w:ascii="Times New Roman" w:eastAsiaTheme="minorEastAsia" w:hAnsi="Times New Roman" w:cs="Times New Roman"/>
+          <w:sz w:val="24"/>
+          <w:szCs w:val="24"/>
+          <w:lang w:val="lt-LT"/>
+        </w:rPr>
+        <w:t>- išvedimo sluoksnį</w:t>
+      </w:r>
+      <w:r>
+        <w:rPr>
+          <w:rFonts w:ascii="Times New Roman" w:eastAsiaTheme="minorEastAsia" w:hAnsi="Times New Roman" w:cs="Times New Roman"/>
+          <w:sz w:val="24"/>
+          <w:szCs w:val="24"/>
+          <w:lang w:val="lt-LT"/>
+        </w:rPr>
+        <w:t>, kur</w:t>
+      </w:r>
+      <w:r>
+        <w:rPr>
+          <w:rFonts w:ascii="Times New Roman" w:eastAsiaTheme="minorEastAsia" w:hAnsi="Times New Roman" w:cs="Times New Roman"/>
+          <w:sz w:val="24"/>
+          <w:szCs w:val="24"/>
+          <w:lang w:val="lt-LT"/>
+        </w:rPr>
+        <w:t xml:space="preserve"> naujai, testavimo metu yra išgaunamas naujas</w:t>
+      </w:r>
+      <w:r>
+        <w:rPr>
+          <w:rFonts w:ascii="Times New Roman" w:eastAsiaTheme="minorEastAsia" w:hAnsi="Times New Roman" w:cs="Times New Roman"/>
+          <w:sz w:val="24"/>
+          <w:szCs w:val="24"/>
+          <w:lang w:val="lt-LT"/>
+        </w:rPr>
+        <w:t xml:space="preserve"> d – vekto</w:t>
+      </w:r>
+      <w:r>
+        <w:rPr>
+          <w:rFonts w:ascii="Times New Roman" w:eastAsiaTheme="minorEastAsia" w:hAnsi="Times New Roman" w:cs="Times New Roman"/>
+          <w:sz w:val="24"/>
+          <w:szCs w:val="24"/>
+          <w:lang w:val="lt-LT"/>
+        </w:rPr>
+        <w:t>rius patenka ir jame yra palyginamas su apmokymo metu gautais d – vektoriais ir tikrinama</w:t>
+      </w:r>
+      <w:r>
+        <w:rPr>
+          <w:rFonts w:ascii="Times New Roman" w:eastAsiaTheme="minorEastAsia" w:hAnsi="Times New Roman" w:cs="Times New Roman"/>
+          <w:sz w:val="24"/>
+          <w:szCs w:val="24"/>
+          <w:lang w:val="lt-LT"/>
+        </w:rPr>
+        <w:t xml:space="preserve"> ar egzistuoja jau toks kalbėtojas ir jeigu egzistuoja, tai yra išvedama jo tapatybė, pavyz</w:t>
+      </w:r>
+      <w:r>
+        <w:rPr>
+          <w:rFonts w:ascii="Times New Roman" w:eastAsiaTheme="minorEastAsia" w:hAnsi="Times New Roman" w:cs="Times New Roman"/>
+          <w:sz w:val="24"/>
+          <w:szCs w:val="24"/>
+          <w:lang w:val="lt-LT"/>
+        </w:rPr>
+        <w:t>džiui vardas arba asmens nuotrau</w:t>
+      </w:r>
+      <w:r>
+        <w:rPr>
+          <w:rFonts w:ascii="Times New Roman" w:eastAsiaTheme="minorEastAsia" w:hAnsi="Times New Roman" w:cs="Times New Roman"/>
+          <w:sz w:val="24"/>
+          <w:szCs w:val="24"/>
+          <w:lang w:val="lt-LT"/>
+        </w:rPr>
+        <w:t>ka</w:t>
+      </w:r>
+      <w:r>
+        <w:rPr>
+          <w:rFonts w:ascii="Times New Roman" w:eastAsiaTheme="minorEastAsia" w:hAnsi="Times New Roman" w:cs="Times New Roman"/>
+          <w:sz w:val="24"/>
+          <w:szCs w:val="24"/>
+          <w:lang w:val="lt-LT"/>
+        </w:rPr>
+        <w:t>.</w:t>
+      </w:r>
+      <w:r>
+        <w:rPr>
+          <w:rFonts w:ascii="Times New Roman" w:eastAsiaTheme="minorEastAsia" w:hAnsi="Times New Roman" w:cs="Times New Roman"/>
+          <w:sz w:val="24"/>
+          <w:szCs w:val="24"/>
+          <w:lang w:val="lt-LT"/>
+        </w:rPr>
+        <w:t xml:space="preserve"> Galima pasirinkti betkokį išvedimo formatą.</w:t>
+      </w:r>
+      <w:r>
+        <w:rPr>
+          <w:rFonts w:ascii="Times New Roman" w:eastAsiaTheme="minorEastAsia" w:hAnsi="Times New Roman" w:cs="Times New Roman"/>
+          <w:sz w:val="24"/>
+          <w:szCs w:val="24"/>
+          <w:lang w:val="lt-LT"/>
+        </w:rPr>
+        <w:t xml:space="preserve"> Taigi</w:t>
+      </w:r>
+      <w:r>
+        <w:rPr>
+          <w:rFonts w:ascii="Times New Roman" w:eastAsiaTheme="minorEastAsia" w:hAnsi="Times New Roman" w:cs="Times New Roman"/>
+          <w:sz w:val="24"/>
+          <w:szCs w:val="24"/>
+          <w:lang w:val="lt-LT"/>
+        </w:rPr>
+        <w:t>,</w:t>
+      </w:r>
+      <w:r>
+        <w:rPr>
+          <w:rFonts w:ascii="Times New Roman" w:eastAsiaTheme="minorEastAsia" w:hAnsi="Times New Roman" w:cs="Times New Roman"/>
+          <w:sz w:val="24"/>
+          <w:szCs w:val="24"/>
+          <w:lang w:val="lt-LT"/>
+        </w:rPr>
+        <w:t xml:space="preserve"> sistema, turėtų atpažinti kalbėtojus, kurie dalyvavo apmokymo procese ir turėtų neatpažinti asmenų, kurie dalyvauja tik testavimo procese. Yra tikimybė, kad mūsų aprašyta balso atpažinimo sistema padarys </w:t>
+      </w:r>
+      <w:r>
+        <w:rPr>
+          <w:rFonts w:ascii="Times New Roman" w:eastAsiaTheme="minorEastAsia" w:hAnsi="Times New Roman" w:cs="Times New Roman"/>
+          <w:sz w:val="24"/>
+          <w:szCs w:val="24"/>
+          <w:lang w:val="lt-LT"/>
+        </w:rPr>
+        <w:t>klaidų. Neatpažins asmens, kuris dalyvavo apmokymo procese arba atpažins kalbėtoją, kuris nedalyvavo mokymo procese, sumaišydama jį su kokiu nors asmeniu iš dalyvavusių mokyme.</w:t>
       </w:r>
     </w:p>
     <w:p>
@@ -8754,7 +9064,52 @@
           <w:szCs w:val="24"/>
           <w:lang w:val="lt-LT"/>
         </w:rPr>
-        <w:t>ūs neuroniai tinklai yra labai stiprus įrankis, kuriant tokias balso atpažinimo programas, nes yra labai nesunku tokią architektūra pritaikyti ir tokiai sistemai, kuriai nereikia kažkokios pasakytos frazės. Sistemą galima lengvai pertvarkyti, kad ji atpažintų kalbėtoją vien tik iš balso. Tačiau mes norime sužinoti</w:t>
+        <w:t xml:space="preserve">ūs neuroniai tinklai yra labai stiprus įrankis, kuriant tokias balso atpažinimo </w:t>
+      </w:r>
+      <w:r>
+        <w:rPr>
+          <w:rFonts w:ascii="Times New Roman" w:eastAsiaTheme="minorEastAsia" w:hAnsi="Times New Roman" w:cs="Times New Roman"/>
+          <w:sz w:val="24"/>
+          <w:szCs w:val="24"/>
+          <w:lang w:val="lt-LT"/>
+        </w:rPr>
+        <w:t>sistemas</w:t>
+      </w:r>
+      <w:r>
+        <w:rPr>
+          <w:rFonts w:ascii="Times New Roman" w:eastAsiaTheme="minorEastAsia" w:hAnsi="Times New Roman" w:cs="Times New Roman"/>
+          <w:sz w:val="24"/>
+          <w:szCs w:val="24"/>
+          <w:lang w:val="lt-LT"/>
+        </w:rPr>
+        <w:t>, nes yra labai nesunku tokią architektūra pritaikyti ir tokiai sistemai, kuriai nereikia kažkokios pasakytos frazės.</w:t>
+      </w:r>
+      <w:r>
+        <w:rPr>
+          <w:rFonts w:ascii="Times New Roman" w:eastAsiaTheme="minorEastAsia" w:hAnsi="Times New Roman" w:cs="Times New Roman"/>
+          <w:sz w:val="24"/>
+          <w:szCs w:val="24"/>
+          <w:lang w:val="lt-LT"/>
+        </w:rPr>
+        <w:t xml:space="preserve"> Taip pat gilių neuroninių tinklų architektūrą galima nesunkiai pritaikyti jau egzistuojančiai balso atpažinimo sistemai, nes gilūs neuroniniai tinklai ir balso atpažinimo sistema gali dirbti su tuo pačiu įvesties modeliu – filtro banko energija.</w:t>
+      </w:r>
+      <w:r>
+        <w:rPr>
+          <w:rFonts w:ascii="Times New Roman" w:eastAsiaTheme="minorEastAsia" w:hAnsi="Times New Roman" w:cs="Times New Roman"/>
+          <w:sz w:val="24"/>
+          <w:szCs w:val="24"/>
+          <w:lang w:val="lt-LT"/>
+        </w:rPr>
+        <w:t xml:space="preserve"> Be kita ko, naudojant gilius neuroninius tinklus, sistema yra labiau patikima triukšmo ar pašalinių garsų atveju, kas padeda tiksliau atpažinti asmenis.</w:t>
+      </w:r>
+      <w:r>
+        <w:rPr>
+          <w:rFonts w:ascii="Times New Roman" w:eastAsiaTheme="minorEastAsia" w:hAnsi="Times New Roman" w:cs="Times New Roman"/>
+          <w:sz w:val="24"/>
+          <w:szCs w:val="24"/>
+          <w:lang w:val="lt-LT"/>
+        </w:rPr>
+        <w:t xml:space="preserve"> Tačiau mes norime sužinoti</w:t>
       </w:r>
       <w:r>
         <w:rPr>
@@ -8787,11 +9142,34 @@
     <w:p>
       <w:pPr>
         <w:pStyle w:val="NoSpacing"/>
-        <w:rPr>
-          <w:rFonts w:ascii="Times New Roman" w:eastAsiaTheme="minorEastAsia" w:hAnsi="Times New Roman" w:cs="Times New Roman"/>
-          <w:sz w:val="24"/>
-          <w:szCs w:val="24"/>
-          <w:lang w:val="lt-LT"/>
+        <w:ind w:firstLine="720"/>
+        <w:rPr>
+          <w:rFonts w:ascii="Times New Roman" w:eastAsiaTheme="minorEastAsia" w:hAnsi="Times New Roman" w:cs="Times New Roman"/>
+          <w:sz w:val="24"/>
+          <w:szCs w:val="24"/>
+          <w:lang w:val="lt-LT"/>
+        </w:rPr>
+      </w:pPr>
+    </w:p>
+    <w:p>
+      <w:pPr>
+        <w:pStyle w:val="NoSpacing"/>
+        <w:ind w:firstLine="720"/>
+        <w:rPr>
+          <w:rFonts w:ascii="Times New Roman" w:eastAsiaTheme="minorEastAsia" w:hAnsi="Times New Roman" w:cs="Times New Roman"/>
+          <w:sz w:val="24"/>
+          <w:szCs w:val="24"/>
+          <w:lang w:val="lt-LT"/>
+        </w:rPr>
+      </w:pPr>
+    </w:p>
+    <w:p>
+      <w:pPr>
+        <w:pStyle w:val="NoSpacing"/>
+        <w:rPr>
+          <w:rFonts w:ascii="Times New Roman" w:eastAsiaTheme="minorEastAsia" w:hAnsi="Times New Roman" w:cs="Times New Roman"/>
+          <w:sz w:val="24"/>
+          <w:szCs w:val="24"/>
         </w:rPr>
       </w:pPr>
     </w:p>
@@ -8815,6 +9193,7 @@
           <w:szCs w:val="24"/>
           <w:lang w:val="lt-LT"/>
         </w:rPr>
+        <w:lastRenderedPageBreak/>
         <w:t>Balso atpaž</w:t>
       </w:r>
       <w:r>
@@ -8871,599 +9250,33 @@
           <w:lang w:val="lt-LT"/>
         </w:rPr>
       </w:pPr>
-      <w:proofErr w:type="spellStart"/>
-      <w:r>
-        <w:rPr>
-          <w:rFonts w:ascii="Times New Roman" w:eastAsiaTheme="minorEastAsia" w:hAnsi="Times New Roman" w:cs="Times New Roman"/>
-          <w:sz w:val="24"/>
-          <w:szCs w:val="24"/>
-        </w:rPr>
-        <w:t>Kaip</w:t>
-      </w:r>
-      <w:proofErr w:type="spellEnd"/>
-      <w:r>
-        <w:rPr>
-          <w:rFonts w:ascii="Times New Roman" w:eastAsiaTheme="minorEastAsia" w:hAnsi="Times New Roman" w:cs="Times New Roman"/>
-          <w:sz w:val="24"/>
-          <w:szCs w:val="24"/>
-        </w:rPr>
-        <w:t xml:space="preserve"> </w:t>
-      </w:r>
-      <w:proofErr w:type="spellStart"/>
-      <w:r>
-        <w:rPr>
-          <w:rFonts w:ascii="Times New Roman" w:eastAsiaTheme="minorEastAsia" w:hAnsi="Times New Roman" w:cs="Times New Roman"/>
-          <w:sz w:val="24"/>
-          <w:szCs w:val="24"/>
-        </w:rPr>
-        <w:t>ir</w:t>
-      </w:r>
-      <w:proofErr w:type="spellEnd"/>
-      <w:r>
-        <w:rPr>
-          <w:rFonts w:ascii="Times New Roman" w:eastAsiaTheme="minorEastAsia" w:hAnsi="Times New Roman" w:cs="Times New Roman"/>
-          <w:sz w:val="24"/>
-          <w:szCs w:val="24"/>
-        </w:rPr>
-        <w:t xml:space="preserve"> </w:t>
-      </w:r>
-      <w:proofErr w:type="spellStart"/>
-      <w:r>
-        <w:rPr>
-          <w:rFonts w:ascii="Times New Roman" w:eastAsiaTheme="minorEastAsia" w:hAnsi="Times New Roman" w:cs="Times New Roman"/>
-          <w:sz w:val="24"/>
-          <w:szCs w:val="24"/>
-        </w:rPr>
-        <w:t>naudojant</w:t>
-      </w:r>
-      <w:proofErr w:type="spellEnd"/>
-      <w:r>
-        <w:rPr>
-          <w:rFonts w:ascii="Times New Roman" w:eastAsiaTheme="minorEastAsia" w:hAnsi="Times New Roman" w:cs="Times New Roman"/>
-          <w:sz w:val="24"/>
-          <w:szCs w:val="24"/>
-        </w:rPr>
-        <w:t xml:space="preserve"> </w:t>
-      </w:r>
-      <w:proofErr w:type="spellStart"/>
-      <w:r>
-        <w:rPr>
-          <w:rFonts w:ascii="Times New Roman" w:eastAsiaTheme="minorEastAsia" w:hAnsi="Times New Roman" w:cs="Times New Roman"/>
-          <w:sz w:val="24"/>
-          <w:szCs w:val="24"/>
-        </w:rPr>
-        <w:t>gilius</w:t>
-      </w:r>
-      <w:proofErr w:type="spellEnd"/>
-      <w:r>
-        <w:rPr>
-          <w:rFonts w:ascii="Times New Roman" w:eastAsiaTheme="minorEastAsia" w:hAnsi="Times New Roman" w:cs="Times New Roman"/>
-          <w:sz w:val="24"/>
-          <w:szCs w:val="24"/>
-        </w:rPr>
-        <w:t xml:space="preserve"> </w:t>
-      </w:r>
-      <w:proofErr w:type="spellStart"/>
-      <w:r>
-        <w:rPr>
-          <w:rFonts w:ascii="Times New Roman" w:eastAsiaTheme="minorEastAsia" w:hAnsi="Times New Roman" w:cs="Times New Roman"/>
-          <w:sz w:val="24"/>
-          <w:szCs w:val="24"/>
-        </w:rPr>
-        <w:t>neuroninius</w:t>
-      </w:r>
-      <w:proofErr w:type="spellEnd"/>
-      <w:r>
-        <w:rPr>
-          <w:rFonts w:ascii="Times New Roman" w:eastAsiaTheme="minorEastAsia" w:hAnsi="Times New Roman" w:cs="Times New Roman"/>
-          <w:sz w:val="24"/>
-          <w:szCs w:val="24"/>
-        </w:rPr>
-        <w:t xml:space="preserve"> </w:t>
-      </w:r>
-      <w:proofErr w:type="spellStart"/>
-      <w:r>
-        <w:rPr>
-          <w:rFonts w:ascii="Times New Roman" w:eastAsiaTheme="minorEastAsia" w:hAnsi="Times New Roman" w:cs="Times New Roman"/>
-          <w:sz w:val="24"/>
-          <w:szCs w:val="24"/>
-        </w:rPr>
-        <w:t>tinklus</w:t>
-      </w:r>
-      <w:proofErr w:type="spellEnd"/>
-      <w:r>
-        <w:rPr>
-          <w:rFonts w:ascii="Times New Roman" w:eastAsiaTheme="minorEastAsia" w:hAnsi="Times New Roman" w:cs="Times New Roman"/>
-          <w:sz w:val="24"/>
-          <w:szCs w:val="24"/>
-        </w:rPr>
-        <w:t xml:space="preserve">, </w:t>
-      </w:r>
-      <w:proofErr w:type="spellStart"/>
-      <w:r>
-        <w:rPr>
-          <w:rFonts w:ascii="Times New Roman" w:eastAsiaTheme="minorEastAsia" w:hAnsi="Times New Roman" w:cs="Times New Roman"/>
-          <w:sz w:val="24"/>
-          <w:szCs w:val="24"/>
-        </w:rPr>
-        <w:t>taip</w:t>
-      </w:r>
-      <w:proofErr w:type="spellEnd"/>
-      <w:r>
-        <w:rPr>
-          <w:rFonts w:ascii="Times New Roman" w:eastAsiaTheme="minorEastAsia" w:hAnsi="Times New Roman" w:cs="Times New Roman"/>
-          <w:sz w:val="24"/>
-          <w:szCs w:val="24"/>
-        </w:rPr>
-        <w:t xml:space="preserve"> </w:t>
-      </w:r>
-      <w:proofErr w:type="spellStart"/>
-      <w:r>
-        <w:rPr>
-          <w:rFonts w:ascii="Times New Roman" w:eastAsiaTheme="minorEastAsia" w:hAnsi="Times New Roman" w:cs="Times New Roman"/>
-          <w:sz w:val="24"/>
-          <w:szCs w:val="24"/>
-        </w:rPr>
-        <w:t>ir</w:t>
-      </w:r>
-      <w:proofErr w:type="spellEnd"/>
-      <w:r>
-        <w:rPr>
-          <w:rFonts w:ascii="Times New Roman" w:eastAsiaTheme="minorEastAsia" w:hAnsi="Times New Roman" w:cs="Times New Roman"/>
-          <w:sz w:val="24"/>
-          <w:szCs w:val="24"/>
-        </w:rPr>
-        <w:t xml:space="preserve"> </w:t>
-      </w:r>
-      <w:proofErr w:type="spellStart"/>
-      <w:r>
-        <w:rPr>
-          <w:rFonts w:ascii="Times New Roman" w:eastAsiaTheme="minorEastAsia" w:hAnsi="Times New Roman" w:cs="Times New Roman"/>
-          <w:sz w:val="24"/>
-          <w:szCs w:val="24"/>
-        </w:rPr>
-        <w:t>čia</w:t>
-      </w:r>
-      <w:proofErr w:type="spellEnd"/>
-      <w:r>
-        <w:rPr>
-          <w:rFonts w:ascii="Times New Roman" w:eastAsiaTheme="minorEastAsia" w:hAnsi="Times New Roman" w:cs="Times New Roman"/>
-          <w:sz w:val="24"/>
-          <w:szCs w:val="24"/>
-        </w:rPr>
-        <w:t xml:space="preserve"> </w:t>
-      </w:r>
-      <w:proofErr w:type="spellStart"/>
-      <w:r>
-        <w:rPr>
-          <w:rFonts w:ascii="Times New Roman" w:eastAsiaTheme="minorEastAsia" w:hAnsi="Times New Roman" w:cs="Times New Roman"/>
-          <w:sz w:val="24"/>
-          <w:szCs w:val="24"/>
-        </w:rPr>
-        <w:t>turėtume</w:t>
-      </w:r>
-      <w:proofErr w:type="spellEnd"/>
-      <w:r>
-        <w:rPr>
-          <w:rFonts w:ascii="Times New Roman" w:eastAsiaTheme="minorEastAsia" w:hAnsi="Times New Roman" w:cs="Times New Roman"/>
-          <w:sz w:val="24"/>
-          <w:szCs w:val="24"/>
-        </w:rPr>
-        <w:t xml:space="preserve"> </w:t>
-      </w:r>
-      <w:proofErr w:type="spellStart"/>
-      <w:r>
-        <w:rPr>
-          <w:rFonts w:ascii="Times New Roman" w:eastAsiaTheme="minorEastAsia" w:hAnsi="Times New Roman" w:cs="Times New Roman"/>
-          <w:sz w:val="24"/>
-          <w:szCs w:val="24"/>
-        </w:rPr>
-        <w:t>sugalvoti</w:t>
-      </w:r>
-      <w:proofErr w:type="spellEnd"/>
-      <w:r>
-        <w:rPr>
-          <w:rFonts w:ascii="Times New Roman" w:eastAsiaTheme="minorEastAsia" w:hAnsi="Times New Roman" w:cs="Times New Roman"/>
-          <w:sz w:val="24"/>
-          <w:szCs w:val="24"/>
-        </w:rPr>
-        <w:t xml:space="preserve">, </w:t>
-      </w:r>
-      <w:proofErr w:type="spellStart"/>
-      <w:r>
-        <w:rPr>
-          <w:rFonts w:ascii="Times New Roman" w:eastAsiaTheme="minorEastAsia" w:hAnsi="Times New Roman" w:cs="Times New Roman"/>
-          <w:sz w:val="24"/>
-          <w:szCs w:val="24"/>
-        </w:rPr>
-        <w:t>kaip</w:t>
-      </w:r>
-      <w:proofErr w:type="spellEnd"/>
-      <w:r>
-        <w:rPr>
-          <w:rFonts w:ascii="Times New Roman" w:eastAsiaTheme="minorEastAsia" w:hAnsi="Times New Roman" w:cs="Times New Roman"/>
-          <w:sz w:val="24"/>
-          <w:szCs w:val="24"/>
-        </w:rPr>
-        <w:t xml:space="preserve"> </w:t>
-      </w:r>
-      <w:proofErr w:type="spellStart"/>
-      <w:r>
-        <w:rPr>
-          <w:rFonts w:ascii="Times New Roman" w:eastAsiaTheme="minorEastAsia" w:hAnsi="Times New Roman" w:cs="Times New Roman"/>
-          <w:sz w:val="24"/>
-          <w:szCs w:val="24"/>
-        </w:rPr>
-        <w:t>garsą</w:t>
-      </w:r>
-      <w:proofErr w:type="spellEnd"/>
-      <w:r>
-        <w:rPr>
-          <w:rFonts w:ascii="Times New Roman" w:eastAsiaTheme="minorEastAsia" w:hAnsi="Times New Roman" w:cs="Times New Roman"/>
-          <w:sz w:val="24"/>
-          <w:szCs w:val="24"/>
-        </w:rPr>
-        <w:t xml:space="preserve"> </w:t>
-      </w:r>
-      <w:proofErr w:type="spellStart"/>
-      <w:r>
-        <w:rPr>
-          <w:rFonts w:ascii="Times New Roman" w:eastAsiaTheme="minorEastAsia" w:hAnsi="Times New Roman" w:cs="Times New Roman"/>
-          <w:sz w:val="24"/>
-          <w:szCs w:val="24"/>
-        </w:rPr>
-        <w:t>perteikti</w:t>
-      </w:r>
-      <w:proofErr w:type="spellEnd"/>
-      <w:r>
-        <w:rPr>
-          <w:rFonts w:ascii="Times New Roman" w:eastAsiaTheme="minorEastAsia" w:hAnsi="Times New Roman" w:cs="Times New Roman"/>
-          <w:sz w:val="24"/>
-          <w:szCs w:val="24"/>
-        </w:rPr>
-        <w:t xml:space="preserve"> </w:t>
-      </w:r>
-      <w:proofErr w:type="spellStart"/>
-      <w:r>
-        <w:rPr>
-          <w:rFonts w:ascii="Times New Roman" w:eastAsiaTheme="minorEastAsia" w:hAnsi="Times New Roman" w:cs="Times New Roman"/>
-          <w:sz w:val="24"/>
-          <w:szCs w:val="24"/>
-        </w:rPr>
-        <w:t>programinei</w:t>
-      </w:r>
-      <w:proofErr w:type="spellEnd"/>
-      <w:r>
-        <w:rPr>
-          <w:rFonts w:ascii="Times New Roman" w:eastAsiaTheme="minorEastAsia" w:hAnsi="Times New Roman" w:cs="Times New Roman"/>
-          <w:sz w:val="24"/>
-          <w:szCs w:val="24"/>
-        </w:rPr>
-        <w:t xml:space="preserve"> </w:t>
-      </w:r>
-      <w:proofErr w:type="spellStart"/>
-      <w:r>
-        <w:rPr>
-          <w:rFonts w:ascii="Times New Roman" w:eastAsiaTheme="minorEastAsia" w:hAnsi="Times New Roman" w:cs="Times New Roman"/>
-          <w:sz w:val="24"/>
-          <w:szCs w:val="24"/>
-        </w:rPr>
-        <w:t>įrangai</w:t>
-      </w:r>
-      <w:proofErr w:type="spellEnd"/>
-      <w:r>
-        <w:rPr>
-          <w:rFonts w:ascii="Times New Roman" w:eastAsiaTheme="minorEastAsia" w:hAnsi="Times New Roman" w:cs="Times New Roman"/>
-          <w:sz w:val="24"/>
-          <w:szCs w:val="24"/>
-        </w:rPr>
-        <w:t xml:space="preserve">, </w:t>
-      </w:r>
-      <w:proofErr w:type="spellStart"/>
-      <w:r>
-        <w:rPr>
-          <w:rFonts w:ascii="Times New Roman" w:eastAsiaTheme="minorEastAsia" w:hAnsi="Times New Roman" w:cs="Times New Roman"/>
-          <w:sz w:val="24"/>
-          <w:szCs w:val="24"/>
-        </w:rPr>
-        <w:t>kad</w:t>
-      </w:r>
-      <w:proofErr w:type="spellEnd"/>
-      <w:r>
-        <w:rPr>
-          <w:rFonts w:ascii="Times New Roman" w:eastAsiaTheme="minorEastAsia" w:hAnsi="Times New Roman" w:cs="Times New Roman"/>
-          <w:sz w:val="24"/>
-          <w:szCs w:val="24"/>
-        </w:rPr>
-        <w:t xml:space="preserve"> </w:t>
-      </w:r>
-      <w:proofErr w:type="spellStart"/>
-      <w:r>
-        <w:rPr>
-          <w:rFonts w:ascii="Times New Roman" w:eastAsiaTheme="minorEastAsia" w:hAnsi="Times New Roman" w:cs="Times New Roman"/>
-          <w:sz w:val="24"/>
-          <w:szCs w:val="24"/>
-        </w:rPr>
-        <w:t>ji</w:t>
-      </w:r>
-      <w:proofErr w:type="spellEnd"/>
-      <w:r>
-        <w:rPr>
-          <w:rFonts w:ascii="Times New Roman" w:eastAsiaTheme="minorEastAsia" w:hAnsi="Times New Roman" w:cs="Times New Roman"/>
-          <w:sz w:val="24"/>
-          <w:szCs w:val="24"/>
-        </w:rPr>
-        <w:t xml:space="preserve"> </w:t>
-      </w:r>
-      <w:proofErr w:type="spellStart"/>
-      <w:r>
-        <w:rPr>
-          <w:rFonts w:ascii="Times New Roman" w:eastAsiaTheme="minorEastAsia" w:hAnsi="Times New Roman" w:cs="Times New Roman"/>
-          <w:sz w:val="24"/>
-          <w:szCs w:val="24"/>
-        </w:rPr>
-        <w:t>galėtu</w:t>
-      </w:r>
-      <w:proofErr w:type="spellEnd"/>
-      <w:r>
-        <w:rPr>
-          <w:rFonts w:ascii="Times New Roman" w:eastAsiaTheme="minorEastAsia" w:hAnsi="Times New Roman" w:cs="Times New Roman"/>
-          <w:sz w:val="24"/>
-          <w:szCs w:val="24"/>
-        </w:rPr>
-        <w:t xml:space="preserve"> </w:t>
-      </w:r>
-      <w:proofErr w:type="spellStart"/>
-      <w:r>
-        <w:rPr>
-          <w:rFonts w:ascii="Times New Roman" w:eastAsiaTheme="minorEastAsia" w:hAnsi="Times New Roman" w:cs="Times New Roman"/>
-          <w:sz w:val="24"/>
-          <w:szCs w:val="24"/>
-        </w:rPr>
-        <w:t>su</w:t>
-      </w:r>
-      <w:proofErr w:type="spellEnd"/>
-      <w:r>
-        <w:rPr>
-          <w:rFonts w:ascii="Times New Roman" w:eastAsiaTheme="minorEastAsia" w:hAnsi="Times New Roman" w:cs="Times New Roman"/>
-          <w:sz w:val="24"/>
-          <w:szCs w:val="24"/>
-        </w:rPr>
-        <w:t xml:space="preserve"> </w:t>
-      </w:r>
-      <w:proofErr w:type="spellStart"/>
-      <w:r>
-        <w:rPr>
-          <w:rFonts w:ascii="Times New Roman" w:eastAsiaTheme="minorEastAsia" w:hAnsi="Times New Roman" w:cs="Times New Roman"/>
-          <w:sz w:val="24"/>
-          <w:szCs w:val="24"/>
-        </w:rPr>
-        <w:t>tinkamai</w:t>
-      </w:r>
-      <w:proofErr w:type="spellEnd"/>
-      <w:r>
-        <w:rPr>
-          <w:rFonts w:ascii="Times New Roman" w:eastAsiaTheme="minorEastAsia" w:hAnsi="Times New Roman" w:cs="Times New Roman"/>
-          <w:sz w:val="24"/>
-          <w:szCs w:val="24"/>
-        </w:rPr>
-        <w:t xml:space="preserve"> </w:t>
-      </w:r>
-      <w:proofErr w:type="spellStart"/>
-      <w:r>
-        <w:rPr>
-          <w:rFonts w:ascii="Times New Roman" w:eastAsiaTheme="minorEastAsia" w:hAnsi="Times New Roman" w:cs="Times New Roman"/>
-          <w:sz w:val="24"/>
-          <w:szCs w:val="24"/>
-        </w:rPr>
-        <w:t>dirbti</w:t>
-      </w:r>
-      <w:proofErr w:type="spellEnd"/>
-      <w:r>
-        <w:rPr>
-          <w:rFonts w:ascii="Times New Roman" w:eastAsiaTheme="minorEastAsia" w:hAnsi="Times New Roman" w:cs="Times New Roman"/>
-          <w:sz w:val="24"/>
-          <w:szCs w:val="24"/>
-        </w:rPr>
-        <w:t xml:space="preserve">. </w:t>
-      </w:r>
-      <w:proofErr w:type="spellStart"/>
-      <w:r>
-        <w:rPr>
-          <w:rFonts w:ascii="Times New Roman" w:eastAsiaTheme="minorEastAsia" w:hAnsi="Times New Roman" w:cs="Times New Roman"/>
-          <w:sz w:val="24"/>
-          <w:szCs w:val="24"/>
-        </w:rPr>
-        <w:t>Taigi</w:t>
-      </w:r>
-      <w:proofErr w:type="spellEnd"/>
-      <w:r>
-        <w:rPr>
-          <w:rFonts w:ascii="Times New Roman" w:eastAsiaTheme="minorEastAsia" w:hAnsi="Times New Roman" w:cs="Times New Roman"/>
-          <w:sz w:val="24"/>
-          <w:szCs w:val="24"/>
-        </w:rPr>
-        <w:t xml:space="preserve"> </w:t>
-      </w:r>
-      <w:proofErr w:type="spellStart"/>
-      <w:r>
-        <w:rPr>
-          <w:rFonts w:ascii="Times New Roman" w:eastAsiaTheme="minorEastAsia" w:hAnsi="Times New Roman" w:cs="Times New Roman"/>
-          <w:sz w:val="24"/>
-          <w:szCs w:val="24"/>
-        </w:rPr>
-        <w:t>norėdami</w:t>
-      </w:r>
-      <w:proofErr w:type="spellEnd"/>
-      <w:r>
-        <w:rPr>
-          <w:rFonts w:ascii="Times New Roman" w:eastAsiaTheme="minorEastAsia" w:hAnsi="Times New Roman" w:cs="Times New Roman"/>
-          <w:sz w:val="24"/>
-          <w:szCs w:val="24"/>
-        </w:rPr>
-        <w:t xml:space="preserve"> </w:t>
-      </w:r>
-      <w:proofErr w:type="spellStart"/>
-      <w:r>
-        <w:rPr>
-          <w:rFonts w:ascii="Times New Roman" w:eastAsiaTheme="minorEastAsia" w:hAnsi="Times New Roman" w:cs="Times New Roman"/>
-          <w:sz w:val="24"/>
-          <w:szCs w:val="24"/>
-        </w:rPr>
-        <w:t>apmokyti</w:t>
-      </w:r>
-      <w:proofErr w:type="spellEnd"/>
-      <w:r>
-        <w:rPr>
-          <w:rFonts w:ascii="Times New Roman" w:eastAsiaTheme="minorEastAsia" w:hAnsi="Times New Roman" w:cs="Times New Roman"/>
-          <w:sz w:val="24"/>
-          <w:szCs w:val="24"/>
-        </w:rPr>
-        <w:t xml:space="preserve"> </w:t>
-      </w:r>
-      <w:proofErr w:type="spellStart"/>
-      <w:r>
-        <w:rPr>
-          <w:rFonts w:ascii="Times New Roman" w:eastAsiaTheme="minorEastAsia" w:hAnsi="Times New Roman" w:cs="Times New Roman"/>
-          <w:sz w:val="24"/>
-          <w:szCs w:val="24"/>
-        </w:rPr>
-        <w:t>tinklą</w:t>
-      </w:r>
-      <w:proofErr w:type="spellEnd"/>
-      <w:r>
-        <w:rPr>
-          <w:rFonts w:ascii="Times New Roman" w:eastAsiaTheme="minorEastAsia" w:hAnsi="Times New Roman" w:cs="Times New Roman"/>
-          <w:sz w:val="24"/>
-          <w:szCs w:val="24"/>
-        </w:rPr>
-        <w:t xml:space="preserve">, </w:t>
-      </w:r>
-      <w:proofErr w:type="spellStart"/>
-      <w:r>
-        <w:rPr>
-          <w:rFonts w:ascii="Times New Roman" w:eastAsiaTheme="minorEastAsia" w:hAnsi="Times New Roman" w:cs="Times New Roman"/>
-          <w:sz w:val="24"/>
-          <w:szCs w:val="24"/>
-        </w:rPr>
-        <w:t>remiantis</w:t>
-      </w:r>
-      <w:proofErr w:type="spellEnd"/>
-      <w:r>
-        <w:rPr>
-          <w:rFonts w:ascii="Times New Roman" w:eastAsiaTheme="minorEastAsia" w:hAnsi="Times New Roman" w:cs="Times New Roman"/>
-          <w:sz w:val="24"/>
-          <w:szCs w:val="24"/>
-        </w:rPr>
-        <w:t xml:space="preserve"> </w:t>
-      </w:r>
-      <w:proofErr w:type="spellStart"/>
-      <w:r>
-        <w:rPr>
-          <w:rFonts w:ascii="Times New Roman" w:eastAsiaTheme="minorEastAsia" w:hAnsi="Times New Roman" w:cs="Times New Roman"/>
-          <w:sz w:val="24"/>
-          <w:szCs w:val="24"/>
-        </w:rPr>
-        <w:t>straipsniu</w:t>
-      </w:r>
-      <w:proofErr w:type="spellEnd"/>
+      <w:r>
+        <w:rPr>
+          <w:rFonts w:ascii="Times New Roman" w:eastAsiaTheme="minorEastAsia" w:hAnsi="Times New Roman" w:cs="Times New Roman"/>
+          <w:sz w:val="24"/>
+          <w:szCs w:val="24"/>
+          <w:lang w:val="lt-LT"/>
+        </w:rPr>
+        <w:t>Kaip ir naudojant gilius neuroninius tinklus, taip ir čia turėtume sugalvoti, kaip garsą perteikti programinei įrangai, kad ji galėtu su tinkamai dirbti. Taigi norėdami apmokyti tinklą, remiantis straipsniu</w:t>
+      </w:r>
       <w:r>
         <w:rPr>
           <w:rStyle w:val="FootnoteReference"/>
           <w:rFonts w:ascii="Times New Roman" w:eastAsiaTheme="minorEastAsia" w:hAnsi="Times New Roman" w:cs="Times New Roman"/>
           <w:sz w:val="24"/>
           <w:szCs w:val="24"/>
-        </w:rPr>
-        <w:footnoteReference w:id="3"/>
-      </w:r>
-      <w:r>
-        <w:rPr>
-          <w:rFonts w:ascii="Times New Roman" w:eastAsiaTheme="minorEastAsia" w:hAnsi="Times New Roman" w:cs="Times New Roman"/>
-          <w:sz w:val="24"/>
-          <w:szCs w:val="24"/>
-        </w:rPr>
-        <w:t xml:space="preserve">, </w:t>
-      </w:r>
-      <w:proofErr w:type="spellStart"/>
-      <w:r>
-        <w:rPr>
-          <w:rFonts w:ascii="Times New Roman" w:eastAsiaTheme="minorEastAsia" w:hAnsi="Times New Roman" w:cs="Times New Roman"/>
-          <w:sz w:val="24"/>
-          <w:szCs w:val="24"/>
-        </w:rPr>
-        <w:t>mokymo</w:t>
-      </w:r>
-      <w:proofErr w:type="spellEnd"/>
-      <w:r>
-        <w:rPr>
-          <w:rFonts w:ascii="Times New Roman" w:eastAsiaTheme="minorEastAsia" w:hAnsi="Times New Roman" w:cs="Times New Roman"/>
-          <w:sz w:val="24"/>
-          <w:szCs w:val="24"/>
-        </w:rPr>
-        <w:t xml:space="preserve"> </w:t>
-      </w:r>
-      <w:proofErr w:type="spellStart"/>
-      <w:r>
-        <w:rPr>
-          <w:rFonts w:ascii="Times New Roman" w:eastAsiaTheme="minorEastAsia" w:hAnsi="Times New Roman" w:cs="Times New Roman"/>
-          <w:sz w:val="24"/>
-          <w:szCs w:val="24"/>
-        </w:rPr>
-        <w:t>procesui</w:t>
-      </w:r>
-      <w:proofErr w:type="spellEnd"/>
-      <w:r>
-        <w:rPr>
-          <w:rFonts w:ascii="Times New Roman" w:eastAsiaTheme="minorEastAsia" w:hAnsi="Times New Roman" w:cs="Times New Roman"/>
-          <w:sz w:val="24"/>
-          <w:szCs w:val="24"/>
-        </w:rPr>
-        <w:t xml:space="preserve"> </w:t>
-      </w:r>
-      <w:proofErr w:type="spellStart"/>
-      <w:r>
-        <w:rPr>
-          <w:rFonts w:ascii="Times New Roman" w:eastAsiaTheme="minorEastAsia" w:hAnsi="Times New Roman" w:cs="Times New Roman"/>
-          <w:sz w:val="24"/>
-          <w:szCs w:val="24"/>
-        </w:rPr>
-        <w:t>kalba</w:t>
-      </w:r>
-      <w:proofErr w:type="spellEnd"/>
-      <w:r>
-        <w:rPr>
-          <w:rFonts w:ascii="Times New Roman" w:eastAsiaTheme="minorEastAsia" w:hAnsi="Times New Roman" w:cs="Times New Roman"/>
-          <w:sz w:val="24"/>
-          <w:szCs w:val="24"/>
-        </w:rPr>
-        <w:t xml:space="preserve"> </w:t>
-      </w:r>
-      <w:proofErr w:type="spellStart"/>
-      <w:r>
-        <w:rPr>
-          <w:rFonts w:ascii="Times New Roman" w:eastAsiaTheme="minorEastAsia" w:hAnsi="Times New Roman" w:cs="Times New Roman"/>
-          <w:sz w:val="24"/>
-          <w:szCs w:val="24"/>
-        </w:rPr>
-        <w:t>gali</w:t>
-      </w:r>
-      <w:proofErr w:type="spellEnd"/>
-      <w:r>
-        <w:rPr>
-          <w:rFonts w:ascii="Times New Roman" w:eastAsiaTheme="minorEastAsia" w:hAnsi="Times New Roman" w:cs="Times New Roman"/>
-          <w:sz w:val="24"/>
-          <w:szCs w:val="24"/>
-        </w:rPr>
-        <w:t xml:space="preserve"> b</w:t>
-      </w:r>
-      <w:r>
-        <w:rPr>
-          <w:rFonts w:ascii="Times New Roman" w:eastAsiaTheme="minorEastAsia" w:hAnsi="Times New Roman" w:cs="Times New Roman"/>
-          <w:sz w:val="24"/>
-          <w:szCs w:val="24"/>
-          <w:lang w:val="lt-LT"/>
-        </w:rPr>
-        <w:t>ūti atvaizduota kaip Gauso maišos modelio (GMM) vidutinis super vektorius,</w:t>
+          <w:lang w:val="lt-LT"/>
+        </w:rPr>
+        <w:footnoteReference w:id="2"/>
+      </w:r>
+      <w:r>
+        <w:rPr>
+          <w:rFonts w:ascii="Times New Roman" w:eastAsiaTheme="minorEastAsia" w:hAnsi="Times New Roman" w:cs="Times New Roman"/>
+          <w:sz w:val="24"/>
+          <w:szCs w:val="24"/>
+          <w:lang w:val="lt-LT"/>
+        </w:rPr>
+        <w:t>, mokymo procesui kalba gali būti atvaizduota kaip Gauso maišos modelio (GMM) vidutinis super vektorius,</w:t>
       </w:r>
     </w:p>
     <w:p>
@@ -9510,6 +9323,7 @@
                 <w:i/>
                 <w:sz w:val="24"/>
                 <w:szCs w:val="24"/>
+                <w:lang w:val="lt-LT"/>
               </w:rPr>
             </w:pPr>
             <m:oMathPara>
@@ -9521,15 +9335,7 @@
                     <w:szCs w:val="24"/>
                     <w:lang w:val="lt-LT"/>
                   </w:rPr>
-                  <m:t>M</m:t>
-                </m:r>
-                <m:r>
-                  <w:rPr>
-                    <w:rFonts w:ascii="Cambria Math" w:eastAsiaTheme="minorEastAsia" w:hAnsi="Cambria Math" w:cs="Times New Roman"/>
-                    <w:sz w:val="24"/>
-                    <w:szCs w:val="24"/>
-                  </w:rPr>
-                  <m:t>=m+Tω</m:t>
+                  <m:t>M=m+Tω</m:t>
                 </m:r>
               </m:oMath>
             </m:oMathPara>
@@ -9558,24 +9364,7 @@
                 <w:szCs w:val="24"/>
                 <w:lang w:val="lt-LT"/>
               </w:rPr>
-              <w:t>(</w:t>
-            </w:r>
-            <w:r>
-              <w:rPr>
-                <w:rFonts w:ascii="Times New Roman" w:eastAsiaTheme="minorEastAsia" w:hAnsi="Times New Roman" w:cs="Times New Roman"/>
-                <w:sz w:val="24"/>
-                <w:szCs w:val="24"/>
-              </w:rPr>
-              <w:t>7</w:t>
-            </w:r>
-            <w:r>
-              <w:rPr>
-                <w:rFonts w:ascii="Times New Roman" w:eastAsiaTheme="minorEastAsia" w:hAnsi="Times New Roman" w:cs="Times New Roman"/>
-                <w:sz w:val="24"/>
-                <w:szCs w:val="24"/>
-                <w:lang w:val="lt-LT"/>
-              </w:rPr>
-              <w:t>)</w:t>
+              <w:t>(7)</w:t>
             </w:r>
           </w:p>
         </w:tc>
@@ -9599,13 +9388,11 @@
           <w:lang w:val="lt-LT"/>
         </w:rPr>
       </w:pPr>
-      <w:proofErr w:type="spellStart"/>
-      <w:r>
-        <w:t>kur</w:t>
-      </w:r>
-      <w:proofErr w:type="spellEnd"/>
-      <w:r>
-        <w:t xml:space="preserve"> </w:t>
+      <w:r>
+        <w:rPr>
+          <w:lang w:val="lt-LT"/>
+        </w:rPr>
+        <w:t xml:space="preserve">kur </w:t>
       </w:r>
       <m:oMath>
         <m:r>
@@ -9613,6 +9400,7 @@
             <w:rFonts w:ascii="Cambria Math" w:eastAsiaTheme="minorEastAsia" w:hAnsi="Cambria Math" w:cs="Times New Roman"/>
             <w:sz w:val="24"/>
             <w:szCs w:val="24"/>
+            <w:lang w:val="lt-LT"/>
           </w:rPr>
           <m:t>m</m:t>
         </m:r>
@@ -9622,27 +9410,9 @@
           <w:rFonts w:eastAsiaTheme="minorEastAsia"/>
           <w:sz w:val="24"/>
           <w:szCs w:val="24"/>
-        </w:rPr>
-        <w:t xml:space="preserve"> – tai </w:t>
-      </w:r>
-      <w:proofErr w:type="spellStart"/>
-      <w:r>
-        <w:rPr>
-          <w:rFonts w:eastAsiaTheme="minorEastAsia"/>
-          <w:sz w:val="24"/>
-          <w:szCs w:val="24"/>
-        </w:rPr>
-        <w:t>kalb</w:t>
-      </w:r>
-      <w:proofErr w:type="spellEnd"/>
-      <w:r>
-        <w:rPr>
-          <w:rFonts w:eastAsiaTheme="minorEastAsia"/>
-          <w:sz w:val="24"/>
-          <w:szCs w:val="24"/>
-          <w:lang w:val="lt-LT"/>
-        </w:rPr>
-        <w:t xml:space="preserve">ėtojo ir nepriklausomos sesijos vidutinis super vektorius iš universalios </w:t>
+          <w:lang w:val="lt-LT"/>
+        </w:rPr>
+        <w:t xml:space="preserve"> – tai kalbėtojo ir nepriklausomos sesijos vidutinis super vektorius iš universalios </w:t>
       </w:r>
       <w:r>
         <w:rPr>
@@ -9659,6 +9429,7 @@
             <w:rFonts w:ascii="Cambria Math" w:eastAsiaTheme="minorEastAsia" w:hAnsi="Cambria Math" w:cs="Times New Roman"/>
             <w:sz w:val="24"/>
             <w:szCs w:val="24"/>
+            <w:lang w:val="lt-LT"/>
           </w:rPr>
           <m:t>ω</m:t>
         </m:r>
@@ -9668,134 +9439,9 @@
           <w:rFonts w:eastAsiaTheme="minorEastAsia"/>
           <w:sz w:val="24"/>
           <w:szCs w:val="24"/>
-        </w:rPr>
-        <w:t xml:space="preserve"> – tai </w:t>
-      </w:r>
-      <w:proofErr w:type="spellStart"/>
-      <w:r>
-        <w:rPr>
-          <w:rFonts w:eastAsiaTheme="minorEastAsia"/>
-          <w:sz w:val="24"/>
-          <w:szCs w:val="24"/>
-        </w:rPr>
-        <w:t>žemo</w:t>
-      </w:r>
-      <w:proofErr w:type="spellEnd"/>
-      <w:r>
-        <w:rPr>
-          <w:rFonts w:eastAsiaTheme="minorEastAsia"/>
-          <w:sz w:val="24"/>
-          <w:szCs w:val="24"/>
-        </w:rPr>
-        <w:t xml:space="preserve"> </w:t>
-      </w:r>
-      <w:proofErr w:type="spellStart"/>
-      <w:r>
-        <w:rPr>
-          <w:rFonts w:eastAsiaTheme="minorEastAsia"/>
-          <w:sz w:val="24"/>
-          <w:szCs w:val="24"/>
-        </w:rPr>
-        <w:t>lygio</w:t>
-      </w:r>
-      <w:proofErr w:type="spellEnd"/>
-      <w:r>
-        <w:rPr>
-          <w:rFonts w:eastAsiaTheme="minorEastAsia"/>
-          <w:sz w:val="24"/>
-          <w:szCs w:val="24"/>
-        </w:rPr>
-        <w:t xml:space="preserve"> </w:t>
-      </w:r>
-      <w:proofErr w:type="spellStart"/>
-      <w:r>
-        <w:rPr>
-          <w:rFonts w:eastAsiaTheme="minorEastAsia"/>
-          <w:sz w:val="24"/>
-          <w:szCs w:val="24"/>
-        </w:rPr>
-        <w:t>vektorius</w:t>
-      </w:r>
-      <w:proofErr w:type="spellEnd"/>
-      <w:r>
-        <w:rPr>
-          <w:rFonts w:eastAsiaTheme="minorEastAsia"/>
-          <w:sz w:val="24"/>
-          <w:szCs w:val="24"/>
-        </w:rPr>
-        <w:t xml:space="preserve">, </w:t>
-      </w:r>
-      <w:proofErr w:type="spellStart"/>
-      <w:r>
-        <w:rPr>
-          <w:rFonts w:eastAsiaTheme="minorEastAsia"/>
-          <w:sz w:val="24"/>
-          <w:szCs w:val="24"/>
-        </w:rPr>
-        <w:t>kitaip</w:t>
-      </w:r>
-      <w:proofErr w:type="spellEnd"/>
-      <w:r>
-        <w:rPr>
-          <w:rFonts w:eastAsiaTheme="minorEastAsia"/>
-          <w:sz w:val="24"/>
-          <w:szCs w:val="24"/>
-        </w:rPr>
-        <w:t xml:space="preserve"> </w:t>
-      </w:r>
-      <w:proofErr w:type="spellStart"/>
-      <w:r>
-        <w:rPr>
-          <w:rFonts w:eastAsiaTheme="minorEastAsia"/>
-          <w:sz w:val="24"/>
-          <w:szCs w:val="24"/>
-        </w:rPr>
-        <w:t>dar</w:t>
-      </w:r>
-      <w:proofErr w:type="spellEnd"/>
-      <w:r>
-        <w:rPr>
-          <w:rFonts w:eastAsiaTheme="minorEastAsia"/>
-          <w:sz w:val="24"/>
-          <w:szCs w:val="24"/>
-        </w:rPr>
-        <w:t xml:space="preserve"> I – </w:t>
-      </w:r>
-      <w:proofErr w:type="spellStart"/>
-      <w:r>
-        <w:rPr>
-          <w:rFonts w:eastAsiaTheme="minorEastAsia"/>
-          <w:sz w:val="24"/>
-          <w:szCs w:val="24"/>
-        </w:rPr>
-        <w:t>vektorius</w:t>
-      </w:r>
-      <w:proofErr w:type="spellEnd"/>
-      <w:r>
-        <w:rPr>
-          <w:rFonts w:eastAsiaTheme="minorEastAsia"/>
-          <w:sz w:val="24"/>
-          <w:szCs w:val="24"/>
-        </w:rPr>
-        <w:t xml:space="preserve">. </w:t>
-      </w:r>
-      <w:proofErr w:type="spellStart"/>
-      <w:r>
-        <w:rPr>
-          <w:rFonts w:eastAsiaTheme="minorEastAsia"/>
-          <w:sz w:val="24"/>
-          <w:szCs w:val="24"/>
-        </w:rPr>
-        <w:t>Taip</w:t>
-      </w:r>
-      <w:proofErr w:type="spellEnd"/>
-      <w:r>
-        <w:rPr>
-          <w:rFonts w:eastAsiaTheme="minorEastAsia"/>
-          <w:sz w:val="24"/>
-          <w:szCs w:val="24"/>
-        </w:rPr>
-        <w:t xml:space="preserve"> pat </w:t>
+          <w:lang w:val="lt-LT"/>
+        </w:rPr>
+        <w:t xml:space="preserve"> – tai žemo lygio vektorius, kitaip dar I – vektorius. Taip pat </w:t>
       </w:r>
       <m:oMath>
         <m:r>
@@ -9803,6 +9449,7 @@
             <w:rFonts w:ascii="Cambria Math" w:eastAsiaTheme="minorEastAsia" w:hAnsi="Cambria Math" w:cs="Times New Roman"/>
             <w:sz w:val="24"/>
             <w:szCs w:val="24"/>
+            <w:lang w:val="lt-LT"/>
           </w:rPr>
           <m:t>T</m:t>
         </m:r>
@@ -9812,98 +9459,9 @@
           <w:rFonts w:eastAsiaTheme="minorEastAsia"/>
           <w:sz w:val="24"/>
           <w:szCs w:val="24"/>
-        </w:rPr>
-        <w:t xml:space="preserve"> – tai </w:t>
-      </w:r>
-      <w:proofErr w:type="spellStart"/>
-      <w:r>
-        <w:rPr>
-          <w:rFonts w:eastAsiaTheme="minorEastAsia"/>
-          <w:sz w:val="24"/>
-          <w:szCs w:val="24"/>
-        </w:rPr>
-        <w:t>žemo</w:t>
-      </w:r>
-      <w:proofErr w:type="spellEnd"/>
-      <w:r>
-        <w:rPr>
-          <w:rFonts w:eastAsiaTheme="minorEastAsia"/>
-          <w:sz w:val="24"/>
-          <w:szCs w:val="24"/>
-        </w:rPr>
-        <w:t xml:space="preserve"> </w:t>
-      </w:r>
-      <w:proofErr w:type="spellStart"/>
-      <w:r>
-        <w:rPr>
-          <w:rFonts w:eastAsiaTheme="minorEastAsia"/>
-          <w:sz w:val="24"/>
-          <w:szCs w:val="24"/>
-        </w:rPr>
-        <w:t>lygio</w:t>
-      </w:r>
-      <w:proofErr w:type="spellEnd"/>
-      <w:r>
-        <w:rPr>
-          <w:rFonts w:eastAsiaTheme="minorEastAsia"/>
-          <w:sz w:val="24"/>
-          <w:szCs w:val="24"/>
-        </w:rPr>
-        <w:t xml:space="preserve"> </w:t>
-      </w:r>
-      <w:proofErr w:type="spellStart"/>
-      <w:r>
-        <w:rPr>
-          <w:rFonts w:eastAsiaTheme="minorEastAsia"/>
-          <w:sz w:val="24"/>
-          <w:szCs w:val="24"/>
-        </w:rPr>
-        <w:t>absoliutaus</w:t>
-      </w:r>
-      <w:proofErr w:type="spellEnd"/>
-      <w:r>
-        <w:rPr>
-          <w:rFonts w:eastAsiaTheme="minorEastAsia"/>
-          <w:sz w:val="24"/>
-          <w:szCs w:val="24"/>
-        </w:rPr>
-        <w:t xml:space="preserve"> </w:t>
-      </w:r>
-      <w:proofErr w:type="spellStart"/>
-      <w:r>
-        <w:rPr>
-          <w:rFonts w:eastAsiaTheme="minorEastAsia"/>
-          <w:sz w:val="24"/>
-          <w:szCs w:val="24"/>
-        </w:rPr>
-        <w:t>kintamumo</w:t>
-      </w:r>
-      <w:proofErr w:type="spellEnd"/>
-      <w:r>
-        <w:rPr>
-          <w:rFonts w:eastAsiaTheme="minorEastAsia"/>
-          <w:sz w:val="24"/>
-          <w:szCs w:val="24"/>
-        </w:rPr>
-        <w:t xml:space="preserve"> </w:t>
-      </w:r>
-      <w:proofErr w:type="spellStart"/>
-      <w:r>
-        <w:rPr>
-          <w:rFonts w:eastAsiaTheme="minorEastAsia"/>
-          <w:sz w:val="24"/>
-          <w:szCs w:val="24"/>
-        </w:rPr>
-        <w:t>matrica</w:t>
-      </w:r>
-      <w:proofErr w:type="spellEnd"/>
-      <w:r>
-        <w:rPr>
-          <w:rFonts w:eastAsiaTheme="minorEastAsia"/>
-          <w:sz w:val="24"/>
-          <w:szCs w:val="24"/>
-        </w:rPr>
-        <w:t>.</w:t>
+          <w:lang w:val="lt-LT"/>
+        </w:rPr>
+        <w:t xml:space="preserve"> – tai žemo lygio absoliutaus kintamumo matrica.</w:t>
       </w:r>
     </w:p>
     <w:p>
@@ -10045,7 +9603,6 @@
           <w:rFonts w:ascii="Times New Roman" w:hAnsi="Times New Roman" w:cs="Times New Roman"/>
           <w:sz w:val="24"/>
           <w:szCs w:val="24"/>
-          <w:lang w:val="lt-LT"/>
         </w:rPr>
       </w:pPr>
     </w:p>
@@ -10381,6 +9938,70 @@
           <w:rFonts w:ascii="Times New Roman" w:hAnsi="Times New Roman" w:cs="Times New Roman"/>
           <w:sz w:val="24"/>
           <w:szCs w:val="24"/>
+          <w:lang w:val="lt-LT"/>
+        </w:rPr>
+      </w:pPr>
+    </w:p>
+    <w:p>
+      <w:pPr>
+        <w:pStyle w:val="NoSpacing"/>
+        <w:rPr>
+          <w:lang w:val="lt-LT"/>
+        </w:rPr>
+      </w:pPr>
+    </w:p>
+    <w:p>
+      <w:pPr>
+        <w:pStyle w:val="NoSpacing"/>
+        <w:rPr>
+          <w:lang w:val="lt-LT"/>
+        </w:rPr>
+      </w:pPr>
+    </w:p>
+    <w:p>
+      <w:pPr>
+        <w:pStyle w:val="NoSpacing"/>
+        <w:rPr>
+          <w:lang w:val="lt-LT"/>
+        </w:rPr>
+      </w:pPr>
+    </w:p>
+    <w:p>
+      <w:pPr>
+        <w:pStyle w:val="NoSpacing"/>
+        <w:rPr>
+          <w:lang w:val="lt-LT"/>
+        </w:rPr>
+      </w:pPr>
+    </w:p>
+    <w:p>
+      <w:pPr>
+        <w:pStyle w:val="NoSpacing"/>
+        <w:rPr>
+          <w:lang w:val="lt-LT"/>
+        </w:rPr>
+      </w:pPr>
+    </w:p>
+    <w:p>
+      <w:pPr>
+        <w:pStyle w:val="NoSpacing"/>
+        <w:rPr>
+          <w:lang w:val="lt-LT"/>
+        </w:rPr>
+      </w:pPr>
+    </w:p>
+    <w:p>
+      <w:pPr>
+        <w:pStyle w:val="NoSpacing"/>
+        <w:rPr>
+          <w:lang w:val="lt-LT"/>
+        </w:rPr>
+      </w:pPr>
+    </w:p>
+    <w:p>
+      <w:pPr>
+        <w:pStyle w:val="NoSpacing"/>
+        <w:rPr>
           <w:lang w:val="lt-LT"/>
         </w:rPr>
       </w:pPr>
@@ -10557,74 +10178,69 @@
       <w:r>
         <w:t xml:space="preserve"> </w:t>
       </w:r>
-      <w:r>
-        <w:rPr>
-          <w:sz w:val="16"/>
-          <w:szCs w:val="16"/>
-        </w:rPr>
-        <w:t>http://www.</w:t>
-      </w:r>
-      <w:r>
-        <w:rPr>
-          <w:sz w:val="16"/>
-          <w:szCs w:val="16"/>
-        </w:rPr>
-        <w:t>danielpovey.com/files/</w:t>
-      </w:r>
-      <w:r>
+      <w:hyperlink r:id="rId1" w:history="1">
+        <w:r>
+          <w:rPr>
+            <w:rStyle w:val="Hyperlink"/>
+            <w:sz w:val="16"/>
+            <w:szCs w:val="16"/>
+          </w:rPr>
+          <w:t>s</w:t>
+        </w:r>
+        <w:r>
+          <w:rPr>
+            <w:rStyle w:val="Hyperlink"/>
+            <w:sz w:val="16"/>
+            <w:szCs w:val="16"/>
+          </w:rPr>
+          <w:t>tatic.googleuserc</w:t>
+        </w:r>
+        <w:r>
+          <w:rPr>
+            <w:rStyle w:val="Hyperlink"/>
+            <w:sz w:val="16"/>
+            <w:szCs w:val="16"/>
+          </w:rPr>
+          <w:t>o</w:t>
+        </w:r>
+        <w:r>
+          <w:rPr>
+            <w:rStyle w:val="Hyperlink"/>
+            <w:sz w:val="16"/>
+            <w:szCs w:val="16"/>
+          </w:rPr>
+          <w:t>ntent.com/</w:t>
+        </w:r>
+        <w:r>
+          <w:rPr>
+            <w:rStyle w:val="Hyperlink"/>
+            <w:sz w:val="16"/>
+            <w:szCs w:val="16"/>
+          </w:rPr>
+          <w:t>m</w:t>
+        </w:r>
+        <w:r>
+          <w:rPr>
+            <w:rStyle w:val="Hyperlink"/>
+            <w:sz w:val="16"/>
+            <w:szCs w:val="16"/>
+          </w:rPr>
+          <w:t>edia/research.google.com/en//pubs/archive/41939.pdf</w:t>
+        </w:r>
+      </w:hyperlink>
+    </w:p>
+    <w:p>
+      <w:pPr>
+        <w:pStyle w:val="FootnoteText"/>
         <w:rPr>
           <w:sz w:val="16"/>
           <w:szCs w:val="16"/>
           <w:lang w:val="en-US"/>
         </w:rPr>
-        <w:t>2014</w:t>
-      </w:r>
-      <w:r>
-        <w:rPr>
-          <w:sz w:val="16"/>
-          <w:szCs w:val="16"/>
-        </w:rPr>
-        <w:t>_slt_dnn.pdf</w:t>
-      </w:r>
+      </w:pPr>
     </w:p>
   </w:footnote>
   <w:footnote w:id="2">
-    <w:p>
-      <w:pPr>
-        <w:pStyle w:val="FootnoteText"/>
-        <w:rPr>
-          <w:sz w:val="16"/>
-          <w:szCs w:val="16"/>
-          <w:lang w:val="en-US"/>
-        </w:rPr>
-      </w:pPr>
-      <w:r>
-        <w:rPr>
-          <w:rStyle w:val="FootnoteReference"/>
-        </w:rPr>
-        <w:footnoteRef/>
-      </w:r>
-      <w:r>
-        <w:t xml:space="preserve"> </w:t>
-      </w:r>
-      <w:r>
-        <w:rPr>
-          <w:sz w:val="16"/>
-          <w:szCs w:val="16"/>
-        </w:rPr>
-        <w:t>http://static.googlesercontent.com/media/research.google.com/en//pubs/archive/</w:t>
-      </w:r>
-      <w:r>
-        <w:rPr>
-          <w:sz w:val="16"/>
-          <w:szCs w:val="16"/>
-          <w:lang w:val="en-US"/>
-        </w:rPr>
-        <w:t>41939.pdf</w:t>
-      </w:r>
-    </w:p>
-  </w:footnote>
-  <w:footnote w:id="3">
     <w:p>
       <w:pPr>
         <w:pStyle w:val="FootnoteText"/>
@@ -11545,6 +11161,7 @@
   <w:style w:type="character" w:default="1" w:styleId="DefaultParagraphFont">
     <w:name w:val="Default Paragraph Font"/>
     <w:uiPriority w:val="1"/>
+    <w:semiHidden/>
     <w:unhideWhenUsed/>
   </w:style>
   <w:style w:type="table" w:default="1" w:styleId="TableNormal">
@@ -12075,7 +11692,7 @@
 </file>
 
 <file path=customXml/itemProps1.xml><?xml version="1.0" encoding="utf-8"?>
-<ds:datastoreItem xmlns:ds="http://schemas.openxmlformats.org/officeDocument/2006/customXml" ds:itemID="{1B42D451-157A-4B92-B61E-7D84AA689440}">
+<ds:datastoreItem xmlns:ds="http://schemas.openxmlformats.org/officeDocument/2006/customXml" ds:itemID="{3F760613-FB9C-4E81-B9AC-62E58FE62AE2}">
   <ds:schemaRefs>
     <ds:schemaRef ds:uri="http://schemas.openxmlformats.org/officeDocument/2006/bibliography"/>
   </ds:schemaRefs>

</xml_diff>

<commit_message>
started writing about DBN
</commit_message>
<xml_diff>
--- a/Speaker Recognition.docx
+++ b/Speaker Recognition.docx
@@ -2368,7 +2368,7 @@
             <v:path o:extrusionok="f" gradientshapeok="t" o:connecttype="rect"/>
             <o:lock v:ext="edit" aspectratio="t"/>
           </v:shapetype>
-          <v:shape id="_x0000_i1029" type="#_x0000_t75" style="width:209.1pt;height:108.65pt">
+          <v:shape id="_x0000_i1025" type="#_x0000_t75" style="width:209.1pt;height:108.65pt">
             <v:imagedata r:id="rId10" o:title="network"/>
           </v:shape>
         </w:pict>
@@ -4827,17 +4827,17 @@
                                           <w:rPr>
                                             <w:sz w:val="20"/>
                                             <w:szCs w:val="20"/>
+                                            <w:lang w:val="lt-LT"/>
                                           </w:rPr>
                                         </w:pPr>
-                                        <w:proofErr w:type="spellStart"/>
                                         <w:r>
                                           <w:rPr>
                                             <w:sz w:val="20"/>
                                             <w:szCs w:val="20"/>
+                                            <w:lang w:val="lt-LT"/>
                                           </w:rPr>
                                           <w:t>Išvesties</w:t>
                                         </w:r>
-                                        <w:proofErr w:type="spellEnd"/>
                                       </w:p>
                                       <w:p>
                                         <w:pPr>
@@ -5288,12 +5288,14 @@
                                     <w:rPr>
                                       <w:sz w:val="20"/>
                                       <w:szCs w:val="20"/>
+                                      <w:lang w:val="lt-LT"/>
                                     </w:rPr>
                                   </w:pPr>
                                   <w:r>
                                     <w:rPr>
                                       <w:sz w:val="20"/>
                                       <w:szCs w:val="20"/>
+                                      <w:lang w:val="lt-LT"/>
                                     </w:rPr>
                                     <w:t>Išvesties</w:t>
                                   </w:r>
@@ -5922,23 +5924,7 @@
             <w:sz w:val="24"/>
             <w:szCs w:val="24"/>
           </w:rPr>
-          <m:t>=</m:t>
-        </m:r>
-        <m:r>
-          <w:rPr>
-            <w:rFonts w:ascii="Cambria Math" w:eastAsiaTheme="minorEastAsia" w:hAnsi="Cambria Math" w:cs="Times New Roman"/>
-            <w:sz w:val="24"/>
-            <w:szCs w:val="24"/>
-          </w:rPr>
-          <m:t>(</m:t>
-        </m:r>
-        <m:r>
-          <w:rPr>
-            <w:rFonts w:ascii="Cambria Math" w:eastAsiaTheme="minorEastAsia" w:hAnsi="Cambria Math" w:cs="Times New Roman"/>
-            <w:sz w:val="24"/>
-            <w:szCs w:val="24"/>
-          </w:rPr>
-          <m:t>t*</m:t>
+          <m:t>=(t*</m:t>
         </m:r>
         <m:sSup>
           <m:sSupPr>
@@ -5978,15 +5964,7 @@
             <w:sz w:val="24"/>
             <w:szCs w:val="24"/>
           </w:rPr>
-          <m:t>)</m:t>
-        </m:r>
-        <m:r>
-          <w:rPr>
-            <w:rFonts w:ascii="Cambria Math" w:eastAsiaTheme="minorEastAsia" w:hAnsi="Cambria Math" w:cs="Times New Roman"/>
-            <w:sz w:val="24"/>
-            <w:szCs w:val="24"/>
-          </w:rPr>
-          <m:t xml:space="preserve">* </m:t>
+          <m:t xml:space="preserve">)* </m:t>
         </m:r>
         <m:r>
           <m:rPr>
@@ -6082,16 +6060,15 @@
         </w:rPr>
         <w:t xml:space="preserve">1 </w:t>
       </w:r>
-      <w:proofErr w:type="spellStart"/>
-      <w:r>
-        <w:rPr>
-          <w:rFonts w:ascii="Times New Roman" w:eastAsiaTheme="minorEastAsia" w:hAnsi="Times New Roman" w:cs="Times New Roman"/>
-          <w:sz w:val="24"/>
-          <w:szCs w:val="24"/>
+      <w:r>
+        <w:rPr>
+          <w:rFonts w:ascii="Times New Roman" w:eastAsiaTheme="minorEastAsia" w:hAnsi="Times New Roman" w:cs="Times New Roman"/>
+          <w:sz w:val="24"/>
+          <w:szCs w:val="24"/>
+          <w:lang w:val="lt-LT"/>
         </w:rPr>
         <w:t>iki</w:t>
       </w:r>
-      <w:proofErr w:type="spellEnd"/>
       <w:r>
         <w:rPr>
           <w:rFonts w:ascii="Times New Roman" w:eastAsiaTheme="minorEastAsia" w:hAnsi="Times New Roman" w:cs="Times New Roman"/>
@@ -8454,8 +8431,6 @@
                     </m:ctrlPr>
                   </m:fPr>
                   <m:num>
-                    <w:bookmarkStart w:id="0" w:name="_GoBack"/>
-                    <w:bookmarkEnd w:id="0"/>
                     <m:r>
                       <w:rPr>
                         <w:rFonts w:ascii="Cambria Math" w:hAnsi="Cambria Math" w:cs="Times New Roman"/>
@@ -8691,7 +8666,7 @@
       <w:r>
         <w:rPr>
           <w:rFonts w:ascii="Times New Roman" w:eastAsiaTheme="minorEastAsia" w:hAnsi="Times New Roman" w:cs="Times New Roman"/>
-          <w:color w:val="FF0000"/>
+          <w:color w:val="000000" w:themeColor="text1"/>
           <w:sz w:val="24"/>
           <w:szCs w:val="24"/>
           <w:lang w:val="lt-LT"/>
@@ -8701,7 +8676,7 @@
       <w:r>
         <w:rPr>
           <w:rFonts w:ascii="Times New Roman" w:eastAsiaTheme="minorEastAsia" w:hAnsi="Times New Roman" w:cs="Times New Roman"/>
-          <w:color w:val="FF0000"/>
+          <w:color w:val="000000" w:themeColor="text1"/>
           <w:sz w:val="24"/>
           <w:szCs w:val="24"/>
           <w:lang w:val="lt-LT"/>
@@ -8711,7 +8686,7 @@
       <w:r>
         <w:rPr>
           <w:rFonts w:ascii="Times New Roman" w:eastAsiaTheme="minorEastAsia" w:hAnsi="Times New Roman" w:cs="Times New Roman"/>
-          <w:color w:val="FF0000"/>
+          <w:color w:val="000000" w:themeColor="text1"/>
           <w:sz w:val="24"/>
           <w:szCs w:val="24"/>
           <w:lang w:val="lt-LT"/>
@@ -8721,7 +8696,7 @@
       <w:r>
         <w:rPr>
           <w:rFonts w:ascii="Times New Roman" w:eastAsiaTheme="minorEastAsia" w:hAnsi="Times New Roman" w:cs="Times New Roman"/>
-          <w:color w:val="FF0000"/>
+          <w:color w:val="000000" w:themeColor="text1"/>
           <w:sz w:val="24"/>
           <w:szCs w:val="24"/>
           <w:lang w:val="lt-LT"/>
@@ -8731,7 +8706,7 @@
       <w:r>
         <w:rPr>
           <w:rFonts w:ascii="Times New Roman" w:eastAsiaTheme="minorEastAsia" w:hAnsi="Times New Roman" w:cs="Times New Roman"/>
-          <w:color w:val="FF0000"/>
+          <w:color w:val="000000" w:themeColor="text1"/>
           <w:sz w:val="24"/>
           <w:szCs w:val="24"/>
           <w:lang w:val="lt-LT"/>
@@ -8741,21 +8716,21 @@
       <w:r>
         <w:rPr>
           <w:rFonts w:ascii="Times New Roman" w:eastAsiaTheme="minorEastAsia" w:hAnsi="Times New Roman" w:cs="Times New Roman"/>
-          <w:color w:val="FF0000"/>
-          <w:sz w:val="24"/>
-          <w:szCs w:val="24"/>
-          <w:lang w:val="lt-LT"/>
-        </w:rPr>
-        <w:t>prisitaikymo tarp neuronų</w:t>
-      </w:r>
-      <w:r>
-        <w:rPr>
-          <w:rFonts w:ascii="Times New Roman" w:eastAsiaTheme="minorEastAsia" w:hAnsi="Times New Roman" w:cs="Times New Roman"/>
-          <w:sz w:val="24"/>
-          <w:szCs w:val="24"/>
-          <w:lang w:val="lt-LT"/>
-        </w:rPr>
-        <w:t>. Pirmieji du iš paslėtų sluoksnių nenaudoja „dropout“ modelio, o paskutiniai du naudoja ir išmeta 0.</w:t>
+          <w:color w:val="000000" w:themeColor="text1"/>
+          <w:sz w:val="24"/>
+          <w:szCs w:val="24"/>
+          <w:lang w:val="lt-LT"/>
+        </w:rPr>
+        <w:t xml:space="preserve">prisitaikymo tarp neuronų. </w:t>
+      </w:r>
+      <w:r>
+        <w:rPr>
+          <w:rFonts w:ascii="Times New Roman" w:eastAsiaTheme="minorEastAsia" w:hAnsi="Times New Roman" w:cs="Times New Roman"/>
+          <w:sz w:val="24"/>
+          <w:szCs w:val="24"/>
+          <w:lang w:val="lt-LT"/>
+        </w:rPr>
+        <w:t>Pirmieji du iš paslėtų sluoksnių nenaudoja „dropout“ modelio, o paskutiniai du naudoja ir išmeta 0.</w:t>
       </w:r>
       <w:r>
         <w:rPr>
@@ -9127,7 +9102,7 @@
           <w:szCs w:val="24"/>
           <w:lang w:val="lt-LT"/>
         </w:rPr>
-        <w:t xml:space="preserve"> gilios nuomonės</w:t>
+        <w:t xml:space="preserve"> gilaus įsitikinimo</w:t>
       </w:r>
       <w:r>
         <w:rPr>
@@ -9214,7 +9189,7 @@
           <w:szCs w:val="24"/>
           <w:lang w:val="lt-LT"/>
         </w:rPr>
-        <w:t xml:space="preserve">gilios nuomonės </w:t>
+        <w:t>giliais įsitikinimo</w:t>
       </w:r>
       <w:r>
         <w:rPr>
@@ -9224,6 +9199,16 @@
           <w:szCs w:val="24"/>
           <w:lang w:val="lt-LT"/>
         </w:rPr>
+        <w:t xml:space="preserve"> </w:t>
+      </w:r>
+      <w:r>
+        <w:rPr>
+          <w:rFonts w:ascii="Times New Roman" w:eastAsiaTheme="minorEastAsia" w:hAnsi="Times New Roman" w:cs="Times New Roman"/>
+          <w:b/>
+          <w:sz w:val="24"/>
+          <w:szCs w:val="24"/>
+          <w:lang w:val="lt-LT"/>
+        </w:rPr>
         <w:t>tinklais</w:t>
       </w:r>
     </w:p>
@@ -9244,20 +9229,269 @@
       <w:pPr>
         <w:pStyle w:val="NoSpacing"/>
         <w:rPr>
-          <w:rFonts w:ascii="Times New Roman" w:eastAsiaTheme="minorEastAsia" w:hAnsi="Times New Roman" w:cs="Times New Roman"/>
-          <w:sz w:val="24"/>
-          <w:szCs w:val="24"/>
-          <w:lang w:val="lt-LT"/>
-        </w:rPr>
-      </w:pPr>
-      <w:r>
-        <w:rPr>
-          <w:rFonts w:ascii="Times New Roman" w:eastAsiaTheme="minorEastAsia" w:hAnsi="Times New Roman" w:cs="Times New Roman"/>
-          <w:sz w:val="24"/>
-          <w:szCs w:val="24"/>
-          <w:lang w:val="lt-LT"/>
-        </w:rPr>
-        <w:t>Kaip ir naudojant gilius neuroninius tinklus, taip ir čia turėtume sugalvoti, kaip garsą perteikti programinei įrangai, kad ji galėtu su tinkamai dirbti. Taigi norėdami apmokyti tinklą, remiantis straipsniu</w:t>
+          <w:rFonts w:ascii="Times New Roman" w:hAnsi="Times New Roman" w:cs="Times New Roman"/>
+          <w:sz w:val="24"/>
+          <w:szCs w:val="24"/>
+          <w:lang w:val="lt-LT"/>
+        </w:rPr>
+      </w:pPr>
+      <w:r>
+        <w:rPr>
+          <w:rFonts w:ascii="Times New Roman" w:hAnsi="Times New Roman" w:cs="Times New Roman"/>
+          <w:sz w:val="24"/>
+          <w:szCs w:val="24"/>
+        </w:rPr>
+        <w:tab/>
+      </w:r>
+      <w:r>
+        <w:rPr>
+          <w:rFonts w:ascii="Times New Roman" w:hAnsi="Times New Roman" w:cs="Times New Roman"/>
+          <w:sz w:val="24"/>
+          <w:szCs w:val="24"/>
+          <w:lang w:val="lt-LT"/>
+        </w:rPr>
+        <w:t>Gilaus</w:t>
+      </w:r>
+      <w:r>
+        <w:rPr>
+          <w:rFonts w:ascii="Times New Roman" w:hAnsi="Times New Roman" w:cs="Times New Roman"/>
+          <w:sz w:val="24"/>
+          <w:szCs w:val="24"/>
+        </w:rPr>
+        <w:t xml:space="preserve"> </w:t>
+      </w:r>
+      <w:r>
+        <w:rPr>
+          <w:rFonts w:ascii="Times New Roman" w:hAnsi="Times New Roman" w:cs="Times New Roman"/>
+          <w:sz w:val="24"/>
+          <w:szCs w:val="24"/>
+          <w:lang w:val="lt-LT"/>
+        </w:rPr>
+        <w:t>įsitikinimo tinklai – tai tikimybiniai generuojantys modeliai, kurie sudaryti iš kelių stochastinių sluoksnių, kurie sudaryti iš latentinių kintamųjų. Viršutiniai 2 sluoksniai yra sujungti simetriškai, ir gali bendrauti abiem kryptimis. Taip pat šie 2 sluoksniai sudaro asociatyvią atmintį. Gilaus įsitikinimo tinklai turi dvi reikšmingiausias sąvybes:</w:t>
+      </w:r>
+    </w:p>
+    <w:p>
+      <w:pPr>
+        <w:pStyle w:val="NoSpacing"/>
+        <w:numPr>
+          <w:ilvl w:val="0"/>
+          <w:numId w:val="5"/>
+        </w:numPr>
+        <w:rPr>
+          <w:rFonts w:ascii="Times New Roman" w:hAnsi="Times New Roman" w:cs="Times New Roman"/>
+          <w:sz w:val="24"/>
+          <w:szCs w:val="24"/>
+          <w:lang w:val="lt-LT"/>
+        </w:rPr>
+      </w:pPr>
+      <w:r>
+        <w:rPr>
+          <w:rFonts w:ascii="Times New Roman" w:hAnsi="Times New Roman" w:cs="Times New Roman"/>
+          <w:sz w:val="24"/>
+          <w:szCs w:val="24"/>
+          <w:lang w:val="lt-LT"/>
+        </w:rPr>
+        <w:t>Tinkle yra efektyvi „sluoksnis po sluoksnio“ procedūra, kuri iš viršaus į apačią mokosi generuojančius svorius, kurie nulemia, kaip kintamieji viename sluoksnyje yra priklausomi</w:t>
+      </w:r>
+      <w:r>
+        <w:rPr>
+          <w:rFonts w:ascii="Times New Roman" w:hAnsi="Times New Roman" w:cs="Times New Roman"/>
+          <w:sz w:val="24"/>
+          <w:szCs w:val="24"/>
+          <w:lang w:val="lt-LT"/>
+        </w:rPr>
+        <w:t xml:space="preserve"> nuo kito sluoksnio kintamųjų.</w:t>
+      </w:r>
+    </w:p>
+    <w:p>
+      <w:pPr>
+        <w:pStyle w:val="NoSpacing"/>
+        <w:numPr>
+          <w:ilvl w:val="0"/>
+          <w:numId w:val="5"/>
+        </w:numPr>
+        <w:rPr>
+          <w:rFonts w:ascii="Times New Roman" w:hAnsi="Times New Roman" w:cs="Times New Roman"/>
+          <w:sz w:val="24"/>
+          <w:szCs w:val="24"/>
+          <w:lang w:val="lt-LT"/>
+        </w:rPr>
+      </w:pPr>
+      <w:r>
+        <w:rPr>
+          <w:rFonts w:ascii="Times New Roman" w:hAnsi="Times New Roman" w:cs="Times New Roman"/>
+          <w:sz w:val="24"/>
+          <w:szCs w:val="24"/>
+          <w:lang w:val="lt-LT"/>
+        </w:rPr>
+        <w:t xml:space="preserve">Po apmokymo, kiekviename sluoksnyje, latentinių kitamųjų reikšmės, gali būti nuspėjamos pagal vieną iš </w:t>
+      </w:r>
+      <w:r>
+        <w:rPr>
+          <w:rFonts w:ascii="Times New Roman" w:hAnsi="Times New Roman" w:cs="Times New Roman"/>
+          <w:sz w:val="24"/>
+          <w:szCs w:val="24"/>
+          <w:lang w:val="lt-LT"/>
+        </w:rPr>
+        <w:t>apačios į viršų perėjimą, kuris prasideda su stebėtu duomenų vektoriumi apatiniame sluoksnyje ir naudoja generuojančius svorius keliaujant iš viršaus į apačią.</w:t>
+      </w:r>
+    </w:p>
+    <w:p>
+      <w:pPr>
+        <w:pStyle w:val="NoSpacing"/>
+        <w:ind w:left="720"/>
+        <w:rPr>
+          <w:rFonts w:ascii="Times New Roman" w:hAnsi="Times New Roman" w:cs="Times New Roman"/>
+          <w:sz w:val="24"/>
+          <w:szCs w:val="24"/>
+          <w:lang w:val="lt-LT"/>
+        </w:rPr>
+      </w:pPr>
+    </w:p>
+    <w:p>
+      <w:pPr>
+        <w:pStyle w:val="NoSpacing"/>
+        <w:ind w:left="360" w:firstLine="360"/>
+        <w:rPr>
+          <w:rFonts w:ascii="Times New Roman" w:hAnsi="Times New Roman" w:cs="Times New Roman"/>
+          <w:sz w:val="24"/>
+          <w:szCs w:val="24"/>
+          <w:lang w:val="lt-LT"/>
+        </w:rPr>
+      </w:pPr>
+      <w:r>
+        <w:rPr>
+          <w:rFonts w:ascii="Times New Roman" w:hAnsi="Times New Roman" w:cs="Times New Roman"/>
+          <w:sz w:val="24"/>
+          <w:szCs w:val="24"/>
+          <w:lang w:val="lt-LT"/>
+        </w:rPr>
+        <w:t>Latentiniai kintamieji – tai kintamieji, kurie paprastai būna binarinių reikšmių.</w:t>
+      </w:r>
+    </w:p>
+    <w:p>
+      <w:pPr>
+        <w:pStyle w:val="NoSpacing"/>
+        <w:ind w:left="360" w:firstLine="360"/>
+        <w:rPr>
+          <w:rFonts w:ascii="Times New Roman" w:hAnsi="Times New Roman" w:cs="Times New Roman"/>
+          <w:sz w:val="24"/>
+          <w:szCs w:val="24"/>
+          <w:lang w:val="lt-LT"/>
+        </w:rPr>
+      </w:pPr>
+      <w:r>
+        <w:rPr>
+          <w:rFonts w:ascii="Times New Roman" w:hAnsi="Times New Roman" w:cs="Times New Roman"/>
+          <w:sz w:val="24"/>
+          <w:szCs w:val="24"/>
+          <w:lang w:val="lt-LT"/>
+        </w:rPr>
+        <w:t>Asociatyvi atmintis – tai atmintis, kuri adresuota pagal turinį, o ne pagal adresą.</w:t>
+      </w:r>
+    </w:p>
+    <w:p>
+      <w:pPr>
+        <w:pStyle w:val="NoSpacing"/>
+        <w:ind w:left="360" w:firstLine="360"/>
+        <w:rPr>
+          <w:rFonts w:ascii="Times New Roman" w:hAnsi="Times New Roman" w:cs="Times New Roman"/>
+          <w:sz w:val="24"/>
+          <w:szCs w:val="24"/>
+          <w:lang w:val="lt-LT"/>
+        </w:rPr>
+      </w:pPr>
+    </w:p>
+    <w:p>
+      <w:pPr>
+        <w:pStyle w:val="NoSpacing"/>
+        <w:ind w:left="360" w:firstLine="360"/>
+        <w:rPr>
+          <w:rFonts w:ascii="Times New Roman" w:hAnsi="Times New Roman" w:cs="Times New Roman"/>
+          <w:color w:val="FF0000"/>
+          <w:sz w:val="24"/>
+          <w:szCs w:val="24"/>
+          <w:lang w:val="lt-LT"/>
+        </w:rPr>
+      </w:pPr>
+      <w:r>
+        <w:rPr>
+          <w:rFonts w:ascii="Times New Roman" w:hAnsi="Times New Roman" w:cs="Times New Roman"/>
+          <w:color w:val="FF0000"/>
+          <w:sz w:val="24"/>
+          <w:szCs w:val="24"/>
+          <w:lang w:val="lt-LT"/>
+        </w:rPr>
+        <w:t>Restricted Boltzmann machine</w:t>
+      </w:r>
+    </w:p>
+    <w:p>
+      <w:pPr>
+        <w:pStyle w:val="NoSpacing"/>
+        <w:ind w:left="360" w:firstLine="360"/>
+        <w:rPr>
+          <w:rFonts w:ascii="Times New Roman" w:hAnsi="Times New Roman" w:cs="Times New Roman"/>
+          <w:sz w:val="24"/>
+          <w:szCs w:val="24"/>
+          <w:lang w:val="lt-LT"/>
+        </w:rPr>
+      </w:pPr>
+    </w:p>
+    <w:p>
+      <w:pPr>
+        <w:pStyle w:val="NoSpacing"/>
+        <w:ind w:firstLine="720"/>
+        <w:rPr>
+          <w:rFonts w:ascii="Times New Roman" w:eastAsiaTheme="minorEastAsia" w:hAnsi="Times New Roman" w:cs="Times New Roman"/>
+          <w:sz w:val="24"/>
+          <w:szCs w:val="24"/>
+          <w:lang w:val="lt-LT"/>
+        </w:rPr>
+      </w:pPr>
+      <w:r>
+        <w:rPr>
+          <w:rFonts w:ascii="Times New Roman" w:eastAsiaTheme="minorEastAsia" w:hAnsi="Times New Roman" w:cs="Times New Roman"/>
+          <w:sz w:val="24"/>
+          <w:szCs w:val="24"/>
+          <w:lang w:val="lt-LT"/>
+        </w:rPr>
+        <w:t>Kaip ir naudojant gilius neuroninius tinklus, taip ir čia turėtume sugalvoti, kaip garsą perteikti pro</w:t>
+      </w:r>
+      <w:r>
+        <w:rPr>
+          <w:rFonts w:ascii="Times New Roman" w:eastAsiaTheme="minorEastAsia" w:hAnsi="Times New Roman" w:cs="Times New Roman"/>
+          <w:sz w:val="24"/>
+          <w:szCs w:val="24"/>
+          <w:lang w:val="lt-LT"/>
+        </w:rPr>
+        <w:t xml:space="preserve">graminei įrangai, kad ji galėtų </w:t>
+      </w:r>
+      <w:r>
+        <w:rPr>
+          <w:rFonts w:ascii="Times New Roman" w:eastAsiaTheme="minorEastAsia" w:hAnsi="Times New Roman" w:cs="Times New Roman"/>
+          <w:sz w:val="24"/>
+          <w:szCs w:val="24"/>
+          <w:lang w:val="lt-LT"/>
+        </w:rPr>
+        <w:t>tinkamai dirbti. Taigi</w:t>
+      </w:r>
+      <w:r>
+        <w:rPr>
+          <w:rFonts w:ascii="Times New Roman" w:eastAsiaTheme="minorEastAsia" w:hAnsi="Times New Roman" w:cs="Times New Roman"/>
+          <w:sz w:val="24"/>
+          <w:szCs w:val="24"/>
+          <w:lang w:val="lt-LT"/>
+        </w:rPr>
+        <w:t>,</w:t>
+      </w:r>
+      <w:r>
+        <w:rPr>
+          <w:rFonts w:ascii="Times New Roman" w:eastAsiaTheme="minorEastAsia" w:hAnsi="Times New Roman" w:cs="Times New Roman"/>
+          <w:sz w:val="24"/>
+          <w:szCs w:val="24"/>
+          <w:lang w:val="lt-LT"/>
+        </w:rPr>
+        <w:t xml:space="preserve"> norėdami apmokyti tinklą, remiantis straipsniu</w:t>
       </w:r>
       <w:r>
         <w:rPr>
@@ -9478,12 +9712,143 @@
     <w:p>
       <w:pPr>
         <w:pStyle w:val="NoSpacing"/>
+        <w:rPr>
+          <w:rFonts w:ascii="Times New Roman" w:eastAsiaTheme="minorEastAsia" w:hAnsi="Times New Roman" w:cs="Times New Roman"/>
+          <w:sz w:val="24"/>
+          <w:szCs w:val="24"/>
+          <w:lang w:val="lt-LT"/>
+        </w:rPr>
+      </w:pPr>
+      <w:r>
+        <w:rPr>
+          <w:rFonts w:ascii="Times New Roman" w:eastAsiaTheme="minorEastAsia" w:hAnsi="Times New Roman" w:cs="Times New Roman"/>
+          <w:sz w:val="24"/>
+          <w:szCs w:val="24"/>
+          <w:lang w:val="lt-LT"/>
+        </w:rPr>
+        <w:tab/>
+      </w:r>
+      <w:r>
+        <w:rPr>
+          <w:rFonts w:ascii="Times New Roman" w:eastAsiaTheme="minorEastAsia" w:hAnsi="Times New Roman" w:cs="Times New Roman"/>
+          <w:sz w:val="24"/>
+          <w:szCs w:val="24"/>
+          <w:lang w:val="lt-LT"/>
+        </w:rPr>
+        <w:tab/>
+      </w:r>
+      <w:r>
+        <w:rPr>
+          <w:rFonts w:ascii="Times New Roman" w:eastAsiaTheme="minorEastAsia" w:hAnsi="Times New Roman" w:cs="Times New Roman"/>
+          <w:sz w:val="24"/>
+          <w:szCs w:val="24"/>
+          <w:lang w:val="lt-LT"/>
+        </w:rPr>
+        <w:tab/>
+      </w:r>
+      <w:r>
+        <w:rPr>
+          <w:rFonts w:ascii="Times New Roman" w:eastAsiaTheme="minorEastAsia" w:hAnsi="Times New Roman" w:cs="Times New Roman"/>
+          <w:sz w:val="24"/>
+          <w:szCs w:val="24"/>
+          <w:lang w:val="lt-LT"/>
+        </w:rPr>
+        <w:tab/>
+      </w:r>
+    </w:p>
+    <w:p>
+      <w:pPr>
+        <w:pStyle w:val="NoSpacing"/>
+        <w:numPr>
+          <w:ilvl w:val="0"/>
+          <w:numId w:val="6"/>
+        </w:numPr>
+        <w:rPr>
+          <w:rFonts w:ascii="Times New Roman" w:hAnsi="Times New Roman" w:cs="Times New Roman"/>
+          <w:sz w:val="24"/>
+          <w:szCs w:val="24"/>
+          <w:lang w:val="lt-LT"/>
+        </w:rPr>
+      </w:pPr>
+      <w:r>
+        <w:rPr>
+          <w:rFonts w:ascii="Times New Roman" w:hAnsi="Times New Roman" w:cs="Times New Roman"/>
+          <w:sz w:val="24"/>
+          <w:szCs w:val="24"/>
+          <w:lang w:val="lt-LT"/>
+        </w:rPr>
+        <w:t>Aprašyti kas yra UBM</w:t>
+      </w:r>
+      <w:bookmarkStart w:id="0" w:name="_GoBack"/>
+      <w:bookmarkEnd w:id="0"/>
+    </w:p>
+    <w:p>
+      <w:pPr>
+        <w:pStyle w:val="NoSpacing"/>
+        <w:numPr>
+          <w:ilvl w:val="0"/>
+          <w:numId w:val="6"/>
+        </w:numPr>
+        <w:rPr>
+          <w:rFonts w:ascii="Times New Roman" w:hAnsi="Times New Roman" w:cs="Times New Roman"/>
+          <w:sz w:val="24"/>
+          <w:szCs w:val="24"/>
+          <w:lang w:val="lt-LT"/>
+        </w:rPr>
+      </w:pPr>
+      <w:r>
+        <w:rPr>
+          <w:rFonts w:ascii="Times New Roman" w:hAnsi="Times New Roman" w:cs="Times New Roman"/>
+          <w:sz w:val="24"/>
+          <w:szCs w:val="24"/>
+          <w:lang w:val="lt-LT"/>
+        </w:rPr>
+        <w:t>Trumpai paaiškinti kas yra GMM</w:t>
+      </w:r>
+    </w:p>
+    <w:p>
+      <w:pPr>
+        <w:pStyle w:val="NoSpacing"/>
+        <w:numPr>
+          <w:ilvl w:val="0"/>
+          <w:numId w:val="6"/>
+        </w:numPr>
+        <w:rPr>
+          <w:rFonts w:ascii="Times New Roman" w:hAnsi="Times New Roman" w:cs="Times New Roman"/>
+          <w:sz w:val="24"/>
+          <w:szCs w:val="24"/>
+          <w:lang w:val="lt-LT"/>
+        </w:rPr>
+      </w:pPr>
+      <w:r>
+        <w:rPr>
+          <w:rFonts w:ascii="Times New Roman" w:hAnsi="Times New Roman" w:cs="Times New Roman"/>
+          <w:sz w:val="24"/>
+          <w:szCs w:val="24"/>
+          <w:lang w:val="lt-LT"/>
+        </w:rPr>
+        <w:t>Aprašyti absoliutaus kintamumo matricą</w:t>
+      </w:r>
+    </w:p>
+    <w:p>
+      <w:pPr>
+        <w:pStyle w:val="NoSpacing"/>
+        <w:rPr>
+          <w:rFonts w:ascii="Times New Roman" w:hAnsi="Times New Roman" w:cs="Times New Roman"/>
+          <w:sz w:val="24"/>
+          <w:szCs w:val="24"/>
+          <w:lang w:val="lt-LT"/>
+        </w:rPr>
+      </w:pPr>
+    </w:p>
+    <w:p>
+      <w:pPr>
+        <w:pStyle w:val="NoSpacing"/>
         <w:ind w:firstLine="720"/>
         <w:rPr>
           <w:rFonts w:ascii="Times New Roman" w:hAnsi="Times New Roman" w:cs="Times New Roman"/>
           <w:sz w:val="24"/>
           <w:szCs w:val="24"/>
-          <w:lang w:val="lt-LT"/>
         </w:rPr>
       </w:pPr>
     </w:p>
@@ -9591,7 +9956,6 @@
           <w:rFonts w:ascii="Times New Roman" w:hAnsi="Times New Roman" w:cs="Times New Roman"/>
           <w:sz w:val="24"/>
           <w:szCs w:val="24"/>
-          <w:lang w:val="lt-LT"/>
         </w:rPr>
       </w:pPr>
     </w:p>
@@ -9603,6 +9967,7 @@
           <w:rFonts w:ascii="Times New Roman" w:hAnsi="Times New Roman" w:cs="Times New Roman"/>
           <w:sz w:val="24"/>
           <w:szCs w:val="24"/>
+          <w:lang w:val="lt-LT"/>
         </w:rPr>
       </w:pPr>
     </w:p>
@@ -9825,185 +10190,6 @@
     <w:p>
       <w:pPr>
         <w:pStyle w:val="NoSpacing"/>
-        <w:ind w:firstLine="720"/>
-        <w:rPr>
-          <w:rFonts w:ascii="Times New Roman" w:hAnsi="Times New Roman" w:cs="Times New Roman"/>
-          <w:sz w:val="24"/>
-          <w:szCs w:val="24"/>
-          <w:lang w:val="lt-LT"/>
-        </w:rPr>
-      </w:pPr>
-    </w:p>
-    <w:p>
-      <w:pPr>
-        <w:pStyle w:val="NoSpacing"/>
-        <w:ind w:firstLine="720"/>
-        <w:rPr>
-          <w:rFonts w:ascii="Times New Roman" w:hAnsi="Times New Roman" w:cs="Times New Roman"/>
-          <w:sz w:val="24"/>
-          <w:szCs w:val="24"/>
-          <w:lang w:val="lt-LT"/>
-        </w:rPr>
-      </w:pPr>
-    </w:p>
-    <w:p>
-      <w:pPr>
-        <w:pStyle w:val="NoSpacing"/>
-        <w:ind w:firstLine="720"/>
-        <w:rPr>
-          <w:rFonts w:ascii="Times New Roman" w:hAnsi="Times New Roman" w:cs="Times New Roman"/>
-          <w:sz w:val="24"/>
-          <w:szCs w:val="24"/>
-          <w:lang w:val="lt-LT"/>
-        </w:rPr>
-      </w:pPr>
-    </w:p>
-    <w:p>
-      <w:pPr>
-        <w:pStyle w:val="NoSpacing"/>
-        <w:ind w:firstLine="720"/>
-        <w:rPr>
-          <w:rFonts w:ascii="Times New Roman" w:hAnsi="Times New Roman" w:cs="Times New Roman"/>
-          <w:sz w:val="24"/>
-          <w:szCs w:val="24"/>
-          <w:lang w:val="lt-LT"/>
-        </w:rPr>
-      </w:pPr>
-    </w:p>
-    <w:p>
-      <w:pPr>
-        <w:pStyle w:val="NoSpacing"/>
-        <w:ind w:firstLine="720"/>
-        <w:rPr>
-          <w:rFonts w:ascii="Times New Roman" w:hAnsi="Times New Roman" w:cs="Times New Roman"/>
-          <w:sz w:val="24"/>
-          <w:szCs w:val="24"/>
-          <w:lang w:val="lt-LT"/>
-        </w:rPr>
-      </w:pPr>
-    </w:p>
-    <w:p>
-      <w:pPr>
-        <w:pStyle w:val="NoSpacing"/>
-        <w:ind w:firstLine="720"/>
-        <w:rPr>
-          <w:rFonts w:ascii="Times New Roman" w:hAnsi="Times New Roman" w:cs="Times New Roman"/>
-          <w:sz w:val="24"/>
-          <w:szCs w:val="24"/>
-          <w:lang w:val="lt-LT"/>
-        </w:rPr>
-      </w:pPr>
-    </w:p>
-    <w:p>
-      <w:pPr>
-        <w:pStyle w:val="NoSpacing"/>
-        <w:ind w:firstLine="720"/>
-        <w:rPr>
-          <w:rFonts w:ascii="Times New Roman" w:hAnsi="Times New Roman" w:cs="Times New Roman"/>
-          <w:sz w:val="24"/>
-          <w:szCs w:val="24"/>
-          <w:lang w:val="lt-LT"/>
-        </w:rPr>
-      </w:pPr>
-    </w:p>
-    <w:p>
-      <w:pPr>
-        <w:pStyle w:val="NoSpacing"/>
-        <w:ind w:firstLine="720"/>
-        <w:rPr>
-          <w:rFonts w:ascii="Times New Roman" w:hAnsi="Times New Roman" w:cs="Times New Roman"/>
-          <w:sz w:val="24"/>
-          <w:szCs w:val="24"/>
-          <w:lang w:val="lt-LT"/>
-        </w:rPr>
-      </w:pPr>
-    </w:p>
-    <w:p>
-      <w:pPr>
-        <w:pStyle w:val="NoSpacing"/>
-        <w:ind w:firstLine="720"/>
-        <w:rPr>
-          <w:rFonts w:ascii="Times New Roman" w:hAnsi="Times New Roman" w:cs="Times New Roman"/>
-          <w:sz w:val="24"/>
-          <w:szCs w:val="24"/>
-          <w:lang w:val="lt-LT"/>
-        </w:rPr>
-      </w:pPr>
-    </w:p>
-    <w:p>
-      <w:pPr>
-        <w:pStyle w:val="NoSpacing"/>
-        <w:ind w:firstLine="720"/>
-        <w:rPr>
-          <w:rFonts w:ascii="Times New Roman" w:hAnsi="Times New Roman" w:cs="Times New Roman"/>
-          <w:sz w:val="24"/>
-          <w:szCs w:val="24"/>
-          <w:lang w:val="lt-LT"/>
-        </w:rPr>
-      </w:pPr>
-    </w:p>
-    <w:p>
-      <w:pPr>
-        <w:pStyle w:val="NoSpacing"/>
-        <w:rPr>
-          <w:lang w:val="lt-LT"/>
-        </w:rPr>
-      </w:pPr>
-    </w:p>
-    <w:p>
-      <w:pPr>
-        <w:pStyle w:val="NoSpacing"/>
-        <w:rPr>
-          <w:lang w:val="lt-LT"/>
-        </w:rPr>
-      </w:pPr>
-    </w:p>
-    <w:p>
-      <w:pPr>
-        <w:pStyle w:val="NoSpacing"/>
-        <w:rPr>
-          <w:lang w:val="lt-LT"/>
-        </w:rPr>
-      </w:pPr>
-    </w:p>
-    <w:p>
-      <w:pPr>
-        <w:pStyle w:val="NoSpacing"/>
-        <w:rPr>
-          <w:lang w:val="lt-LT"/>
-        </w:rPr>
-      </w:pPr>
-    </w:p>
-    <w:p>
-      <w:pPr>
-        <w:pStyle w:val="NoSpacing"/>
-        <w:rPr>
-          <w:lang w:val="lt-LT"/>
-        </w:rPr>
-      </w:pPr>
-    </w:p>
-    <w:p>
-      <w:pPr>
-        <w:pStyle w:val="NoSpacing"/>
-        <w:rPr>
-          <w:lang w:val="lt-LT"/>
-        </w:rPr>
-      </w:pPr>
-    </w:p>
-    <w:p>
-      <w:pPr>
-        <w:pStyle w:val="NoSpacing"/>
-        <w:rPr>
-          <w:lang w:val="lt-LT"/>
-        </w:rPr>
-      </w:pPr>
-    </w:p>
-    <w:p>
-      <w:pPr>
-        <w:pStyle w:val="NoSpacing"/>
-        <w:rPr>
-          <w:lang w:val="lt-LT"/>
-        </w:rPr>
       </w:pPr>
     </w:p>
     <w:p>
@@ -10070,6 +10256,9 @@
     <w:p>
       <w:pPr>
         <w:pStyle w:val="NoSpacing"/>
+        <w:rPr>
+          <w:rStyle w:val="Hyperlink"/>
+        </w:rPr>
       </w:pPr>
       <w:hyperlink r:id="rId13" w:anchor="computing-the-mel-filterbank" w:history="1">
         <w:r>
@@ -10079,6 +10268,27 @@
           <w:t>http://www.practicalcryptography.com/miscellaneous/machine-learning/guide-mel-frequency-cepstral-coefficients-mfccs/#computing-the-mel-filterbank</w:t>
         </w:r>
       </w:hyperlink>
+    </w:p>
+    <w:p>
+      <w:pPr>
+        <w:pStyle w:val="NoSpacing"/>
+        <w:rPr>
+          <w:rStyle w:val="Hyperlink"/>
+        </w:rPr>
+      </w:pPr>
+      <w:hyperlink r:id="rId14" w:history="1">
+        <w:r>
+          <w:rPr>
+            <w:rStyle w:val="Hyperlink"/>
+          </w:rPr>
+          <w:t>http://www.schoolpedia.org/article/Deep_belief_networks</w:t>
+        </w:r>
+      </w:hyperlink>
+    </w:p>
+    <w:p>
+      <w:pPr>
+        <w:pStyle w:val="NoSpacing"/>
+      </w:pPr>
     </w:p>
     <w:p>
       <w:pPr>
@@ -10193,39 +10403,7 @@
             <w:sz w:val="16"/>
             <w:szCs w:val="16"/>
           </w:rPr>
-          <w:t>tatic.googleuserc</w:t>
-        </w:r>
-        <w:r>
-          <w:rPr>
-            <w:rStyle w:val="Hyperlink"/>
-            <w:sz w:val="16"/>
-            <w:szCs w:val="16"/>
-          </w:rPr>
-          <w:t>o</w:t>
-        </w:r>
-        <w:r>
-          <w:rPr>
-            <w:rStyle w:val="Hyperlink"/>
-            <w:sz w:val="16"/>
-            <w:szCs w:val="16"/>
-          </w:rPr>
-          <w:t>ntent.com/</w:t>
-        </w:r>
-        <w:r>
-          <w:rPr>
-            <w:rStyle w:val="Hyperlink"/>
-            <w:sz w:val="16"/>
-            <w:szCs w:val="16"/>
-          </w:rPr>
-          <w:t>m</w:t>
-        </w:r>
-        <w:r>
-          <w:rPr>
-            <w:rStyle w:val="Hyperlink"/>
-            <w:sz w:val="16"/>
-            <w:szCs w:val="16"/>
-          </w:rPr>
-          <w:t>edia/research.google.com/en//pubs/archive/41939.pdf</w:t>
+          <w:t>tatic.googleusercontent.com/media/research.google.com/en//pubs/archive/41939.pdf</w:t>
         </w:r>
       </w:hyperlink>
     </w:p>
@@ -10368,6 +10546,92 @@
     </w:lvl>
   </w:abstractNum>
   <w:abstractNum w:abstractNumId="1" w15:restartNumberingAfterBreak="0">
+    <w:nsid w:val="38A43317"/>
+    <w:multiLevelType w:val="hybridMultilevel"/>
+    <w:tmpl w:val="6B3403B8"/>
+    <w:lvl w:ilvl="0" w:tplc="0409000F">
+      <w:start w:val="1"/>
+      <w:numFmt w:val="decimal"/>
+      <w:lvlText w:val="%1."/>
+      <w:lvlJc w:val="left"/>
+      <w:pPr>
+        <w:ind w:left="3600" w:hanging="360"/>
+      </w:pPr>
+    </w:lvl>
+    <w:lvl w:ilvl="1" w:tplc="04090019" w:tentative="1">
+      <w:start w:val="1"/>
+      <w:numFmt w:val="lowerLetter"/>
+      <w:lvlText w:val="%2."/>
+      <w:lvlJc w:val="left"/>
+      <w:pPr>
+        <w:ind w:left="4320" w:hanging="360"/>
+      </w:pPr>
+    </w:lvl>
+    <w:lvl w:ilvl="2" w:tplc="0409001B" w:tentative="1">
+      <w:start w:val="1"/>
+      <w:numFmt w:val="lowerRoman"/>
+      <w:lvlText w:val="%3."/>
+      <w:lvlJc w:val="right"/>
+      <w:pPr>
+        <w:ind w:left="5040" w:hanging="180"/>
+      </w:pPr>
+    </w:lvl>
+    <w:lvl w:ilvl="3" w:tplc="0409000F" w:tentative="1">
+      <w:start w:val="1"/>
+      <w:numFmt w:val="decimal"/>
+      <w:lvlText w:val="%4."/>
+      <w:lvlJc w:val="left"/>
+      <w:pPr>
+        <w:ind w:left="5760" w:hanging="360"/>
+      </w:pPr>
+    </w:lvl>
+    <w:lvl w:ilvl="4" w:tplc="04090019" w:tentative="1">
+      <w:start w:val="1"/>
+      <w:numFmt w:val="lowerLetter"/>
+      <w:lvlText w:val="%5."/>
+      <w:lvlJc w:val="left"/>
+      <w:pPr>
+        <w:ind w:left="6480" w:hanging="360"/>
+      </w:pPr>
+    </w:lvl>
+    <w:lvl w:ilvl="5" w:tplc="0409001B" w:tentative="1">
+      <w:start w:val="1"/>
+      <w:numFmt w:val="lowerRoman"/>
+      <w:lvlText w:val="%6."/>
+      <w:lvlJc w:val="right"/>
+      <w:pPr>
+        <w:ind w:left="7200" w:hanging="180"/>
+      </w:pPr>
+    </w:lvl>
+    <w:lvl w:ilvl="6" w:tplc="0409000F" w:tentative="1">
+      <w:start w:val="1"/>
+      <w:numFmt w:val="decimal"/>
+      <w:lvlText w:val="%7."/>
+      <w:lvlJc w:val="left"/>
+      <w:pPr>
+        <w:ind w:left="7920" w:hanging="360"/>
+      </w:pPr>
+    </w:lvl>
+    <w:lvl w:ilvl="7" w:tplc="04090019" w:tentative="1">
+      <w:start w:val="1"/>
+      <w:numFmt w:val="lowerLetter"/>
+      <w:lvlText w:val="%8."/>
+      <w:lvlJc w:val="left"/>
+      <w:pPr>
+        <w:ind w:left="8640" w:hanging="360"/>
+      </w:pPr>
+    </w:lvl>
+    <w:lvl w:ilvl="8" w:tplc="0409001B" w:tentative="1">
+      <w:start w:val="1"/>
+      <w:numFmt w:val="lowerRoman"/>
+      <w:lvlText w:val="%9."/>
+      <w:lvlJc w:val="right"/>
+      <w:pPr>
+        <w:ind w:left="9360" w:hanging="180"/>
+      </w:pPr>
+    </w:lvl>
+  </w:abstractNum>
+  <w:abstractNum w:abstractNumId="2" w15:restartNumberingAfterBreak="0">
     <w:nsid w:val="39941AD7"/>
     <w:multiLevelType w:val="hybridMultilevel"/>
     <w:tmpl w:val="B3602002"/>
@@ -10480,10 +10744,10 @@
       </w:rPr>
     </w:lvl>
   </w:abstractNum>
-  <w:abstractNum w:abstractNumId="2" w15:restartNumberingAfterBreak="0">
-    <w:nsid w:val="5F422A11"/>
+  <w:abstractNum w:abstractNumId="3" w15:restartNumberingAfterBreak="0">
+    <w:nsid w:val="3A71418D"/>
     <w:multiLevelType w:val="hybridMultilevel"/>
-    <w:tmpl w:val="208E5970"/>
+    <w:tmpl w:val="07D608B4"/>
     <w:lvl w:ilvl="0" w:tplc="04090001">
       <w:start w:val="1"/>
       <w:numFmt w:val="bullet"/>
@@ -10593,17 +10857,17 @@
       </w:rPr>
     </w:lvl>
   </w:abstractNum>
-  <w:abstractNum w:abstractNumId="3" w15:restartNumberingAfterBreak="0">
-    <w:nsid w:val="73710E1F"/>
+  <w:abstractNum w:abstractNumId="4" w15:restartNumberingAfterBreak="0">
+    <w:nsid w:val="5F422A11"/>
     <w:multiLevelType w:val="hybridMultilevel"/>
-    <w:tmpl w:val="CA9C5BD0"/>
+    <w:tmpl w:val="208E5970"/>
     <w:lvl w:ilvl="0" w:tplc="04090001">
       <w:start w:val="1"/>
       <w:numFmt w:val="bullet"/>
       <w:lvlText w:val=""/>
       <w:lvlJc w:val="left"/>
       <w:pPr>
-        <w:ind w:left="1440" w:hanging="360"/>
+        <w:ind w:left="720" w:hanging="360"/>
       </w:pPr>
       <w:rPr>
         <w:rFonts w:ascii="Symbol" w:hAnsi="Symbol" w:hint="default"/>
@@ -10615,7 +10879,7 @@
       <w:lvlText w:val="o"/>
       <w:lvlJc w:val="left"/>
       <w:pPr>
-        <w:ind w:left="2160" w:hanging="360"/>
+        <w:ind w:left="1440" w:hanging="360"/>
       </w:pPr>
       <w:rPr>
         <w:rFonts w:ascii="Courier New" w:hAnsi="Courier New" w:cs="Courier New" w:hint="default"/>
@@ -10627,7 +10891,7 @@
       <w:lvlText w:val=""/>
       <w:lvlJc w:val="left"/>
       <w:pPr>
-        <w:ind w:left="2880" w:hanging="360"/>
+        <w:ind w:left="2160" w:hanging="360"/>
       </w:pPr>
       <w:rPr>
         <w:rFonts w:ascii="Wingdings" w:hAnsi="Wingdings" w:hint="default"/>
@@ -10639,7 +10903,7 @@
       <w:lvlText w:val=""/>
       <w:lvlJc w:val="left"/>
       <w:pPr>
-        <w:ind w:left="3600" w:hanging="360"/>
+        <w:ind w:left="2880" w:hanging="360"/>
       </w:pPr>
       <w:rPr>
         <w:rFonts w:ascii="Symbol" w:hAnsi="Symbol" w:hint="default"/>
@@ -10651,7 +10915,7 @@
       <w:lvlText w:val="o"/>
       <w:lvlJc w:val="left"/>
       <w:pPr>
-        <w:ind w:left="4320" w:hanging="360"/>
+        <w:ind w:left="3600" w:hanging="360"/>
       </w:pPr>
       <w:rPr>
         <w:rFonts w:ascii="Courier New" w:hAnsi="Courier New" w:cs="Courier New" w:hint="default"/>
@@ -10663,7 +10927,7 @@
       <w:lvlText w:val=""/>
       <w:lvlJc w:val="left"/>
       <w:pPr>
-        <w:ind w:left="5040" w:hanging="360"/>
+        <w:ind w:left="4320" w:hanging="360"/>
       </w:pPr>
       <w:rPr>
         <w:rFonts w:ascii="Wingdings" w:hAnsi="Wingdings" w:hint="default"/>
@@ -10675,7 +10939,7 @@
       <w:lvlText w:val=""/>
       <w:lvlJc w:val="left"/>
       <w:pPr>
-        <w:ind w:left="5760" w:hanging="360"/>
+        <w:ind w:left="5040" w:hanging="360"/>
       </w:pPr>
       <w:rPr>
         <w:rFonts w:ascii="Symbol" w:hAnsi="Symbol" w:hint="default"/>
@@ -10687,7 +10951,7 @@
       <w:lvlText w:val="o"/>
       <w:lvlJc w:val="left"/>
       <w:pPr>
-        <w:ind w:left="6480" w:hanging="360"/>
+        <w:ind w:left="5760" w:hanging="360"/>
       </w:pPr>
       <w:rPr>
         <w:rFonts w:ascii="Courier New" w:hAnsi="Courier New" w:cs="Courier New" w:hint="default"/>
@@ -10699,6 +10963,119 @@
       <w:lvlText w:val=""/>
       <w:lvlJc w:val="left"/>
       <w:pPr>
+        <w:ind w:left="6480" w:hanging="360"/>
+      </w:pPr>
+      <w:rPr>
+        <w:rFonts w:ascii="Wingdings" w:hAnsi="Wingdings" w:hint="default"/>
+      </w:rPr>
+    </w:lvl>
+  </w:abstractNum>
+  <w:abstractNum w:abstractNumId="5" w15:restartNumberingAfterBreak="0">
+    <w:nsid w:val="73710E1F"/>
+    <w:multiLevelType w:val="hybridMultilevel"/>
+    <w:tmpl w:val="CA9C5BD0"/>
+    <w:lvl w:ilvl="0" w:tplc="04090001">
+      <w:start w:val="1"/>
+      <w:numFmt w:val="bullet"/>
+      <w:lvlText w:val=""/>
+      <w:lvlJc w:val="left"/>
+      <w:pPr>
+        <w:ind w:left="1440" w:hanging="360"/>
+      </w:pPr>
+      <w:rPr>
+        <w:rFonts w:ascii="Symbol" w:hAnsi="Symbol" w:hint="default"/>
+      </w:rPr>
+    </w:lvl>
+    <w:lvl w:ilvl="1" w:tplc="04090003" w:tentative="1">
+      <w:start w:val="1"/>
+      <w:numFmt w:val="bullet"/>
+      <w:lvlText w:val="o"/>
+      <w:lvlJc w:val="left"/>
+      <w:pPr>
+        <w:ind w:left="2160" w:hanging="360"/>
+      </w:pPr>
+      <w:rPr>
+        <w:rFonts w:ascii="Courier New" w:hAnsi="Courier New" w:cs="Courier New" w:hint="default"/>
+      </w:rPr>
+    </w:lvl>
+    <w:lvl w:ilvl="2" w:tplc="04090005" w:tentative="1">
+      <w:start w:val="1"/>
+      <w:numFmt w:val="bullet"/>
+      <w:lvlText w:val=""/>
+      <w:lvlJc w:val="left"/>
+      <w:pPr>
+        <w:ind w:left="2880" w:hanging="360"/>
+      </w:pPr>
+      <w:rPr>
+        <w:rFonts w:ascii="Wingdings" w:hAnsi="Wingdings" w:hint="default"/>
+      </w:rPr>
+    </w:lvl>
+    <w:lvl w:ilvl="3" w:tplc="04090001" w:tentative="1">
+      <w:start w:val="1"/>
+      <w:numFmt w:val="bullet"/>
+      <w:lvlText w:val=""/>
+      <w:lvlJc w:val="left"/>
+      <w:pPr>
+        <w:ind w:left="3600" w:hanging="360"/>
+      </w:pPr>
+      <w:rPr>
+        <w:rFonts w:ascii="Symbol" w:hAnsi="Symbol" w:hint="default"/>
+      </w:rPr>
+    </w:lvl>
+    <w:lvl w:ilvl="4" w:tplc="04090003" w:tentative="1">
+      <w:start w:val="1"/>
+      <w:numFmt w:val="bullet"/>
+      <w:lvlText w:val="o"/>
+      <w:lvlJc w:val="left"/>
+      <w:pPr>
+        <w:ind w:left="4320" w:hanging="360"/>
+      </w:pPr>
+      <w:rPr>
+        <w:rFonts w:ascii="Courier New" w:hAnsi="Courier New" w:cs="Courier New" w:hint="default"/>
+      </w:rPr>
+    </w:lvl>
+    <w:lvl w:ilvl="5" w:tplc="04090005" w:tentative="1">
+      <w:start w:val="1"/>
+      <w:numFmt w:val="bullet"/>
+      <w:lvlText w:val=""/>
+      <w:lvlJc w:val="left"/>
+      <w:pPr>
+        <w:ind w:left="5040" w:hanging="360"/>
+      </w:pPr>
+      <w:rPr>
+        <w:rFonts w:ascii="Wingdings" w:hAnsi="Wingdings" w:hint="default"/>
+      </w:rPr>
+    </w:lvl>
+    <w:lvl w:ilvl="6" w:tplc="04090001" w:tentative="1">
+      <w:start w:val="1"/>
+      <w:numFmt w:val="bullet"/>
+      <w:lvlText w:val=""/>
+      <w:lvlJc w:val="left"/>
+      <w:pPr>
+        <w:ind w:left="5760" w:hanging="360"/>
+      </w:pPr>
+      <w:rPr>
+        <w:rFonts w:ascii="Symbol" w:hAnsi="Symbol" w:hint="default"/>
+      </w:rPr>
+    </w:lvl>
+    <w:lvl w:ilvl="7" w:tplc="04090003" w:tentative="1">
+      <w:start w:val="1"/>
+      <w:numFmt w:val="bullet"/>
+      <w:lvlText w:val="o"/>
+      <w:lvlJc w:val="left"/>
+      <w:pPr>
+        <w:ind w:left="6480" w:hanging="360"/>
+      </w:pPr>
+      <w:rPr>
+        <w:rFonts w:ascii="Courier New" w:hAnsi="Courier New" w:cs="Courier New" w:hint="default"/>
+      </w:rPr>
+    </w:lvl>
+    <w:lvl w:ilvl="8" w:tplc="04090005" w:tentative="1">
+      <w:start w:val="1"/>
+      <w:numFmt w:val="bullet"/>
+      <w:lvlText w:val=""/>
+      <w:lvlJc w:val="left"/>
+      <w:pPr>
         <w:ind w:left="7200" w:hanging="360"/>
       </w:pPr>
       <w:rPr>
@@ -10710,12 +11087,18 @@
     <w:abstractNumId w:val="0"/>
   </w:num>
   <w:num w:numId="2">
+    <w:abstractNumId w:val="5"/>
+  </w:num>
+  <w:num w:numId="3">
+    <w:abstractNumId w:val="4"/>
+  </w:num>
+  <w:num w:numId="4">
+    <w:abstractNumId w:val="2"/>
+  </w:num>
+  <w:num w:numId="5">
     <w:abstractNumId w:val="3"/>
   </w:num>
-  <w:num w:numId="3">
-    <w:abstractNumId w:val="2"/>
-  </w:num>
-  <w:num w:numId="4">
+  <w:num w:numId="6">
     <w:abstractNumId w:val="1"/>
   </w:num>
 </w:numbering>
@@ -11161,7 +11544,6 @@
   <w:style w:type="character" w:default="1" w:styleId="DefaultParagraphFont">
     <w:name w:val="Default Paragraph Font"/>
     <w:uiPriority w:val="1"/>
-    <w:semiHidden/>
     <w:unhideWhenUsed/>
   </w:style>
   <w:style w:type="table" w:default="1" w:styleId="TableNormal">
@@ -11692,7 +12074,7 @@
 </file>
 
 <file path=customXml/itemProps1.xml><?xml version="1.0" encoding="utf-8"?>
-<ds:datastoreItem xmlns:ds="http://schemas.openxmlformats.org/officeDocument/2006/customXml" ds:itemID="{3F760613-FB9C-4E81-B9AC-62E58FE62AE2}">
+<ds:datastoreItem xmlns:ds="http://schemas.openxmlformats.org/officeDocument/2006/customXml" ds:itemID="{9076DD86-76CB-4D87-89F5-8D860B873BED}">
   <ds:schemaRefs>
     <ds:schemaRef ds:uri="http://schemas.openxmlformats.org/officeDocument/2006/bibliography"/>
   </ds:schemaRefs>

</xml_diff>

<commit_message>
done writing, waiting for my teacher to check if it's good
</commit_message>
<xml_diff>
--- a/Speaker Recognition.docx
+++ b/Speaker Recognition.docx
@@ -8,6 +8,10 @@
         <w:jc w:val="center"/>
       </w:pPr>
       <w:r>
+        <w:rPr>
+          <w:noProof/>
+          <w:lang w:val="en-US"/>
+        </w:rPr>
         <w:drawing>
           <wp:inline distT="0" distB="0" distL="0" distR="0" wp14:anchorId="64F47E6B" wp14:editId="12A2C077">
             <wp:extent cx="1033780" cy="1143000"/>
@@ -61,6 +65,10 @@
         <w:t xml:space="preserve">          </w:t>
       </w:r>
       <w:r>
+        <w:rPr>
+          <w:noProof/>
+          <w:lang w:val="en-US"/>
+        </w:rPr>
         <w:drawing>
           <wp:inline distT="0" distB="0" distL="0" distR="0" wp14:anchorId="6F92FE64" wp14:editId="753636C4">
             <wp:extent cx="1190625" cy="1181100"/>
@@ -533,6 +541,8 @@
             </w:tabs>
             <w:rPr>
               <w:rFonts w:eastAsiaTheme="minorEastAsia"/>
+              <w:noProof/>
+              <w:lang w:val="en-US"/>
             </w:rPr>
           </w:pPr>
           <w:r>
@@ -559,50 +569,58 @@
             </w:rPr>
             <w:fldChar w:fldCharType="separate"/>
           </w:r>
-          <w:hyperlink w:anchor="_Toc452997216" w:history="1">
+          <w:hyperlink w:anchor="_Toc453091613" w:history="1">
             <w:r>
               <w:rPr>
                 <w:rStyle w:val="Hyperlink"/>
+                <w:noProof/>
               </w:rPr>
               <w:t>Įvadas</w:t>
             </w:r>
             <w:r>
               <w:rPr>
+                <w:noProof/>
                 <w:webHidden/>
               </w:rPr>
               <w:tab/>
             </w:r>
             <w:r>
               <w:rPr>
+                <w:noProof/>
                 <w:webHidden/>
               </w:rPr>
               <w:fldChar w:fldCharType="begin"/>
             </w:r>
             <w:r>
               <w:rPr>
+                <w:noProof/>
                 <w:webHidden/>
               </w:rPr>
-              <w:instrText xml:space="preserve"> PAGEREF _Toc452997216 \h </w:instrText>
+              <w:instrText xml:space="preserve"> PAGEREF _Toc453091613 \h </w:instrText>
             </w:r>
             <w:r>
               <w:rPr>
+                <w:noProof/>
                 <w:webHidden/>
               </w:rPr>
             </w:r>
             <w:r>
               <w:rPr>
+                <w:noProof/>
                 <w:webHidden/>
               </w:rPr>
               <w:fldChar w:fldCharType="separate"/>
             </w:r>
             <w:r>
               <w:rPr>
+                <w:noProof/>
                 <w:webHidden/>
               </w:rPr>
               <w:t>3</w:t>
             </w:r>
             <w:r>
               <w:rPr>
+                <w:noProof/>
                 <w:webHidden/>
               </w:rPr>
               <w:fldChar w:fldCharType="end"/>
@@ -617,52 +635,62 @@
             </w:tabs>
             <w:rPr>
               <w:rFonts w:eastAsiaTheme="minorEastAsia"/>
+              <w:noProof/>
+              <w:lang w:val="en-US"/>
             </w:rPr>
           </w:pPr>
-          <w:hyperlink w:anchor="_Toc452997217" w:history="1">
+          <w:hyperlink w:anchor="_Toc453091614" w:history="1">
             <w:r>
               <w:rPr>
                 <w:rStyle w:val="Hyperlink"/>
+                <w:noProof/>
               </w:rPr>
               <w:t>Dirbtinis intelektas</w:t>
             </w:r>
             <w:r>
               <w:rPr>
+                <w:noProof/>
                 <w:webHidden/>
               </w:rPr>
               <w:tab/>
             </w:r>
             <w:r>
               <w:rPr>
+                <w:noProof/>
                 <w:webHidden/>
               </w:rPr>
               <w:fldChar w:fldCharType="begin"/>
             </w:r>
             <w:r>
               <w:rPr>
+                <w:noProof/>
                 <w:webHidden/>
               </w:rPr>
-              <w:instrText xml:space="preserve"> PAGEREF _Toc452997217 \h </w:instrText>
+              <w:instrText xml:space="preserve"> PAGEREF _Toc453091614 \h </w:instrText>
             </w:r>
             <w:r>
               <w:rPr>
+                <w:noProof/>
                 <w:webHidden/>
               </w:rPr>
             </w:r>
             <w:r>
               <w:rPr>
+                <w:noProof/>
                 <w:webHidden/>
               </w:rPr>
               <w:fldChar w:fldCharType="separate"/>
             </w:r>
             <w:r>
               <w:rPr>
+                <w:noProof/>
                 <w:webHidden/>
               </w:rPr>
               <w:t>3</w:t>
             </w:r>
             <w:r>
               <w:rPr>
+                <w:noProof/>
                 <w:webHidden/>
               </w:rPr>
               <w:fldChar w:fldCharType="end"/>
@@ -677,52 +705,62 @@
             </w:tabs>
             <w:rPr>
               <w:rFonts w:eastAsiaTheme="minorEastAsia"/>
+              <w:noProof/>
+              <w:lang w:val="en-US"/>
             </w:rPr>
           </w:pPr>
-          <w:hyperlink w:anchor="_Toc452997218" w:history="1">
+          <w:hyperlink w:anchor="_Toc453091615" w:history="1">
             <w:r>
               <w:rPr>
                 <w:rStyle w:val="Hyperlink"/>
+                <w:noProof/>
               </w:rPr>
               <w:t>Sistemos mokymasis</w:t>
             </w:r>
             <w:r>
               <w:rPr>
+                <w:noProof/>
                 <w:webHidden/>
               </w:rPr>
               <w:tab/>
             </w:r>
             <w:r>
               <w:rPr>
+                <w:noProof/>
                 <w:webHidden/>
               </w:rPr>
               <w:fldChar w:fldCharType="begin"/>
             </w:r>
             <w:r>
               <w:rPr>
+                <w:noProof/>
                 <w:webHidden/>
               </w:rPr>
-              <w:instrText xml:space="preserve"> PAGEREF _Toc452997218 \h </w:instrText>
+              <w:instrText xml:space="preserve"> PAGEREF _Toc453091615 \h </w:instrText>
             </w:r>
             <w:r>
               <w:rPr>
+                <w:noProof/>
                 <w:webHidden/>
               </w:rPr>
             </w:r>
             <w:r>
               <w:rPr>
+                <w:noProof/>
                 <w:webHidden/>
               </w:rPr>
               <w:fldChar w:fldCharType="separate"/>
             </w:r>
             <w:r>
               <w:rPr>
+                <w:noProof/>
                 <w:webHidden/>
               </w:rPr>
               <w:t>4</w:t>
             </w:r>
             <w:r>
               <w:rPr>
+                <w:noProof/>
                 <w:webHidden/>
               </w:rPr>
               <w:fldChar w:fldCharType="end"/>
@@ -737,52 +775,62 @@
             </w:tabs>
             <w:rPr>
               <w:rFonts w:eastAsiaTheme="minorEastAsia"/>
+              <w:noProof/>
+              <w:lang w:val="en-US"/>
             </w:rPr>
           </w:pPr>
-          <w:hyperlink w:anchor="_Toc452997219" w:history="1">
+          <w:hyperlink w:anchor="_Toc453091616" w:history="1">
             <w:r>
               <w:rPr>
                 <w:rStyle w:val="Hyperlink"/>
+                <w:noProof/>
               </w:rPr>
               <w:t>Gilus mokymasis</w:t>
             </w:r>
             <w:r>
               <w:rPr>
+                <w:noProof/>
                 <w:webHidden/>
               </w:rPr>
               <w:tab/>
             </w:r>
             <w:r>
               <w:rPr>
+                <w:noProof/>
                 <w:webHidden/>
               </w:rPr>
               <w:fldChar w:fldCharType="begin"/>
             </w:r>
             <w:r>
               <w:rPr>
+                <w:noProof/>
                 <w:webHidden/>
               </w:rPr>
-              <w:instrText xml:space="preserve"> PAGEREF _Toc452997219 \h </w:instrText>
+              <w:instrText xml:space="preserve"> PAGEREF _Toc453091616 \h </w:instrText>
             </w:r>
             <w:r>
               <w:rPr>
+                <w:noProof/>
                 <w:webHidden/>
               </w:rPr>
             </w:r>
             <w:r>
               <w:rPr>
+                <w:noProof/>
                 <w:webHidden/>
               </w:rPr>
               <w:fldChar w:fldCharType="separate"/>
             </w:r>
             <w:r>
               <w:rPr>
+                <w:noProof/>
                 <w:webHidden/>
               </w:rPr>
               <w:t>4</w:t>
             </w:r>
             <w:r>
               <w:rPr>
+                <w:noProof/>
                 <w:webHidden/>
               </w:rPr>
               <w:fldChar w:fldCharType="end"/>
@@ -797,52 +845,62 @@
             </w:tabs>
             <w:rPr>
               <w:rFonts w:eastAsiaTheme="minorEastAsia"/>
+              <w:noProof/>
+              <w:lang w:val="en-US"/>
             </w:rPr>
           </w:pPr>
-          <w:hyperlink w:anchor="_Toc452997220" w:history="1">
+          <w:hyperlink w:anchor="_Toc453091617" w:history="1">
             <w:r>
               <w:rPr>
                 <w:rStyle w:val="Hyperlink"/>
+                <w:noProof/>
               </w:rPr>
               <w:t>Balso atpažinimas</w:t>
             </w:r>
             <w:r>
               <w:rPr>
+                <w:noProof/>
                 <w:webHidden/>
               </w:rPr>
               <w:tab/>
             </w:r>
             <w:r>
               <w:rPr>
+                <w:noProof/>
                 <w:webHidden/>
               </w:rPr>
               <w:fldChar w:fldCharType="begin"/>
             </w:r>
             <w:r>
               <w:rPr>
+                <w:noProof/>
                 <w:webHidden/>
               </w:rPr>
-              <w:instrText xml:space="preserve"> PAGEREF _Toc452997220 \h </w:instrText>
+              <w:instrText xml:space="preserve"> PAGEREF _Toc453091617 \h </w:instrText>
             </w:r>
             <w:r>
               <w:rPr>
+                <w:noProof/>
                 <w:webHidden/>
               </w:rPr>
             </w:r>
             <w:r>
               <w:rPr>
+                <w:noProof/>
                 <w:webHidden/>
               </w:rPr>
               <w:fldChar w:fldCharType="separate"/>
             </w:r>
             <w:r>
               <w:rPr>
+                <w:noProof/>
                 <w:webHidden/>
               </w:rPr>
               <w:t>5</w:t>
             </w:r>
             <w:r>
               <w:rPr>
+                <w:noProof/>
                 <w:webHidden/>
               </w:rPr>
               <w:fldChar w:fldCharType="end"/>
@@ -857,52 +915,62 @@
             </w:tabs>
             <w:rPr>
               <w:rFonts w:eastAsiaTheme="minorEastAsia"/>
+              <w:noProof/>
+              <w:lang w:val="en-US"/>
             </w:rPr>
           </w:pPr>
-          <w:hyperlink w:anchor="_Toc452997221" w:history="1">
+          <w:hyperlink w:anchor="_Toc453091618" w:history="1">
             <w:r>
               <w:rPr>
                 <w:rStyle w:val="Hyperlink"/>
+                <w:noProof/>
               </w:rPr>
               <w:t>Balso atpažinimas priklausomas nuo teksto naudojant gilius dirbtinius neuroninius tinklus</w:t>
             </w:r>
             <w:r>
               <w:rPr>
+                <w:noProof/>
                 <w:webHidden/>
               </w:rPr>
               <w:tab/>
             </w:r>
             <w:r>
               <w:rPr>
+                <w:noProof/>
                 <w:webHidden/>
               </w:rPr>
               <w:fldChar w:fldCharType="begin"/>
             </w:r>
             <w:r>
               <w:rPr>
+                <w:noProof/>
                 <w:webHidden/>
               </w:rPr>
-              <w:instrText xml:space="preserve"> PAGEREF _Toc452997221 \h </w:instrText>
+              <w:instrText xml:space="preserve"> PAGEREF _Toc453091618 \h </w:instrText>
             </w:r>
             <w:r>
               <w:rPr>
+                <w:noProof/>
                 <w:webHidden/>
               </w:rPr>
             </w:r>
             <w:r>
               <w:rPr>
+                <w:noProof/>
                 <w:webHidden/>
               </w:rPr>
               <w:fldChar w:fldCharType="separate"/>
             </w:r>
             <w:r>
               <w:rPr>
+                <w:noProof/>
                 <w:webHidden/>
               </w:rPr>
-              <w:t>6</w:t>
+              <w:t>5</w:t>
             </w:r>
             <w:r>
               <w:rPr>
+                <w:noProof/>
                 <w:webHidden/>
               </w:rPr>
               <w:fldChar w:fldCharType="end"/>
@@ -917,52 +985,62 @@
             </w:tabs>
             <w:rPr>
               <w:rFonts w:eastAsiaTheme="minorEastAsia"/>
+              <w:noProof/>
+              <w:lang w:val="en-US"/>
             </w:rPr>
           </w:pPr>
-          <w:hyperlink w:anchor="_Toc452997222" w:history="1">
+          <w:hyperlink w:anchor="_Toc453091619" w:history="1">
             <w:r>
               <w:rPr>
                 <w:rStyle w:val="Hyperlink"/>
+                <w:noProof/>
               </w:rPr>
               <w:t>Balso atpažinimas naudojantis giliais įsitikinimo tinklais</w:t>
             </w:r>
             <w:r>
               <w:rPr>
+                <w:noProof/>
                 <w:webHidden/>
               </w:rPr>
               <w:tab/>
             </w:r>
             <w:r>
               <w:rPr>
+                <w:noProof/>
                 <w:webHidden/>
               </w:rPr>
               <w:fldChar w:fldCharType="begin"/>
             </w:r>
             <w:r>
               <w:rPr>
+                <w:noProof/>
                 <w:webHidden/>
               </w:rPr>
-              <w:instrText xml:space="preserve"> PAGEREF _Toc452997222 \h </w:instrText>
+              <w:instrText xml:space="preserve"> PAGEREF _Toc453091619 \h </w:instrText>
             </w:r>
             <w:r>
               <w:rPr>
+                <w:noProof/>
                 <w:webHidden/>
               </w:rPr>
             </w:r>
             <w:r>
               <w:rPr>
+                <w:noProof/>
                 <w:webHidden/>
               </w:rPr>
               <w:fldChar w:fldCharType="separate"/>
             </w:r>
             <w:r>
               <w:rPr>
+                <w:noProof/>
                 <w:webHidden/>
               </w:rPr>
-              <w:t>10</w:t>
+              <w:t>9</w:t>
             </w:r>
             <w:r>
               <w:rPr>
+                <w:noProof/>
                 <w:webHidden/>
               </w:rPr>
               <w:fldChar w:fldCharType="end"/>
@@ -977,52 +1055,62 @@
             </w:tabs>
             <w:rPr>
               <w:rFonts w:eastAsiaTheme="minorEastAsia"/>
+              <w:noProof/>
+              <w:lang w:val="en-US"/>
             </w:rPr>
           </w:pPr>
-          <w:hyperlink w:anchor="_Toc452997223" w:history="1">
+          <w:hyperlink w:anchor="_Toc453091620" w:history="1">
             <w:r>
               <w:rPr>
                 <w:rStyle w:val="Hyperlink"/>
+                <w:noProof/>
               </w:rPr>
               <w:t>Balso atpažinimas naudojantis rekurentiniais neuroniniais tinklais</w:t>
             </w:r>
             <w:r>
               <w:rPr>
+                <w:noProof/>
                 <w:webHidden/>
               </w:rPr>
               <w:tab/>
             </w:r>
             <w:r>
               <w:rPr>
+                <w:noProof/>
                 <w:webHidden/>
               </w:rPr>
               <w:fldChar w:fldCharType="begin"/>
             </w:r>
             <w:r>
               <w:rPr>
+                <w:noProof/>
                 <w:webHidden/>
               </w:rPr>
-              <w:instrText xml:space="preserve"> PAGEREF _Toc452997223 \h </w:instrText>
+              <w:instrText xml:space="preserve"> PAGEREF _Toc453091620 \h </w:instrText>
             </w:r>
             <w:r>
               <w:rPr>
+                <w:noProof/>
                 <w:webHidden/>
               </w:rPr>
             </w:r>
             <w:r>
               <w:rPr>
+                <w:noProof/>
                 <w:webHidden/>
               </w:rPr>
               <w:fldChar w:fldCharType="separate"/>
             </w:r>
             <w:r>
               <w:rPr>
+                <w:noProof/>
                 <w:webHidden/>
               </w:rPr>
-              <w:t>15</w:t>
+              <w:t>14</w:t>
             </w:r>
             <w:r>
               <w:rPr>
+                <w:noProof/>
                 <w:webHidden/>
               </w:rPr>
               <w:fldChar w:fldCharType="end"/>
@@ -1037,52 +1125,62 @@
             </w:tabs>
             <w:rPr>
               <w:rFonts w:eastAsiaTheme="minorEastAsia"/>
+              <w:noProof/>
+              <w:lang w:val="en-US"/>
             </w:rPr>
           </w:pPr>
-          <w:hyperlink w:anchor="_Toc452997224" w:history="1">
+          <w:hyperlink w:anchor="_Toc453091621" w:history="1">
             <w:r>
               <w:rPr>
                 <w:rStyle w:val="Hyperlink"/>
+                <w:noProof/>
               </w:rPr>
               <w:t>Trijų sistemų palyginimas</w:t>
             </w:r>
             <w:r>
               <w:rPr>
+                <w:noProof/>
                 <w:webHidden/>
               </w:rPr>
               <w:tab/>
             </w:r>
             <w:r>
               <w:rPr>
+                <w:noProof/>
                 <w:webHidden/>
               </w:rPr>
               <w:fldChar w:fldCharType="begin"/>
             </w:r>
             <w:r>
               <w:rPr>
+                <w:noProof/>
                 <w:webHidden/>
               </w:rPr>
-              <w:instrText xml:space="preserve"> PAGEREF _Toc452997224 \h </w:instrText>
+              <w:instrText xml:space="preserve"> PAGEREF _Toc453091621 \h </w:instrText>
             </w:r>
             <w:r>
               <w:rPr>
+                <w:noProof/>
                 <w:webHidden/>
               </w:rPr>
             </w:r>
             <w:r>
               <w:rPr>
+                <w:noProof/>
                 <w:webHidden/>
               </w:rPr>
               <w:fldChar w:fldCharType="separate"/>
             </w:r>
             <w:r>
               <w:rPr>
+                <w:noProof/>
                 <w:webHidden/>
               </w:rPr>
               <w:t>18</w:t>
             </w:r>
             <w:r>
               <w:rPr>
+                <w:noProof/>
                 <w:webHidden/>
               </w:rPr>
               <w:fldChar w:fldCharType="end"/>
@@ -1097,52 +1195,62 @@
             </w:tabs>
             <w:rPr>
               <w:rFonts w:eastAsiaTheme="minorEastAsia"/>
+              <w:noProof/>
+              <w:lang w:val="en-US"/>
             </w:rPr>
           </w:pPr>
-          <w:hyperlink w:anchor="_Toc452997225" w:history="1">
+          <w:hyperlink w:anchor="_Toc453091622" w:history="1">
             <w:r>
               <w:rPr>
                 <w:rStyle w:val="Hyperlink"/>
+                <w:noProof/>
               </w:rPr>
               <w:t>Architektūra</w:t>
             </w:r>
             <w:r>
               <w:rPr>
+                <w:noProof/>
                 <w:webHidden/>
               </w:rPr>
               <w:tab/>
             </w:r>
             <w:r>
               <w:rPr>
+                <w:noProof/>
                 <w:webHidden/>
               </w:rPr>
               <w:fldChar w:fldCharType="begin"/>
             </w:r>
             <w:r>
               <w:rPr>
+                <w:noProof/>
                 <w:webHidden/>
               </w:rPr>
-              <w:instrText xml:space="preserve"> PAGEREF _Toc452997225 \h </w:instrText>
+              <w:instrText xml:space="preserve"> PAGEREF _Toc453091622 \h </w:instrText>
             </w:r>
             <w:r>
               <w:rPr>
+                <w:noProof/>
                 <w:webHidden/>
               </w:rPr>
             </w:r>
             <w:r>
               <w:rPr>
+                <w:noProof/>
                 <w:webHidden/>
               </w:rPr>
               <w:fldChar w:fldCharType="separate"/>
             </w:r>
             <w:r>
               <w:rPr>
+                <w:noProof/>
                 <w:webHidden/>
               </w:rPr>
-              <w:t>19</w:t>
+              <w:t>18</w:t>
             </w:r>
             <w:r>
               <w:rPr>
+                <w:noProof/>
                 <w:webHidden/>
               </w:rPr>
               <w:fldChar w:fldCharType="end"/>
@@ -1157,52 +1265,62 @@
             </w:tabs>
             <w:rPr>
               <w:rFonts w:eastAsiaTheme="minorEastAsia"/>
+              <w:noProof/>
+              <w:lang w:val="en-US"/>
             </w:rPr>
           </w:pPr>
-          <w:hyperlink w:anchor="_Toc452997226" w:history="1">
+          <w:hyperlink w:anchor="_Toc453091623" w:history="1">
             <w:r>
               <w:rPr>
                 <w:rStyle w:val="Hyperlink"/>
+                <w:noProof/>
               </w:rPr>
               <w:t>Kalbėtojo reprezentacija</w:t>
             </w:r>
             <w:r>
               <w:rPr>
+                <w:noProof/>
                 <w:webHidden/>
               </w:rPr>
               <w:tab/>
             </w:r>
             <w:r>
               <w:rPr>
+                <w:noProof/>
                 <w:webHidden/>
               </w:rPr>
               <w:fldChar w:fldCharType="begin"/>
             </w:r>
             <w:r>
               <w:rPr>
+                <w:noProof/>
                 <w:webHidden/>
               </w:rPr>
-              <w:instrText xml:space="preserve"> PAGEREF _Toc452997226 \h </w:instrText>
+              <w:instrText xml:space="preserve"> PAGEREF _Toc453091623 \h </w:instrText>
             </w:r>
             <w:r>
               <w:rPr>
+                <w:noProof/>
                 <w:webHidden/>
               </w:rPr>
             </w:r>
             <w:r>
               <w:rPr>
+                <w:noProof/>
                 <w:webHidden/>
               </w:rPr>
               <w:fldChar w:fldCharType="separate"/>
             </w:r>
             <w:r>
               <w:rPr>
+                <w:noProof/>
                 <w:webHidden/>
               </w:rPr>
               <w:t>19</w:t>
             </w:r>
             <w:r>
               <w:rPr>
+                <w:noProof/>
                 <w:webHidden/>
               </w:rPr>
               <w:fldChar w:fldCharType="end"/>
@@ -1217,52 +1335,62 @@
             </w:tabs>
             <w:rPr>
               <w:rFonts w:eastAsiaTheme="minorEastAsia"/>
+              <w:noProof/>
+              <w:lang w:val="en-US"/>
             </w:rPr>
           </w:pPr>
-          <w:hyperlink w:anchor="_Toc452997227" w:history="1">
+          <w:hyperlink w:anchor="_Toc453091624" w:history="1">
             <w:r>
               <w:rPr>
                 <w:rStyle w:val="Hyperlink"/>
+                <w:noProof/>
               </w:rPr>
               <w:t>Triukšmo vengimo patikimumas</w:t>
             </w:r>
             <w:r>
               <w:rPr>
+                <w:noProof/>
                 <w:webHidden/>
               </w:rPr>
               <w:tab/>
             </w:r>
             <w:r>
               <w:rPr>
+                <w:noProof/>
                 <w:webHidden/>
               </w:rPr>
               <w:fldChar w:fldCharType="begin"/>
             </w:r>
             <w:r>
               <w:rPr>
+                <w:noProof/>
                 <w:webHidden/>
               </w:rPr>
-              <w:instrText xml:space="preserve"> PAGEREF _Toc452997227 \h </w:instrText>
+              <w:instrText xml:space="preserve"> PAGEREF _Toc453091624 \h </w:instrText>
             </w:r>
             <w:r>
               <w:rPr>
+                <w:noProof/>
                 <w:webHidden/>
               </w:rPr>
             </w:r>
             <w:r>
               <w:rPr>
+                <w:noProof/>
                 <w:webHidden/>
               </w:rPr>
               <w:fldChar w:fldCharType="separate"/>
             </w:r>
             <w:r>
               <w:rPr>
+                <w:noProof/>
                 <w:webHidden/>
               </w:rPr>
               <w:t>20</w:t>
             </w:r>
             <w:r>
               <w:rPr>
+                <w:noProof/>
                 <w:webHidden/>
               </w:rPr>
               <w:fldChar w:fldCharType="end"/>
@@ -1277,52 +1405,62 @@
             </w:tabs>
             <w:rPr>
               <w:rFonts w:eastAsiaTheme="minorEastAsia"/>
+              <w:noProof/>
+              <w:lang w:val="en-US"/>
             </w:rPr>
           </w:pPr>
-          <w:hyperlink w:anchor="_Toc452997228" w:history="1">
+          <w:hyperlink w:anchor="_Toc453091625" w:history="1">
             <w:r>
               <w:rPr>
                 <w:rStyle w:val="Hyperlink"/>
+                <w:noProof/>
               </w:rPr>
               <w:t>Apmokymo greitis</w:t>
             </w:r>
             <w:r>
               <w:rPr>
+                <w:noProof/>
                 <w:webHidden/>
               </w:rPr>
               <w:tab/>
             </w:r>
             <w:r>
               <w:rPr>
+                <w:noProof/>
                 <w:webHidden/>
               </w:rPr>
               <w:fldChar w:fldCharType="begin"/>
             </w:r>
             <w:r>
               <w:rPr>
+                <w:noProof/>
                 <w:webHidden/>
               </w:rPr>
-              <w:instrText xml:space="preserve"> PAGEREF _Toc452997228 \h </w:instrText>
+              <w:instrText xml:space="preserve"> PAGEREF _Toc453091625 \h </w:instrText>
             </w:r>
             <w:r>
               <w:rPr>
+                <w:noProof/>
                 <w:webHidden/>
               </w:rPr>
             </w:r>
             <w:r>
               <w:rPr>
+                <w:noProof/>
                 <w:webHidden/>
               </w:rPr>
               <w:fldChar w:fldCharType="separate"/>
             </w:r>
             <w:r>
               <w:rPr>
+                <w:noProof/>
                 <w:webHidden/>
               </w:rPr>
               <w:t>21</w:t>
             </w:r>
             <w:r>
               <w:rPr>
+                <w:noProof/>
                 <w:webHidden/>
               </w:rPr>
               <w:fldChar w:fldCharType="end"/>
@@ -1337,112 +1475,62 @@
             </w:tabs>
             <w:rPr>
               <w:rFonts w:eastAsiaTheme="minorEastAsia"/>
+              <w:noProof/>
+              <w:lang w:val="en-US"/>
             </w:rPr>
           </w:pPr>
-          <w:hyperlink w:anchor="_Toc452997229" w:history="1">
+          <w:hyperlink w:anchor="_Toc453091626" w:history="1">
             <w:r>
               <w:rPr>
                 <w:rStyle w:val="Hyperlink"/>
+                <w:noProof/>
               </w:rPr>
               <w:t>Atpažinimo kokybė priklausanti nuo frazės trukmės</w:t>
             </w:r>
             <w:r>
               <w:rPr>
+                <w:noProof/>
                 <w:webHidden/>
               </w:rPr>
               <w:tab/>
             </w:r>
             <w:r>
               <w:rPr>
+                <w:noProof/>
                 <w:webHidden/>
               </w:rPr>
               <w:fldChar w:fldCharType="begin"/>
             </w:r>
             <w:r>
               <w:rPr>
+                <w:noProof/>
                 <w:webHidden/>
               </w:rPr>
-              <w:instrText xml:space="preserve"> PAGEREF _Toc452997229 \h </w:instrText>
+              <w:instrText xml:space="preserve"> PAGEREF _Toc453091626 \h </w:instrText>
             </w:r>
             <w:r>
               <w:rPr>
+                <w:noProof/>
                 <w:webHidden/>
               </w:rPr>
             </w:r>
             <w:r>
               <w:rPr>
+                <w:noProof/>
                 <w:webHidden/>
               </w:rPr>
               <w:fldChar w:fldCharType="separate"/>
             </w:r>
             <w:r>
               <w:rPr>
+                <w:noProof/>
                 <w:webHidden/>
               </w:rPr>
               <w:t>21</w:t>
             </w:r>
             <w:r>
               <w:rPr>
-                <w:webHidden/>
-              </w:rPr>
-              <w:fldChar w:fldCharType="end"/>
-            </w:r>
-          </w:hyperlink>
-        </w:p>
-        <w:p>
-          <w:pPr>
-            <w:pStyle w:val="TOC2"/>
-            <w:tabs>
-              <w:tab w:val="right" w:leader="dot" w:pos="9350"/>
-            </w:tabs>
-            <w:rPr>
-              <w:rFonts w:eastAsiaTheme="minorEastAsia"/>
-            </w:rPr>
-          </w:pPr>
-          <w:hyperlink w:anchor="_Toc452997230" w:history="1">
-            <w:r>
-              <w:rPr>
-                <w:rStyle w:val="Hyperlink"/>
-              </w:rPr>
-              <w:t>Įvesties išraiška</w:t>
-            </w:r>
-            <w:r>
-              <w:rPr>
-                <w:webHidden/>
-              </w:rPr>
-              <w:tab/>
-            </w:r>
-            <w:r>
-              <w:rPr>
-                <w:webHidden/>
-              </w:rPr>
-              <w:fldChar w:fldCharType="begin"/>
-            </w:r>
-            <w:r>
-              <w:rPr>
-                <w:webHidden/>
-              </w:rPr>
-              <w:instrText xml:space="preserve"> PAGEREF _Toc452997230 \h </w:instrText>
-            </w:r>
-            <w:r>
-              <w:rPr>
-                <w:webHidden/>
-              </w:rPr>
-            </w:r>
-            <w:r>
-              <w:rPr>
-                <w:webHidden/>
-              </w:rPr>
-              <w:fldChar w:fldCharType="separate"/>
-            </w:r>
-            <w:r>
-              <w:rPr>
-                <w:webHidden/>
-              </w:rPr>
-              <w:t>21</w:t>
-            </w:r>
-            <w:r>
-              <w:rPr>
+                <w:noProof/>
                 <w:webHidden/>
               </w:rPr>
               <w:fldChar w:fldCharType="end"/>
@@ -1457,52 +1545,62 @@
             </w:tabs>
             <w:rPr>
               <w:rFonts w:eastAsiaTheme="minorEastAsia"/>
+              <w:noProof/>
+              <w:lang w:val="en-US"/>
             </w:rPr>
           </w:pPr>
-          <w:hyperlink w:anchor="_Toc452997231" w:history="1">
+          <w:hyperlink w:anchor="_Toc453091627" w:history="1">
             <w:r>
               <w:rPr>
                 <w:rStyle w:val="Hyperlink"/>
+                <w:noProof/>
               </w:rPr>
               <w:t>Išvada</w:t>
             </w:r>
             <w:r>
               <w:rPr>
+                <w:noProof/>
                 <w:webHidden/>
               </w:rPr>
               <w:tab/>
             </w:r>
             <w:r>
               <w:rPr>
+                <w:noProof/>
                 <w:webHidden/>
               </w:rPr>
               <w:fldChar w:fldCharType="begin"/>
             </w:r>
             <w:r>
               <w:rPr>
+                <w:noProof/>
                 <w:webHidden/>
               </w:rPr>
-              <w:instrText xml:space="preserve"> PAGEREF _Toc452997231 \h </w:instrText>
+              <w:instrText xml:space="preserve"> PAGEREF _Toc453091627 \h </w:instrText>
             </w:r>
             <w:r>
               <w:rPr>
+                <w:noProof/>
                 <w:webHidden/>
               </w:rPr>
             </w:r>
             <w:r>
               <w:rPr>
+                <w:noProof/>
                 <w:webHidden/>
               </w:rPr>
               <w:fldChar w:fldCharType="separate"/>
             </w:r>
             <w:r>
               <w:rPr>
+                <w:noProof/>
                 <w:webHidden/>
               </w:rPr>
-              <w:t>21</w:t>
+              <w:t>22</w:t>
             </w:r>
             <w:r>
               <w:rPr>
+                <w:noProof/>
                 <w:webHidden/>
               </w:rPr>
               <w:fldChar w:fldCharType="end"/>
@@ -1517,52 +1615,62 @@
             </w:tabs>
             <w:rPr>
               <w:rFonts w:eastAsiaTheme="minorEastAsia"/>
+              <w:noProof/>
+              <w:lang w:val="en-US"/>
             </w:rPr>
           </w:pPr>
-          <w:hyperlink w:anchor="_Toc452997232" w:history="1">
+          <w:hyperlink w:anchor="_Toc453091628" w:history="1">
             <w:r>
               <w:rPr>
                 <w:rStyle w:val="Hyperlink"/>
+                <w:noProof/>
               </w:rPr>
               <w:t>Ateities darbai</w:t>
             </w:r>
             <w:r>
               <w:rPr>
+                <w:noProof/>
                 <w:webHidden/>
               </w:rPr>
               <w:tab/>
             </w:r>
             <w:r>
               <w:rPr>
+                <w:noProof/>
                 <w:webHidden/>
               </w:rPr>
               <w:fldChar w:fldCharType="begin"/>
             </w:r>
             <w:r>
               <w:rPr>
+                <w:noProof/>
                 <w:webHidden/>
               </w:rPr>
-              <w:instrText xml:space="preserve"> PAGEREF _Toc452997232 \h </w:instrText>
+              <w:instrText xml:space="preserve"> PAGEREF _Toc453091628 \h </w:instrText>
             </w:r>
             <w:r>
               <w:rPr>
+                <w:noProof/>
                 <w:webHidden/>
               </w:rPr>
             </w:r>
             <w:r>
               <w:rPr>
+                <w:noProof/>
                 <w:webHidden/>
               </w:rPr>
               <w:fldChar w:fldCharType="separate"/>
             </w:r>
             <w:r>
               <w:rPr>
+                <w:noProof/>
                 <w:webHidden/>
               </w:rPr>
-              <w:t>21</w:t>
+              <w:t>24</w:t>
             </w:r>
             <w:r>
               <w:rPr>
+                <w:noProof/>
                 <w:webHidden/>
               </w:rPr>
               <w:fldChar w:fldCharType="end"/>
@@ -1577,52 +1685,62 @@
             </w:tabs>
             <w:rPr>
               <w:rFonts w:eastAsiaTheme="minorEastAsia"/>
+              <w:noProof/>
+              <w:lang w:val="en-US"/>
             </w:rPr>
           </w:pPr>
-          <w:hyperlink w:anchor="_Toc452997233" w:history="1">
+          <w:hyperlink w:anchor="_Toc453091629" w:history="1">
             <w:r>
               <w:rPr>
                 <w:rStyle w:val="Hyperlink"/>
+                <w:noProof/>
               </w:rPr>
               <w:t>Šaltiniai</w:t>
             </w:r>
             <w:r>
               <w:rPr>
+                <w:noProof/>
                 <w:webHidden/>
               </w:rPr>
               <w:tab/>
             </w:r>
             <w:r>
               <w:rPr>
+                <w:noProof/>
                 <w:webHidden/>
               </w:rPr>
               <w:fldChar w:fldCharType="begin"/>
             </w:r>
             <w:r>
               <w:rPr>
+                <w:noProof/>
                 <w:webHidden/>
               </w:rPr>
-              <w:instrText xml:space="preserve"> PAGEREF _Toc452997233 \h </w:instrText>
+              <w:instrText xml:space="preserve"> PAGEREF _Toc453091629 \h </w:instrText>
             </w:r>
             <w:r>
               <w:rPr>
+                <w:noProof/>
                 <w:webHidden/>
               </w:rPr>
             </w:r>
             <w:r>
               <w:rPr>
+                <w:noProof/>
                 <w:webHidden/>
               </w:rPr>
               <w:fldChar w:fldCharType="separate"/>
             </w:r>
             <w:r>
               <w:rPr>
+                <w:noProof/>
                 <w:webHidden/>
               </w:rPr>
-              <w:t>22</w:t>
+              <w:t>25</w:t>
             </w:r>
             <w:r>
               <w:rPr>
+                <w:noProof/>
                 <w:webHidden/>
               </w:rPr>
               <w:fldChar w:fldCharType="end"/>
@@ -1761,7 +1879,7 @@
         <w:pStyle w:val="Heading1"/>
         <w:spacing w:line="360" w:lineRule="auto"/>
       </w:pPr>
-      <w:bookmarkStart w:id="0" w:name="_Toc452997216"/>
+      <w:bookmarkStart w:id="0" w:name="_Toc453091613"/>
       <w:r>
         <w:lastRenderedPageBreak/>
         <w:t>Į</w:t>
@@ -2289,7 +2407,7 @@
         <w:pStyle w:val="Heading1"/>
         <w:spacing w:line="360" w:lineRule="auto"/>
       </w:pPr>
-      <w:bookmarkStart w:id="1" w:name="_Toc452997217"/>
+      <w:bookmarkStart w:id="1" w:name="_Toc453091614"/>
       <w:r>
         <w:t>Dirbtinis intelektas</w:t>
       </w:r>
@@ -2439,7 +2557,7 @@
         <w:pStyle w:val="Heading1"/>
         <w:spacing w:line="360" w:lineRule="auto"/>
       </w:pPr>
-      <w:bookmarkStart w:id="2" w:name="_Toc452997218"/>
+      <w:bookmarkStart w:id="2" w:name="_Toc453091615"/>
       <w:r>
         <w:t>Sistemos mokymasis</w:t>
       </w:r>
@@ -2470,7 +2588,7 @@
         <w:pStyle w:val="Heading1"/>
         <w:spacing w:line="360" w:lineRule="auto"/>
       </w:pPr>
-      <w:bookmarkStart w:id="3" w:name="_Toc452997219"/>
+      <w:bookmarkStart w:id="3" w:name="_Toc453091616"/>
       <w:r>
         <w:t>Gilus mokymasis</w:t>
       </w:r>
@@ -2530,13 +2648,13 @@
       <w:r>
         <w:rPr>
           <w:rFonts w:cs="Times New Roman"/>
-          <w:szCs w:val="24"/>
-          <w:lang w:val="lt-LT"/>
+          <w:noProof/>
+          <w:szCs w:val="24"/>
         </w:rPr>
         <mc:AlternateContent>
           <mc:Choice Requires="wpg">
             <w:drawing>
-              <wp:anchor distT="0" distB="0" distL="114300" distR="114300" simplePos="0" relativeHeight="251643904" behindDoc="0" locked="0" layoutInCell="1" allowOverlap="1" wp14:anchorId="20C9A340" wp14:editId="728885C5">
+              <wp:anchor distT="0" distB="0" distL="114300" distR="114300" simplePos="0" relativeHeight="251643904" behindDoc="0" locked="0" layoutInCell="1" allowOverlap="1" wp14:anchorId="12F98FDE" wp14:editId="0B10F41F">
                 <wp:simplePos x="0" y="0"/>
                 <wp:positionH relativeFrom="margin">
                   <wp:align>center</wp:align>
@@ -2918,7 +3036,7 @@
           </mc:Choice>
           <mc:Fallback>
             <w:pict>
-              <v:group w14:anchorId="20C9A340" id="Group 16" o:spid="_x0000_s1026" style="position:absolute;left:0;text-align:left;margin-left:0;margin-top:.25pt;width:247.6pt;height:66.6pt;z-index:251643904;mso-position-horizontal:center;mso-position-horizontal-relative:margin;mso-height-relative:margin" coordorigin=",-516" coordsize="31447,8462" o:gfxdata="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">
+              <v:group w14:anchorId="12F98FDE" id="Group 16" o:spid="_x0000_s1026" style="position:absolute;left:0;text-align:left;margin-left:0;margin-top:.25pt;width:247.6pt;height:66.6pt;z-index:251643904;mso-position-horizontal:center;mso-position-horizontal-relative:margin;mso-height-relative:margin" coordorigin=",-516" coordsize="31447,8462" o:gfxdata="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">
                 <v:group id="Group 15" o:spid="_x0000_s1027" style="position:absolute;top:-516;width:31447;height:8462" coordorigin=",-516" coordsize="31447,8462" o:gfxdata="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">
                   <v:group id="Group 14" o:spid="_x0000_s1028" style="position:absolute;top:357;width:31447;height:7589" coordsize="31447,7588" o:gfxdata="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">
                     <v:group id="Group 13" o:spid="_x0000_s1029" style="position:absolute;left:5247;width:26200;height:7588" coordsize="26199,7588" o:gfxdata="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">
@@ -3025,13 +3143,13 @@
       <w:r>
         <w:rPr>
           <w:rFonts w:cs="Times New Roman"/>
-          <w:szCs w:val="24"/>
-          <w:lang w:val="lt-LT"/>
+          <w:noProof/>
+          <w:szCs w:val="24"/>
         </w:rPr>
         <mc:AlternateContent>
           <mc:Choice Requires="wps">
             <w:drawing>
-              <wp:anchor distT="0" distB="0" distL="114300" distR="114300" simplePos="0" relativeHeight="251645952" behindDoc="0" locked="0" layoutInCell="1" allowOverlap="1" wp14:anchorId="7A80C741" wp14:editId="39691002">
+              <wp:anchor distT="0" distB="0" distL="114300" distR="114300" simplePos="0" relativeHeight="251645952" behindDoc="0" locked="0" layoutInCell="1" allowOverlap="1" wp14:anchorId="2471F848" wp14:editId="434EA807">
                 <wp:simplePos x="0" y="0"/>
                 <wp:positionH relativeFrom="margin">
                   <wp:align>center</wp:align>
@@ -3114,7 +3232,7 @@
           </mc:Choice>
           <mc:Fallback>
             <w:pict>
-              <v:shape w14:anchorId="7A80C741" id="Text Box 17" o:spid="_x0000_s1039" type="#_x0000_t202" style="position:absolute;left:0;text-align:left;margin-left:0;margin-top:58.5pt;width:247.6pt;height:.05pt;z-index:251645952;visibility:visible;mso-wrap-style:square;mso-wrap-distance-left:9pt;mso-wrap-distance-top:0;mso-wrap-distance-right:9pt;mso-wrap-distance-bottom:0;mso-position-horizontal:center;mso-position-horizontal-relative:margin;mso-position-vertical:absolute;mso-position-vertical-relative:text;v-text-anchor:top" o:gfxdata="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" stroked="f">
+              <v:shape w14:anchorId="2471F848" id="Text Box 17" o:spid="_x0000_s1039" type="#_x0000_t202" style="position:absolute;left:0;text-align:left;margin-left:0;margin-top:58.5pt;width:247.6pt;height:.05pt;z-index:251645952;visibility:visible;mso-wrap-style:square;mso-wrap-distance-left:9pt;mso-wrap-distance-top:0;mso-wrap-distance-right:9pt;mso-wrap-distance-bottom:0;mso-position-horizontal:center;mso-position-horizontal-relative:margin;mso-position-vertical:absolute;mso-position-vertical-relative:text;v-text-anchor:top" o:gfxdata="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" stroked="f">
                 <v:textbox style="mso-fit-shape-to-text:t" inset="0,0,0,0">
                   <w:txbxContent>
                     <w:p>
@@ -3314,7 +3432,7 @@
             <v:path o:extrusionok="f" gradientshapeok="t" o:connecttype="rect"/>
             <o:lock v:ext="edit" aspectratio="t"/>
           </v:shapetype>
-          <v:shape id="_x0000_i1025" type="#_x0000_t75" style="width:180.75pt;height:94.15pt">
+          <v:shape id="_x0000_i1046" type="#_x0000_t75" style="width:180.95pt;height:94.25pt">
             <v:imagedata r:id="rId10" o:title="network"/>
           </v:shape>
         </w:pict>
@@ -3476,7 +3594,7 @@
         <w:pStyle w:val="Heading1"/>
         <w:spacing w:line="360" w:lineRule="auto"/>
       </w:pPr>
-      <w:bookmarkStart w:id="4" w:name="_Toc452997220"/>
+      <w:bookmarkStart w:id="4" w:name="_Toc453091617"/>
       <w:r>
         <w:t>Balso atpažinimas</w:t>
       </w:r>
@@ -3603,7 +3721,7 @@
         <w:pStyle w:val="Heading1"/>
         <w:spacing w:line="360" w:lineRule="auto"/>
       </w:pPr>
-      <w:bookmarkStart w:id="5" w:name="_Toc452997221"/>
+      <w:bookmarkStart w:id="5" w:name="_Toc453091618"/>
       <w:r>
         <w:t xml:space="preserve">Balso atpažinimas </w:t>
       </w:r>
@@ -3745,12 +3863,12 @@
       </w:pPr>
       <w:r>
         <w:rPr>
-          <w:lang w:val="lt-LT"/>
+          <w:noProof/>
         </w:rPr>
         <mc:AlternateContent>
           <mc:Choice Requires="wpg">
             <w:drawing>
-              <wp:anchor distT="0" distB="0" distL="114300" distR="114300" simplePos="0" relativeHeight="251648000" behindDoc="0" locked="0" layoutInCell="1" allowOverlap="1" wp14:anchorId="0E97FF43" wp14:editId="78285B58">
+              <wp:anchor distT="0" distB="0" distL="114300" distR="114300" simplePos="0" relativeHeight="251648000" behindDoc="0" locked="0" layoutInCell="1" allowOverlap="1" wp14:anchorId="3B90E9C6" wp14:editId="41652F31">
                 <wp:simplePos x="0" y="0"/>
                 <wp:positionH relativeFrom="margin">
                   <wp:align>center</wp:align>
@@ -5884,7 +6002,7 @@
           </mc:Choice>
           <mc:Fallback>
             <w:pict>
-              <v:group w14:anchorId="0E97FF43" id="Group 18" o:spid="_x0000_s1040" style="position:absolute;left:0;text-align:left;margin-left:0;margin-top:4.5pt;width:222.2pt;height:180.6pt;z-index:251648000;mso-position-horizontal:center;mso-position-horizontal-relative:margin;mso-width-relative:margin;mso-height-relative:margin" coordorigin="1228" coordsize="37597,31139" o:gfxdata="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">
+              <v:group w14:anchorId="3B90E9C6" id="Group 18" o:spid="_x0000_s1040" style="position:absolute;left:0;text-align:left;margin-left:0;margin-top:4.5pt;width:222.2pt;height:180.6pt;z-index:251648000;mso-position-horizontal:center;mso-position-horizontal-relative:margin;mso-width-relative:margin;mso-height-relative:margin" coordorigin="1228" coordsize="37597,31139" o:gfxdata="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">
                 <v:shapetype id="_x0000_t88" coordsize="21600,21600" o:spt="88" adj="1800,10800" path="m,qx10800@0l10800@2qy21600@11,10800@3l10800@1qy,21600e" filled="f">
                   <v:formulas>
                     <v:f eqn="val #0"/>
@@ -6293,12 +6411,12 @@
       </w:pPr>
       <w:r>
         <w:rPr>
-          <w:lang w:val="lt-LT"/>
+          <w:noProof/>
         </w:rPr>
         <mc:AlternateContent>
           <mc:Choice Requires="wps">
             <w:drawing>
-              <wp:anchor distT="0" distB="0" distL="114300" distR="114300" simplePos="0" relativeHeight="251650048" behindDoc="0" locked="0" layoutInCell="1" allowOverlap="1" wp14:anchorId="3F452D0A" wp14:editId="5BDDAC07">
+              <wp:anchor distT="0" distB="0" distL="114300" distR="114300" simplePos="0" relativeHeight="251650048" behindDoc="0" locked="0" layoutInCell="1" allowOverlap="1" wp14:anchorId="61D0319B" wp14:editId="0B0BFA1A">
                 <wp:simplePos x="0" y="0"/>
                 <wp:positionH relativeFrom="column">
                   <wp:posOffset>4100830</wp:posOffset>
@@ -6386,7 +6504,7 @@
           </mc:Choice>
           <mc:Fallback>
             <w:pict>
-              <v:shape w14:anchorId="3F452D0A" id="Text Box 89" o:spid="_x0000_s1111" type="#_x0000_t202" style="position:absolute;left:0;text-align:left;margin-left:322.9pt;margin-top:.3pt;width:120.85pt;height:63.25pt;z-index:251650048;visibility:visible;mso-wrap-style:square;mso-width-percent:0;mso-height-percent:0;mso-wrap-distance-left:9pt;mso-wrap-distance-top:0;mso-wrap-distance-right:9pt;mso-wrap-distance-bottom:0;mso-position-horizontal:absolute;mso-position-horizontal-relative:text;mso-position-vertical:absolute;mso-position-vertical-relative:text;mso-width-percent:0;mso-height-percent:0;mso-width-relative:margin;mso-height-relative:margin;v-text-anchor:top" o:gfxdata="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" stroked="f">
+              <v:shape w14:anchorId="61D0319B" id="Text Box 89" o:spid="_x0000_s1111" type="#_x0000_t202" style="position:absolute;left:0;text-align:left;margin-left:322.9pt;margin-top:.3pt;width:120.85pt;height:63.25pt;z-index:251650048;visibility:visible;mso-wrap-style:square;mso-width-percent:0;mso-height-percent:0;mso-wrap-distance-left:9pt;mso-wrap-distance-top:0;mso-wrap-distance-right:9pt;mso-wrap-distance-bottom:0;mso-position-horizontal:absolute;mso-position-horizontal-relative:text;mso-position-vertical:absolute;mso-position-vertical-relative:text;mso-width-percent:0;mso-height-percent:0;mso-width-relative:margin;mso-height-relative:margin;v-text-anchor:top" o:gfxdata="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" stroked="f">
                 <v:textbox inset="0,0,0,0">
                   <w:txbxContent>
                     <w:p>
@@ -9625,7 +9743,7 @@
           <w:rFonts w:eastAsiaTheme="minorEastAsia"/>
         </w:rPr>
       </w:pPr>
-      <w:bookmarkStart w:id="6" w:name="_Toc452997222"/>
+      <w:bookmarkStart w:id="6" w:name="_Toc453091619"/>
       <w:r>
         <w:rPr>
           <w:rFonts w:eastAsiaTheme="minorEastAsia"/>
@@ -10975,12 +11093,12 @@
       </w:pPr>
       <w:r>
         <w:rPr>
-          <w:lang w:val="lt-LT"/>
+          <w:noProof/>
         </w:rPr>
         <mc:AlternateContent>
           <mc:Choice Requires="wpg">
             <w:drawing>
-              <wp:anchor distT="0" distB="0" distL="114300" distR="114300" simplePos="0" relativeHeight="251652096" behindDoc="0" locked="0" layoutInCell="1" allowOverlap="1" wp14:anchorId="621D68C0" wp14:editId="1D487048">
+              <wp:anchor distT="0" distB="0" distL="114300" distR="114300" simplePos="0" relativeHeight="251652096" behindDoc="0" locked="0" layoutInCell="1" allowOverlap="1" wp14:anchorId="65867569" wp14:editId="72531F4C">
                 <wp:simplePos x="0" y="0"/>
                 <wp:positionH relativeFrom="margin">
                   <wp:posOffset>784542</wp:posOffset>
@@ -12557,7 +12675,7 @@
           </mc:Choice>
           <mc:Fallback>
             <w:pict>
-              <v:group w14:anchorId="621D68C0" id="Group 242" o:spid="_x0000_s1112" style="position:absolute;left:0;text-align:left;margin-left:61.75pt;margin-top:8.95pt;width:228.2pt;height:162.45pt;z-index:251652096;mso-position-horizontal-relative:margin;mso-width-relative:margin;mso-height-relative:margin" coordorigin=",-715" coordsize="31368,22541" o:gfxdata="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">
+              <v:group w14:anchorId="65867569" id="Group 242" o:spid="_x0000_s1112" style="position:absolute;left:0;text-align:left;margin-left:61.75pt;margin-top:8.95pt;width:228.2pt;height:162.45pt;z-index:251652096;mso-position-horizontal-relative:margin;mso-width-relative:margin;mso-height-relative:margin" coordorigin=",-715" coordsize="31368,22541" o:gfxdata="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">
                 <v:group id="Group 243" o:spid="_x0000_s1113" style="position:absolute;top:-715;width:31368;height:22541" coordorigin=",-780" coordsize="32844,24594" o:gfxdata="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">
                   <v:group id="Group 244" o:spid="_x0000_s1114" style="position:absolute;top:-780;width:27334;height:24594" coordorigin=",-1158" coordsize="42209,36491" o:gfxdata="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">
                     <v:group id="Group 245" o:spid="_x0000_s1115" style="position:absolute;top:10013;width:42181;height:5685" coordsize="42181,5685" o:gfxdata="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">
@@ -12780,12 +12898,12 @@
       </w:pPr>
       <w:r>
         <w:rPr>
-          <w:lang w:val="lt-LT"/>
+          <w:noProof/>
         </w:rPr>
         <mc:AlternateContent>
           <mc:Choice Requires="wps">
             <w:drawing>
-              <wp:anchor distT="0" distB="0" distL="114300" distR="114300" simplePos="0" relativeHeight="251654144" behindDoc="0" locked="0" layoutInCell="1" allowOverlap="1" wp14:anchorId="7F084E86" wp14:editId="7CB958BF">
+              <wp:anchor distT="0" distB="0" distL="114300" distR="114300" simplePos="0" relativeHeight="251654144" behindDoc="0" locked="0" layoutInCell="1" allowOverlap="1" wp14:anchorId="79E4A4DC" wp14:editId="53958EAC">
                 <wp:simplePos x="0" y="0"/>
                 <wp:positionH relativeFrom="margin">
                   <wp:align>right</wp:align>
@@ -12873,7 +12991,7 @@
           </mc:Choice>
           <mc:Fallback>
             <w:pict>
-              <v:shape w14:anchorId="7F084E86" id="Text Box 295" o:spid="_x0000_s1165" type="#_x0000_t202" style="position:absolute;left:0;text-align:left;margin-left:116.25pt;margin-top:15.35pt;width:167.45pt;height:.05pt;z-index:251654144;visibility:visible;mso-wrap-style:square;mso-width-percent:0;mso-height-percent:0;mso-wrap-distance-left:9pt;mso-wrap-distance-top:0;mso-wrap-distance-right:9pt;mso-wrap-distance-bottom:0;mso-position-horizontal:right;mso-position-horizontal-relative:margin;mso-position-vertical:absolute;mso-position-vertical-relative:text;mso-width-percent:0;mso-height-percent:0;mso-width-relative:margin;mso-height-relative:margin;v-text-anchor:top" o:gfxdata="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" stroked="f">
+              <v:shape w14:anchorId="79E4A4DC" id="Text Box 295" o:spid="_x0000_s1165" type="#_x0000_t202" style="position:absolute;left:0;text-align:left;margin-left:116.25pt;margin-top:15.35pt;width:167.45pt;height:.05pt;z-index:251654144;visibility:visible;mso-wrap-style:square;mso-width-percent:0;mso-height-percent:0;mso-wrap-distance-left:9pt;mso-wrap-distance-top:0;mso-wrap-distance-right:9pt;mso-wrap-distance-bottom:0;mso-position-horizontal:right;mso-position-horizontal-relative:margin;mso-position-vertical:absolute;mso-position-vertical-relative:text;mso-width-percent:0;mso-height-percent:0;mso-width-relative:margin;mso-height-relative:margin;v-text-anchor:top" o:gfxdata="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" stroked="f">
                 <v:textbox style="mso-fit-shape-to-text:t" inset="0,0,0,0">
                   <w:txbxContent>
                     <w:p>
@@ -13426,12 +13544,12 @@
       </w:pPr>
       <w:r>
         <w:rPr>
-          <w:lang w:val="lt-LT"/>
+          <w:noProof/>
         </w:rPr>
         <mc:AlternateContent>
           <mc:Choice Requires="wpg">
             <w:drawing>
-              <wp:anchor distT="0" distB="0" distL="114300" distR="114300" simplePos="0" relativeHeight="251747328" behindDoc="0" locked="0" layoutInCell="1" allowOverlap="1" wp14:anchorId="6D8E9125" wp14:editId="116318BA">
+              <wp:anchor distT="0" distB="0" distL="114300" distR="114300" simplePos="0" relativeHeight="251747328" behindDoc="0" locked="0" layoutInCell="1" allowOverlap="1" wp14:anchorId="2B8F34FA" wp14:editId="2FF02227">
                 <wp:simplePos x="0" y="0"/>
                 <wp:positionH relativeFrom="margin">
                   <wp:align>center</wp:align>
@@ -13540,7 +13658,13 @@
                                         <w:rPr>
                                           <w:rFonts w:cs="Times New Roman"/>
                                         </w:rPr>
-                                        <w:t>Hamingo langas</w:t>
+                                        <w:t xml:space="preserve">Hamingo </w:t>
+                                      </w:r>
+                                      <w:r>
+                                        <w:rPr>
+                                          <w:rFonts w:cs="Times New Roman"/>
+                                        </w:rPr>
+                                        <w:t>langas</w:t>
                                       </w:r>
                                     </w:p>
                                   </w:txbxContent>
@@ -13681,7 +13805,10 @@
                                         <w:jc w:val="center"/>
                                       </w:pPr>
                                       <w:r>
-                                        <w:t>Garso suvienodinumas</w:t>
+                                        <w:t xml:space="preserve">Garso </w:t>
+                                      </w:r>
+                                      <w:r>
+                                        <w:t>suvienodinumas</w:t>
                                       </w:r>
                                     </w:p>
                                   </w:txbxContent>
@@ -13726,7 +13853,10 @@
                                         <w:jc w:val="center"/>
                                       </w:pPr>
                                       <w:r>
-                                        <w:t>Karnos filtro bankas</w:t>
+                                        <w:t xml:space="preserve">Karnos </w:t>
+                                      </w:r>
+                                      <w:r>
+                                        <w:t>filtro bankas</w:t>
                                       </w:r>
                                     </w:p>
                                     <w:p>
@@ -13891,7 +14021,10 @@
                               <w:txbxContent>
                                 <w:p>
                                   <w:r>
-                                    <w:t>Kvantizuotas signalas</w:t>
+                                    <w:t xml:space="preserve">Kvantizuotas </w:t>
+                                  </w:r>
+                                  <w:r>
+                                    <w:t>signalas</w:t>
                                   </w:r>
                                 </w:p>
                               </w:txbxContent>
@@ -13959,7 +14092,10 @@
                             <w:txbxContent>
                               <w:p>
                                 <w:r>
-                                  <w:t>Percepciniai tiesiniai koeficientai</w:t>
+                                  <w:t xml:space="preserve">Percepciniai </w:t>
+                                </w:r>
+                                <w:r>
+                                  <w:t>tiesiniai koeficientai</w:t>
                                 </w:r>
                               </w:p>
                             </w:txbxContent>
@@ -14038,7 +14174,10 @@
                                 <w:jc w:val="center"/>
                               </w:pPr>
                               <w:r>
-                                <w:t>Tiesinis nuspėjimas</w:t>
+                                <w:t xml:space="preserve">Tiesinis </w:t>
+                              </w:r>
+                              <w:r>
+                                <w:t>nuspėjimas</w:t>
                               </w:r>
                             </w:p>
                           </w:txbxContent>
@@ -14092,7 +14231,7 @@
           </mc:Choice>
           <mc:Fallback>
             <w:pict>
-              <v:group w14:anchorId="6D8E9125" id="Group 321" o:spid="_x0000_s1166" style="position:absolute;margin-left:0;margin-top:15.25pt;width:403.1pt;height:242.55pt;z-index:251747328;mso-position-horizontal:center;mso-position-horizontal-relative:margin;mso-width-relative:margin" coordsize="51196,30801" o:gfxdata="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">
+              <v:group w14:anchorId="2B8F34FA" id="Group 321" o:spid="_x0000_s1166" style="position:absolute;margin-left:0;margin-top:15.25pt;width:403.1pt;height:242.55pt;z-index:251747328;mso-position-horizontal:center;mso-position-horizontal-relative:margin;mso-width-relative:margin" coordsize="51196,30801" o:gfxdata="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">
                 <v:group id="Group 322" o:spid="_x0000_s1167" style="position:absolute;width:51196;height:29241" coordorigin="-1571" coordsize="51196,29241" o:gfxdata="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">
                   <v:group id="Group 323" o:spid="_x0000_s1168" style="position:absolute;left:-1571;width:39623;height:24955" coordorigin="-1571" coordsize="39624,24955" o:gfxdata="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">
                     <v:group id="Group 324" o:spid="_x0000_s1169" style="position:absolute;left:9334;width:28718;height:24955" coordsize="33254,24663" o:gfxdata="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">
@@ -14112,7 +14251,13 @@
                                   <w:rPr>
                                     <w:rFonts w:cs="Times New Roman"/>
                                   </w:rPr>
-                                  <w:t>Hamingo langas</w:t>
+                                  <w:t xml:space="preserve">Hamingo </w:t>
+                                </w:r>
+                                <w:r>
+                                  <w:rPr>
+                                    <w:rFonts w:cs="Times New Roman"/>
+                                  </w:rPr>
+                                  <w:t>langas</w:t>
                                 </w:r>
                               </w:p>
                             </w:txbxContent>
@@ -14160,7 +14305,10 @@
                                   <w:jc w:val="center"/>
                                 </w:pPr>
                                 <w:r>
-                                  <w:t>Garso suvienodinumas</w:t>
+                                  <w:t xml:space="preserve">Garso </w:t>
+                                </w:r>
+                                <w:r>
+                                  <w:t>suvienodinumas</w:t>
                                 </w:r>
                               </w:p>
                             </w:txbxContent>
@@ -14174,7 +14322,10 @@
                                   <w:jc w:val="center"/>
                                 </w:pPr>
                                 <w:r>
-                                  <w:t>Karnos filtro bankas</w:t>
+                                  <w:t xml:space="preserve">Karnos </w:t>
+                                </w:r>
+                                <w:r>
+                                  <w:t>filtro bankas</w:t>
                                 </w:r>
                               </w:p>
                               <w:p>
@@ -14204,7 +14355,10 @@
                         <w:txbxContent>
                           <w:p>
                             <w:r>
-                              <w:t>Kvantizuotas signalas</w:t>
+                              <w:t xml:space="preserve">Kvantizuotas </w:t>
+                            </w:r>
+                            <w:r>
+                              <w:t>signalas</w:t>
                             </w:r>
                           </w:p>
                         </w:txbxContent>
@@ -14230,7 +14384,10 @@
                       <w:txbxContent>
                         <w:p>
                           <w:r>
-                            <w:t>Percepciniai tiesiniai koeficientai</w:t>
+                            <w:t xml:space="preserve">Percepciniai </w:t>
+                          </w:r>
+                          <w:r>
+                            <w:t>tiesiniai koeficientai</w:t>
                           </w:r>
                         </w:p>
                       </w:txbxContent>
@@ -14248,7 +14405,10 @@
                           <w:jc w:val="center"/>
                         </w:pPr>
                         <w:r>
-                          <w:t>Tiesinis nuspėjimas</w:t>
+                          <w:t xml:space="preserve">Tiesinis </w:t>
+                        </w:r>
+                        <w:r>
+                          <w:t>nuspėjimas</w:t>
                         </w:r>
                       </w:p>
                     </w:txbxContent>
@@ -14406,12 +14566,12 @@
       </w:pPr>
       <w:r>
         <w:rPr>
-          <w:lang w:val="lt-LT"/>
+          <w:noProof/>
         </w:rPr>
         <mc:AlternateContent>
           <mc:Choice Requires="wps">
             <w:drawing>
-              <wp:anchor distT="0" distB="0" distL="114300" distR="114300" simplePos="0" relativeHeight="251745280" behindDoc="0" locked="0" layoutInCell="1" allowOverlap="1" wp14:anchorId="21B85AC8" wp14:editId="387F81E0">
+              <wp:anchor distT="0" distB="0" distL="114300" distR="114300" simplePos="0" relativeHeight="251745280" behindDoc="0" locked="0" layoutInCell="1" allowOverlap="1" wp14:anchorId="2A5B0903" wp14:editId="01757F93">
                 <wp:simplePos x="0" y="0"/>
                 <wp:positionH relativeFrom="margin">
                   <wp:align>center</wp:align>
@@ -14477,7 +14637,10 @@
                               <w:fldChar w:fldCharType="end"/>
                             </w:r>
                             <w:r>
-                              <w:t xml:space="preserve"> Percepcinio tiesinio prognozavimo modelis</w:t>
+                              <w:t xml:space="preserve"> </w:t>
+                            </w:r>
+                            <w:r>
+                              <w:t>Percepcinio tiesinio prognozavimo modelis</w:t>
                             </w:r>
                           </w:p>
                         </w:txbxContent>
@@ -14496,7 +14659,7 @@
           </mc:Choice>
           <mc:Fallback>
             <w:pict>
-              <v:shape w14:anchorId="21B85AC8" id="Text Box 320" o:spid="_x0000_s1186" type="#_x0000_t202" style="position:absolute;margin-left:0;margin-top:2.05pt;width:387.75pt;height:.05pt;z-index:251745280;visibility:visible;mso-wrap-style:square;mso-wrap-distance-left:9pt;mso-wrap-distance-top:0;mso-wrap-distance-right:9pt;mso-wrap-distance-bottom:0;mso-position-horizontal:center;mso-position-horizontal-relative:margin;mso-position-vertical:absolute;mso-position-vertical-relative:text;v-text-anchor:top" o:gfxdata="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" stroked="f">
+              <v:shape w14:anchorId="2A5B0903" id="Text Box 320" o:spid="_x0000_s1186" type="#_x0000_t202" style="position:absolute;margin-left:0;margin-top:2.05pt;width:387.75pt;height:.05pt;z-index:251745280;visibility:visible;mso-wrap-style:square;mso-wrap-distance-left:9pt;mso-wrap-distance-top:0;mso-wrap-distance-right:9pt;mso-wrap-distance-bottom:0;mso-position-horizontal:center;mso-position-horizontal-relative:margin;mso-position-vertical:absolute;mso-position-vertical-relative:text;v-text-anchor:top" o:gfxdata="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" stroked="f">
                 <v:textbox style="mso-fit-shape-to-text:t" inset="0,0,0,0">
                   <w:txbxContent>
                     <w:p>
@@ -14531,7 +14694,10 @@
                         <w:fldChar w:fldCharType="end"/>
                       </w:r>
                       <w:r>
-                        <w:t xml:space="preserve"> Percepcinio tiesinio prognozavimo modelis</w:t>
+                        <w:t xml:space="preserve"> </w:t>
+                      </w:r>
+                      <w:r>
+                        <w:t>Percepcinio tiesinio prognozavimo modelis</w:t>
                       </w:r>
                     </w:p>
                   </w:txbxContent>
@@ -16005,13 +16171,13 @@
       <w:r>
         <w:rPr>
           <w:rFonts w:eastAsiaTheme="minorEastAsia"/>
-          <w:szCs w:val="24"/>
-          <w:lang w:val="lt-LT"/>
+          <w:noProof/>
+          <w:szCs w:val="24"/>
         </w:rPr>
         <mc:AlternateContent>
           <mc:Choice Requires="wpg">
             <w:drawing>
-              <wp:anchor distT="0" distB="0" distL="114300" distR="114300" simplePos="0" relativeHeight="251700224" behindDoc="0" locked="0" layoutInCell="1" allowOverlap="1" wp14:anchorId="71E34A18" wp14:editId="379E72C1">
+              <wp:anchor distT="0" distB="0" distL="114300" distR="114300" simplePos="0" relativeHeight="251700224" behindDoc="0" locked="0" layoutInCell="1" allowOverlap="1" wp14:anchorId="13ABE8D2" wp14:editId="450F7F88">
                 <wp:simplePos x="0" y="0"/>
                 <wp:positionH relativeFrom="margin">
                   <wp:posOffset>261937</wp:posOffset>
@@ -16733,7 +16899,15 @@
                                   <w:sz w:val="24"/>
                                   <w:szCs w:val="24"/>
                                 </w:rPr>
-                                <w:t>Matomas sluoksnis</w:t>
+                                <w:t xml:space="preserve">Matomas </w:t>
+                              </w:r>
+                              <w:r>
+                                <w:rPr>
+                                  <w:rFonts w:ascii="Times New Roman" w:hAnsi="Times New Roman" w:cs="Times New Roman"/>
+                                  <w:sz w:val="24"/>
+                                  <w:szCs w:val="24"/>
+                                </w:rPr>
+                                <w:t>sluoksnis</w:t>
                               </w:r>
                             </w:p>
                           </w:txbxContent>
@@ -16779,7 +16953,15 @@
                                   <w:sz w:val="24"/>
                                   <w:szCs w:val="24"/>
                                 </w:rPr>
-                                <w:t>Paslėptas sluoksnis</w:t>
+                                <w:t xml:space="preserve">Paslėptas </w:t>
+                              </w:r>
+                              <w:r>
+                                <w:rPr>
+                                  <w:rFonts w:ascii="Times New Roman" w:hAnsi="Times New Roman" w:cs="Times New Roman"/>
+                                  <w:sz w:val="24"/>
+                                  <w:szCs w:val="24"/>
+                                </w:rPr>
+                                <w:t>sluoksnis</w:t>
                               </w:r>
                             </w:p>
                           </w:txbxContent>
@@ -16805,7 +16987,7 @@
           </mc:Choice>
           <mc:Fallback>
             <w:pict>
-              <v:group w14:anchorId="71E34A18" id="Group 115" o:spid="_x0000_s1187" style="position:absolute;left:0;text-align:left;margin-left:20.6pt;margin-top:.3pt;width:273.4pt;height:111.4pt;z-index:251700224;mso-position-horizontal-relative:margin;mso-width-relative:margin;mso-height-relative:margin" coordsize="45877,17145" o:gfxdata="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">
+              <v:group w14:anchorId="13ABE8D2" id="Group 115" o:spid="_x0000_s1187" style="position:absolute;left:0;text-align:left;margin-left:20.6pt;margin-top:.3pt;width:273.4pt;height:111.4pt;z-index:251700224;mso-position-horizontal-relative:margin;mso-width-relative:margin;mso-height-relative:margin" coordsize="45877,17145" o:gfxdata="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">
                 <v:group id="Group 112" o:spid="_x0000_s1188" style="position:absolute;width:31619;height:17145" coordsize="31619,17145" o:gfxdata="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">
                   <v:shape id="Straight Arrow Connector 102" o:spid="_x0000_s1189" type="#_x0000_t32" style="position:absolute;left:9048;top:5810;width:9906;height:5334;flip:x;visibility:visible;mso-wrap-style:square" o:connectortype="straight" o:gfxdata="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" strokecolor="black [3200]" strokeweight=".5pt">
                     <v:stroke endarrow="block" joinstyle="miter"/>
@@ -16890,7 +17072,15 @@
                             <w:sz w:val="24"/>
                             <w:szCs w:val="24"/>
                           </w:rPr>
-                          <w:t>Matomas sluoksnis</w:t>
+                          <w:t xml:space="preserve">Matomas </w:t>
+                        </w:r>
+                        <w:r>
+                          <w:rPr>
+                            <w:rFonts w:ascii="Times New Roman" w:hAnsi="Times New Roman" w:cs="Times New Roman"/>
+                            <w:sz w:val="24"/>
+                            <w:szCs w:val="24"/>
+                          </w:rPr>
+                          <w:t>sluoksnis</w:t>
                         </w:r>
                       </w:p>
                     </w:txbxContent>
@@ -16913,7 +17103,15 @@
                             <w:sz w:val="24"/>
                             <w:szCs w:val="24"/>
                           </w:rPr>
-                          <w:t>Paslėptas sluoksnis</w:t>
+                          <w:t xml:space="preserve">Paslėptas </w:t>
+                        </w:r>
+                        <w:r>
+                          <w:rPr>
+                            <w:rFonts w:ascii="Times New Roman" w:hAnsi="Times New Roman" w:cs="Times New Roman"/>
+                            <w:sz w:val="24"/>
+                            <w:szCs w:val="24"/>
+                          </w:rPr>
+                          <w:t>sluoksnis</w:t>
                         </w:r>
                       </w:p>
                     </w:txbxContent>
@@ -16939,12 +17137,12 @@
       </w:pPr>
       <w:r>
         <w:rPr>
-          <w:lang w:val="lt-LT"/>
+          <w:noProof/>
         </w:rPr>
         <mc:AlternateContent>
           <mc:Choice Requires="wps">
             <w:drawing>
-              <wp:anchor distT="0" distB="0" distL="114300" distR="114300" simplePos="0" relativeHeight="251702272" behindDoc="0" locked="0" layoutInCell="1" allowOverlap="1" wp14:anchorId="6D6467EB" wp14:editId="3FF38E7E">
+              <wp:anchor distT="0" distB="0" distL="114300" distR="114300" simplePos="0" relativeHeight="251702272" behindDoc="0" locked="0" layoutInCell="1" allowOverlap="1" wp14:anchorId="7E9C4F12" wp14:editId="4D9252C9">
                 <wp:simplePos x="0" y="0"/>
                 <wp:positionH relativeFrom="margin">
                   <wp:align>right</wp:align>
@@ -17010,7 +17208,10 @@
                               <w:fldChar w:fldCharType="end"/>
                             </w:r>
                             <w:r>
-                              <w:t xml:space="preserve"> Suvaržyta Bolcmano mašina</w:t>
+                              <w:t xml:space="preserve"> </w:t>
+                            </w:r>
+                            <w:r>
+                              <w:t>Suvaržyta Bolcmano mašina</w:t>
                             </w:r>
                           </w:p>
                         </w:txbxContent>
@@ -17032,7 +17233,7 @@
           </mc:Choice>
           <mc:Fallback>
             <w:pict>
-              <v:shape w14:anchorId="6D6467EB" id="Text Box 116" o:spid="_x0000_s1214" type="#_x0000_t202" style="position:absolute;left:0;text-align:left;margin-left:123.55pt;margin-top:17.3pt;width:174.75pt;height:.05pt;z-index:251702272;visibility:visible;mso-wrap-style:square;mso-width-percent:0;mso-wrap-distance-left:9pt;mso-wrap-distance-top:0;mso-wrap-distance-right:9pt;mso-wrap-distance-bottom:0;mso-position-horizontal:right;mso-position-horizontal-relative:margin;mso-position-vertical:absolute;mso-position-vertical-relative:text;mso-width-percent:0;mso-width-relative:margin;v-text-anchor:top" o:gfxdata="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" stroked="f">
+              <v:shape w14:anchorId="7E9C4F12" id="Text Box 116" o:spid="_x0000_s1214" type="#_x0000_t202" style="position:absolute;left:0;text-align:left;margin-left:123.55pt;margin-top:17.3pt;width:174.75pt;height:.05pt;z-index:251702272;visibility:visible;mso-wrap-style:square;mso-width-percent:0;mso-wrap-distance-left:9pt;mso-wrap-distance-top:0;mso-wrap-distance-right:9pt;mso-wrap-distance-bottom:0;mso-position-horizontal:right;mso-position-horizontal-relative:margin;mso-position-vertical:absolute;mso-position-vertical-relative:text;mso-width-percent:0;mso-width-relative:margin;v-text-anchor:top" o:gfxdata="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" stroked="f">
                 <v:textbox style="mso-fit-shape-to-text:t" inset="0,0,0,0">
                   <w:txbxContent>
                     <w:p>
@@ -17067,7 +17268,10 @@
                         <w:fldChar w:fldCharType="end"/>
                       </w:r>
                       <w:r>
-                        <w:t xml:space="preserve"> Suvaržyta Bolcmano mašina</w:t>
+                        <w:t xml:space="preserve"> </w:t>
+                      </w:r>
+                      <w:r>
+                        <w:t>Suvaržyta Bolcmano mašina</w:t>
                       </w:r>
                     </w:p>
                   </w:txbxContent>
@@ -17256,7 +17460,7 @@
         <w:pStyle w:val="Heading1"/>
         <w:spacing w:line="360" w:lineRule="auto"/>
       </w:pPr>
-      <w:bookmarkStart w:id="7" w:name="_Toc452997223"/>
+      <w:bookmarkStart w:id="7" w:name="_Toc453091620"/>
       <w:r>
         <w:t>Balso atpažinimas naudojantis rekurentiniais neuroniniais tinklais</w:t>
       </w:r>
@@ -17356,7 +17560,6 @@
       <w:pPr>
         <w:pStyle w:val="NoSpacing"/>
         <w:spacing w:line="360" w:lineRule="auto"/>
-        <w:ind w:firstLine="720"/>
         <w:rPr>
           <w:lang w:val="lt-LT"/>
         </w:rPr>
@@ -17366,38 +17569,19 @@
       <w:pPr>
         <w:pStyle w:val="NoSpacing"/>
         <w:spacing w:line="360" w:lineRule="auto"/>
-        <w:ind w:firstLine="720"/>
-        <w:rPr>
-          <w:lang w:val="lt-LT"/>
-        </w:rPr>
-      </w:pPr>
-    </w:p>
-    <w:p>
-      <w:pPr>
-        <w:pStyle w:val="NoSpacing"/>
-        <w:spacing w:line="360" w:lineRule="auto"/>
-        <w:ind w:firstLine="720"/>
-        <w:rPr>
-          <w:lang w:val="lt-LT"/>
-        </w:rPr>
-      </w:pPr>
-    </w:p>
-    <w:p>
-      <w:pPr>
-        <w:pStyle w:val="NoSpacing"/>
-        <w:spacing w:line="360" w:lineRule="auto"/>
-        <w:rPr>
-          <w:lang w:val="lt-LT"/>
-        </w:rPr>
-      </w:pPr>
-      <w:r>
-        <w:rPr>
-          <w:lang w:val="lt-LT"/>
-        </w:rPr>
+        <w:rPr>
+          <w:lang w:val="lt-LT"/>
+        </w:rPr>
+      </w:pPr>
+      <w:r>
+        <w:rPr>
+          <w:noProof/>
+        </w:rPr>
+        <w:lastRenderedPageBreak/>
         <mc:AlternateContent>
           <mc:Choice Requires="wpg">
             <w:drawing>
-              <wp:anchor distT="0" distB="0" distL="114300" distR="114300" simplePos="0" relativeHeight="251735040" behindDoc="0" locked="0" layoutInCell="1" allowOverlap="1" wp14:anchorId="58CA8FE1" wp14:editId="6DFE8B05">
+              <wp:anchor distT="0" distB="0" distL="114300" distR="114300" simplePos="0" relativeHeight="251735040" behindDoc="0" locked="0" layoutInCell="1" allowOverlap="1" wp14:anchorId="017EBC92" wp14:editId="7614CE74">
                 <wp:simplePos x="0" y="0"/>
                 <wp:positionH relativeFrom="column">
                   <wp:posOffset>357187</wp:posOffset>
@@ -18887,7 +19071,7 @@
           </mc:Choice>
           <mc:Fallback>
             <w:pict>
-              <v:group w14:anchorId="58CA8FE1" id="Group 298" o:spid="_x0000_s1215" style="position:absolute;margin-left:28.1pt;margin-top:.25pt;width:400.15pt;height:134.95pt;z-index:251735040;mso-width-relative:margin;mso-height-relative:margin" coordsize="50815,17141" o:gfxdata="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">
+              <v:group w14:anchorId="017EBC92" id="Group 298" o:spid="_x0000_s1215" style="position:absolute;margin-left:28.1pt;margin-top:.25pt;width:400.15pt;height:134.95pt;z-index:251735040;mso-width-relative:margin;mso-height-relative:margin" coordsize="50815,17141" o:gfxdata="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">
                 <v:group id="Group 199" o:spid="_x0000_s1216" style="position:absolute;left:16764;width:4572;height:17094" coordorigin="1762" coordsize="4572,17094" o:gfxdata="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">
                   <v:shape id="Text Box 200" o:spid="_x0000_s1217" type="#_x0000_t202" style="position:absolute;left:2476;width:3096;height:2809;visibility:visible;mso-wrap-style:square;v-text-anchor:top" o:gfxdata="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" fillcolor="white [3201]" stroked="f" strokeweight=".5pt">
                     <v:textbox>
@@ -19335,12 +19519,12 @@
       </w:pPr>
       <w:r>
         <w:rPr>
-          <w:lang w:val="lt-LT"/>
+          <w:noProof/>
         </w:rPr>
         <mc:AlternateContent>
           <mc:Choice Requires="wps">
             <w:drawing>
-              <wp:anchor distT="0" distB="0" distL="114300" distR="114300" simplePos="0" relativeHeight="251737088" behindDoc="0" locked="0" layoutInCell="1" allowOverlap="1" wp14:anchorId="4F44C20A" wp14:editId="1BD4E2C2">
+              <wp:anchor distT="0" distB="0" distL="114300" distR="114300" simplePos="0" relativeHeight="251737088" behindDoc="0" locked="0" layoutInCell="1" allowOverlap="1" wp14:anchorId="174138CC" wp14:editId="3C2CA47B">
                 <wp:simplePos x="0" y="0"/>
                 <wp:positionH relativeFrom="column">
                   <wp:posOffset>232410</wp:posOffset>
@@ -19425,7 +19609,7 @@
           </mc:Choice>
           <mc:Fallback>
             <w:pict>
-              <v:shape w14:anchorId="4F44C20A" id="Text Box 299" o:spid="_x0000_s1268" type="#_x0000_t202" style="position:absolute;margin-left:18.3pt;margin-top:.6pt;width:400.1pt;height:.05pt;z-index:251737088;visibility:visible;mso-wrap-style:square;mso-wrap-distance-left:9pt;mso-wrap-distance-top:0;mso-wrap-distance-right:9pt;mso-wrap-distance-bottom:0;mso-position-horizontal:absolute;mso-position-horizontal-relative:text;mso-position-vertical:absolute;mso-position-vertical-relative:text;v-text-anchor:top" o:gfxdata="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" stroked="f">
+              <v:shape w14:anchorId="174138CC" id="Text Box 299" o:spid="_x0000_s1268" type="#_x0000_t202" style="position:absolute;margin-left:18.3pt;margin-top:.6pt;width:400.1pt;height:.05pt;z-index:251737088;visibility:visible;mso-wrap-style:square;mso-wrap-distance-left:9pt;mso-wrap-distance-top:0;mso-wrap-distance-right:9pt;mso-wrap-distance-bottom:0;mso-position-horizontal:absolute;mso-position-horizontal-relative:text;mso-position-vertical:absolute;mso-position-vertical-relative:text;v-text-anchor:top" o:gfxdata="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" stroked="f">
                 <v:textbox style="mso-fit-shape-to-text:t" inset="0,0,0,0">
                   <w:txbxContent>
                     <w:p>
@@ -19563,7 +19747,7 @@
           <w:lang w:val="lt-LT"/>
         </w:rPr>
         <w:pict>
-          <v:shape id="_x0000_i1026" type="#_x0000_t75" style="width:390.75pt;height:171pt">
+          <v:shape id="_x0000_i1026" type="#_x0000_t75" style="width:390.7pt;height:170.9pt">
             <v:imagedata r:id="rId11" o:title="LSTM"/>
           </v:shape>
         </w:pict>
@@ -19628,26 +19812,32 @@
         <w:rPr>
           <w:lang w:val="lt-LT"/>
         </w:rPr>
+        <w:t xml:space="preserve">Iš </w:t>
+      </w:r>
+      <w:r>
+        <w:rPr>
+          <w:lang w:val="lt-LT"/>
+        </w:rPr>
+        <w:t>8</w:t>
+      </w:r>
+      <w:r>
+        <w:rPr>
+          <w:lang w:val="lt-LT"/>
+        </w:rPr>
+        <w:t xml:space="preserve"> – o paveikslo matome, kaip atrodo ilga trumpalaikės atminties ląstelė. Ji yra sudaryta iš keturių pagrindinių elementų. Įvesties </w:t>
+      </w:r>
+      <w:r>
+        <w:rPr>
+          <w:lang w:val="lt-LT"/>
+        </w:rPr>
+        <w:t xml:space="preserve">vartų, kurie gali leisti ar blokuoti ateinančiam signalui </w:t>
+      </w:r>
+      <w:r>
+        <w:rPr>
+          <w:lang w:val="lt-LT"/>
+        </w:rPr>
         <w:lastRenderedPageBreak/>
-        <w:t xml:space="preserve">Iš </w:t>
-      </w:r>
-      <w:r>
-        <w:rPr>
-          <w:lang w:val="lt-LT"/>
-        </w:rPr>
-        <w:t>8</w:t>
-      </w:r>
-      <w:r>
-        <w:rPr>
-          <w:lang w:val="lt-LT"/>
-        </w:rPr>
-        <w:t xml:space="preserve"> – o paveikslo matome, kaip atrodo ilga trumpalaikės atminties ląstelė. Ji yra sudaryta iš keturių pagrindinių elementų. Įvesties </w:t>
-      </w:r>
-      <w:r>
-        <w:rPr>
-          <w:lang w:val="lt-LT"/>
-        </w:rPr>
-        <w:t>vartų, kurie gali leisti ar blokuoti ateinančiam signalui keisti atminties ląstelės būseną. N</w:t>
+        <w:t>keisti atminties ląstelės būseną. N</w:t>
       </w:r>
       <w:r>
         <w:rPr>
@@ -21840,7 +22030,6 @@
           <w:rFonts w:eastAsiaTheme="minorEastAsia"/>
           <w:lang w:val="lt-LT"/>
         </w:rPr>
-        <w:lastRenderedPageBreak/>
         <w:t xml:space="preserve">Čia </w:t>
       </w:r>
       <m:oMath>
@@ -22398,6 +22587,7 @@
         <w:rPr>
           <w:lang w:val="lt-LT"/>
         </w:rPr>
+        <w:lastRenderedPageBreak/>
         <w:t>Taigi, trumpai susipažinę su ilga trum</w:t>
       </w:r>
       <w:r>
@@ -22505,12 +22695,12 @@
       </w:pPr>
       <w:r>
         <w:rPr>
-          <w:lang w:val="lt-LT"/>
+          <w:noProof/>
         </w:rPr>
         <mc:AlternateContent>
           <mc:Choice Requires="wpg">
             <w:drawing>
-              <wp:anchor distT="0" distB="0" distL="114300" distR="114300" simplePos="0" relativeHeight="251739136" behindDoc="0" locked="0" layoutInCell="1" allowOverlap="1" wp14:anchorId="6BB5910C" wp14:editId="2F8A7D02">
+              <wp:anchor distT="0" distB="0" distL="114300" distR="114300" simplePos="0" relativeHeight="251739136" behindDoc="0" locked="0" layoutInCell="1" allowOverlap="1" wp14:anchorId="17AEC945" wp14:editId="276C1397">
                 <wp:simplePos x="0" y="0"/>
                 <wp:positionH relativeFrom="margin">
                   <wp:posOffset>1875473</wp:posOffset>
@@ -22992,7 +23182,7 @@
           </mc:Choice>
           <mc:Fallback>
             <w:pict>
-              <v:group w14:anchorId="6BB5910C" id="Group 118" o:spid="_x0000_s1269" style="position:absolute;left:0;text-align:left;margin-left:147.7pt;margin-top:9pt;width:87.75pt;height:151.15pt;z-index:251739136;mso-position-horizontal-relative:margin;mso-width-relative:margin;mso-height-relative:margin" coordsize="25292,45910" o:gfxdata="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">
+              <v:group w14:anchorId="17AEC945" id="Group 118" o:spid="_x0000_s1269" style="position:absolute;left:0;text-align:left;margin-left:147.7pt;margin-top:9pt;width:87.75pt;height:151.15pt;z-index:251739136;mso-position-horizontal-relative:margin;mso-width-relative:margin;mso-height-relative:margin" coordsize="25292,45910" o:gfxdata="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">
                 <v:rect id="Rectangle 120" o:spid="_x0000_s1270" style="position:absolute;width:21907;height:7334;visibility:visible;mso-wrap-style:square;v-text-anchor:middle" o:gfxdata="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" fillcolor="white [3201]" strokecolor="black [3200]" strokeweight="1pt">
                   <v:textbox>
                     <w:txbxContent>
@@ -23162,12 +23352,12 @@
       </w:pPr>
       <w:r>
         <w:rPr>
-          <w:lang w:val="lt-LT"/>
+          <w:noProof/>
         </w:rPr>
         <mc:AlternateContent>
           <mc:Choice Requires="wps">
             <w:drawing>
-              <wp:anchor distT="0" distB="0" distL="114300" distR="114300" simplePos="0" relativeHeight="251741184" behindDoc="0" locked="0" layoutInCell="1" allowOverlap="1" wp14:anchorId="6EEA951C" wp14:editId="386735C7">
+              <wp:anchor distT="0" distB="0" distL="114300" distR="114300" simplePos="0" relativeHeight="251741184" behindDoc="0" locked="0" layoutInCell="1" allowOverlap="1" wp14:anchorId="7838522E" wp14:editId="23B5B61C">
                 <wp:simplePos x="0" y="0"/>
                 <wp:positionH relativeFrom="column">
                   <wp:posOffset>3218180</wp:posOffset>
@@ -23232,7 +23422,10 @@
                               <w:fldChar w:fldCharType="end"/>
                             </w:r>
                             <w:r>
-                              <w:t xml:space="preserve"> Gili ilgos trumpalaikės atminties architektūra</w:t>
+                              <w:t xml:space="preserve"> </w:t>
+                            </w:r>
+                            <w:r>
+                              <w:t>Gili ilgos trumpalaikės atminties architektūra</w:t>
                             </w:r>
                           </w:p>
                         </w:txbxContent>
@@ -23254,7 +23447,7 @@
           </mc:Choice>
           <mc:Fallback>
             <w:pict>
-              <v:shape w14:anchorId="6EEA951C" id="Text Box 301" o:spid="_x0000_s1281" type="#_x0000_t202" style="position:absolute;left:0;text-align:left;margin-left:253.4pt;margin-top:.45pt;width:126.35pt;height:.05pt;z-index:251741184;visibility:visible;mso-wrap-style:square;mso-width-percent:0;mso-wrap-distance-left:9pt;mso-wrap-distance-top:0;mso-wrap-distance-right:9pt;mso-wrap-distance-bottom:0;mso-position-horizontal:absolute;mso-position-horizontal-relative:text;mso-position-vertical:absolute;mso-position-vertical-relative:text;mso-width-percent:0;mso-width-relative:margin;v-text-anchor:top" o:gfxdata="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" stroked="f">
+              <v:shape w14:anchorId="7838522E" id="Text Box 301" o:spid="_x0000_s1281" type="#_x0000_t202" style="position:absolute;left:0;text-align:left;margin-left:253.4pt;margin-top:.45pt;width:126.35pt;height:.05pt;z-index:251741184;visibility:visible;mso-wrap-style:square;mso-width-percent:0;mso-wrap-distance-left:9pt;mso-wrap-distance-top:0;mso-wrap-distance-right:9pt;mso-wrap-distance-bottom:0;mso-position-horizontal:absolute;mso-position-horizontal-relative:text;mso-position-vertical:absolute;mso-position-vertical-relative:text;mso-width-percent:0;mso-width-relative:margin;v-text-anchor:top" o:gfxdata="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" stroked="f">
                 <v:textbox style="mso-fit-shape-to-text:t" inset="0,0,0,0">
                   <w:txbxContent>
                     <w:p>
@@ -23288,7 +23481,10 @@
                         <w:fldChar w:fldCharType="end"/>
                       </w:r>
                       <w:r>
-                        <w:t xml:space="preserve"> Gili ilgos trumpalaikės atminties architektūra</w:t>
+                        <w:t xml:space="preserve"> </w:t>
+                      </w:r>
+                      <w:r>
+                        <w:t>Gili ilgos trumpalaikės atminties architektūra</w:t>
                       </w:r>
                     </w:p>
                   </w:txbxContent>
@@ -23409,7 +23605,6 @@
           <w:szCs w:val="24"/>
           <w:lang w:val="lt-LT"/>
         </w:rPr>
-        <w:lastRenderedPageBreak/>
         <w:t>Padaliname signalą į mažus kadrus.</w:t>
       </w:r>
     </w:p>
@@ -23456,6 +23651,7 @@
           <w:szCs w:val="24"/>
           <w:lang w:val="lt-LT"/>
         </w:rPr>
+        <w:lastRenderedPageBreak/>
         <w:t>Pritaikyti Melo filtro banką kiekvienam galios spektrui ir sudėti energijas kiekviename filtre.</w:t>
       </w:r>
     </w:p>
@@ -23601,7 +23797,7 @@
         <w:pStyle w:val="Heading1"/>
         <w:spacing w:line="360" w:lineRule="auto"/>
       </w:pPr>
-      <w:bookmarkStart w:id="8" w:name="_Toc452997224"/>
+      <w:bookmarkStart w:id="8" w:name="_Toc453091621"/>
       <w:r>
         <w:t>Trijų</w:t>
       </w:r>
@@ -23664,7 +23860,7 @@
         <w:pStyle w:val="Heading2"/>
         <w:spacing w:line="360" w:lineRule="auto"/>
       </w:pPr>
-      <w:bookmarkStart w:id="9" w:name="_Toc452997225"/>
+      <w:bookmarkStart w:id="9" w:name="_Toc453091622"/>
       <w:r>
         <w:t>Architektūra</w:t>
       </w:r>
@@ -23762,7 +23958,7 @@
           <w:rFonts w:ascii="Times New Roman" w:hAnsi="Times New Roman" w:cs="Times New Roman"/>
           <w:sz w:val="24"/>
         </w:rPr>
-        <w:t xml:space="preserve">. Giliuose </w:t>
+        <w:t xml:space="preserve">. Giliuose neuroniniuose tinkluose sluoksniai yra sujungti taip, kad duomenys keliautų į įvesties sluoksnį, tada eitu per n paslėptų sluoksnių ir išeitų į išvesties sluosknį. Giliuose įsitikinimo tinkluose, </w:t>
       </w:r>
       <w:r>
         <w:rPr>
@@ -23770,7 +23966,7 @@
           <w:sz w:val="24"/>
         </w:rPr>
         <w:lastRenderedPageBreak/>
-        <w:t>neuroniniuose tinkluose sluoksniai yra sujungti taip, kad duomenys keliautų į įvesties sluoksnį, tada eitu per n paslėptų sluoksnių ir išeitų į išvesties sluosknį. Giliuose įsitikinimo tinkluose, sluoksniai tai yra suvaržytos Bolcmano mašinos, kur pirmos dvi yra būtinai sujungtos taip, kad duomenys galėtų keliauti pirmyn ir atgal, o toliau duomenys keliauja žemyn tinklu, tačiau gali būti padarytos jungtys, kad ir kiti sluoksniai bendrautų tarpusavyje abiem kriptymis. Gilios ilgos trumpalaikės atminties tinkluose, sluoksnis – tai ilgos trumpalaikės atminties ląstelė, kurioje yra neuronas turintis rekurentinę jungtį su savimi. Jeigu išskleistumę ląstelę, gautume gilaus neuroninio tinklo</w:t>
+        <w:t>sluoksniai tai yra suvaržytos Bolcmano mašinos, kur pirmos dvi yra būtinai sujungtos taip, kad duomenys galėtų keliauti pirmyn ir atgal, o toliau duomenys keliauja žemyn tinklu, tačiau gali būti padarytos jungtys, kad ir kiti sluoksniai bendrautų tarpusavyje abiem kriptymis. Gilios ilgos trumpalaikės atminties tinkluose, sluoksnis – tai ilgos trumpalaikės atminties ląstelė, kurioje yra neuronas turintis rekurentinę jungtį su savimi. Jeigu išskleistumę ląstelę, gautume gilaus neuroninio tinklo</w:t>
       </w:r>
       <w:r>
         <w:rPr>
@@ -23806,7 +24002,7 @@
         <w:pStyle w:val="Heading2"/>
         <w:spacing w:line="360" w:lineRule="auto"/>
       </w:pPr>
-      <w:bookmarkStart w:id="10" w:name="_Toc452997226"/>
+      <w:bookmarkStart w:id="10" w:name="_Toc453091623"/>
       <w:r>
         <w:t>Kalbėtojo reprezentacija</w:t>
       </w:r>
@@ -23914,9 +24110,8 @@
         <w:pStyle w:val="Heading2"/>
         <w:spacing w:line="360" w:lineRule="auto"/>
       </w:pPr>
-      <w:bookmarkStart w:id="11" w:name="_Toc452997227"/>
-      <w:r>
-        <w:lastRenderedPageBreak/>
+      <w:bookmarkStart w:id="11" w:name="_Toc453091624"/>
+      <w:r>
         <w:t xml:space="preserve">Triukšmo </w:t>
       </w:r>
       <w:r>
@@ -23938,6 +24133,7 @@
           <w:rFonts w:ascii="Times New Roman" w:hAnsi="Times New Roman" w:cs="Times New Roman"/>
           <w:sz w:val="24"/>
         </w:rPr>
+        <w:lastRenderedPageBreak/>
         <w:tab/>
         <w:t>Triukšmo vengimas yra labai svarbi funkcija, norint atlikti kokybišką balso atpažinimo sistemą. Tiek testavimo metu, tiek apmokymo metu, yra paduodami garso įrašai, kuriuose girdisi ne tik pats kalbėtojas, bet ir šalia einančio asmens žingsiai arba telefono skambutis. Pašalinių garsų gali būti įvairių, todėl aprašytuose trijuose tinkluose yra norima išvengti pašalinių garsų, kad kalbėtojas būtų atpažintas tik iš savo balso, o ne ir iš už durų stovinčio draugo telefono skambučio melodijos. Kaip buvo minėta anksčiau iš [6] straipsnio</w:t>
       </w:r>
@@ -24062,7 +24258,7 @@
           <w:rFonts w:ascii="Times New Roman" w:hAnsi="Times New Roman" w:cs="Times New Roman"/>
           <w:sz w:val="24"/>
         </w:rPr>
-        <w:t xml:space="preserve">. Straipsnyje buvo atliktas tyrimas, kur buvo bandomos suvaržytos ir tvirtos Bolcmano mašinos garso mažinimo teste. Tyrimai parodė, kad </w:t>
+        <w:t xml:space="preserve">. Straipsnyje buvo atliktas tyrimas, kur buvo bandomos suvaržytos ir tvirtos Bolcmano mašinos garso mažinimo teste. Tyrimai parodė, kad tvirtos Bolcmano mašinos pašalina 2 – 3 decibelais daugiau pašalinių garsų. Nors tokie rezultatai ir neskamba ispūdingai, tačiau tvirtos Bolcmano mašinos yra efektyvesnės nei tradicinės. </w:t>
       </w:r>
       <w:r>
         <w:rPr>
@@ -24070,7 +24266,7 @@
           <w:sz w:val="24"/>
         </w:rPr>
         <w:lastRenderedPageBreak/>
-        <w:t>tvirtos Bolcmano mašinos pašalina 2 – 3 decibelais daugiau pašalinių garsų. Nors tokie rezultatai ir neskamba ispūdingai, tačiau tvirtos Bolcmano mašinos yra efektyvesnės nei tradicinės. Beabejo yra ir daugiau būdų, kaip modifikuoti tinklą ir padaryti jį atsparesniu triukšmui, tačiau iš to ką aprašėmė, apie tai, kokius tinklus naudosime, tvirtai galime teigti, kad norint didesnio atsparumo triukšmui, geriau naudoti gilius neuroninius tnklus.</w:t>
+        <w:t>Beabejo yra ir daugiau būdų, kaip modifikuoti tinklą ir padaryti jį atsparesniu triukšmui, tačiau iš to ką aprašėmė, apie tai, kokius tinklus naudosime, tvirtai galime teigti, kad norint didesnio atsparumo triukšmui, geriau naudoti gilius neuroninius tnklus.</w:t>
       </w:r>
     </w:p>
     <w:p>
@@ -24089,7 +24285,7 @@
         <w:pStyle w:val="Heading2"/>
         <w:spacing w:line="360" w:lineRule="auto"/>
       </w:pPr>
-      <w:bookmarkStart w:id="12" w:name="_Toc452997228"/>
+      <w:bookmarkStart w:id="12" w:name="_Toc453091625"/>
       <w:r>
         <w:t>Apmokymo greitis</w:t>
       </w:r>
@@ -24140,10 +24336,19 @@
     </w:p>
     <w:p>
       <w:pPr>
+        <w:pStyle w:val="NoSpacing"/>
+        <w:spacing w:line="360" w:lineRule="auto"/>
+        <w:rPr>
+          <w:lang w:val="lt-LT"/>
+        </w:rPr>
+      </w:pPr>
+    </w:p>
+    <w:p>
+      <w:pPr>
         <w:pStyle w:val="Heading2"/>
         <w:spacing w:line="360" w:lineRule="auto"/>
       </w:pPr>
-      <w:bookmarkStart w:id="13" w:name="_Toc452997229"/>
+      <w:bookmarkStart w:id="13" w:name="_Toc453091626"/>
       <w:r>
         <w:t>Atpažinimo kokybė priklausanti nuo frazės trukmės</w:t>
       </w:r>
@@ -24187,15 +24392,7 @@
           <w:rFonts w:ascii="Times New Roman" w:hAnsi="Times New Roman" w:cs="Times New Roman"/>
           <w:sz w:val="24"/>
         </w:rPr>
-        <w:t xml:space="preserve"> Balso atpažinimui, priklausomam ir nepriklausomam nuo pasakyto teksto, dažniausiai naudojami tokie kalbos vienetai, kaip balsiai, priebalsiai ar skiemenys. </w:t>
-      </w:r>
-      <w:r>
-        <w:rPr>
-          <w:rFonts w:ascii="Times New Roman" w:hAnsi="Times New Roman" w:cs="Times New Roman"/>
-          <w:sz w:val="24"/>
-        </w:rPr>
-        <w:lastRenderedPageBreak/>
-        <w:t>Remiantis moksliniu darbu</w:t>
+        <w:t xml:space="preserve"> Balso atpažinimui, priklausomam ir nepriklausomam nuo pasakyto teksto, dažniausiai naudojami tokie kalbos vienetai, kaip balsiai, priebalsiai ar skiemenys. Remiantis moksliniu darbu</w:t>
       </w:r>
       <w:r>
         <w:rPr>
@@ -24210,7 +24407,15 @@
           <w:rFonts w:ascii="Times New Roman" w:hAnsi="Times New Roman" w:cs="Times New Roman"/>
           <w:sz w:val="24"/>
         </w:rPr>
-        <w:t>, kuriame buvo atliktas tyrimas, kur buvo stebėta, kaip kinta sistemos</w:t>
+        <w:t xml:space="preserve">, kuriame buvo atliktas tyrimas, kur buvo stebėta, kaip kinta </w:t>
+      </w:r>
+      <w:r>
+        <w:rPr>
+          <w:rFonts w:ascii="Times New Roman" w:hAnsi="Times New Roman" w:cs="Times New Roman"/>
+          <w:sz w:val="24"/>
+        </w:rPr>
+        <w:lastRenderedPageBreak/>
+        <w:t>sistemos</w:t>
       </w:r>
       <w:r>
         <w:rPr>
@@ -24403,29 +24608,161 @@
         <w:pStyle w:val="Heading1"/>
         <w:spacing w:line="360" w:lineRule="auto"/>
       </w:pPr>
-      <w:bookmarkStart w:id="14" w:name="_Toc452997231"/>
+      <w:bookmarkStart w:id="14" w:name="_Toc453091627"/>
       <w:r>
         <w:t>Išvada</w:t>
       </w:r>
       <w:bookmarkEnd w:id="14"/>
+    </w:p>
+    <w:p>
+      <w:pPr>
+        <w:pStyle w:val="NoSpacing"/>
+        <w:spacing w:line="360" w:lineRule="auto"/>
+        <w:rPr>
+          <w:rFonts w:cs="Times New Roman"/>
+          <w:lang w:val="lt-LT"/>
+        </w:rPr>
+      </w:pPr>
+      <w:r>
+        <w:tab/>
+      </w:r>
+      <w:r>
+        <w:rPr>
+          <w:lang w:val="lt-LT"/>
+        </w:rPr>
+        <w:t xml:space="preserve">Aprašę tris skirtingas balso atpažinimo sistemas ir palyginę jas, galime trumpai viską apibendrinti. Gilių neuroninių tinklų architektūra yra sudaryti iš trijų skirtingų sluoksnių, įvesties, paslėptų ir išvesties, kuriuose yra dirbtiniai neuronai. Įvesties sluoksnis yra skirtas apdoroti garso įrašus, juos pavesrsti į filtro banko energijas ir siūsti į paslėptus sluoksnius, kur yra atliekamos atitinkamos funkcijos, kad iš energijų būtų išgautas d – vektorius. </w:t>
+      </w:r>
+      <w:r>
+        <w:rPr>
+          <w:lang w:val="lt-LT"/>
+        </w:rPr>
+        <w:t xml:space="preserve">Išvesties sluoksnis yra skirtas duomenų palyginimui ir rezultato išvedimui, t.y. kalbėtojo tapatybė. Toliau kalbėjome apie gilaus įsitikinimo tinklus, kur kiekvienas sluoksnis yra suvaržyta Bolcmano mašina ir pirmi du sluoksniai yra sujungti taip, kad galėtu komunikuoti tarpusavyje abiem kriptymis. Giliuose įsitikinimo tinkluose naudojome i – vektorių, kaip kalbėtojo reprezentaciją, kuris nuo d – vektoriaus skiriasi tuom, kad naudojant i – vektorių, tinklo mokymas yra nekontroliuojamas, kadangi duomenys būna nesužymėti. Taip pat kalbėjome apie rekurentinių neuroninių tinklų klasę, gilius ilgos trumpalaikės atminties architektūrą, kur paslėptas sluoksnis yra ilgos trumpalaikės atminties blokas, kuris savyje turi įvesties, išvesties, užmiršties vartus ir rekurentinę jungtį. Šiame bloke įvesties ir išvesties vartai kontroliuoja atitinkamai ar įleisti </w:t>
+      </w:r>
+      <w:r>
+        <w:rPr>
+          <w:lang w:val="lt-LT"/>
+        </w:rPr>
+        <w:lastRenderedPageBreak/>
+        <w:t>duomenis ir ar leisti išeiti duomenims į kitą bloką. Užmiršties vartai kontroliuoja, ką neuronui atsiminti ir ką pamiršti, o rekurentinę jungtį, kad būtų papraščiau galima išskleisti taip, kad gautusi vienas po kito sujungti neuronai, kad yra panašu į giliu neuroniniu tinklų architektūrą. Apibendrinimo dalyje mes aptarėme s</w:t>
+      </w:r>
+      <w:r>
+        <w:rPr>
+          <w:lang w:val="lt-LT"/>
+        </w:rPr>
+        <w:t xml:space="preserve">kirtumus tarp šių dviejų sistemų. Buvo atsižvelgta į naudojamą kalbėtojo reprezentaciją, apmokymo greitį, atpažinimo tikslumą priklausantį nuo duoto įrašo ilgio, architektūrą, triukšmo vengimo patikimumą. Buvo nustatyta, kad legnviausia yra suprasti ir padaryti gilių neuroninių tinklų sistemą, taip pat, kad gilių neuroninių tinklų sistemą yra lengviau apmokyti ir ji yra labiau atspari pašaliniam triukšmui nei ilgos trumpalaikės atminties sistema. Kas be ko, remiantis pora jau kitų asmenų atliktais tyrimais, buvo išsiaiškinta, kad paduodant ilgesnį garso įrašą, sistema atpažins kalbėtoją lengviau ir tiksliau. Taip pat pasidarė aišku, kad d – vektorius yra efektyvesnis nei i – vektorius naudojant kalbėjoto reprezentacijai, nes d – vektorius </w:t>
+      </w:r>
+      <w:r>
+        <w:rPr>
+          <w:rFonts w:cs="Times New Roman"/>
+          <w:lang w:val="lt-LT"/>
+        </w:rPr>
+        <w:t>yra diskriminuojantis vektorius, kuris reprezentuoja kalbėtojus išmesdamas nereikalingus garso fragmentus pavyzdžiui pašalinius balsus ar triukšmą. Taip pat d – vektorius yra lokalių kalbėtojų reprezentacija, kuri naudoja tik lokalų kontekstą, taigi dėl to d – vektorius gali būti nuspėjamas iš labai trumpų garso įrašų.</w:t>
+      </w:r>
+      <w:r>
+        <w:rPr>
+          <w:rFonts w:cs="Times New Roman"/>
+          <w:lang w:val="lt-LT"/>
+        </w:rPr>
+        <w:t xml:space="preserve"> Ties apmokymo greičiu gilūs neuroniai tinklai nugali tiek ilgos trumpalaikės atminties, tiek gilaus įsitikinimo tinklų sistemas. Iš palyginimų atrodo taip, kad gilūs neuroniai tinklai yra geriausias būdas atpažinti kalbėtoją iš balso, tačiau šiame darbe, buvo aprašyti tradicinės, paprastos sistemos</w:t>
+      </w:r>
+      <w:r>
+        <w:rPr>
+          <w:rFonts w:cs="Times New Roman"/>
+          <w:lang w:val="lt-LT"/>
+        </w:rPr>
+        <w:t>.</w:t>
+      </w:r>
+    </w:p>
+    <w:p>
+      <w:pPr>
+        <w:pStyle w:val="NoSpacing"/>
+        <w:spacing w:line="360" w:lineRule="auto"/>
+        <w:rPr>
+          <w:rFonts w:cs="Times New Roman"/>
+          <w:lang w:val="lt-LT"/>
+        </w:rPr>
+      </w:pPr>
+      <w:r>
+        <w:rPr>
+          <w:rFonts w:cs="Times New Roman"/>
+          <w:lang w:val="lt-LT"/>
+        </w:rPr>
+        <w:tab/>
+        <w:t xml:space="preserve">Mano manymų iš visų, šiame darbe aprašytų, sistemų, geriausia yra gili ilgos trumpalaikės atminties Sistema, vien dėl to, kad ji yra efektyvesnė už gilių neuroninų tinklų ir gilaus įsitikinimo tinklų sistemas, dėl savo sudėtingos neuronų architektūros, nepaisant to, kad ją apmokyti reikia daugiau laiko, nei kitas dvi sistemas. Taip pat ilgos trumpalaikės atminties sistema išsprendžia ilgalaikės priklausomybės problem. Tai reiškia, kad tinklas gali nuspėti, kas bus toliau, remiantis praeities įvykiais. </w:t>
+      </w:r>
+    </w:p>
+    <w:p>
+      <w:pPr>
+        <w:pStyle w:val="NoSpacing"/>
+        <w:spacing w:line="360" w:lineRule="auto"/>
+        <w:rPr>
+          <w:lang w:val="lt-LT"/>
+        </w:rPr>
+      </w:pPr>
     </w:p>
     <w:p>
       <w:pPr>
         <w:pStyle w:val="Heading1"/>
         <w:spacing w:line="360" w:lineRule="auto"/>
       </w:pPr>
-      <w:bookmarkStart w:id="15" w:name="_Toc452997232"/>
+      <w:bookmarkStart w:id="15" w:name="_Toc453091628"/>
       <w:r>
         <w:t>Ateities darbai</w:t>
       </w:r>
       <w:bookmarkEnd w:id="15"/>
+    </w:p>
+    <w:p>
+      <w:pPr>
+        <w:pStyle w:val="NoSpacing"/>
+        <w:spacing w:line="360" w:lineRule="auto"/>
+        <w:rPr>
+          <w:lang w:val="lt-LT"/>
+        </w:rPr>
+      </w:pPr>
+      <w:r>
+        <w:tab/>
+      </w:r>
+      <w:r>
+        <w:rPr>
+          <w:lang w:val="lt-LT"/>
+        </w:rPr>
+        <w:t>Nors šis darbas yra mano pirmas, tačiau jis nėra paskutinis. Ketvirto kurso pirmame semestre</w:t>
+      </w:r>
+      <w:r>
+        <w:rPr>
+          <w:lang w:val="lt-LT"/>
+        </w:rPr>
+        <w:t xml:space="preserve"> atlikinėsiu tyrimą. Tyrimo tikslas bus, panaudoti, jau esamą gilų ilgos trumpalaikės atminties tinklą ir keičiant įvairiausius kintamuosius stebėti, kaip kinta apmokymo greitis, bei </w:t>
+      </w:r>
+      <w:r>
+        <w:rPr>
+          <w:lang w:val="lt-LT"/>
+        </w:rPr>
+        <w:lastRenderedPageBreak/>
+        <w:t>atpažinimo tikslumas. Beabejo rinksiuos jau apmokytą tinkla, kadangi aš neturėsiu milžiniško kiekio duomenų, kad galėčiau apmokyti tinklą nuo pradžios.</w:t>
+      </w:r>
+    </w:p>
+    <w:p>
+      <w:pPr>
+        <w:pStyle w:val="NoSpacing"/>
+        <w:spacing w:line="360" w:lineRule="auto"/>
+        <w:rPr>
+          <w:lang w:val="lt-LT"/>
+        </w:rPr>
+      </w:pPr>
+      <w:r>
+        <w:rPr>
+          <w:lang w:val="lt-LT"/>
+        </w:rPr>
+        <w:tab/>
+        <w:t>Ketvirto kurso antrame semestre, rašysiu bakalaurinį darbą susijusį su kursiniu bei tyriamuoju darbu.</w:t>
+      </w:r>
     </w:p>
     <w:p>
       <w:pPr>
         <w:pStyle w:val="Heading1"/>
         <w:spacing w:line="360" w:lineRule="auto"/>
       </w:pPr>
-      <w:bookmarkStart w:id="16" w:name="_Toc452997233"/>
     </w:p>
     <w:p>
       <w:pPr>
@@ -24456,11 +24793,75 @@
         <w:pStyle w:val="Heading1"/>
         <w:spacing w:line="360" w:lineRule="auto"/>
       </w:pPr>
+    </w:p>
+    <w:p>
+      <w:pPr>
+        <w:pStyle w:val="Heading1"/>
+        <w:spacing w:line="360" w:lineRule="auto"/>
+      </w:pPr>
+    </w:p>
+    <w:p>
+      <w:pPr>
+        <w:pStyle w:val="Heading1"/>
+        <w:spacing w:line="360" w:lineRule="auto"/>
+      </w:pPr>
+    </w:p>
+    <w:p>
+      <w:pPr>
+        <w:pStyle w:val="Heading1"/>
+        <w:spacing w:line="360" w:lineRule="auto"/>
+      </w:pPr>
+    </w:p>
+    <w:p>
+      <w:pPr>
+        <w:pStyle w:val="Heading1"/>
+        <w:spacing w:line="360" w:lineRule="auto"/>
+      </w:pPr>
+    </w:p>
+    <w:p>
+      <w:pPr>
+        <w:pStyle w:val="Heading1"/>
+        <w:spacing w:line="360" w:lineRule="auto"/>
+      </w:pPr>
+    </w:p>
+    <w:p>
+      <w:pPr>
+        <w:pStyle w:val="Heading1"/>
+        <w:spacing w:line="360" w:lineRule="auto"/>
+      </w:pPr>
+    </w:p>
+    <w:p>
+      <w:pPr>
+        <w:pStyle w:val="Heading1"/>
+        <w:spacing w:line="360" w:lineRule="auto"/>
+      </w:pPr>
+    </w:p>
+    <w:p>
+      <w:pPr>
+        <w:pStyle w:val="Heading1"/>
+        <w:spacing w:line="360" w:lineRule="auto"/>
+      </w:pPr>
+    </w:p>
+    <w:p>
+      <w:pPr>
+        <w:pStyle w:val="Heading1"/>
+        <w:spacing w:line="360" w:lineRule="auto"/>
+      </w:pPr>
+    </w:p>
+    <w:p>
+      <w:pPr>
+        <w:pStyle w:val="Heading1"/>
+        <w:spacing w:line="360" w:lineRule="auto"/>
+      </w:pPr>
+      <w:bookmarkStart w:id="16" w:name="_Toc453091629"/>
+      <w:r>
+        <w:lastRenderedPageBreak/>
+        <w:t>Ša</w:t>
+      </w:r>
       <w:bookmarkStart w:id="17" w:name="_GoBack"/>
       <w:bookmarkEnd w:id="17"/>
       <w:r>
-        <w:lastRenderedPageBreak/>
-        <w:t>Šaltiniai</w:t>
+        <w:t>ltiniai</w:t>
       </w:r>
       <w:bookmarkEnd w:id="16"/>
     </w:p>
@@ -24760,7 +25161,7 @@
           <w:rPr>
             <w:noProof/>
           </w:rPr>
-          <w:t>23</w:t>
+          <w:t>25</w:t>
         </w:r>
         <w:r>
           <w:rPr>
@@ -24834,23 +25235,7 @@
             <w:sz w:val="16"/>
             <w:szCs w:val="16"/>
           </w:rPr>
-          <w:t>tatic.googleusercontent.com/media/research.g</w:t>
-        </w:r>
-        <w:r>
-          <w:rPr>
-            <w:rStyle w:val="Hyperlink"/>
-            <w:sz w:val="16"/>
-            <w:szCs w:val="16"/>
-          </w:rPr>
-          <w:t>o</w:t>
-        </w:r>
-        <w:r>
-          <w:rPr>
-            <w:rStyle w:val="Hyperlink"/>
-            <w:sz w:val="16"/>
-            <w:szCs w:val="16"/>
-          </w:rPr>
-          <w:t>ogle.com/en//pubs/archive/41939.pdf</w:t>
+          <w:t>tatic.googleusercontent.com/media/research.google.com/en//pubs/archive/41939.pdf</w:t>
         </w:r>
       </w:hyperlink>
     </w:p>
@@ -26753,544 +27138,6 @@
 </w:styles>
 </file>
 
-<file path=word/glossary/document.xml><?xml version="1.0" encoding="utf-8"?>
-<w:glossaryDocument xmlns:wpc="http://schemas.microsoft.com/office/word/2010/wordprocessingCanvas" xmlns:cx="http://schemas.microsoft.com/office/drawing/2014/chartex" xmlns:mc="http://schemas.openxmlformats.org/markup-compatibility/2006" xmlns:o="urn:schemas-microsoft-com:office:office" xmlns:r="http://schemas.openxmlformats.org/officeDocument/2006/relationships" xmlns:m="http://schemas.openxmlformats.org/officeDocument/2006/math" xmlns:v="urn:schemas-microsoft-com:vml" xmlns:wp14="http://schemas.microsoft.com/office/word/2010/wordprocessingDrawing" xmlns:wp="http://schemas.openxmlformats.org/drawingml/2006/wordprocessingDrawing" xmlns:w10="urn:schemas-microsoft-com:office:word" xmlns:w="http://schemas.openxmlformats.org/wordprocessingml/2006/main" xmlns:w14="http://schemas.microsoft.com/office/word/2010/wordml" xmlns:w15="http://schemas.microsoft.com/office/word/2012/wordml" xmlns:w16se="http://schemas.microsoft.com/office/word/2015/wordml/symex" xmlns:wpg="http://schemas.microsoft.com/office/word/2010/wordprocessingGroup" xmlns:wpi="http://schemas.microsoft.com/office/word/2010/wordprocessingInk" xmlns:wne="http://schemas.microsoft.com/office/word/2006/wordml" xmlns:wps="http://schemas.microsoft.com/office/word/2010/wordprocessingShape" mc:Ignorable="w14 w15 w16se wp14"/>
-</file>
-
-<file path=word/glossary/fontTable.xml><?xml version="1.0" encoding="utf-8"?>
-<w:fonts xmlns:mc="http://schemas.openxmlformats.org/markup-compatibility/2006" xmlns:r="http://schemas.openxmlformats.org/officeDocument/2006/relationships" xmlns:w="http://schemas.openxmlformats.org/wordprocessingml/2006/main" xmlns:w14="http://schemas.microsoft.com/office/word/2010/wordml" xmlns:w15="http://schemas.microsoft.com/office/word/2012/wordml" xmlns:w16se="http://schemas.microsoft.com/office/word/2015/wordml/symex" mc:Ignorable="w14 w15 w16se">
-  <w:font w:name="Times New Roman">
-    <w:panose1 w:val="02020603050405020304"/>
-    <w:charset w:val="00"/>
-    <w:family w:val="roman"/>
-    <w:pitch w:val="variable"/>
-    <w:sig w:usb0="E0002AFF" w:usb1="C0007843" w:usb2="00000009" w:usb3="00000000" w:csb0="000001FF" w:csb1="00000000"/>
-  </w:font>
-  <w:font w:name="Symbol">
-    <w:panose1 w:val="05050102010706020507"/>
-    <w:charset w:val="02"/>
-    <w:family w:val="roman"/>
-    <w:pitch w:val="variable"/>
-    <w:sig w:usb0="00000000" w:usb1="10000000" w:usb2="00000000" w:usb3="00000000" w:csb0="80000000" w:csb1="00000000"/>
-  </w:font>
-  <w:font w:name="Courier New">
-    <w:panose1 w:val="02070309020205020404"/>
-    <w:charset w:val="00"/>
-    <w:family w:val="modern"/>
-    <w:pitch w:val="fixed"/>
-    <w:sig w:usb0="E0002EFF" w:usb1="C0007843" w:usb2="00000009" w:usb3="00000000" w:csb0="000001FF" w:csb1="00000000"/>
-  </w:font>
-  <w:font w:name="Wingdings">
-    <w:panose1 w:val="05000000000000000000"/>
-    <w:charset w:val="02"/>
-    <w:family w:val="auto"/>
-    <w:pitch w:val="variable"/>
-    <w:sig w:usb0="00000000" w:usb1="10000000" w:usb2="00000000" w:usb3="00000000" w:csb0="80000000" w:csb1="00000000"/>
-  </w:font>
-  <w:font w:name="Calibri">
-    <w:panose1 w:val="020F0502020204030204"/>
-    <w:charset w:val="00"/>
-    <w:family w:val="swiss"/>
-    <w:pitch w:val="variable"/>
-    <w:sig w:usb0="E00002FF" w:usb1="4000ACFF" w:usb2="00000001" w:usb3="00000000" w:csb0="0000019F" w:csb1="00000000"/>
-  </w:font>
-  <w:font w:name="Calibri Light">
-    <w:panose1 w:val="020F0302020204030204"/>
-    <w:charset w:val="00"/>
-    <w:family w:val="swiss"/>
-    <w:pitch w:val="variable"/>
-    <w:sig w:usb0="A00002EF" w:usb1="4000207B" w:usb2="00000000" w:usb3="00000000" w:csb0="0000009F" w:csb1="00000000"/>
-  </w:font>
-  <w:font w:name="Cambria Math">
-    <w:panose1 w:val="02040503050406030204"/>
-    <w:charset w:val="00"/>
-    <w:family w:val="roman"/>
-    <w:pitch w:val="variable"/>
-    <w:sig w:usb0="E00002FF" w:usb1="420024FF" w:usb2="00000000" w:usb3="00000000" w:csb0="0000019F" w:csb1="00000000"/>
-  </w:font>
-</w:fonts>
-</file>
-
-<file path=word/glossary/settings.xml><?xml version="1.0" encoding="utf-8"?>
-<w:settings xmlns:mc="http://schemas.openxmlformats.org/markup-compatibility/2006" xmlns:o="urn:schemas-microsoft-com:office:office" xmlns:r="http://schemas.openxmlformats.org/officeDocument/2006/relationships" xmlns:m="http://schemas.openxmlformats.org/officeDocument/2006/math" xmlns:v="urn:schemas-microsoft-com:vml" xmlns:w10="urn:schemas-microsoft-com:office:word" xmlns:w="http://schemas.openxmlformats.org/wordprocessingml/2006/main" xmlns:w14="http://schemas.microsoft.com/office/word/2010/wordml" xmlns:w15="http://schemas.microsoft.com/office/word/2012/wordml" xmlns:w16se="http://schemas.microsoft.com/office/word/2015/wordml/symex" xmlns:sl="http://schemas.openxmlformats.org/schemaLibrary/2006/main" mc:Ignorable="w14 w15 w16se">
-  <w:view w:val="normal"/>
-  <w:defaultTabStop w:val="720"/>
-  <w:characterSpacingControl w:val="doNotCompress"/>
-  <w:compat>
-    <w:useFELayout/>
-    <w:compatSetting w:name="compatibilityMode" w:uri="http://schemas.microsoft.com/office/word" w:val="15"/>
-    <w:compatSetting w:name="overrideTableStyleFontSizeAndJustification" w:uri="http://schemas.microsoft.com/office/word" w:val="1"/>
-    <w:compatSetting w:name="enableOpenTypeFeatures" w:uri="http://schemas.microsoft.com/office/word" w:val="1"/>
-    <w:compatSetting w:name="doNotFlipMirrorIndents" w:uri="http://schemas.microsoft.com/office/word" w:val="1"/>
-    <w:compatSetting w:name="differentiateMultirowTableHeaders" w:uri="http://schemas.microsoft.com/office/word" w:val="1"/>
-  </w:compat>
-  <w:rsids>
-    <w:rsidRoot w:val="00810A9D"/>
-    <w:rsid w:val="00810A9D"/>
-    <w:rsid w:val="00BB6B20"/>
-  </w:rsids>
-  <m:mathPr>
-    <m:mathFont m:val="Cambria Math"/>
-    <m:brkBin m:val="before"/>
-    <m:brkBinSub m:val="--"/>
-    <m:smallFrac m:val="0"/>
-    <m:dispDef/>
-    <m:lMargin m:val="0"/>
-    <m:rMargin m:val="0"/>
-    <m:defJc m:val="centerGroup"/>
-    <m:wrapIndent m:val="1440"/>
-    <m:intLim m:val="subSup"/>
-    <m:naryLim m:val="undOvr"/>
-  </m:mathPr>
-  <w:themeFontLang w:val="en-US"/>
-  <w:clrSchemeMapping w:bg1="light1" w:t1="dark1" w:bg2="light2" w:t2="dark2" w:accent1="accent1" w:accent2="accent2" w:accent3="accent3" w:accent4="accent4" w:accent5="accent5" w:accent6="accent6" w:hyperlink="hyperlink" w:followedHyperlink="followedHyperlink"/>
-  <w:decimalSymbol w:val="."/>
-  <w:listSeparator w:val=","/>
-  <w15:chartTrackingRefBased/>
-</w:settings>
-</file>
-
-<file path=word/glossary/styles.xml><?xml version="1.0" encoding="utf-8"?>
-<w:styles xmlns:mc="http://schemas.openxmlformats.org/markup-compatibility/2006" xmlns:r="http://schemas.openxmlformats.org/officeDocument/2006/relationships" xmlns:w="http://schemas.openxmlformats.org/wordprocessingml/2006/main" xmlns:w14="http://schemas.microsoft.com/office/word/2010/wordml" xmlns:w15="http://schemas.microsoft.com/office/word/2012/wordml" xmlns:w16se="http://schemas.microsoft.com/office/word/2015/wordml/symex" mc:Ignorable="w14 w15 w16se">
-  <w:docDefaults>
-    <w:rPrDefault>
-      <w:rPr>
-        <w:rFonts w:asciiTheme="minorHAnsi" w:eastAsiaTheme="minorEastAsia" w:hAnsiTheme="minorHAnsi" w:cstheme="minorBidi"/>
-        <w:sz w:val="22"/>
-        <w:szCs w:val="22"/>
-        <w:lang w:val="en-US" w:eastAsia="en-US" w:bidi="ar-SA"/>
-      </w:rPr>
-    </w:rPrDefault>
-    <w:pPrDefault>
-      <w:pPr>
-        <w:spacing w:after="160" w:line="259" w:lineRule="auto"/>
-      </w:pPr>
-    </w:pPrDefault>
-  </w:docDefaults>
-  <w:latentStyles w:defLockedState="0" w:defUIPriority="99" w:defSemiHidden="0" w:defUnhideWhenUsed="0" w:defQFormat="0" w:count="371">
-    <w:lsdException w:name="Normal" w:uiPriority="0" w:qFormat="1"/>
-    <w:lsdException w:name="heading 1" w:uiPriority="9" w:qFormat="1"/>
-    <w:lsdException w:name="heading 2" w:semiHidden="1" w:uiPriority="9" w:unhideWhenUsed="1" w:qFormat="1"/>
-    <w:lsdException w:name="heading 3" w:semiHidden="1" w:uiPriority="9" w:unhideWhenUsed="1" w:qFormat="1"/>
-    <w:lsdException w:name="heading 4" w:semiHidden="1" w:uiPriority="9" w:unhideWhenUsed="1" w:qFormat="1"/>
-    <w:lsdException w:name="heading 5" w:semiHidden="1" w:uiPriority="9" w:unhideWhenUsed="1" w:qFormat="1"/>
-    <w:lsdException w:name="heading 6" w:semiHidden="1" w:uiPriority="9" w:unhideWhenUsed="1" w:qFormat="1"/>
-    <w:lsdException w:name="heading 7" w:semiHidden="1" w:uiPriority="9" w:unhideWhenUsed="1" w:qFormat="1"/>
-    <w:lsdException w:name="heading 8" w:semiHidden="1" w:uiPriority="9" w:unhideWhenUsed="1" w:qFormat="1"/>
-    <w:lsdException w:name="heading 9" w:semiHidden="1" w:uiPriority="9" w:unhideWhenUsed="1" w:qFormat="1"/>
-    <w:lsdException w:name="index 1" w:semiHidden="1" w:unhideWhenUsed="1"/>
-    <w:lsdException w:name="index 2" w:semiHidden="1" w:unhideWhenUsed="1"/>
-    <w:lsdException w:name="index 3" w:semiHidden="1" w:unhideWhenUsed="1"/>
-    <w:lsdException w:name="index 4" w:semiHidden="1" w:unhideWhenUsed="1"/>
-    <w:lsdException w:name="index 5" w:semiHidden="1" w:unhideWhenUsed="1"/>
-    <w:lsdException w:name="index 6" w:semiHidden="1" w:unhideWhenUsed="1"/>
-    <w:lsdException w:name="index 7" w:semiHidden="1" w:unhideWhenUsed="1"/>
-    <w:lsdException w:name="index 8" w:semiHidden="1" w:unhideWhenUsed="1"/>
-    <w:lsdException w:name="index 9" w:semiHidden="1" w:unhideWhenUsed="1"/>
-    <w:lsdException w:name="toc 1" w:semiHidden="1" w:uiPriority="39" w:unhideWhenUsed="1"/>
-    <w:lsdException w:name="toc 2" w:semiHidden="1" w:uiPriority="39" w:unhideWhenUsed="1"/>
-    <w:lsdException w:name="toc 3" w:semiHidden="1" w:uiPriority="39" w:unhideWhenUsed="1"/>
-    <w:lsdException w:name="toc 4" w:semiHidden="1" w:uiPriority="39" w:unhideWhenUsed="1"/>
-    <w:lsdException w:name="toc 5" w:semiHidden="1" w:uiPriority="39" w:unhideWhenUsed="1"/>
-    <w:lsdException w:name="toc 6" w:semiHidden="1" w:uiPriority="39" w:unhideWhenUsed="1"/>
-    <w:lsdException w:name="toc 7" w:semiHidden="1" w:uiPriority="39" w:unhideWhenUsed="1"/>
-    <w:lsdException w:name="toc 8" w:semiHidden="1" w:uiPriority="39" w:unhideWhenUsed="1"/>
-    <w:lsdException w:name="toc 9" w:semiHidden="1" w:uiPriority="39" w:unhideWhenUsed="1"/>
-    <w:lsdException w:name="Normal Indent" w:semiHidden="1" w:unhideWhenUsed="1"/>
-    <w:lsdException w:name="footnote text" w:semiHidden="1" w:unhideWhenUsed="1"/>
-    <w:lsdException w:name="annotation text" w:semiHidden="1" w:unhideWhenUsed="1"/>
-    <w:lsdException w:name="header" w:semiHidden="1" w:unhideWhenUsed="1"/>
-    <w:lsdException w:name="footer" w:semiHidden="1" w:unhideWhenUsed="1"/>
-    <w:lsdException w:name="index heading" w:semiHidden="1" w:unhideWhenUsed="1"/>
-    <w:lsdException w:name="caption" w:semiHidden="1" w:uiPriority="35" w:unhideWhenUsed="1" w:qFormat="1"/>
-    <w:lsdException w:name="table of figures" w:semiHidden="1" w:unhideWhenUsed="1"/>
-    <w:lsdException w:name="envelope address" w:semiHidden="1" w:unhideWhenUsed="1"/>
-    <w:lsdException w:name="envelope return" w:semiHidden="1" w:unhideWhenUsed="1"/>
-    <w:lsdException w:name="footnote reference" w:semiHidden="1" w:unhideWhenUsed="1"/>
-    <w:lsdException w:name="annotation reference" w:semiHidden="1" w:unhideWhenUsed="1"/>
-    <w:lsdException w:name="line number" w:semiHidden="1" w:unhideWhenUsed="1"/>
-    <w:lsdException w:name="page number" w:semiHidden="1" w:unhideWhenUsed="1"/>
-    <w:lsdException w:name="endnote reference" w:semiHidden="1" w:unhideWhenUsed="1"/>
-    <w:lsdException w:name="endnote text" w:semiHidden="1" w:unhideWhenUsed="1"/>
-    <w:lsdException w:name="table of authorities" w:semiHidden="1" w:unhideWhenUsed="1"/>
-    <w:lsdException w:name="macro" w:semiHidden="1" w:unhideWhenUsed="1"/>
-    <w:lsdException w:name="toa heading" w:semiHidden="1" w:unhideWhenUsed="1"/>
-    <w:lsdException w:name="List" w:semiHidden="1" w:unhideWhenUsed="1"/>
-    <w:lsdException w:name="List Bullet" w:semiHidden="1" w:unhideWhenUsed="1"/>
-    <w:lsdException w:name="List Number" w:semiHidden="1" w:unhideWhenUsed="1"/>
-    <w:lsdException w:name="List 2" w:semiHidden="1" w:unhideWhenUsed="1"/>
-    <w:lsdException w:name="List 3" w:semiHidden="1" w:unhideWhenUsed="1"/>
-    <w:lsdException w:name="List 4" w:semiHidden="1" w:unhideWhenUsed="1"/>
-    <w:lsdException w:name="List 5" w:semiHidden="1" w:unhideWhenUsed="1"/>
-    <w:lsdException w:name="List Bullet 2" w:semiHidden="1" w:unhideWhenUsed="1"/>
-    <w:lsdException w:name="List Bullet 3" w:semiHidden="1" w:unhideWhenUsed="1"/>
-    <w:lsdException w:name="List Bullet 4" w:semiHidden="1" w:unhideWhenUsed="1"/>
-    <w:lsdException w:name="List Bullet 5" w:semiHidden="1" w:unhideWhenUsed="1"/>
-    <w:lsdException w:name="List Number 2" w:semiHidden="1" w:unhideWhenUsed="1"/>
-    <w:lsdException w:name="List Number 3" w:semiHidden="1" w:unhideWhenUsed="1"/>
-    <w:lsdException w:name="List Number 4" w:semiHidden="1" w:unhideWhenUsed="1"/>
-    <w:lsdException w:name="List Number 5" w:semiHidden="1" w:unhideWhenUsed="1"/>
-    <w:lsdException w:name="Title" w:uiPriority="10" w:qFormat="1"/>
-    <w:lsdException w:name="Closing" w:semiHidden="1" w:unhideWhenUsed="1"/>
-    <w:lsdException w:name="Signature" w:semiHidden="1" w:unhideWhenUsed="1"/>
-    <w:lsdException w:name="Default Paragraph Font" w:semiHidden="1" w:uiPriority="1" w:unhideWhenUsed="1"/>
-    <w:lsdException w:name="Body Text" w:semiHidden="1" w:unhideWhenUsed="1"/>
-    <w:lsdException w:name="Body Text Indent" w:semiHidden="1" w:unhideWhenUsed="1"/>
-    <w:lsdException w:name="List Continue" w:semiHidden="1" w:unhideWhenUsed="1"/>
-    <w:lsdException w:name="List Continue 2" w:semiHidden="1" w:unhideWhenUsed="1"/>
-    <w:lsdException w:name="List Continue 3" w:semiHidden="1" w:unhideWhenUsed="1"/>
-    <w:lsdException w:name="List Continue 4" w:semiHidden="1" w:unhideWhenUsed="1"/>
-    <w:lsdException w:name="List Continue 5" w:semiHidden="1" w:unhideWhenUsed="1"/>
-    <w:lsdException w:name="Message Header" w:semiHidden="1" w:unhideWhenUsed="1"/>
-    <w:lsdException w:name="Subtitle" w:uiPriority="11" w:qFormat="1"/>
-    <w:lsdException w:name="Salutation" w:semiHidden="1" w:unhideWhenUsed="1"/>
-    <w:lsdException w:name="Date" w:semiHidden="1" w:unhideWhenUsed="1"/>
-    <w:lsdException w:name="Body Text First Indent" w:semiHidden="1" w:unhideWhenUsed="1"/>
-    <w:lsdException w:name="Body Text First Indent 2" w:semiHidden="1" w:unhideWhenUsed="1"/>
-    <w:lsdException w:name="Note Heading" w:semiHidden="1" w:unhideWhenUsed="1"/>
-    <w:lsdException w:name="Body Text 2" w:semiHidden="1" w:unhideWhenUsed="1"/>
-    <w:lsdException w:name="Body Text 3" w:semiHidden="1" w:unhideWhenUsed="1"/>
-    <w:lsdException w:name="Body Text Indent 2" w:semiHidden="1" w:unhideWhenUsed="1"/>
-    <w:lsdException w:name="Body Text Indent 3" w:semiHidden="1" w:unhideWhenUsed="1"/>
-    <w:lsdException w:name="Block Text" w:semiHidden="1" w:unhideWhenUsed="1"/>
-    <w:lsdException w:name="Hyperlink" w:semiHidden="1" w:unhideWhenUsed="1"/>
-    <w:lsdException w:name="FollowedHyperlink" w:semiHidden="1" w:unhideWhenUsed="1"/>
-    <w:lsdException w:name="Strong" w:uiPriority="22" w:qFormat="1"/>
-    <w:lsdException w:name="Emphasis" w:uiPriority="20" w:qFormat="1"/>
-    <w:lsdException w:name="Document Map" w:semiHidden="1" w:unhideWhenUsed="1"/>
-    <w:lsdException w:name="Plain Text" w:semiHidden="1" w:unhideWhenUsed="1"/>
-    <w:lsdException w:name="E-mail Signature" w:semiHidden="1" w:unhideWhenUsed="1"/>
-    <w:lsdException w:name="HTML Top of Form" w:semiHidden="1" w:unhideWhenUsed="1"/>
-    <w:lsdException w:name="HTML Bottom of Form" w:semiHidden="1" w:unhideWhenUsed="1"/>
-    <w:lsdException w:name="Normal (Web)" w:semiHidden="1" w:unhideWhenUsed="1"/>
-    <w:lsdException w:name="HTML Acronym" w:semiHidden="1" w:unhideWhenUsed="1"/>
-    <w:lsdException w:name="HTML Address" w:semiHidden="1" w:unhideWhenUsed="1"/>
-    <w:lsdException w:name="HTML Cite" w:semiHidden="1" w:unhideWhenUsed="1"/>
-    <w:lsdException w:name="HTML Code" w:semiHidden="1" w:unhideWhenUsed="1"/>
-    <w:lsdException w:name="HTML Definition" w:semiHidden="1" w:unhideWhenUsed="1"/>
-    <w:lsdException w:name="HTML Keyboard" w:semiHidden="1" w:unhideWhenUsed="1"/>
-    <w:lsdException w:name="HTML Preformatted" w:semiHidden="1" w:unhideWhenUsed="1"/>
-    <w:lsdException w:name="HTML Sample" w:semiHidden="1" w:unhideWhenUsed="1"/>
-    <w:lsdException w:name="HTML Typewriter" w:semiHidden="1" w:unhideWhenUsed="1"/>
-    <w:lsdException w:name="HTML Variable" w:semiHidden="1" w:unhideWhenUsed="1"/>
-    <w:lsdException w:name="Normal Table" w:semiHidden="1" w:unhideWhenUsed="1"/>
-    <w:lsdException w:name="annotation subject" w:semiHidden="1" w:unhideWhenUsed="1"/>
-    <w:lsdException w:name="No List" w:semiHidden="1" w:unhideWhenUsed="1"/>
-    <w:lsdException w:name="Outline List 1" w:semiHidden="1" w:unhideWhenUsed="1"/>
-    <w:lsdException w:name="Outline List 2" w:semiHidden="1" w:unhideWhenUsed="1"/>
-    <w:lsdException w:name="Outline List 3" w:semiHidden="1" w:unhideWhenUsed="1"/>
-    <w:lsdException w:name="Table Simple 1" w:semiHidden="1" w:unhideWhenUsed="1"/>
-    <w:lsdException w:name="Table Simple 2" w:semiHidden="1" w:unhideWhenUsed="1"/>
-    <w:lsdException w:name="Table Simple 3" w:semiHidden="1" w:unhideWhenUsed="1"/>
-    <w:lsdException w:name="Table Classic 1" w:semiHidden="1" w:unhideWhenUsed="1"/>
-    <w:lsdException w:name="Table Classic 2" w:semiHidden="1" w:unhideWhenUsed="1"/>
-    <w:lsdException w:name="Table Classic 3" w:semiHidden="1" w:unhideWhenUsed="1"/>
-    <w:lsdException w:name="Table Classic 4" w:semiHidden="1" w:unhideWhenUsed="1"/>
-    <w:lsdException w:name="Table Colorful 1" w:semiHidden="1" w:unhideWhenUsed="1"/>
-    <w:lsdException w:name="Table Colorful 2" w:semiHidden="1" w:unhideWhenUsed="1"/>
-    <w:lsdException w:name="Table Colorful 3" w:semiHidden="1" w:unhideWhenUsed="1"/>
-    <w:lsdException w:name="Table Columns 1" w:semiHidden="1" w:unhideWhenUsed="1"/>
-    <w:lsdException w:name="Table Columns 2" w:semiHidden="1" w:unhideWhenUsed="1"/>
-    <w:lsdException w:name="Table Columns 3" w:semiHidden="1" w:unhideWhenUsed="1"/>
-    <w:lsdException w:name="Table Columns 4" w:semiHidden="1" w:unhideWhenUsed="1"/>
-    <w:lsdException w:name="Table Columns 5" w:semiHidden="1" w:unhideWhenUsed="1"/>
-    <w:lsdException w:name="Table Grid 1" w:semiHidden="1" w:unhideWhenUsed="1"/>
-    <w:lsdException w:name="Table Grid 2" w:semiHidden="1" w:unhideWhenUsed="1"/>
-    <w:lsdException w:name="Table Grid 3" w:semiHidden="1" w:unhideWhenUsed="1"/>
-    <w:lsdException w:name="Table Grid 4" w:semiHidden="1" w:unhideWhenUsed="1"/>
-    <w:lsdException w:name="Table Grid 5" w:semiHidden="1" w:unhideWhenUsed="1"/>
-    <w:lsdException w:name="Table Grid 6" w:semiHidden="1" w:unhideWhenUsed="1"/>
-    <w:lsdException w:name="Table Grid 7" w:semiHidden="1" w:unhideWhenUsed="1"/>
-    <w:lsdException w:name="Table Grid 8" w:semiHidden="1" w:unhideWhenUsed="1"/>
-    <w:lsdException w:name="Table List 1" w:semiHidden="1" w:unhideWhenUsed="1"/>
-    <w:lsdException w:name="Table List 2" w:semiHidden="1" w:unhideWhenUsed="1"/>
-    <w:lsdException w:name="Table List 3" w:semiHidden="1" w:unhideWhenUsed="1"/>
-    <w:lsdException w:name="Table List 4" w:semiHidden="1" w:unhideWhenUsed="1"/>
-    <w:lsdException w:name="Table List 5" w:semiHidden="1" w:unhideWhenUsed="1"/>
-    <w:lsdException w:name="Table List 6" w:semiHidden="1" w:unhideWhenUsed="1"/>
-    <w:lsdException w:name="Table List 7" w:semiHidden="1" w:unhideWhenUsed="1"/>
-    <w:lsdException w:name="Table List 8" w:semiHidden="1" w:unhideWhenUsed="1"/>
-    <w:lsdException w:name="Table 3D effects 1" w:semiHidden="1" w:unhideWhenUsed="1"/>
-    <w:lsdException w:name="Table 3D effects 2" w:semiHidden="1" w:unhideWhenUsed="1"/>
-    <w:lsdException w:name="Table 3D effects 3" w:semiHidden="1" w:unhideWhenUsed="1"/>
-    <w:lsdException w:name="Table Contemporary" w:semiHidden="1" w:unhideWhenUsed="1"/>
-    <w:lsdException w:name="Table Elegant" w:semiHidden="1" w:unhideWhenUsed="1"/>
-    <w:lsdException w:name="Table Professional" w:semiHidden="1" w:unhideWhenUsed="1"/>
-    <w:lsdException w:name="Table Subtle 1" w:semiHidden="1" w:unhideWhenUsed="1"/>
-    <w:lsdException w:name="Table Subtle 2" w:semiHidden="1" w:unhideWhenUsed="1"/>
-    <w:lsdException w:name="Table Web 1" w:semiHidden="1" w:unhideWhenUsed="1"/>
-    <w:lsdException w:name="Table Web 2" w:semiHidden="1" w:unhideWhenUsed="1"/>
-    <w:lsdException w:name="Table Web 3" w:semiHidden="1" w:unhideWhenUsed="1"/>
-    <w:lsdException w:name="Balloon Text" w:semiHidden="1" w:unhideWhenUsed="1"/>
-    <w:lsdException w:name="Table Grid" w:uiPriority="39"/>
-    <w:lsdException w:name="Table Theme" w:semiHidden="1" w:unhideWhenUsed="1"/>
-    <w:lsdException w:name="Placeholder Text" w:semiHidden="1"/>
-    <w:lsdException w:name="No Spacing" w:uiPriority="1" w:qFormat="1"/>
-    <w:lsdException w:name="Light Shading" w:uiPriority="60"/>
-    <w:lsdException w:name="Light List" w:uiPriority="61"/>
-    <w:lsdException w:name="Light Grid" w:uiPriority="62"/>
-    <w:lsdException w:name="Medium Shading 1" w:uiPriority="63"/>
-    <w:lsdException w:name="Medium Shading 2" w:uiPriority="64"/>
-    <w:lsdException w:name="Medium List 1" w:uiPriority="65"/>
-    <w:lsdException w:name="Medium List 2" w:uiPriority="66"/>
-    <w:lsdException w:name="Medium Grid 1" w:uiPriority="67"/>
-    <w:lsdException w:name="Medium Grid 2" w:uiPriority="68"/>
-    <w:lsdException w:name="Medium Grid 3" w:uiPriority="69"/>
-    <w:lsdException w:name="Dark List" w:uiPriority="70"/>
-    <w:lsdException w:name="Colorful Shading" w:uiPriority="71"/>
-    <w:lsdException w:name="Colorful List" w:uiPriority="72"/>
-    <w:lsdException w:name="Colorful Grid" w:uiPriority="73"/>
-    <w:lsdException w:name="Light Shading Accent 1" w:uiPriority="60"/>
-    <w:lsdException w:name="Light List Accent 1" w:uiPriority="61"/>
-    <w:lsdException w:name="Light Grid Accent 1" w:uiPriority="62"/>
-    <w:lsdException w:name="Medium Shading 1 Accent 1" w:uiPriority="63"/>
-    <w:lsdException w:name="Medium Shading 2 Accent 1" w:uiPriority="64"/>
-    <w:lsdException w:name="Medium List 1 Accent 1" w:uiPriority="65"/>
-    <w:lsdException w:name="Revision" w:semiHidden="1"/>
-    <w:lsdException w:name="List Paragraph" w:uiPriority="34" w:qFormat="1"/>
-    <w:lsdException w:name="Quote" w:uiPriority="29" w:qFormat="1"/>
-    <w:lsdException w:name="Intense Quote" w:uiPriority="30" w:qFormat="1"/>
-    <w:lsdException w:name="Medium List 2 Accent 1" w:uiPriority="66"/>
-    <w:lsdException w:name="Medium Grid 1 Accent 1" w:uiPriority="67"/>
-    <w:lsdException w:name="Medium Grid 2 Accent 1" w:uiPriority="68"/>
-    <w:lsdException w:name="Medium Grid 3 Accent 1" w:uiPriority="69"/>
-    <w:lsdException w:name="Dark List Accent 1" w:uiPriority="70"/>
-    <w:lsdException w:name="Colorful Shading Accent 1" w:uiPriority="71"/>
-    <w:lsdException w:name="Colorful List Accent 1" w:uiPriority="72"/>
-    <w:lsdException w:name="Colorful Grid Accent 1" w:uiPriority="73"/>
-    <w:lsdException w:name="Light Shading Accent 2" w:uiPriority="60"/>
-    <w:lsdException w:name="Light List Accent 2" w:uiPriority="61"/>
-    <w:lsdException w:name="Light Grid Accent 2" w:uiPriority="62"/>
-    <w:lsdException w:name="Medium Shading 1 Accent 2" w:uiPriority="63"/>
-    <w:lsdException w:name="Medium Shading 2 Accent 2" w:uiPriority="64"/>
-    <w:lsdException w:name="Medium List 1 Accent 2" w:uiPriority="65"/>
-    <w:lsdException w:name="Medium List 2 Accent 2" w:uiPriority="66"/>
-    <w:lsdException w:name="Medium Grid 1 Accent 2" w:uiPriority="67"/>
-    <w:lsdException w:name="Medium Grid 2 Accent 2" w:uiPriority="68"/>
-    <w:lsdException w:name="Medium Grid 3 Accent 2" w:uiPriority="69"/>
-    <w:lsdException w:name="Dark List Accent 2" w:uiPriority="70"/>
-    <w:lsdException w:name="Colorful Shading Accent 2" w:uiPriority="71"/>
-    <w:lsdException w:name="Colorful List Accent 2" w:uiPriority="72"/>
-    <w:lsdException w:name="Colorful Grid Accent 2" w:uiPriority="73"/>
-    <w:lsdException w:name="Light Shading Accent 3" w:uiPriority="60"/>
-    <w:lsdException w:name="Light List Accent 3" w:uiPriority="61"/>
-    <w:lsdException w:name="Light Grid Accent 3" w:uiPriority="62"/>
-    <w:lsdException w:name="Medium Shading 1 Accent 3" w:uiPriority="63"/>
-    <w:lsdException w:name="Medium Shading 2 Accent 3" w:uiPriority="64"/>
-    <w:lsdException w:name="Medium List 1 Accent 3" w:uiPriority="65"/>
-    <w:lsdException w:name="Medium List 2 Accent 3" w:uiPriority="66"/>
-    <w:lsdException w:name="Medium Grid 1 Accent 3" w:uiPriority="67"/>
-    <w:lsdException w:name="Medium Grid 2 Accent 3" w:uiPriority="68"/>
-    <w:lsdException w:name="Medium Grid 3 Accent 3" w:uiPriority="69"/>
-    <w:lsdException w:name="Dark List Accent 3" w:uiPriority="70"/>
-    <w:lsdException w:name="Colorful Shading Accent 3" w:uiPriority="71"/>
-    <w:lsdException w:name="Colorful List Accent 3" w:uiPriority="72"/>
-    <w:lsdException w:name="Colorful Grid Accent 3" w:uiPriority="73"/>
-    <w:lsdException w:name="Light Shading Accent 4" w:uiPriority="60"/>
-    <w:lsdException w:name="Light List Accent 4" w:uiPriority="61"/>
-    <w:lsdException w:name="Light Grid Accent 4" w:uiPriority="62"/>
-    <w:lsdException w:name="Medium Shading 1 Accent 4" w:uiPriority="63"/>
-    <w:lsdException w:name="Medium Shading 2 Accent 4" w:uiPriority="64"/>
-    <w:lsdException w:name="Medium List 1 Accent 4" w:uiPriority="65"/>
-    <w:lsdException w:name="Medium List 2 Accent 4" w:uiPriority="66"/>
-    <w:lsdException w:name="Medium Grid 1 Accent 4" w:uiPriority="67"/>
-    <w:lsdException w:name="Medium Grid 2 Accent 4" w:uiPriority="68"/>
-    <w:lsdException w:name="Medium Grid 3 Accent 4" w:uiPriority="69"/>
-    <w:lsdException w:name="Dark List Accent 4" w:uiPriority="70"/>
-    <w:lsdException w:name="Colorful Shading Accent 4" w:uiPriority="71"/>
-    <w:lsdException w:name="Colorful List Accent 4" w:uiPriority="72"/>
-    <w:lsdException w:name="Colorful Grid Accent 4" w:uiPriority="73"/>
-    <w:lsdException w:name="Light Shading Accent 5" w:uiPriority="60"/>
-    <w:lsdException w:name="Light List Accent 5" w:uiPriority="61"/>
-    <w:lsdException w:name="Light Grid Accent 5" w:uiPriority="62"/>
-    <w:lsdException w:name="Medium Shading 1 Accent 5" w:uiPriority="63"/>
-    <w:lsdException w:name="Medium Shading 2 Accent 5" w:uiPriority="64"/>
-    <w:lsdException w:name="Medium List 1 Accent 5" w:uiPriority="65"/>
-    <w:lsdException w:name="Medium List 2 Accent 5" w:uiPriority="66"/>
-    <w:lsdException w:name="Medium Grid 1 Accent 5" w:uiPriority="67"/>
-    <w:lsdException w:name="Medium Grid 2 Accent 5" w:uiPriority="68"/>
-    <w:lsdException w:name="Medium Grid 3 Accent 5" w:uiPriority="69"/>
-    <w:lsdException w:name="Dark List Accent 5" w:uiPriority="70"/>
-    <w:lsdException w:name="Colorful Shading Accent 5" w:uiPriority="71"/>
-    <w:lsdException w:name="Colorful List Accent 5" w:uiPriority="72"/>
-    <w:lsdException w:name="Colorful Grid Accent 5" w:uiPriority="73"/>
-    <w:lsdException w:name="Light Shading Accent 6" w:uiPriority="60"/>
-    <w:lsdException w:name="Light List Accent 6" w:uiPriority="61"/>
-    <w:lsdException w:name="Light Grid Accent 6" w:uiPriority="62"/>
-    <w:lsdException w:name="Medium Shading 1 Accent 6" w:uiPriority="63"/>
-    <w:lsdException w:name="Medium Shading 2 Accent 6" w:uiPriority="64"/>
-    <w:lsdException w:name="Medium List 1 Accent 6" w:uiPriority="65"/>
-    <w:lsdException w:name="Medium List 2 Accent 6" w:uiPriority="66"/>
-    <w:lsdException w:name="Medium Grid 1 Accent 6" w:uiPriority="67"/>
-    <w:lsdException w:name="Medium Grid 2 Accent 6" w:uiPriority="68"/>
-    <w:lsdException w:name="Medium Grid 3 Accent 6" w:uiPriority="69"/>
-    <w:lsdException w:name="Dark List Accent 6" w:uiPriority="70"/>
-    <w:lsdException w:name="Colorful Shading Accent 6" w:uiPriority="71"/>
-    <w:lsdException w:name="Colorful List Accent 6" w:uiPriority="72"/>
-    <w:lsdException w:name="Colorful Grid Accent 6" w:uiPriority="73"/>
-    <w:lsdException w:name="Subtle Emphasis" w:uiPriority="19" w:qFormat="1"/>
-    <w:lsdException w:name="Intense Emphasis" w:uiPriority="21" w:qFormat="1"/>
-    <w:lsdException w:name="Subtle Reference" w:uiPriority="31" w:qFormat="1"/>
-    <w:lsdException w:name="Intense Reference" w:uiPriority="32" w:qFormat="1"/>
-    <w:lsdException w:name="Book Title" w:uiPriority="33" w:qFormat="1"/>
-    <w:lsdException w:name="Bibliography" w:semiHidden="1" w:uiPriority="37" w:unhideWhenUsed="1"/>
-    <w:lsdException w:name="TOC Heading" w:semiHidden="1" w:uiPriority="39" w:unhideWhenUsed="1" w:qFormat="1"/>
-    <w:lsdException w:name="Plain Table 1" w:uiPriority="41"/>
-    <w:lsdException w:name="Plain Table 2" w:uiPriority="42"/>
-    <w:lsdException w:name="Plain Table 3" w:uiPriority="43"/>
-    <w:lsdException w:name="Plain Table 4" w:uiPriority="44"/>
-    <w:lsdException w:name="Plain Table 5" w:uiPriority="45"/>
-    <w:lsdException w:name="Grid Table Light" w:uiPriority="40"/>
-    <w:lsdException w:name="Grid Table 1 Light" w:uiPriority="46"/>
-    <w:lsdException w:name="Grid Table 2" w:uiPriority="47"/>
-    <w:lsdException w:name="Grid Table 3" w:uiPriority="48"/>
-    <w:lsdException w:name="Grid Table 4" w:uiPriority="49"/>
-    <w:lsdException w:name="Grid Table 5 Dark" w:uiPriority="50"/>
-    <w:lsdException w:name="Grid Table 6 Colorful" w:uiPriority="51"/>
-    <w:lsdException w:name="Grid Table 7 Colorful" w:uiPriority="52"/>
-    <w:lsdException w:name="Grid Table 1 Light Accent 1" w:uiPriority="46"/>
-    <w:lsdException w:name="Grid Table 2 Accent 1" w:uiPriority="47"/>
-    <w:lsdException w:name="Grid Table 3 Accent 1" w:uiPriority="48"/>
-    <w:lsdException w:name="Grid Table 4 Accent 1" w:uiPriority="49"/>
-    <w:lsdException w:name="Grid Table 5 Dark Accent 1" w:uiPriority="50"/>
-    <w:lsdException w:name="Grid Table 6 Colorful Accent 1" w:uiPriority="51"/>
-    <w:lsdException w:name="Grid Table 7 Colorful Accent 1" w:uiPriority="52"/>
-    <w:lsdException w:name="Grid Table 1 Light Accent 2" w:uiPriority="46"/>
-    <w:lsdException w:name="Grid Table 2 Accent 2" w:uiPriority="47"/>
-    <w:lsdException w:name="Grid Table 3 Accent 2" w:uiPriority="48"/>
-    <w:lsdException w:name="Grid Table 4 Accent 2" w:uiPriority="49"/>
-    <w:lsdException w:name="Grid Table 5 Dark Accent 2" w:uiPriority="50"/>
-    <w:lsdException w:name="Grid Table 6 Colorful Accent 2" w:uiPriority="51"/>
-    <w:lsdException w:name="Grid Table 7 Colorful Accent 2" w:uiPriority="52"/>
-    <w:lsdException w:name="Grid Table 1 Light Accent 3" w:uiPriority="46"/>
-    <w:lsdException w:name="Grid Table 2 Accent 3" w:uiPriority="47"/>
-    <w:lsdException w:name="Grid Table 3 Accent 3" w:uiPriority="48"/>
-    <w:lsdException w:name="Grid Table 4 Accent 3" w:uiPriority="49"/>
-    <w:lsdException w:name="Grid Table 5 Dark Accent 3" w:uiPriority="50"/>
-    <w:lsdException w:name="Grid Table 6 Colorful Accent 3" w:uiPriority="51"/>
-    <w:lsdException w:name="Grid Table 7 Colorful Accent 3" w:uiPriority="52"/>
-    <w:lsdException w:name="Grid Table 1 Light Accent 4" w:uiPriority="46"/>
-    <w:lsdException w:name="Grid Table 2 Accent 4" w:uiPriority="47"/>
-    <w:lsdException w:name="Grid Table 3 Accent 4" w:uiPriority="48"/>
-    <w:lsdException w:name="Grid Table 4 Accent 4" w:uiPriority="49"/>
-    <w:lsdException w:name="Grid Table 5 Dark Accent 4" w:uiPriority="50"/>
-    <w:lsdException w:name="Grid Table 6 Colorful Accent 4" w:uiPriority="51"/>
-    <w:lsdException w:name="Grid Table 7 Colorful Accent 4" w:uiPriority="52"/>
-    <w:lsdException w:name="Grid Table 1 Light Accent 5" w:uiPriority="46"/>
-    <w:lsdException w:name="Grid Table 2 Accent 5" w:uiPriority="47"/>
-    <w:lsdException w:name="Grid Table 3 Accent 5" w:uiPriority="48"/>
-    <w:lsdException w:name="Grid Table 4 Accent 5" w:uiPriority="49"/>
-    <w:lsdException w:name="Grid Table 5 Dark Accent 5" w:uiPriority="50"/>
-    <w:lsdException w:name="Grid Table 6 Colorful Accent 5" w:uiPriority="51"/>
-    <w:lsdException w:name="Grid Table 7 Colorful Accent 5" w:uiPriority="52"/>
-    <w:lsdException w:name="Grid Table 1 Light Accent 6" w:uiPriority="46"/>
-    <w:lsdException w:name="Grid Table 2 Accent 6" w:uiPriority="47"/>
-    <w:lsdException w:name="Grid Table 3 Accent 6" w:uiPriority="48"/>
-    <w:lsdException w:name="Grid Table 4 Accent 6" w:uiPriority="49"/>
-    <w:lsdException w:name="Grid Table 5 Dark Accent 6" w:uiPriority="50"/>
-    <w:lsdException w:name="Grid Table 6 Colorful Accent 6" w:uiPriority="51"/>
-    <w:lsdException w:name="Grid Table 7 Colorful Accent 6" w:uiPriority="52"/>
-    <w:lsdException w:name="List Table 1 Light" w:uiPriority="46"/>
-    <w:lsdException w:name="List Table 2" w:uiPriority="47"/>
-    <w:lsdException w:name="List Table 3" w:uiPriority="48"/>
-    <w:lsdException w:name="List Table 4" w:uiPriority="49"/>
-    <w:lsdException w:name="List Table 5 Dark" w:uiPriority="50"/>
-    <w:lsdException w:name="List Table 6 Colorful" w:uiPriority="51"/>
-    <w:lsdException w:name="List Table 7 Colorful" w:uiPriority="52"/>
-    <w:lsdException w:name="List Table 1 Light Accent 1" w:uiPriority="46"/>
-    <w:lsdException w:name="List Table 2 Accent 1" w:uiPriority="47"/>
-    <w:lsdException w:name="List Table 3 Accent 1" w:uiPriority="48"/>
-    <w:lsdException w:name="List Table 4 Accent 1" w:uiPriority="49"/>
-    <w:lsdException w:name="List Table 5 Dark Accent 1" w:uiPriority="50"/>
-    <w:lsdException w:name="List Table 6 Colorful Accent 1" w:uiPriority="51"/>
-    <w:lsdException w:name="List Table 7 Colorful Accent 1" w:uiPriority="52"/>
-    <w:lsdException w:name="List Table 1 Light Accent 2" w:uiPriority="46"/>
-    <w:lsdException w:name="List Table 2 Accent 2" w:uiPriority="47"/>
-    <w:lsdException w:name="List Table 3 Accent 2" w:uiPriority="48"/>
-    <w:lsdException w:name="List Table 4 Accent 2" w:uiPriority="49"/>
-    <w:lsdException w:name="List Table 5 Dark Accent 2" w:uiPriority="50"/>
-    <w:lsdException w:name="List Table 6 Colorful Accent 2" w:uiPriority="51"/>
-    <w:lsdException w:name="List Table 7 Colorful Accent 2" w:uiPriority="52"/>
-    <w:lsdException w:name="List Table 1 Light Accent 3" w:uiPriority="46"/>
-    <w:lsdException w:name="List Table 2 Accent 3" w:uiPriority="47"/>
-    <w:lsdException w:name="List Table 3 Accent 3" w:uiPriority="48"/>
-    <w:lsdException w:name="List Table 4 Accent 3" w:uiPriority="49"/>
-    <w:lsdException w:name="List Table 5 Dark Accent 3" w:uiPriority="50"/>
-    <w:lsdException w:name="List Table 6 Colorful Accent 3" w:uiPriority="51"/>
-    <w:lsdException w:name="List Table 7 Colorful Accent 3" w:uiPriority="52"/>
-    <w:lsdException w:name="List Table 1 Light Accent 4" w:uiPriority="46"/>
-    <w:lsdException w:name="List Table 2 Accent 4" w:uiPriority="47"/>
-    <w:lsdException w:name="List Table 3 Accent 4" w:uiPriority="48"/>
-    <w:lsdException w:name="List Table 4 Accent 4" w:uiPriority="49"/>
-    <w:lsdException w:name="List Table 5 Dark Accent 4" w:uiPriority="50"/>
-    <w:lsdException w:name="List Table 6 Colorful Accent 4" w:uiPriority="51"/>
-    <w:lsdException w:name="List Table 7 Colorful Accent 4" w:uiPriority="52"/>
-    <w:lsdException w:name="List Table 1 Light Accent 5" w:uiPriority="46"/>
-    <w:lsdException w:name="List Table 2 Accent 5" w:uiPriority="47"/>
-    <w:lsdException w:name="List Table 3 Accent 5" w:uiPriority="48"/>
-    <w:lsdException w:name="List Table 4 Accent 5" w:uiPriority="49"/>
-    <w:lsdException w:name="List Table 5 Dark Accent 5" w:uiPriority="50"/>
-    <w:lsdException w:name="List Table 6 Colorful Accent 5" w:uiPriority="51"/>
-    <w:lsdException w:name="List Table 7 Colorful Accent 5" w:uiPriority="52"/>
-    <w:lsdException w:name="List Table 1 Light Accent 6" w:uiPriority="46"/>
-    <w:lsdException w:name="List Table 2 Accent 6" w:uiPriority="47"/>
-    <w:lsdException w:name="List Table 3 Accent 6" w:uiPriority="48"/>
-    <w:lsdException w:name="List Table 4 Accent 6" w:uiPriority="49"/>
-    <w:lsdException w:name="List Table 5 Dark Accent 6" w:uiPriority="50"/>
-    <w:lsdException w:name="List Table 6 Colorful Accent 6" w:uiPriority="51"/>
-    <w:lsdException w:name="List Table 7 Colorful Accent 6" w:uiPriority="52"/>
-  </w:latentStyles>
-  <w:style w:type="paragraph" w:default="1" w:styleId="Normal">
-    <w:name w:val="Normal"/>
-    <w:qFormat/>
-  </w:style>
-  <w:style w:type="character" w:default="1" w:styleId="DefaultParagraphFont">
-    <w:name w:val="Default Paragraph Font"/>
-    <w:uiPriority w:val="1"/>
-    <w:semiHidden/>
-    <w:unhideWhenUsed/>
-  </w:style>
-  <w:style w:type="table" w:default="1" w:styleId="TableNormal">
-    <w:name w:val="Normal Table"/>
-    <w:uiPriority w:val="99"/>
-    <w:semiHidden/>
-    <w:unhideWhenUsed/>
-    <w:tblPr>
-      <w:tblInd w:w="0" w:type="dxa"/>
-      <w:tblCellMar>
-        <w:top w:w="0" w:type="dxa"/>
-        <w:left w:w="108" w:type="dxa"/>
-        <w:bottom w:w="0" w:type="dxa"/>
-        <w:right w:w="108" w:type="dxa"/>
-      </w:tblCellMar>
-    </w:tblPr>
-  </w:style>
-  <w:style w:type="numbering" w:default="1" w:styleId="NoList">
-    <w:name w:val="No List"/>
-    <w:uiPriority w:val="99"/>
-    <w:semiHidden/>
-    <w:unhideWhenUsed/>
-  </w:style>
-  <w:style w:type="character" w:styleId="PlaceholderText">
-    <w:name w:val="Placeholder Text"/>
-    <w:basedOn w:val="DefaultParagraphFont"/>
-    <w:uiPriority w:val="99"/>
-    <w:semiHidden/>
-    <w:rsid w:val="00BB6B20"/>
-    <w:rPr>
-      <w:color w:val="808080"/>
-    </w:rPr>
-  </w:style>
-</w:styles>
-</file>
-
-<file path=word/glossary/webSettings.xml><?xml version="1.0" encoding="utf-8"?>
-<w:webSettings xmlns:mc="http://schemas.openxmlformats.org/markup-compatibility/2006" xmlns:r="http://schemas.openxmlformats.org/officeDocument/2006/relationships" xmlns:w="http://schemas.openxmlformats.org/wordprocessingml/2006/main" xmlns:w14="http://schemas.microsoft.com/office/word/2010/wordml" xmlns:w15="http://schemas.microsoft.com/office/word/2012/wordml" xmlns:w16se="http://schemas.microsoft.com/office/word/2015/wordml/symex" mc:Ignorable="w14 w15 w16se">
-  <w:optimizeForBrowser/>
-  <w:allowPNG/>
-</w:webSettings>
-</file>
-
 <file path=word/theme/theme1.xml><?xml version="1.0" encoding="utf-8"?>
 <a:theme xmlns:a="http://schemas.openxmlformats.org/drawingml/2006/main" name="Office Theme">
   <a:themeElements>
@@ -27557,7 +27404,7 @@
 </file>
 
 <file path=customXml/itemProps1.xml><?xml version="1.0" encoding="utf-8"?>
-<ds:datastoreItem xmlns:ds="http://schemas.openxmlformats.org/officeDocument/2006/customXml" ds:itemID="{2BAB7F37-51C6-44D6-9028-E5534DA52B82}">
+<ds:datastoreItem xmlns:ds="http://schemas.openxmlformats.org/officeDocument/2006/customXml" ds:itemID="{2F76D957-F817-428C-ACC8-F56E97A60D6D}">
   <ds:schemaRefs>
     <ds:schemaRef ds:uri="http://schemas.openxmlformats.org/officeDocument/2006/bibliography"/>
   </ds:schemaRefs>

</xml_diff>